<commit_message>
avancement mémoire et ajouts images
</commit_message>
<xml_diff>
--- a/mémoire/brouillon2_memoire.docx
+++ b/mémoire/brouillon2_memoire.docx
@@ -4282,7 +4282,37 @@
           <w:tcPr>
             <w:tcW w:w="1718" w:type="dxa"/>
           </w:tcPr>
-          <w:p/>
+          <w:p>
+            <w:pPr>
+              <w:rPr>
+                <w:sz w:val="12"/>
+                <w:szCs w:val="12"/>
+              </w:rPr>
+            </w:pPr>
+            <w:r>
+              <w:rPr>
+                <w:sz w:val="12"/>
+                <w:szCs w:val="12"/>
+              </w:rPr>
+              <w:t>Définition du projet</w:t>
+            </w:r>
+            <w:proofErr w:type="gramStart"/>
+            <w:r>
+              <w:rPr>
+                <w:sz w:val="12"/>
+                <w:szCs w:val="12"/>
+              </w:rPr>
+              <w:t> :cahier</w:t>
+            </w:r>
+            <w:proofErr w:type="gramEnd"/>
+            <w:r>
+              <w:rPr>
+                <w:sz w:val="12"/>
+                <w:szCs w:val="12"/>
+              </w:rPr>
+              <w:t xml:space="preserve"> des charges</w:t>
+            </w:r>
+          </w:p>
         </w:tc>
       </w:tr>
       <w:tr>
@@ -4782,7 +4812,21 @@
           <w:tcPr>
             <w:tcW w:w="1718" w:type="dxa"/>
           </w:tcPr>
-          <w:p/>
+          <w:p>
+            <w:pPr>
+              <w:rPr>
+                <w:sz w:val="12"/>
+                <w:szCs w:val="12"/>
+              </w:rPr>
+            </w:pPr>
+            <w:r>
+              <w:rPr>
+                <w:sz w:val="12"/>
+                <w:szCs w:val="12"/>
+              </w:rPr>
+              <w:t>Mon équipe et mes activités</w:t>
+            </w:r>
+          </w:p>
         </w:tc>
       </w:tr>
       <w:tr>
@@ -4825,7 +4869,31 @@
           <w:tcPr>
             <w:tcW w:w="1718" w:type="dxa"/>
           </w:tcPr>
-          <w:p/>
+          <w:p>
+            <w:r>
+              <w:rPr>
+                <w:sz w:val="12"/>
+                <w:szCs w:val="12"/>
+              </w:rPr>
+              <w:t>Définition du projet</w:t>
+            </w:r>
+            <w:proofErr w:type="gramStart"/>
+            <w:r>
+              <w:rPr>
+                <w:sz w:val="12"/>
+                <w:szCs w:val="12"/>
+              </w:rPr>
+              <w:t> :cahier</w:t>
+            </w:r>
+            <w:proofErr w:type="gramEnd"/>
+            <w:r>
+              <w:rPr>
+                <w:sz w:val="12"/>
+                <w:szCs w:val="12"/>
+              </w:rPr>
+              <w:t xml:space="preserve"> des charges</w:t>
+            </w:r>
+          </w:p>
         </w:tc>
       </w:tr>
       <w:tr>
@@ -6022,21 +6090,12 @@
         </w:rPr>
         <w:t xml:space="preserve"> </w:t>
       </w:r>
-      <w:proofErr w:type="gramStart"/>
-      <w:r>
-        <w:rPr>
-          <w:sz w:val="24"/>
-          <w:szCs w:val="24"/>
-        </w:rPr>
-        <w:t>sur</w:t>
-      </w:r>
-      <w:proofErr w:type="gramEnd"/>
-      <w:r>
-        <w:rPr>
-          <w:sz w:val="24"/>
-          <w:szCs w:val="24"/>
-        </w:rPr>
-        <w:t xml:space="preserve"> Toulouse</w:t>
+      <w:r>
+        <w:rPr>
+          <w:sz w:val="24"/>
+          <w:szCs w:val="24"/>
+        </w:rPr>
+        <w:t>sur Toulouse</w:t>
       </w:r>
       <w:r>
         <w:rPr>
@@ -6421,77 +6480,49 @@
           <w:sz w:val="24"/>
           <w:szCs w:val="24"/>
         </w:rPr>
-        <w:t>elle</w:t>
-      </w:r>
-      <w:r>
-        <w:rPr>
-          <w:sz w:val="24"/>
-          <w:szCs w:val="24"/>
-        </w:rPr>
-        <w:t xml:space="preserve"> s</w:t>
-      </w:r>
-      <w:r>
-        <w:rPr>
-          <w:sz w:val="24"/>
-          <w:szCs w:val="24"/>
-        </w:rPr>
-        <w:t>’</w:t>
-      </w:r>
-      <w:r>
-        <w:rPr>
-          <w:sz w:val="24"/>
-          <w:szCs w:val="24"/>
-        </w:rPr>
-        <w:t>e</w:t>
-      </w:r>
-      <w:r>
-        <w:rPr>
-          <w:sz w:val="24"/>
-          <w:szCs w:val="24"/>
-        </w:rPr>
-        <w:t>st</w:t>
-      </w:r>
-      <w:r>
-        <w:rPr>
-          <w:sz w:val="24"/>
-          <w:szCs w:val="24"/>
-        </w:rPr>
-        <w:t xml:space="preserve"> </w:t>
-      </w:r>
-      <w:r>
-        <w:rPr>
-          <w:sz w:val="24"/>
-          <w:szCs w:val="24"/>
-        </w:rPr>
-        <w:t>spécialisée</w:t>
-      </w:r>
-      <w:r>
-        <w:rPr>
-          <w:sz w:val="24"/>
-          <w:szCs w:val="24"/>
-        </w:rPr>
-        <w:t xml:space="preserve"> principalement dans la maîtrise des technologies du domaine de l’informatique industrielle et ingénierie des systèmes d’informations.</w:t>
-      </w:r>
-      <w:r>
-        <w:rPr>
-          <w:sz w:val="24"/>
-          <w:szCs w:val="24"/>
-        </w:rPr>
-        <w:t xml:space="preserve"> </w:t>
-      </w:r>
-      <w:r>
-        <w:rPr>
-          <w:sz w:val="24"/>
-          <w:szCs w:val="24"/>
-        </w:rPr>
-        <w:t>L’entreprise ne se restreint donc pas qu’à l’informatique pure mais propose également son expertise en architecture ou systèmes centralisés</w:t>
-      </w:r>
-      <w:r>
-        <w:rPr>
-          <w:sz w:val="24"/>
-          <w:szCs w:val="24"/>
-        </w:rPr>
-        <w:t>.</w:t>
+        <w:t>elle s’est spécialisée principalement dans la maîtrise des technologies du domaine de l’informatique industrielle et</w:t>
+      </w:r>
+      <w:r>
+        <w:rPr>
+          <w:sz w:val="24"/>
+          <w:szCs w:val="24"/>
+        </w:rPr>
+        <w:t xml:space="preserve"> de l’</w:t>
+      </w:r>
+      <w:r>
+        <w:rPr>
+          <w:sz w:val="24"/>
+          <w:szCs w:val="24"/>
+        </w:rPr>
+        <w:t xml:space="preserve">ingénierie des systèmes d’informations. L’entreprise ne se restreint donc pas qu’à l’informatique pure mais propose également son expertise </w:t>
+      </w:r>
+      <w:r>
+        <w:rPr>
+          <w:sz w:val="24"/>
+          <w:szCs w:val="24"/>
+        </w:rPr>
+        <w:t>dans le domaine de l’</w:t>
+      </w:r>
+      <w:r>
+        <w:rPr>
+          <w:sz w:val="24"/>
+          <w:szCs w:val="24"/>
+        </w:rPr>
+        <w:t xml:space="preserve">architecture ou </w:t>
+      </w:r>
+      <w:r>
+        <w:rPr>
+          <w:sz w:val="24"/>
+          <w:szCs w:val="24"/>
+        </w:rPr>
+        <w:t xml:space="preserve">des </w:t>
+      </w:r>
+      <w:r>
+        <w:rPr>
+          <w:sz w:val="24"/>
+          <w:szCs w:val="24"/>
+        </w:rPr>
+        <w:t>systèmes centralisés.</w:t>
       </w:r>
     </w:p>
     <w:p>
@@ -6508,14 +6539,42 @@
           <w:szCs w:val="24"/>
         </w:rPr>
         <w:br/>
-        <w:t>Au cours des années, l</w:t>
-      </w:r>
-      <w:r>
-        <w:rPr>
-          <w:sz w:val="24"/>
-          <w:szCs w:val="24"/>
-        </w:rPr>
-        <w:t>'entreprise s'est implantée dans d</w:t>
+        <w:t xml:space="preserve">Au </w:t>
+      </w:r>
+      <w:r>
+        <w:rPr>
+          <w:sz w:val="24"/>
+          <w:szCs w:val="24"/>
+        </w:rPr>
+        <w:t>fil</w:t>
+      </w:r>
+      <w:r>
+        <w:rPr>
+          <w:sz w:val="24"/>
+          <w:szCs w:val="24"/>
+        </w:rPr>
+        <w:t xml:space="preserve"> des années, l</w:t>
+      </w:r>
+      <w:r>
+        <w:rPr>
+          <w:sz w:val="24"/>
+          <w:szCs w:val="24"/>
+        </w:rPr>
+        <w:t xml:space="preserve">'entreprise </w:t>
+      </w:r>
+      <w:r>
+        <w:rPr>
+          <w:sz w:val="24"/>
+          <w:szCs w:val="24"/>
+        </w:rPr>
+        <w:t>a étendu sa présence</w:t>
+      </w:r>
+      <w:r>
+        <w:rPr>
+          <w:sz w:val="24"/>
+          <w:szCs w:val="24"/>
+        </w:rPr>
+        <w:t xml:space="preserve"> dans d</w:t>
       </w:r>
       <w:r>
         <w:rPr>
@@ -6529,7 +6588,29 @@
           <w:sz w:val="24"/>
           <w:szCs w:val="24"/>
         </w:rPr>
-        <w:t xml:space="preserve"> villes de France, comme Paris en 2003, Lyon en 2006, Nantes en 2007, Aix en 2010, Rennes en 2011, Nice en 2012, Bordeaux en 2016 et Strasbourg en 2017. </w:t>
+        <w:t xml:space="preserve"> villes Fran</w:t>
+      </w:r>
+      <w:r>
+        <w:rPr>
+          <w:sz w:val="24"/>
+          <w:szCs w:val="24"/>
+        </w:rPr>
+        <w:t>çaise.</w:t>
+      </w:r>
+      <w:r>
+        <w:rPr>
+          <w:sz w:val="24"/>
+          <w:szCs w:val="24"/>
+        </w:rPr>
+        <w:br/>
+        <w:t>Elle s’est implantée à</w:t>
+      </w:r>
+      <w:r>
+        <w:rPr>
+          <w:sz w:val="24"/>
+          <w:szCs w:val="24"/>
+        </w:rPr>
+        <w:t xml:space="preserve"> Paris en 2003, Lyon en 2006, Nantes en 2007, Aix en 2010, Rennes en 2011, Nice en 2012, Bordeaux en 2016 et Strasbourg en 2017. </w:t>
       </w:r>
     </w:p>
     <w:p>
@@ -6734,36 +6815,50 @@
           <w:sz w:val="24"/>
           <w:szCs w:val="24"/>
         </w:rPr>
-        <w:t>Depuis sa création, le chiffres d’affaires ainsi que le nombre de collaborateurs ne cesse d’évoluer.</w:t>
-      </w:r>
-    </w:p>
-    <w:p>
-      <w:pPr>
-        <w:rPr>
-          <w:sz w:val="24"/>
-          <w:szCs w:val="24"/>
-        </w:rPr>
-      </w:pPr>
-      <w:r>
-        <w:rPr>
-          <w:sz w:val="24"/>
-          <w:szCs w:val="24"/>
-        </w:rPr>
-        <w:t xml:space="preserve">Le chiffre d’affaires de </w:t>
-      </w:r>
-      <w:r>
-        <w:rPr>
-          <w:sz w:val="24"/>
-          <w:szCs w:val="24"/>
-        </w:rPr>
-        <w:t>CELAD</w:t>
-      </w:r>
-      <w:r>
-        <w:rPr>
-          <w:sz w:val="24"/>
-          <w:szCs w:val="24"/>
-        </w:rPr>
-        <w:t xml:space="preserve"> s’élevait </w:t>
+        <w:t xml:space="preserve">Depuis sa création, le chiffres d’affaires ainsi que le nombre de collaborateurs </w:t>
+      </w:r>
+      <w:r>
+        <w:rPr>
+          <w:sz w:val="24"/>
+          <w:szCs w:val="24"/>
+        </w:rPr>
+        <w:t xml:space="preserve">de CELAD </w:t>
+      </w:r>
+      <w:r>
+        <w:rPr>
+          <w:sz w:val="24"/>
+          <w:szCs w:val="24"/>
+        </w:rPr>
+        <w:t>ne cesse d’évoluer.</w:t>
+      </w:r>
+    </w:p>
+    <w:p>
+      <w:pPr>
+        <w:rPr>
+          <w:sz w:val="24"/>
+          <w:szCs w:val="24"/>
+        </w:rPr>
+      </w:pPr>
+      <w:r>
+        <w:rPr>
+          <w:sz w:val="24"/>
+          <w:szCs w:val="24"/>
+        </w:rPr>
+        <w:t>Le chiffre d’affaires</w:t>
+      </w:r>
+      <w:r>
+        <w:rPr>
+          <w:sz w:val="24"/>
+          <w:szCs w:val="24"/>
+        </w:rPr>
+        <w:t xml:space="preserve"> </w:t>
+      </w:r>
+      <w:r>
+        <w:rPr>
+          <w:sz w:val="24"/>
+          <w:szCs w:val="24"/>
+        </w:rPr>
+        <w:t xml:space="preserve">s’élevait </w:t>
       </w:r>
       <w:r>
         <w:rPr>
@@ -6863,7 +6958,20 @@
           <w:szCs w:val="24"/>
         </w:rPr>
         <w:br/>
-        <w:t>Au cours des années, CELAD a développé une véritable expertise</w:t>
+      </w:r>
+      <w:r>
+        <w:rPr>
+          <w:sz w:val="24"/>
+          <w:szCs w:val="24"/>
+        </w:rPr>
+        <w:t>En effet, a</w:t>
+      </w:r>
+      <w:r>
+        <w:rPr>
+          <w:sz w:val="24"/>
+          <w:szCs w:val="24"/>
+        </w:rPr>
+        <w:t>u cours des années, CELAD a développé une véritable expertise</w:t>
       </w:r>
       <w:r>
         <w:rPr>
@@ -7037,14 +7145,7 @@
           <w:sz w:val="24"/>
           <w:szCs w:val="24"/>
         </w:rPr>
-        <w:t xml:space="preserve">. </w:t>
-      </w:r>
-      <w:r>
-        <w:rPr>
-          <w:sz w:val="24"/>
-          <w:szCs w:val="24"/>
-        </w:rPr>
-        <w:t xml:space="preserve">Il s’agit d’un </w:t>
+        <w:t xml:space="preserve">. Il s’agit d’un </w:t>
       </w:r>
       <w:r>
         <w:rPr>
@@ -7086,14 +7187,7 @@
           <w:sz w:val="24"/>
           <w:szCs w:val="24"/>
         </w:rPr>
-        <w:t xml:space="preserve"> permet d’effectuer de la validation fonctionnelle complète et des tests système</w:t>
-      </w:r>
-      <w:r>
-        <w:rPr>
-          <w:sz w:val="24"/>
-          <w:szCs w:val="24"/>
-        </w:rPr>
-        <w:t>.</w:t>
+        <w:t xml:space="preserve"> permet d’effectuer de la validation fonctionnelle complète et des tests système.</w:t>
       </w:r>
       <w:r>
         <w:rPr>
@@ -7130,7 +7224,51 @@
           <w:sz w:val="24"/>
           <w:szCs w:val="24"/>
         </w:rPr>
-        <w:t>, dont mon chef de projet qui est aussi le Product owner, et un développeur qui est aussi le Scrum master.</w:t>
+        <w:t xml:space="preserve">, dont mon chef de projet qui est aussi le Product </w:t>
+      </w:r>
+      <w:proofErr w:type="spellStart"/>
+      <w:r>
+        <w:rPr>
+          <w:sz w:val="24"/>
+          <w:szCs w:val="24"/>
+        </w:rPr>
+        <w:t>owner</w:t>
+      </w:r>
+      <w:proofErr w:type="spellEnd"/>
+      <w:r>
+        <w:rPr>
+          <w:sz w:val="24"/>
+          <w:szCs w:val="24"/>
+        </w:rPr>
+        <w:t>, et un</w:t>
+      </w:r>
+      <w:r>
+        <w:rPr>
+          <w:sz w:val="24"/>
+          <w:szCs w:val="24"/>
+        </w:rPr>
+        <w:t>e</w:t>
+      </w:r>
+      <w:r>
+        <w:rPr>
+          <w:sz w:val="24"/>
+          <w:szCs w:val="24"/>
+        </w:rPr>
+        <w:t xml:space="preserve"> développeu</w:t>
+      </w:r>
+      <w:r>
+        <w:rPr>
+          <w:sz w:val="24"/>
+          <w:szCs w:val="24"/>
+        </w:rPr>
+        <w:t>se</w:t>
+      </w:r>
+      <w:r>
+        <w:rPr>
+          <w:sz w:val="24"/>
+          <w:szCs w:val="24"/>
+        </w:rPr>
+        <w:t xml:space="preserve"> qui est aussi le Scrum master.</w:t>
       </w:r>
     </w:p>
     <w:p>
@@ -7217,21 +7355,26 @@
         </w:rPr>
         <w:br/>
       </w:r>
-      <w:proofErr w:type="gramStart"/>
-      <w:r>
-        <w:rPr>
-          <w:sz w:val="24"/>
-          <w:szCs w:val="24"/>
-        </w:rPr>
-        <w:t>Suite à</w:t>
-      </w:r>
-      <w:proofErr w:type="gramEnd"/>
-      <w:r>
-        <w:rPr>
-          <w:sz w:val="24"/>
-          <w:szCs w:val="24"/>
-        </w:rPr>
-        <w:t xml:space="preserve"> ma demande, nous avons mis en place un Daily durant mon alternance, permettant d’avoir un suivi quotidien de l’avancer des collaborateurs.</w:t>
+      <w:r>
+        <w:rPr>
+          <w:sz w:val="24"/>
+          <w:szCs w:val="24"/>
+        </w:rPr>
+        <w:t>À la suite de</w:t>
+      </w:r>
+      <w:r>
+        <w:rPr>
+          <w:sz w:val="24"/>
+          <w:szCs w:val="24"/>
+        </w:rPr>
+        <w:t xml:space="preserve"> ma demande, nous avons mis en place un Daily durant mon alternance</w:t>
+      </w:r>
+      <w:r>
+        <w:rPr>
+          <w:sz w:val="24"/>
+          <w:szCs w:val="24"/>
+        </w:rPr>
+        <w:t>. Le Daily est une réunion quotidienne afin de pouvoir suivre l’avancer et les points de blocage de chaque collaborateur.</w:t>
       </w:r>
       <w:r>
         <w:rPr>
@@ -7260,21 +7403,7 @@
           <w:sz w:val="24"/>
           <w:szCs w:val="24"/>
         </w:rPr>
-        <w:t xml:space="preserve"> j’ai principalement travaillé</w:t>
-      </w:r>
-      <w:r>
-        <w:rPr>
-          <w:sz w:val="24"/>
-          <w:szCs w:val="24"/>
-        </w:rPr>
-        <w:t xml:space="preserve"> en interne</w:t>
-      </w:r>
-      <w:r>
-        <w:rPr>
-          <w:sz w:val="24"/>
-          <w:szCs w:val="24"/>
-        </w:rPr>
-        <w:t xml:space="preserve"> sur l’application web</w:t>
+        <w:t xml:space="preserve"> j’ai principalement travaillé sur l’application web</w:t>
       </w:r>
       <w:r>
         <w:rPr>
@@ -7295,7 +7424,21 @@
           <w:sz w:val="24"/>
           <w:szCs w:val="24"/>
         </w:rPr>
-        <w:t>puis j’ai travaillé pour le client Renault au compte de l’équipe CAT.</w:t>
+        <w:t xml:space="preserve">puis j’ai </w:t>
+      </w:r>
+      <w:r>
+        <w:rPr>
+          <w:sz w:val="24"/>
+          <w:szCs w:val="24"/>
+        </w:rPr>
+        <w:t xml:space="preserve">ensuite </w:t>
+      </w:r>
+      <w:r>
+        <w:rPr>
+          <w:sz w:val="24"/>
+          <w:szCs w:val="24"/>
+        </w:rPr>
+        <w:t>travaillé pour le client Renault au compte de l’équipe CAT.</w:t>
       </w:r>
     </w:p>
     <w:p/>
@@ -7326,11 +7469,779 @@
     </w:p>
     <w:p>
       <w:pPr>
+        <w:rPr>
+          <w:sz w:val="24"/>
+          <w:szCs w:val="24"/>
+        </w:rPr>
+      </w:pPr>
+      <w:r>
+        <w:rPr>
+          <w:sz w:val="24"/>
+          <w:szCs w:val="24"/>
+        </w:rPr>
+        <w:t>En début d’année</w:t>
+      </w:r>
+      <w:r>
+        <w:rPr>
+          <w:sz w:val="24"/>
+          <w:szCs w:val="24"/>
+        </w:rPr>
+        <w:t>, notre équipe a été démarché par l’équipe FUTE Renault.</w:t>
+      </w:r>
+      <w:r>
+        <w:rPr>
+          <w:sz w:val="24"/>
+          <w:szCs w:val="24"/>
+        </w:rPr>
+        <w:br/>
+        <w:t>Il s’agit d</w:t>
+      </w:r>
+      <w:r>
+        <w:rPr>
+          <w:sz w:val="24"/>
+          <w:szCs w:val="24"/>
+        </w:rPr>
+        <w:t>’une équipe de</w:t>
+      </w:r>
+      <w:r>
+        <w:rPr>
+          <w:sz w:val="24"/>
+          <w:szCs w:val="24"/>
+        </w:rPr>
+        <w:t xml:space="preserve"> collaborateurs </w:t>
+      </w:r>
+      <w:r>
+        <w:rPr>
+          <w:sz w:val="24"/>
+          <w:szCs w:val="24"/>
+        </w:rPr>
+        <w:t xml:space="preserve">interne </w:t>
+      </w:r>
+      <w:r>
+        <w:rPr>
+          <w:sz w:val="24"/>
+          <w:szCs w:val="24"/>
+        </w:rPr>
+        <w:t>à</w:t>
+      </w:r>
+      <w:r>
+        <w:rPr>
+          <w:sz w:val="24"/>
+          <w:szCs w:val="24"/>
+        </w:rPr>
+        <w:t xml:space="preserve"> l’ESN</w:t>
+      </w:r>
+      <w:r>
+        <w:rPr>
+          <w:sz w:val="24"/>
+          <w:szCs w:val="24"/>
+        </w:rPr>
+        <w:t xml:space="preserve"> CELAD</w:t>
+      </w:r>
+      <w:r>
+        <w:rPr>
+          <w:sz w:val="24"/>
+          <w:szCs w:val="24"/>
+        </w:rPr>
+        <w:t xml:space="preserve"> qui</w:t>
+      </w:r>
+      <w:r>
+        <w:rPr>
+          <w:sz w:val="24"/>
+          <w:szCs w:val="24"/>
+        </w:rPr>
+        <w:t xml:space="preserve"> travaill</w:t>
+      </w:r>
+      <w:r>
+        <w:rPr>
+          <w:sz w:val="24"/>
+          <w:szCs w:val="24"/>
+        </w:rPr>
+        <w:t>e</w:t>
+      </w:r>
+      <w:r>
+        <w:rPr>
+          <w:sz w:val="24"/>
+          <w:szCs w:val="24"/>
+        </w:rPr>
+        <w:t xml:space="preserve"> </w:t>
+      </w:r>
+      <w:r>
+        <w:rPr>
+          <w:sz w:val="24"/>
+          <w:szCs w:val="24"/>
+        </w:rPr>
+        <w:t xml:space="preserve">exclusivement </w:t>
+      </w:r>
+      <w:r>
+        <w:rPr>
+          <w:sz w:val="24"/>
+          <w:szCs w:val="24"/>
+        </w:rPr>
+        <w:t>en sous-traitance pour le compte de Renault.</w:t>
+      </w:r>
+    </w:p>
+    <w:p>
+      <w:pPr>
+        <w:rPr>
+          <w:sz w:val="24"/>
+          <w:szCs w:val="24"/>
+        </w:rPr>
+      </w:pPr>
+      <w:r>
+        <w:rPr>
+          <w:sz w:val="24"/>
+          <w:szCs w:val="24"/>
+        </w:rPr>
+        <w:t xml:space="preserve">L’équipe FUTE a développé </w:t>
+      </w:r>
+      <w:r>
+        <w:rPr>
+          <w:sz w:val="24"/>
+          <w:szCs w:val="24"/>
+        </w:rPr>
+        <w:t>et mise en place</w:t>
+      </w:r>
+      <w:r>
+        <w:rPr>
+          <w:sz w:val="24"/>
+          <w:szCs w:val="24"/>
+        </w:rPr>
+        <w:t xml:space="preserve"> un logiciel spécialisé pour réaliser des tests lors de la mise à jour de véhicules.  </w:t>
+      </w:r>
+    </w:p>
+    <w:p>
+      <w:pPr>
+        <w:rPr>
+          <w:sz w:val="24"/>
+          <w:szCs w:val="24"/>
+        </w:rPr>
+      </w:pPr>
+      <w:r>
+        <w:rPr>
+          <w:noProof/>
+          <w:sz w:val="24"/>
+          <w:szCs w:val="24"/>
+        </w:rPr>
+        <w:drawing>
+          <wp:anchor distT="0" distB="0" distL="114300" distR="114300" simplePos="0" relativeHeight="251665408" behindDoc="0" locked="0" layoutInCell="1" allowOverlap="1" wp14:anchorId="238CB38B" wp14:editId="2647B67D">
+            <wp:simplePos x="0" y="0"/>
+            <wp:positionH relativeFrom="margin">
+              <wp:align>right</wp:align>
+            </wp:positionH>
+            <wp:positionV relativeFrom="paragraph">
+              <wp:posOffset>1726844</wp:posOffset>
+            </wp:positionV>
+            <wp:extent cx="2025650" cy="2830830"/>
+            <wp:effectExtent l="0" t="0" r="0" b="7620"/>
+            <wp:wrapSquare wrapText="bothSides"/>
+            <wp:docPr id="699590112" name="Image 1" descr="Une image contenant texte, capture d’écran, Police, logo&#10;&#10;Description générée automatiquement"/>
+            <wp:cNvGraphicFramePr>
+              <a:graphicFrameLocks xmlns:a="http://schemas.openxmlformats.org/drawingml/2006/main" noChangeAspect="1"/>
+            </wp:cNvGraphicFramePr>
+            <a:graphic xmlns:a="http://schemas.openxmlformats.org/drawingml/2006/main">
+              <a:graphicData uri="http://schemas.openxmlformats.org/drawingml/2006/picture">
+                <pic:pic xmlns:pic="http://schemas.openxmlformats.org/drawingml/2006/picture">
+                  <pic:nvPicPr>
+                    <pic:cNvPr id="699590112" name="Image 1" descr="Une image contenant texte, capture d’écran, Police, logo&#10;&#10;Description générée automatiquement"/>
+                    <pic:cNvPicPr/>
+                  </pic:nvPicPr>
+                  <pic:blipFill>
+                    <a:blip r:embed="rId11" cstate="print">
+                      <a:extLst>
+                        <a:ext uri="{28A0092B-C50C-407E-A947-70E740481C1C}">
+                          <a14:useLocalDpi xmlns:a14="http://schemas.microsoft.com/office/drawing/2010/main" val="0"/>
+                        </a:ext>
+                      </a:extLst>
+                    </a:blip>
+                    <a:stretch>
+                      <a:fillRect/>
+                    </a:stretch>
+                  </pic:blipFill>
+                  <pic:spPr>
+                    <a:xfrm>
+                      <a:off x="0" y="0"/>
+                      <a:ext cx="2025650" cy="2830830"/>
+                    </a:xfrm>
+                    <a:prstGeom prst="rect">
+                      <a:avLst/>
+                    </a:prstGeom>
+                  </pic:spPr>
+                </pic:pic>
+              </a:graphicData>
+            </a:graphic>
+            <wp14:sizeRelH relativeFrom="margin">
+              <wp14:pctWidth>0</wp14:pctWidth>
+            </wp14:sizeRelH>
+            <wp14:sizeRelV relativeFrom="margin">
+              <wp14:pctHeight>0</wp14:pctHeight>
+            </wp14:sizeRelV>
+          </wp:anchor>
+        </w:drawing>
+      </w:r>
+      <w:r>
+        <w:rPr>
+          <w:sz w:val="24"/>
+          <w:szCs w:val="24"/>
+        </w:rPr>
+        <w:t>En effet, depuis l’arrivée de l’informatique dans les voitures</w:t>
+      </w:r>
+      <w:r>
+        <w:rPr>
+          <w:sz w:val="24"/>
+          <w:szCs w:val="24"/>
+        </w:rPr>
+        <w:t xml:space="preserve"> durant ces dix dernières années</w:t>
+      </w:r>
+      <w:r>
+        <w:rPr>
+          <w:sz w:val="24"/>
+          <w:szCs w:val="24"/>
+        </w:rPr>
+        <w:t xml:space="preserve">, il est nécessaire de réaliser des mises </w:t>
+      </w:r>
+      <w:r>
+        <w:rPr>
+          <w:sz w:val="24"/>
+          <w:szCs w:val="24"/>
+        </w:rPr>
+        <w:t>à jour</w:t>
+      </w:r>
+      <w:r>
+        <w:rPr>
+          <w:sz w:val="24"/>
+          <w:szCs w:val="24"/>
+        </w:rPr>
+        <w:t xml:space="preserve"> récurrentes </w:t>
+      </w:r>
+      <w:r>
+        <w:rPr>
+          <w:sz w:val="24"/>
+          <w:szCs w:val="24"/>
+        </w:rPr>
+        <w:t xml:space="preserve">sur les véhicules en fonctionnement </w:t>
+      </w:r>
+      <w:r>
+        <w:rPr>
+          <w:sz w:val="24"/>
+          <w:szCs w:val="24"/>
+        </w:rPr>
+        <w:t xml:space="preserve">afin d’améliorer la sécurité, corriger </w:t>
+      </w:r>
+      <w:r>
+        <w:rPr>
+          <w:sz w:val="24"/>
+          <w:szCs w:val="24"/>
+        </w:rPr>
+        <w:t>les éventuels bugs</w:t>
+      </w:r>
+      <w:r>
+        <w:rPr>
+          <w:sz w:val="24"/>
+          <w:szCs w:val="24"/>
+        </w:rPr>
+        <w:t xml:space="preserve"> ou</w:t>
+      </w:r>
+      <w:r>
+        <w:rPr>
+          <w:sz w:val="24"/>
+          <w:szCs w:val="24"/>
+        </w:rPr>
+        <w:t xml:space="preserve"> bien</w:t>
+      </w:r>
+      <w:r>
+        <w:rPr>
+          <w:sz w:val="24"/>
+          <w:szCs w:val="24"/>
+        </w:rPr>
+        <w:t xml:space="preserve"> intégrer de nouvelle fonctionnalité.</w:t>
+      </w:r>
+      <w:r>
+        <w:rPr>
+          <w:sz w:val="24"/>
+          <w:szCs w:val="24"/>
+        </w:rPr>
+        <w:br/>
+      </w:r>
+      <w:r>
+        <w:rPr>
+          <w:sz w:val="24"/>
+          <w:szCs w:val="24"/>
+        </w:rPr>
+        <w:br/>
+        <w:t xml:space="preserve">Afin de pouvoir mettre à jour ces véhicules, le logiciel FUTE a été créé. Il </w:t>
+      </w:r>
+      <w:r>
+        <w:rPr>
+          <w:sz w:val="24"/>
+          <w:szCs w:val="24"/>
+        </w:rPr>
+        <w:t>est en lien direct avec</w:t>
+      </w:r>
+      <w:r>
+        <w:rPr>
+          <w:sz w:val="24"/>
+          <w:szCs w:val="24"/>
+        </w:rPr>
+        <w:t xml:space="preserve"> le TECU de la voiture</w:t>
+      </w:r>
+      <w:r>
+        <w:rPr>
+          <w:sz w:val="24"/>
+          <w:szCs w:val="24"/>
+        </w:rPr>
+        <w:t>.</w:t>
+      </w:r>
+      <w:r>
+        <w:rPr>
+          <w:sz w:val="24"/>
+          <w:szCs w:val="24"/>
+        </w:rPr>
+        <w:br/>
+      </w:r>
+      <w:r>
+        <w:rPr>
+          <w:sz w:val="24"/>
+          <w:szCs w:val="24"/>
+        </w:rPr>
+        <w:br/>
+        <w:t>TECU</w:t>
+      </w:r>
+      <w:r>
+        <w:rPr>
+          <w:sz w:val="24"/>
+          <w:szCs w:val="24"/>
+        </w:rPr>
+        <w:t xml:space="preserve"> signifi</w:t>
+      </w:r>
+      <w:r>
+        <w:rPr>
+          <w:sz w:val="24"/>
+          <w:szCs w:val="24"/>
+        </w:rPr>
+        <w:t>e</w:t>
+      </w:r>
+      <w:r>
+        <w:rPr>
+          <w:sz w:val="24"/>
+          <w:szCs w:val="24"/>
+        </w:rPr>
+        <w:t xml:space="preserve"> « Transmission </w:t>
+      </w:r>
+      <w:proofErr w:type="spellStart"/>
+      <w:r>
+        <w:rPr>
+          <w:sz w:val="24"/>
+          <w:szCs w:val="24"/>
+        </w:rPr>
+        <w:t>Electronic</w:t>
+      </w:r>
+      <w:proofErr w:type="spellEnd"/>
+      <w:r>
+        <w:rPr>
+          <w:sz w:val="24"/>
+          <w:szCs w:val="24"/>
+        </w:rPr>
+        <w:t xml:space="preserve"> Control Unit ».</w:t>
+      </w:r>
+      <w:r>
+        <w:rPr>
+          <w:sz w:val="24"/>
+          <w:szCs w:val="24"/>
+        </w:rPr>
+        <w:t xml:space="preserve"> Il s’agit du module électronique interne à la voiture en charge de capter et collecter l’intégralité des informations du véhicule</w:t>
+      </w:r>
+      <w:r>
+        <w:rPr>
+          <w:sz w:val="24"/>
+          <w:szCs w:val="24"/>
+        </w:rPr>
+        <w:t xml:space="preserve">. C’est ce module qui </w:t>
+      </w:r>
+      <w:r>
+        <w:rPr>
+          <w:sz w:val="24"/>
+          <w:szCs w:val="24"/>
+        </w:rPr>
+        <w:t>défini</w:t>
+      </w:r>
+      <w:r>
+        <w:rPr>
+          <w:sz w:val="24"/>
+          <w:szCs w:val="24"/>
+        </w:rPr>
+        <w:t>t</w:t>
+      </w:r>
+      <w:r>
+        <w:rPr>
+          <w:sz w:val="24"/>
+          <w:szCs w:val="24"/>
+        </w:rPr>
+        <w:t xml:space="preserve"> </w:t>
+      </w:r>
+      <w:r>
+        <w:rPr>
+          <w:sz w:val="24"/>
+          <w:szCs w:val="24"/>
+        </w:rPr>
+        <w:t>l’</w:t>
+      </w:r>
+      <w:r>
+        <w:rPr>
+          <w:sz w:val="24"/>
+          <w:szCs w:val="24"/>
+        </w:rPr>
+        <w:t>état du véhicule servant à la base à optimiser les changements de vitesse et les performances globales de transmission.</w:t>
+      </w:r>
+      <w:r>
+        <w:rPr>
+          <w:sz w:val="24"/>
+          <w:szCs w:val="24"/>
+        </w:rPr>
+        <w:br/>
+      </w:r>
+      <w:r>
+        <w:rPr>
+          <w:sz w:val="24"/>
+          <w:szCs w:val="24"/>
+        </w:rPr>
+        <w:br/>
+        <w:t>En ce connectant au TECU de la voiture, le logiciel FUTE peut donc accéder à l’intégralité des informations du véhicule.</w:t>
+      </w:r>
+      <w:r>
+        <w:rPr>
+          <w:sz w:val="24"/>
+          <w:szCs w:val="24"/>
+        </w:rPr>
+        <w:br/>
+        <w:t xml:space="preserve">Ainsi, il peut réaliser </w:t>
+      </w:r>
+      <w:r>
+        <w:rPr>
+          <w:sz w:val="24"/>
+          <w:szCs w:val="24"/>
+        </w:rPr>
+        <w:t>des</w:t>
+      </w:r>
+      <w:r>
+        <w:rPr>
+          <w:sz w:val="24"/>
+          <w:szCs w:val="24"/>
+        </w:rPr>
+        <w:t xml:space="preserve"> campagne</w:t>
+      </w:r>
+      <w:r>
+        <w:rPr>
+          <w:sz w:val="24"/>
+          <w:szCs w:val="24"/>
+        </w:rPr>
+        <w:t>s</w:t>
+      </w:r>
+      <w:r>
+        <w:rPr>
+          <w:sz w:val="24"/>
+          <w:szCs w:val="24"/>
+        </w:rPr>
+        <w:t xml:space="preserve"> de tests, permettant de simuler des nouvelles mises</w:t>
+      </w:r>
+      <w:r>
+        <w:rPr>
+          <w:sz w:val="24"/>
+          <w:szCs w:val="24"/>
+        </w:rPr>
+        <w:t xml:space="preserve"> à jour</w:t>
+      </w:r>
+      <w:r>
+        <w:rPr>
+          <w:sz w:val="24"/>
+          <w:szCs w:val="24"/>
+        </w:rPr>
+        <w:t>.</w:t>
+      </w:r>
+    </w:p>
+    <w:p>
+      <w:pPr>
+        <w:pStyle w:val="Sansinterligne"/>
+        <w:rPr>
+          <w:sz w:val="24"/>
+          <w:szCs w:val="24"/>
+        </w:rPr>
+      </w:pPr>
+      <w:r>
+        <w:rPr>
+          <w:noProof/>
+        </w:rPr>
+        <mc:AlternateContent>
+          <mc:Choice Requires="wps">
+            <w:drawing>
+              <wp:anchor distT="0" distB="0" distL="114300" distR="114300" simplePos="0" relativeHeight="251670528" behindDoc="0" locked="0" layoutInCell="1" allowOverlap="1" wp14:anchorId="1FC18A2F" wp14:editId="2F42BF14">
+                <wp:simplePos x="0" y="0"/>
+                <wp:positionH relativeFrom="margin">
+                  <wp:align>right</wp:align>
+                </wp:positionH>
+                <wp:positionV relativeFrom="paragraph">
+                  <wp:posOffset>500380</wp:posOffset>
+                </wp:positionV>
+                <wp:extent cx="2442210" cy="635"/>
+                <wp:effectExtent l="0" t="0" r="0" b="0"/>
+                <wp:wrapSquare wrapText="bothSides"/>
+                <wp:docPr id="473329448" name="Zone de texte 1"/>
+                <wp:cNvGraphicFramePr/>
+                <a:graphic xmlns:a="http://schemas.openxmlformats.org/drawingml/2006/main">
+                  <a:graphicData uri="http://schemas.microsoft.com/office/word/2010/wordprocessingShape">
+                    <wps:wsp>
+                      <wps:cNvSpPr txBox="1"/>
+                      <wps:spPr>
+                        <a:xfrm>
+                          <a:off x="0" y="0"/>
+                          <a:ext cx="2442210" cy="635"/>
+                        </a:xfrm>
+                        <a:prstGeom prst="rect">
+                          <a:avLst/>
+                        </a:prstGeom>
+                        <a:solidFill>
+                          <a:prstClr val="white"/>
+                        </a:solidFill>
+                        <a:ln>
+                          <a:noFill/>
+                        </a:ln>
+                      </wps:spPr>
+                      <wps:txbx>
+                        <w:txbxContent>
+                          <w:p>
+                            <w:pPr>
+                              <w:pStyle w:val="Lgende"/>
+                              <w:rPr>
+                                <w:noProof/>
+                                <w:sz w:val="24"/>
+                                <w:szCs w:val="24"/>
+                              </w:rPr>
+                            </w:pPr>
+                            <w:r>
+                              <w:t xml:space="preserve">Figure </w:t>
+                            </w:r>
+                            <w:fldSimple w:instr=" SEQ Figure \* ARABIC ">
+                              <w:r>
+                                <w:rPr>
+                                  <w:noProof/>
+                                </w:rPr>
+                                <w:t>2</w:t>
+                              </w:r>
+                            </w:fldSimple>
+                            <w:r>
+                              <w:t xml:space="preserve"> Interaction entre le TECU et le logiciel FUTE</w:t>
+                            </w:r>
+                          </w:p>
+                        </w:txbxContent>
+                      </wps:txbx>
+                      <wps:bodyPr rot="0" spcFirstLastPara="0" vertOverflow="overflow" horzOverflow="overflow" vert="horz" wrap="square" lIns="0" tIns="0" rIns="0" bIns="0" numCol="1" spcCol="0" rtlCol="0" fromWordArt="0" anchor="t" anchorCtr="0" forceAA="0" compatLnSpc="1">
+                        <a:prstTxWarp prst="textNoShape">
+                          <a:avLst/>
+                        </a:prstTxWarp>
+                        <a:spAutoFit/>
+                      </wps:bodyPr>
+                    </wps:wsp>
+                  </a:graphicData>
+                </a:graphic>
+                <wp14:sizeRelH relativeFrom="margin">
+                  <wp14:pctWidth>0</wp14:pctWidth>
+                </wp14:sizeRelH>
+              </wp:anchor>
+            </w:drawing>
+          </mc:Choice>
+          <mc:Fallback>
+            <w:pict>
+              <v:shape w14:anchorId="1FC18A2F" id="_x0000_s1027" type="#_x0000_t202" style="position:absolute;margin-left:141.1pt;margin-top:39.4pt;width:192.3pt;height:.05pt;z-index:251670528;visibility:visible;mso-wrap-style:square;mso-width-percent:0;mso-wrap-distance-left:9pt;mso-wrap-distance-top:0;mso-wrap-distance-right:9pt;mso-wrap-distance-bottom:0;mso-position-horizontal:right;mso-position-horizontal-relative:margin;mso-position-vertical:absolute;mso-position-vertical-relative:text;mso-width-percent:0;mso-width-relative:margin;v-text-anchor:top" o:gfxdata="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" stroked="f">
+                <v:textbox style="mso-fit-shape-to-text:t" inset="0,0,0,0">
+                  <w:txbxContent>
+                    <w:p>
+                      <w:pPr>
+                        <w:pStyle w:val="Lgende"/>
+                        <w:rPr>
+                          <w:noProof/>
+                          <w:sz w:val="24"/>
+                          <w:szCs w:val="24"/>
+                        </w:rPr>
+                      </w:pPr>
+                      <w:r>
+                        <w:t xml:space="preserve">Figure </w:t>
+                      </w:r>
+                      <w:fldSimple w:instr=" SEQ Figure \* ARABIC ">
+                        <w:r>
+                          <w:rPr>
+                            <w:noProof/>
+                          </w:rPr>
+                          <w:t>2</w:t>
+                        </w:r>
+                      </w:fldSimple>
+                      <w:r>
+                        <w:t xml:space="preserve"> Interaction entre le TECU et le logiciel FUTE</w:t>
+                      </w:r>
+                    </w:p>
+                  </w:txbxContent>
+                </v:textbox>
+                <w10:wrap type="square" anchorx="margin"/>
+              </v:shape>
+            </w:pict>
+          </mc:Fallback>
+        </mc:AlternateContent>
+      </w:r>
+      <w:r>
+        <w:rPr>
+          <w:sz w:val="24"/>
+          <w:szCs w:val="24"/>
+        </w:rPr>
+        <w:t>C’est grâce</w:t>
+      </w:r>
+      <w:r>
+        <w:rPr>
+          <w:sz w:val="24"/>
+          <w:szCs w:val="24"/>
+        </w:rPr>
+        <w:t xml:space="preserve"> aux résultats de ces </w:t>
+      </w:r>
+      <w:r>
+        <w:rPr>
+          <w:sz w:val="24"/>
+          <w:szCs w:val="24"/>
+        </w:rPr>
+        <w:t>tests</w:t>
+      </w:r>
+      <w:r>
+        <w:rPr>
+          <w:sz w:val="24"/>
+          <w:szCs w:val="24"/>
+        </w:rPr>
+        <w:t xml:space="preserve"> que l’équipe FUTE</w:t>
+      </w:r>
+      <w:r>
+        <w:rPr>
+          <w:sz w:val="24"/>
+          <w:szCs w:val="24"/>
+        </w:rPr>
+        <w:t xml:space="preserve"> peut déceler différentes bugs ou correctifs </w:t>
+      </w:r>
+      <w:r>
+        <w:rPr>
+          <w:sz w:val="24"/>
+          <w:szCs w:val="24"/>
+        </w:rPr>
+        <w:t>à</w:t>
+      </w:r>
+      <w:r>
+        <w:rPr>
+          <w:sz w:val="24"/>
+          <w:szCs w:val="24"/>
+        </w:rPr>
+        <w:t xml:space="preserve"> améliorer</w:t>
+      </w:r>
+      <w:r>
+        <w:rPr>
+          <w:sz w:val="24"/>
+          <w:szCs w:val="24"/>
+        </w:rPr>
+        <w:t>,</w:t>
+      </w:r>
+      <w:r>
+        <w:rPr>
+          <w:sz w:val="24"/>
+          <w:szCs w:val="24"/>
+        </w:rPr>
+        <w:t xml:space="preserve"> avant de mettre en production la mise à jour sur l’ensemble du parc automobile.</w:t>
+      </w:r>
+      <w:r>
+        <w:rPr>
+          <w:sz w:val="24"/>
+          <w:szCs w:val="24"/>
+        </w:rPr>
+        <w:br/>
+      </w:r>
+      <w:r>
+        <w:rPr>
+          <w:sz w:val="24"/>
+          <w:szCs w:val="24"/>
+        </w:rPr>
+        <w:br/>
+      </w:r>
+    </w:p>
+    <w:p>
+      <w:pPr>
+        <w:pStyle w:val="Sansinterligne"/>
+        <w:rPr>
+          <w:sz w:val="24"/>
+          <w:szCs w:val="24"/>
+        </w:rPr>
+      </w:pPr>
+    </w:p>
+    <w:p>
+      <w:pPr>
+        <w:pStyle w:val="Sansinterligne"/>
+        <w:rPr>
+          <w:sz w:val="24"/>
+          <w:szCs w:val="24"/>
+        </w:rPr>
+      </w:pPr>
+    </w:p>
+    <w:p>
+      <w:pPr>
+        <w:pStyle w:val="Sansinterligne"/>
+        <w:rPr>
+          <w:sz w:val="24"/>
+          <w:szCs w:val="24"/>
+        </w:rPr>
+      </w:pPr>
+    </w:p>
+    <w:p>
+      <w:pPr>
+        <w:pStyle w:val="Sansinterligne"/>
+        <w:rPr>
+          <w:sz w:val="24"/>
+          <w:szCs w:val="24"/>
+        </w:rPr>
+      </w:pPr>
+    </w:p>
+    <w:p>
+      <w:pPr>
+        <w:pStyle w:val="Sansinterligne"/>
+        <w:rPr>
+          <w:sz w:val="24"/>
+          <w:szCs w:val="24"/>
+        </w:rPr>
+      </w:pPr>
+    </w:p>
+    <w:p>
+      <w:pPr>
+        <w:pStyle w:val="Sansinterligne"/>
+        <w:rPr>
+          <w:sz w:val="24"/>
+          <w:szCs w:val="24"/>
+        </w:rPr>
+      </w:pPr>
+    </w:p>
+    <w:p>
+      <w:pPr>
+        <w:pStyle w:val="Sansinterligne"/>
+        <w:rPr>
+          <w:sz w:val="24"/>
+          <w:szCs w:val="24"/>
+        </w:rPr>
+      </w:pPr>
+      <w:r>
+        <w:rPr>
+          <w:sz w:val="24"/>
+          <w:szCs w:val="24"/>
+        </w:rPr>
+        <w:br/>
+      </w:r>
+    </w:p>
+    <w:p>
+      <w:pPr>
         <w:pStyle w:val="Titre2"/>
       </w:pPr>
       <w:bookmarkStart w:id="10" w:name="_Toc141043018"/>
       <w:bookmarkStart w:id="11" w:name="_Toc141054892"/>
       <w:r>
+        <w:lastRenderedPageBreak/>
         <w:t>Besoins exprimés</w:t>
       </w:r>
       <w:bookmarkEnd w:id="10"/>
@@ -7338,11 +8249,488 @@
     </w:p>
     <w:p>
       <w:pPr>
+        <w:rPr>
+          <w:sz w:val="24"/>
+          <w:szCs w:val="24"/>
+        </w:rPr>
+      </w:pPr>
+      <w:r>
+        <w:rPr>
+          <w:sz w:val="24"/>
+          <w:szCs w:val="24"/>
+        </w:rPr>
+        <w:t xml:space="preserve">Le logiciel FUTE génère ses résultats de campagnes de tests sous format de fichier texte, rangés dans un dossier unique externe au logiciel. Ces fichiers contiennent l’intégralité des lignes de logs générés par FUTE, et c’est </w:t>
+      </w:r>
+      <w:r>
+        <w:rPr>
+          <w:sz w:val="24"/>
+          <w:szCs w:val="24"/>
+        </w:rPr>
+        <w:t>en analysant ces</w:t>
+      </w:r>
+      <w:r>
+        <w:rPr>
+          <w:sz w:val="24"/>
+          <w:szCs w:val="24"/>
+        </w:rPr>
+        <w:t xml:space="preserve"> fichiers que les utilisateurs </w:t>
+      </w:r>
+      <w:r>
+        <w:rPr>
+          <w:sz w:val="24"/>
+          <w:szCs w:val="24"/>
+        </w:rPr>
+        <w:t>obtiennent</w:t>
+      </w:r>
+      <w:r>
+        <w:rPr>
+          <w:sz w:val="24"/>
+          <w:szCs w:val="24"/>
+        </w:rPr>
+        <w:t xml:space="preserve"> les résultats</w:t>
+      </w:r>
+      <w:r>
+        <w:rPr>
+          <w:sz w:val="24"/>
+          <w:szCs w:val="24"/>
+        </w:rPr>
+        <w:t xml:space="preserve"> des tests</w:t>
+      </w:r>
+      <w:r>
+        <w:rPr>
+          <w:sz w:val="24"/>
+          <w:szCs w:val="24"/>
+        </w:rPr>
+        <w:t>.</w:t>
+      </w:r>
+    </w:p>
+    <w:p>
+      <w:pPr>
+        <w:rPr>
+          <w:sz w:val="24"/>
+          <w:szCs w:val="24"/>
+        </w:rPr>
+      </w:pPr>
+      <w:r>
+        <w:rPr>
+          <w:sz w:val="24"/>
+          <w:szCs w:val="24"/>
+        </w:rPr>
+        <w:t>A la suite de retour</w:t>
+      </w:r>
+      <w:r>
+        <w:rPr>
+          <w:sz w:val="24"/>
+          <w:szCs w:val="24"/>
+        </w:rPr>
+        <w:t>s</w:t>
+      </w:r>
+      <w:r>
+        <w:rPr>
+          <w:sz w:val="24"/>
+          <w:szCs w:val="24"/>
+        </w:rPr>
+        <w:t xml:space="preserve"> d’utilisateurs interne à Renault, il a été remonté une difficulté persistante à lire et analyser </w:t>
+      </w:r>
+      <w:r>
+        <w:rPr>
+          <w:sz w:val="24"/>
+          <w:szCs w:val="24"/>
+        </w:rPr>
+        <w:t>c</w:t>
+      </w:r>
+      <w:r>
+        <w:rPr>
+          <w:sz w:val="24"/>
+          <w:szCs w:val="24"/>
+        </w:rPr>
+        <w:t xml:space="preserve">es fichiers logs générés par le logiciel. </w:t>
+      </w:r>
+    </w:p>
+    <w:p>
+      <w:pPr>
+        <w:rPr>
+          <w:sz w:val="24"/>
+          <w:szCs w:val="24"/>
+        </w:rPr>
+      </w:pPr>
+      <w:r>
+        <w:rPr>
+          <w:sz w:val="24"/>
+          <w:szCs w:val="24"/>
+        </w:rPr>
+        <w:t xml:space="preserve">En effet, la génération de logs est très </w:t>
+      </w:r>
+      <w:r>
+        <w:rPr>
+          <w:sz w:val="24"/>
+          <w:szCs w:val="24"/>
+        </w:rPr>
+        <w:t>importante</w:t>
+      </w:r>
+      <w:r>
+        <w:rPr>
+          <w:sz w:val="24"/>
+          <w:szCs w:val="24"/>
+        </w:rPr>
+        <w:t xml:space="preserve">, et le fait d’avoir des fichiers contenant plusieurs centaines de milliers de lignes de logs </w:t>
+      </w:r>
+      <w:r>
+        <w:rPr>
+          <w:sz w:val="24"/>
+          <w:szCs w:val="24"/>
+        </w:rPr>
+        <w:t>est difficilement compréhensible pour un utilisateur souhaitant analyser la réaction d’un test sur un véhicule.</w:t>
+      </w:r>
+    </w:p>
+    <w:p>
+      <w:pPr>
+        <w:rPr>
+          <w:sz w:val="24"/>
+          <w:szCs w:val="24"/>
+        </w:rPr>
+      </w:pPr>
+      <w:r>
+        <w:rPr>
+          <w:sz w:val="24"/>
+          <w:szCs w:val="24"/>
+        </w:rPr>
+        <w:t xml:space="preserve">De plus, l’état </w:t>
+      </w:r>
+      <w:r>
+        <w:rPr>
+          <w:sz w:val="24"/>
+          <w:szCs w:val="24"/>
+        </w:rPr>
+        <w:t xml:space="preserve">globale </w:t>
+      </w:r>
+      <w:r>
+        <w:rPr>
+          <w:sz w:val="24"/>
+          <w:szCs w:val="24"/>
+        </w:rPr>
+        <w:t xml:space="preserve">du véhicule doit pouvoir être analysé afin que l’utilisateur puisse comprendre </w:t>
+      </w:r>
+      <w:r>
+        <w:rPr>
+          <w:sz w:val="24"/>
+          <w:szCs w:val="24"/>
+        </w:rPr>
+        <w:t>les réactions sous-jacentes</w:t>
+      </w:r>
+      <w:r>
+        <w:rPr>
+          <w:sz w:val="24"/>
+          <w:szCs w:val="24"/>
+        </w:rPr>
+        <w:t xml:space="preserve"> du véhicule lors des tests de mises à jour. Pourtant, de nombreux paramètres sont définis ou initiés sur des tests précédents, ce qui rend l’état du véhicule incompréhensible car les informations importantes peuvent être séparés par plusieurs dizaines de milliers de lignes de logs les uns des autres.</w:t>
+      </w:r>
+    </w:p>
+    <w:p>
+      <w:pPr>
+        <w:rPr>
+          <w:sz w:val="24"/>
+          <w:szCs w:val="24"/>
+        </w:rPr>
+      </w:pPr>
+      <w:r>
+        <w:rPr>
+          <w:sz w:val="24"/>
+          <w:szCs w:val="24"/>
+        </w:rPr>
+        <w:t>Suite à ces problématiques identifiées, l'équipe FUTE a fait appel à nos services</w:t>
+      </w:r>
+      <w:r>
+        <w:rPr>
+          <w:sz w:val="24"/>
+          <w:szCs w:val="24"/>
+        </w:rPr>
+        <w:t xml:space="preserve">, afin que nous leurs développions </w:t>
+      </w:r>
+      <w:r>
+        <w:rPr>
+          <w:sz w:val="24"/>
+          <w:szCs w:val="24"/>
+        </w:rPr>
+        <w:t>une application Web</w:t>
+      </w:r>
+      <w:r>
+        <w:rPr>
+          <w:sz w:val="24"/>
+          <w:szCs w:val="24"/>
+        </w:rPr>
+        <w:t>, permettant</w:t>
+      </w:r>
+      <w:r>
+        <w:rPr>
+          <w:sz w:val="24"/>
+          <w:szCs w:val="24"/>
+        </w:rPr>
+        <w:t xml:space="preserve"> de lire les fichiers logs générés par le logiciel FUTE et d'afficher de manière dynamique l'état global d</w:t>
+      </w:r>
+      <w:r>
+        <w:rPr>
+          <w:sz w:val="24"/>
+          <w:szCs w:val="24"/>
+        </w:rPr>
+        <w:t>u</w:t>
+      </w:r>
+      <w:r>
+        <w:rPr>
+          <w:sz w:val="24"/>
+          <w:szCs w:val="24"/>
+        </w:rPr>
+        <w:t xml:space="preserve"> véhicule lors de l'évolution de chaque test d'une campagne</w:t>
+      </w:r>
+      <w:r>
+        <w:rPr>
+          <w:sz w:val="24"/>
+          <w:szCs w:val="24"/>
+        </w:rPr>
+        <w:t>.</w:t>
+      </w:r>
+    </w:p>
+    <w:p>
+      <w:pPr>
+        <w:rPr>
+          <w:sz w:val="24"/>
+          <w:szCs w:val="24"/>
+        </w:rPr>
+      </w:pPr>
+      <w:r>
+        <w:rPr>
+          <w:sz w:val="24"/>
+          <w:szCs w:val="24"/>
+        </w:rPr>
+        <w:t xml:space="preserve">Le choix de nous </w:t>
+      </w:r>
+      <w:r>
+        <w:rPr>
+          <w:sz w:val="24"/>
+          <w:szCs w:val="24"/>
+        </w:rPr>
+        <w:t>confier cette tâche</w:t>
+      </w:r>
+      <w:r>
+        <w:rPr>
+          <w:sz w:val="24"/>
+          <w:szCs w:val="24"/>
+        </w:rPr>
+        <w:t xml:space="preserve"> </w:t>
+      </w:r>
+      <w:r>
+        <w:rPr>
+          <w:sz w:val="24"/>
+          <w:szCs w:val="24"/>
+        </w:rPr>
+        <w:t>s’est avéré stratégiquement intéressant car le logiciel FUTE</w:t>
+      </w:r>
+      <w:r>
+        <w:rPr>
+          <w:sz w:val="24"/>
+          <w:szCs w:val="24"/>
+        </w:rPr>
+        <w:t xml:space="preserve"> présente de</w:t>
+      </w:r>
+      <w:r>
+        <w:rPr>
+          <w:sz w:val="24"/>
+          <w:szCs w:val="24"/>
+        </w:rPr>
+        <w:t xml:space="preserve"> nombreuses</w:t>
+      </w:r>
+      <w:r>
+        <w:rPr>
+          <w:sz w:val="24"/>
+          <w:szCs w:val="24"/>
+        </w:rPr>
+        <w:t xml:space="preserve"> similitudes avec notre Framework de Testing CAT que nous développons au sein de notre équipe. De plus, notre expérience prouvée avec notre application Web destinée à afficher les résultats des tests de CAT a été un critère déterminant pour l'obtention de ce contrat.</w:t>
+      </w:r>
+    </w:p>
+    <w:p>
+      <w:pPr>
+        <w:rPr>
+          <w:sz w:val="24"/>
+          <w:szCs w:val="24"/>
+        </w:rPr>
+      </w:pPr>
+      <w:r>
+        <w:rPr>
+          <w:sz w:val="24"/>
+          <w:szCs w:val="24"/>
+        </w:rPr>
+        <w:t>Ayant eu la chance de monter en compétences pendant plus de six mois sur l’</w:t>
+      </w:r>
+      <w:r>
+        <w:rPr>
+          <w:sz w:val="24"/>
+          <w:szCs w:val="24"/>
+        </w:rPr>
+        <w:t>A</w:t>
+      </w:r>
+      <w:r>
+        <w:rPr>
+          <w:sz w:val="24"/>
+          <w:szCs w:val="24"/>
+        </w:rPr>
+        <w:t xml:space="preserve">pplication Web relié à notre Framework, mon chef de projet m’a donné l’opportunité de </w:t>
+      </w:r>
+      <w:r>
+        <w:rPr>
+          <w:sz w:val="24"/>
+          <w:szCs w:val="24"/>
+        </w:rPr>
+        <w:t>réaliser le développement de</w:t>
+      </w:r>
+      <w:r>
+        <w:rPr>
+          <w:sz w:val="24"/>
+          <w:szCs w:val="24"/>
+        </w:rPr>
+        <w:t xml:space="preserve"> cette </w:t>
+      </w:r>
+      <w:r>
+        <w:rPr>
+          <w:sz w:val="24"/>
+          <w:szCs w:val="24"/>
+        </w:rPr>
+        <w:t xml:space="preserve">nouvelle </w:t>
+      </w:r>
+      <w:r>
+        <w:rPr>
+          <w:sz w:val="24"/>
+          <w:szCs w:val="24"/>
+        </w:rPr>
+        <w:t xml:space="preserve">application </w:t>
+      </w:r>
+      <w:r>
+        <w:rPr>
+          <w:sz w:val="24"/>
+          <w:szCs w:val="24"/>
+        </w:rPr>
+        <w:t xml:space="preserve">en autonomie </w:t>
+      </w:r>
+      <w:r>
+        <w:rPr>
+          <w:sz w:val="24"/>
+          <w:szCs w:val="24"/>
+        </w:rPr>
+        <w:t xml:space="preserve">et </w:t>
+      </w:r>
+      <w:r>
+        <w:rPr>
+          <w:sz w:val="24"/>
+          <w:szCs w:val="24"/>
+        </w:rPr>
+        <w:t>sous sa responsabilité.</w:t>
+      </w:r>
+    </w:p>
+    <w:p>
+      <w:pPr>
+        <w:pStyle w:val="Sansinterligne"/>
+        <w:rPr>
+          <w:sz w:val="24"/>
+          <w:szCs w:val="24"/>
+        </w:rPr>
+      </w:pPr>
+      <w:r>
+        <w:rPr>
+          <w:sz w:val="24"/>
+          <w:szCs w:val="24"/>
+        </w:rPr>
+        <w:t xml:space="preserve"> </w:t>
+      </w:r>
+      <w:r>
+        <w:rPr>
+          <w:sz w:val="24"/>
+          <w:szCs w:val="24"/>
+        </w:rPr>
+        <w:br/>
+      </w:r>
+    </w:p>
+    <w:p>
+      <w:pPr>
+        <w:pStyle w:val="Sansinterligne"/>
+        <w:rPr>
+          <w:sz w:val="24"/>
+          <w:szCs w:val="24"/>
+        </w:rPr>
+      </w:pPr>
+    </w:p>
+    <w:p>
+      <w:pPr>
+        <w:pStyle w:val="Sansinterligne"/>
+        <w:rPr>
+          <w:sz w:val="24"/>
+          <w:szCs w:val="24"/>
+        </w:rPr>
+      </w:pPr>
+    </w:p>
+    <w:p>
+      <w:pPr>
+        <w:pStyle w:val="Sansinterligne"/>
+        <w:rPr>
+          <w:sz w:val="24"/>
+          <w:szCs w:val="24"/>
+        </w:rPr>
+      </w:pPr>
+    </w:p>
+    <w:p>
+      <w:pPr>
+        <w:pStyle w:val="Sansinterligne"/>
+        <w:rPr>
+          <w:sz w:val="24"/>
+          <w:szCs w:val="24"/>
+        </w:rPr>
+      </w:pPr>
+    </w:p>
+    <w:p>
+      <w:pPr>
+        <w:pStyle w:val="Sansinterligne"/>
+        <w:rPr>
+          <w:sz w:val="24"/>
+          <w:szCs w:val="24"/>
+        </w:rPr>
+      </w:pPr>
+    </w:p>
+    <w:p>
+      <w:pPr>
+        <w:pStyle w:val="Sansinterligne"/>
+        <w:rPr>
+          <w:sz w:val="24"/>
+          <w:szCs w:val="24"/>
+        </w:rPr>
+      </w:pPr>
+    </w:p>
+    <w:p>
+      <w:pPr>
+        <w:pStyle w:val="Sansinterligne"/>
+        <w:rPr>
+          <w:sz w:val="24"/>
+          <w:szCs w:val="24"/>
+        </w:rPr>
+      </w:pPr>
+    </w:p>
+    <w:p>
+      <w:pPr>
+        <w:pStyle w:val="Sansinterligne"/>
+      </w:pPr>
+      <w:r>
+        <w:rPr>
+          <w:sz w:val="24"/>
+          <w:szCs w:val="24"/>
+        </w:rPr>
+        <w:br/>
+      </w:r>
+    </w:p>
+    <w:p>
+      <w:pPr>
         <w:pStyle w:val="Titre1"/>
       </w:pPr>
       <w:bookmarkStart w:id="12" w:name="_Toc141043019"/>
       <w:bookmarkStart w:id="13" w:name="_Toc141054893"/>
       <w:r>
+        <w:lastRenderedPageBreak/>
         <w:t>Définition du projet</w:t>
       </w:r>
       <w:bookmarkEnd w:id="12"/>
@@ -7361,26 +8749,643 @@
       <w:bookmarkEnd w:id="15"/>
     </w:p>
     <w:p>
-      <w:r>
-        <w:t>1.Aveugle peut aller sur le site(double)</w:t>
-      </w:r>
-    </w:p>
-    <w:p>
-      <w:r>
-        <w:t xml:space="preserve">2.Définir les acteurs d’un document officiel, leurs rôles, provenance des sources </w:t>
-      </w:r>
-    </w:p>
-    <w:p>
-      <w:r>
-        <w:t xml:space="preserve">3.utilise </w:t>
-      </w:r>
-      <w:proofErr w:type="gramStart"/>
-      <w:r>
-        <w:t>des librairie</w:t>
-      </w:r>
-      <w:proofErr w:type="gramEnd"/>
-      <w:r>
-        <w:t xml:space="preserve"> qui respectent le RSE, politique entreprise sur vie privé, sécu des donnée</w:t>
+      <w:pPr>
+        <w:rPr>
+          <w:sz w:val="24"/>
+          <w:szCs w:val="24"/>
+        </w:rPr>
+      </w:pPr>
+      <w:r>
+        <w:rPr>
+          <w:sz w:val="24"/>
+          <w:szCs w:val="24"/>
+        </w:rPr>
+        <w:t xml:space="preserve">Dans le but de définir de manière </w:t>
+      </w:r>
+      <w:r>
+        <w:rPr>
+          <w:sz w:val="24"/>
+          <w:szCs w:val="24"/>
+        </w:rPr>
+        <w:t xml:space="preserve">plus </w:t>
+      </w:r>
+      <w:r>
+        <w:rPr>
+          <w:sz w:val="24"/>
+          <w:szCs w:val="24"/>
+        </w:rPr>
+        <w:t>précise les attentes du client, nous avons élaboré un cahier des charges.</w:t>
+      </w:r>
+      <w:r>
+        <w:rPr>
+          <w:sz w:val="24"/>
+          <w:szCs w:val="24"/>
+        </w:rPr>
+        <w:t xml:space="preserve"> Nous y avons défini les différents acteurs ainsi que les rôles de chacun afin que l’équipe Renault puisse utiliser ce document pour valider le montant de la facturation du projet.</w:t>
+      </w:r>
+    </w:p>
+    <w:p>
+      <w:pPr>
+        <w:rPr>
+          <w:sz w:val="24"/>
+          <w:szCs w:val="24"/>
+        </w:rPr>
+      </w:pPr>
+      <w:r>
+        <w:rPr>
+          <w:sz w:val="24"/>
+          <w:szCs w:val="24"/>
+        </w:rPr>
+        <w:t>Durant nos interactions</w:t>
+      </w:r>
+      <w:r>
+        <w:rPr>
+          <w:sz w:val="24"/>
+          <w:szCs w:val="24"/>
+        </w:rPr>
+        <w:t xml:space="preserve"> avec le client</w:t>
+      </w:r>
+      <w:r>
+        <w:rPr>
+          <w:sz w:val="24"/>
+          <w:szCs w:val="24"/>
+        </w:rPr>
+        <w:t>, l</w:t>
+      </w:r>
+      <w:r>
+        <w:rPr>
+          <w:sz w:val="24"/>
+          <w:szCs w:val="24"/>
+        </w:rPr>
+        <w:t>es attentes ont été clairement exprimés, ce qui nous a grandement aid</w:t>
+      </w:r>
+      <w:r>
+        <w:rPr>
+          <w:sz w:val="24"/>
+          <w:szCs w:val="24"/>
+        </w:rPr>
+        <w:t>é</w:t>
+      </w:r>
+      <w:r>
+        <w:rPr>
+          <w:sz w:val="24"/>
+          <w:szCs w:val="24"/>
+        </w:rPr>
+        <w:t xml:space="preserve"> dans la compréhension</w:t>
+      </w:r>
+      <w:r>
+        <w:rPr>
+          <w:sz w:val="24"/>
+          <w:szCs w:val="24"/>
+        </w:rPr>
+        <w:t xml:space="preserve"> et le résultat attendu</w:t>
+      </w:r>
+      <w:r>
+        <w:rPr>
+          <w:sz w:val="24"/>
+          <w:szCs w:val="24"/>
+        </w:rPr>
+        <w:t xml:space="preserve"> du projet.</w:t>
+      </w:r>
+      <w:r>
+        <w:rPr>
+          <w:sz w:val="24"/>
+          <w:szCs w:val="24"/>
+        </w:rPr>
+        <w:br/>
+      </w:r>
+      <w:r>
+        <w:rPr>
+          <w:sz w:val="24"/>
+          <w:szCs w:val="24"/>
+        </w:rPr>
+        <w:br/>
+        <w:t>L’objectif principal de cette application consiste à récupérer les</w:t>
+      </w:r>
+      <w:r>
+        <w:rPr>
+          <w:sz w:val="24"/>
+          <w:szCs w:val="24"/>
+        </w:rPr>
+        <w:t xml:space="preserve"> données</w:t>
+      </w:r>
+      <w:r>
+        <w:rPr>
+          <w:sz w:val="24"/>
+          <w:szCs w:val="24"/>
+        </w:rPr>
+        <w:t xml:space="preserve"> d’un </w:t>
+      </w:r>
+      <w:r>
+        <w:rPr>
+          <w:sz w:val="24"/>
+          <w:szCs w:val="24"/>
+        </w:rPr>
+        <w:t xml:space="preserve">fichier log contenu dans le </w:t>
+      </w:r>
+      <w:r>
+        <w:rPr>
+          <w:sz w:val="24"/>
+          <w:szCs w:val="24"/>
+        </w:rPr>
+        <w:t>dossier partagé</w:t>
+      </w:r>
+      <w:r>
+        <w:rPr>
+          <w:sz w:val="24"/>
+          <w:szCs w:val="24"/>
+        </w:rPr>
+        <w:t xml:space="preserve"> FUTE</w:t>
+      </w:r>
+      <w:r>
+        <w:rPr>
+          <w:sz w:val="24"/>
+          <w:szCs w:val="24"/>
+        </w:rPr>
+        <w:t>, afin d’en extraire les informations</w:t>
+      </w:r>
+      <w:r>
+        <w:rPr>
+          <w:sz w:val="24"/>
+          <w:szCs w:val="24"/>
+        </w:rPr>
+        <w:t xml:space="preserve"> les plus</w:t>
+      </w:r>
+      <w:r>
+        <w:rPr>
+          <w:sz w:val="24"/>
+          <w:szCs w:val="24"/>
+        </w:rPr>
+        <w:t xml:space="preserve"> pertinentes qui ser</w:t>
+      </w:r>
+      <w:r>
+        <w:rPr>
+          <w:sz w:val="24"/>
+          <w:szCs w:val="24"/>
+        </w:rPr>
+        <w:t>ont</w:t>
+      </w:r>
+      <w:r>
+        <w:rPr>
+          <w:sz w:val="24"/>
+          <w:szCs w:val="24"/>
+        </w:rPr>
+        <w:t xml:space="preserve"> ensuite </w:t>
+      </w:r>
+      <w:r>
+        <w:rPr>
+          <w:sz w:val="24"/>
+          <w:szCs w:val="24"/>
+        </w:rPr>
+        <w:t>affich</w:t>
+      </w:r>
+      <w:r>
+        <w:rPr>
+          <w:sz w:val="24"/>
+          <w:szCs w:val="24"/>
+        </w:rPr>
+        <w:t>é</w:t>
+      </w:r>
+      <w:r>
+        <w:rPr>
+          <w:sz w:val="24"/>
+          <w:szCs w:val="24"/>
+        </w:rPr>
+        <w:t xml:space="preserve"> sur l’application Web.</w:t>
+      </w:r>
+      <w:r>
+        <w:rPr>
+          <w:sz w:val="24"/>
+          <w:szCs w:val="24"/>
+        </w:rPr>
+        <w:br/>
+        <w:t>Les informations dite « pertinente » auront au préalable</w:t>
+      </w:r>
+      <w:r>
+        <w:rPr>
+          <w:sz w:val="24"/>
+          <w:szCs w:val="24"/>
+        </w:rPr>
+        <w:t>ment</w:t>
+      </w:r>
+      <w:r>
+        <w:rPr>
+          <w:sz w:val="24"/>
+          <w:szCs w:val="24"/>
+        </w:rPr>
+        <w:t xml:space="preserve"> été marquée</w:t>
+      </w:r>
+      <w:r>
+        <w:rPr>
+          <w:sz w:val="24"/>
+          <w:szCs w:val="24"/>
+        </w:rPr>
+        <w:t xml:space="preserve"> au sein des lignes de logs</w:t>
+      </w:r>
+      <w:r>
+        <w:rPr>
+          <w:sz w:val="24"/>
+          <w:szCs w:val="24"/>
+        </w:rPr>
+        <w:t xml:space="preserve"> par les caractères « GUI », qui signifie Graphical User Interface. Elles auront été reformatées et nommé par type afin de faciliter le parsing des informations. </w:t>
+      </w:r>
+    </w:p>
+    <w:p>
+      <w:pPr>
+        <w:rPr>
+          <w:sz w:val="24"/>
+          <w:szCs w:val="24"/>
+        </w:rPr>
+      </w:pPr>
+      <w:r>
+        <w:rPr>
+          <w:noProof/>
+        </w:rPr>
+        <mc:AlternateContent>
+          <mc:Choice Requires="wps">
+            <w:drawing>
+              <wp:anchor distT="0" distB="0" distL="114300" distR="114300" simplePos="0" relativeHeight="251668480" behindDoc="0" locked="0" layoutInCell="1" allowOverlap="1" wp14:anchorId="0CF4AEE3" wp14:editId="6A0395E4">
+                <wp:simplePos x="0" y="0"/>
+                <wp:positionH relativeFrom="margin">
+                  <wp:align>center</wp:align>
+                </wp:positionH>
+                <wp:positionV relativeFrom="paragraph">
+                  <wp:posOffset>243281</wp:posOffset>
+                </wp:positionV>
+                <wp:extent cx="3942715" cy="160655"/>
+                <wp:effectExtent l="0" t="0" r="635" b="0"/>
+                <wp:wrapTopAndBottom/>
+                <wp:docPr id="349359242" name="Zone de texte 1"/>
+                <wp:cNvGraphicFramePr/>
+                <a:graphic xmlns:a="http://schemas.openxmlformats.org/drawingml/2006/main">
+                  <a:graphicData uri="http://schemas.microsoft.com/office/word/2010/wordprocessingShape">
+                    <wps:wsp>
+                      <wps:cNvSpPr txBox="1"/>
+                      <wps:spPr>
+                        <a:xfrm>
+                          <a:off x="0" y="0"/>
+                          <a:ext cx="3942715" cy="160655"/>
+                        </a:xfrm>
+                        <a:prstGeom prst="rect">
+                          <a:avLst/>
+                        </a:prstGeom>
+                        <a:solidFill>
+                          <a:prstClr val="white"/>
+                        </a:solidFill>
+                        <a:ln>
+                          <a:noFill/>
+                        </a:ln>
+                      </wps:spPr>
+                      <wps:txbx>
+                        <w:txbxContent>
+                          <w:p>
+                            <w:pPr>
+                              <w:pStyle w:val="Lgende"/>
+                              <w:jc w:val="center"/>
+                              <w:rPr>
+                                <w:noProof/>
+                                <w:sz w:val="24"/>
+                                <w:szCs w:val="24"/>
+                              </w:rPr>
+                            </w:pPr>
+                            <w:r>
+                              <w:t xml:space="preserve">Figure </w:t>
+                            </w:r>
+                            <w:fldSimple w:instr=" SEQ Figure \* ARABIC ">
+                              <w:r>
+                                <w:rPr>
+                                  <w:noProof/>
+                                </w:rPr>
+                                <w:t>3</w:t>
+                              </w:r>
+                            </w:fldSimple>
+                            <w:r>
+                              <w:t xml:space="preserve"> </w:t>
+                            </w:r>
+                            <w:r>
+                              <w:t>Exemple de ligne de log GUI</w:t>
+                            </w:r>
+                            <w:r>
+                              <w:t xml:space="preserve"> de type signal update</w:t>
+                            </w:r>
+                          </w:p>
+                        </w:txbxContent>
+                      </wps:txbx>
+                      <wps:bodyPr rot="0" spcFirstLastPara="0" vertOverflow="overflow" horzOverflow="overflow" vert="horz" wrap="square" lIns="0" tIns="0" rIns="0" bIns="0" numCol="1" spcCol="0" rtlCol="0" fromWordArt="0" anchor="t" anchorCtr="0" forceAA="0" compatLnSpc="1">
+                        <a:prstTxWarp prst="textNoShape">
+                          <a:avLst/>
+                        </a:prstTxWarp>
+                        <a:noAutofit/>
+                      </wps:bodyPr>
+                    </wps:wsp>
+                  </a:graphicData>
+                </a:graphic>
+                <wp14:sizeRelH relativeFrom="margin">
+                  <wp14:pctWidth>0</wp14:pctWidth>
+                </wp14:sizeRelH>
+                <wp14:sizeRelV relativeFrom="margin">
+                  <wp14:pctHeight>0</wp14:pctHeight>
+                </wp14:sizeRelV>
+              </wp:anchor>
+            </w:drawing>
+          </mc:Choice>
+          <mc:Fallback>
+            <w:pict>
+              <v:shape w14:anchorId="0CF4AEE3" id="_x0000_s1028" type="#_x0000_t202" style="position:absolute;margin-left:0;margin-top:19.15pt;width:310.45pt;height:12.65pt;z-index:251668480;visibility:visible;mso-wrap-style:square;mso-width-percent:0;mso-height-percent:0;mso-wrap-distance-left:9pt;mso-wrap-distance-top:0;mso-wrap-distance-right:9pt;mso-wrap-distance-bottom:0;mso-position-horizontal:center;mso-position-horizontal-relative:margin;mso-position-vertical:absolute;mso-position-vertical-relative:text;mso-width-percent:0;mso-height-percent:0;mso-width-relative:margin;mso-height-relative:margin;v-text-anchor:top" o:gfxdata="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" stroked="f">
+                <v:textbox inset="0,0,0,0">
+                  <w:txbxContent>
+                    <w:p>
+                      <w:pPr>
+                        <w:pStyle w:val="Lgende"/>
+                        <w:jc w:val="center"/>
+                        <w:rPr>
+                          <w:noProof/>
+                          <w:sz w:val="24"/>
+                          <w:szCs w:val="24"/>
+                        </w:rPr>
+                      </w:pPr>
+                      <w:r>
+                        <w:t xml:space="preserve">Figure </w:t>
+                      </w:r>
+                      <w:fldSimple w:instr=" SEQ Figure \* ARABIC ">
+                        <w:r>
+                          <w:rPr>
+                            <w:noProof/>
+                          </w:rPr>
+                          <w:t>3</w:t>
+                        </w:r>
+                      </w:fldSimple>
+                      <w:r>
+                        <w:t xml:space="preserve"> </w:t>
+                      </w:r>
+                      <w:r>
+                        <w:t>Exemple de ligne de log GUI</w:t>
+                      </w:r>
+                      <w:r>
+                        <w:t xml:space="preserve"> de type signal update</w:t>
+                      </w:r>
+                    </w:p>
+                  </w:txbxContent>
+                </v:textbox>
+                <w10:wrap type="topAndBottom" anchorx="margin"/>
+              </v:shape>
+            </w:pict>
+          </mc:Fallback>
+        </mc:AlternateContent>
+      </w:r>
+      <w:r>
+        <w:rPr>
+          <w:noProof/>
+          <w:sz w:val="24"/>
+          <w:szCs w:val="24"/>
+        </w:rPr>
+        <w:drawing>
+          <wp:anchor distT="0" distB="0" distL="114300" distR="114300" simplePos="0" relativeHeight="251666432" behindDoc="0" locked="0" layoutInCell="1" allowOverlap="1" wp14:anchorId="1C4896AF" wp14:editId="05476468">
+            <wp:simplePos x="0" y="0"/>
+            <wp:positionH relativeFrom="margin">
+              <wp:align>center</wp:align>
+            </wp:positionH>
+            <wp:positionV relativeFrom="paragraph">
+              <wp:posOffset>4521</wp:posOffset>
+            </wp:positionV>
+            <wp:extent cx="3970395" cy="208323"/>
+            <wp:effectExtent l="0" t="0" r="0" b="1270"/>
+            <wp:wrapTopAndBottom/>
+            <wp:docPr id="144991474" name="Image 2"/>
+            <wp:cNvGraphicFramePr>
+              <a:graphicFrameLocks xmlns:a="http://schemas.openxmlformats.org/drawingml/2006/main" noChangeAspect="1"/>
+            </wp:cNvGraphicFramePr>
+            <a:graphic xmlns:a="http://schemas.openxmlformats.org/drawingml/2006/main">
+              <a:graphicData uri="http://schemas.openxmlformats.org/drawingml/2006/picture">
+                <pic:pic xmlns:pic="http://schemas.openxmlformats.org/drawingml/2006/picture">
+                  <pic:nvPicPr>
+                    <pic:cNvPr id="144991474" name="Image 144991474"/>
+                    <pic:cNvPicPr/>
+                  </pic:nvPicPr>
+                  <pic:blipFill>
+                    <a:blip r:embed="rId12">
+                      <a:extLst>
+                        <a:ext uri="{28A0092B-C50C-407E-A947-70E740481C1C}">
+                          <a14:useLocalDpi xmlns:a14="http://schemas.microsoft.com/office/drawing/2010/main" val="0"/>
+                        </a:ext>
+                      </a:extLst>
+                    </a:blip>
+                    <a:stretch>
+                      <a:fillRect/>
+                    </a:stretch>
+                  </pic:blipFill>
+                  <pic:spPr>
+                    <a:xfrm>
+                      <a:off x="0" y="0"/>
+                      <a:ext cx="3970395" cy="208323"/>
+                    </a:xfrm>
+                    <a:prstGeom prst="rect">
+                      <a:avLst/>
+                    </a:prstGeom>
+                  </pic:spPr>
+                </pic:pic>
+              </a:graphicData>
+            </a:graphic>
+          </wp:anchor>
+        </w:drawing>
+      </w:r>
+      <w:r>
+        <w:rPr>
+          <w:sz w:val="24"/>
+          <w:szCs w:val="24"/>
+        </w:rPr>
+        <w:t xml:space="preserve">Ces informations devront </w:t>
+      </w:r>
+      <w:r>
+        <w:rPr>
+          <w:sz w:val="24"/>
+          <w:szCs w:val="24"/>
+        </w:rPr>
+        <w:t xml:space="preserve">ensuite </w:t>
+      </w:r>
+      <w:r>
+        <w:rPr>
+          <w:sz w:val="24"/>
+          <w:szCs w:val="24"/>
+        </w:rPr>
+        <w:t>être trié</w:t>
+      </w:r>
+      <w:r>
+        <w:rPr>
+          <w:sz w:val="24"/>
+          <w:szCs w:val="24"/>
+        </w:rPr>
+        <w:t>s</w:t>
+      </w:r>
+      <w:r>
+        <w:rPr>
+          <w:sz w:val="24"/>
+          <w:szCs w:val="24"/>
+        </w:rPr>
+        <w:t xml:space="preserve"> </w:t>
+      </w:r>
+      <w:r>
+        <w:rPr>
+          <w:sz w:val="24"/>
+          <w:szCs w:val="24"/>
+        </w:rPr>
+        <w:t xml:space="preserve">par l’application </w:t>
+      </w:r>
+      <w:r>
+        <w:rPr>
+          <w:sz w:val="24"/>
+          <w:szCs w:val="24"/>
+        </w:rPr>
+        <w:t xml:space="preserve">et afficher </w:t>
+      </w:r>
+      <w:r>
+        <w:rPr>
+          <w:sz w:val="24"/>
+          <w:szCs w:val="24"/>
+        </w:rPr>
+        <w:t>par type de manière dynamique. L’objectif étant de pouvoir voir à un instant donné l’état global du véhicule.</w:t>
+      </w:r>
+    </w:p>
+    <w:p>
+      <w:pPr>
+        <w:rPr>
+          <w:sz w:val="24"/>
+          <w:szCs w:val="24"/>
+        </w:rPr>
+      </w:pPr>
+      <w:r>
+        <w:rPr>
+          <w:sz w:val="24"/>
+          <w:szCs w:val="24"/>
+        </w:rPr>
+        <w:t>L’ensemble des lignes de logs sera aussi affiché par l’application et segmenté par test, afin que l’utilisateur puisse avoir la possibilité de disposer d’un maximum d’informations directement sur l’application sans jamais avoir à ouvrir le fichier de log.</w:t>
+      </w:r>
+      <w:r>
+        <w:rPr>
+          <w:sz w:val="24"/>
+          <w:szCs w:val="24"/>
+        </w:rPr>
+        <w:br/>
+      </w:r>
+      <w:r>
+        <w:rPr>
+          <w:sz w:val="24"/>
+          <w:szCs w:val="24"/>
+        </w:rPr>
+        <w:br/>
+        <w:t>Afin que l’utilisateur</w:t>
+      </w:r>
+      <w:r>
+        <w:rPr>
+          <w:sz w:val="24"/>
+          <w:szCs w:val="24"/>
+        </w:rPr>
+        <w:t xml:space="preserve"> puisse naviguer </w:t>
+      </w:r>
+      <w:r>
+        <w:rPr>
+          <w:sz w:val="24"/>
+          <w:szCs w:val="24"/>
+        </w:rPr>
+        <w:t>entre les tests</w:t>
+      </w:r>
+      <w:r>
+        <w:rPr>
+          <w:sz w:val="24"/>
+          <w:szCs w:val="24"/>
+        </w:rPr>
+        <w:t>,</w:t>
+      </w:r>
+      <w:r>
+        <w:rPr>
+          <w:sz w:val="24"/>
+          <w:szCs w:val="24"/>
+        </w:rPr>
+        <w:t xml:space="preserve"> ainsi que à l’intérieur de chaque test,</w:t>
+      </w:r>
+      <w:r>
+        <w:rPr>
+          <w:sz w:val="24"/>
+          <w:szCs w:val="24"/>
+        </w:rPr>
+        <w:t xml:space="preserve"> une barre de </w:t>
+      </w:r>
+      <w:r>
+        <w:rPr>
+          <w:sz w:val="24"/>
+          <w:szCs w:val="24"/>
+        </w:rPr>
+        <w:t xml:space="preserve">défilement de </w:t>
+      </w:r>
+      <w:r>
+        <w:rPr>
+          <w:sz w:val="24"/>
+          <w:szCs w:val="24"/>
+        </w:rPr>
+        <w:t xml:space="preserve">temps identique à </w:t>
+      </w:r>
+      <w:r>
+        <w:rPr>
+          <w:sz w:val="24"/>
+          <w:szCs w:val="24"/>
+        </w:rPr>
+        <w:t>celle d’</w:t>
+      </w:r>
+      <w:r>
+        <w:rPr>
+          <w:sz w:val="24"/>
+          <w:szCs w:val="24"/>
+        </w:rPr>
+        <w:t xml:space="preserve">une vidéo permettra de se déplacer dans la temporalité, et de rejouer les différents tests de la même manière qu’ils ont été exécutés. </w:t>
+      </w:r>
+    </w:p>
+    <w:p>
+      <w:r>
+        <w:rPr>
+          <w:sz w:val="24"/>
+          <w:szCs w:val="24"/>
+        </w:rPr>
+        <w:t>L’application devra avoir la capacité de lire un fichier de log qui est en train d’être édité par le logiciel FUTE, permettant d’avoir un aperçu en temps réel des résultats de la campagne de test en train d’être exécuté.</w:t>
+      </w:r>
+      <w:r>
+        <w:rPr>
+          <w:sz w:val="24"/>
+          <w:szCs w:val="24"/>
+        </w:rPr>
+        <w:br/>
+      </w:r>
+      <w:r>
+        <w:rPr>
+          <w:sz w:val="24"/>
+          <w:szCs w:val="24"/>
+        </w:rPr>
+        <w:br/>
+        <w:t>Enfin, un listing des fichiers de log permettra de sélectionner et rejouer les différentes campagnes de tests. Ce listing devra être mis à jour automatiquement à chaque création d’un nouveau fichier</w:t>
+      </w:r>
+      <w:r>
+        <w:rPr>
+          <w:sz w:val="24"/>
+          <w:szCs w:val="24"/>
+        </w:rPr>
+        <w:t xml:space="preserve"> par le logiciel FUTE.</w:t>
+      </w:r>
+      <w:r>
+        <w:rPr>
+          <w:sz w:val="24"/>
+          <w:szCs w:val="24"/>
+        </w:rPr>
+        <w:br/>
+      </w:r>
+      <w:r>
+        <w:rPr>
+          <w:sz w:val="24"/>
+          <w:szCs w:val="24"/>
+        </w:rPr>
+        <w:br/>
+        <w:t>L’application devra être accessible, performant et sécurisé afin de respecter les contraintes et recommandations qualité de la norme Renault. Une attention particulière a été fait sur la norme WCAG (Web Content Accessibility Guidelines), qui implique de concevoir une interface utilisateur qui peut être utilisée par des personnes ayant des limitations visuelles.</w:t>
+      </w:r>
+      <w:r>
+        <w:br/>
       </w:r>
     </w:p>
     <w:p>
@@ -7390,6 +9395,185 @@
       <w:bookmarkStart w:id="16" w:name="_Toc141043021"/>
       <w:bookmarkStart w:id="17" w:name="_Toc141054895"/>
       <w:r>
+        <w:rPr>
+          <w:noProof/>
+        </w:rPr>
+        <w:lastRenderedPageBreak/>
+        <mc:AlternateContent>
+          <mc:Choice Requires="wps">
+            <w:drawing>
+              <wp:anchor distT="0" distB="0" distL="114300" distR="114300" simplePos="0" relativeHeight="251673600" behindDoc="0" locked="0" layoutInCell="1" allowOverlap="1" wp14:anchorId="0A7200E8" wp14:editId="34B40AED">
+                <wp:simplePos x="0" y="0"/>
+                <wp:positionH relativeFrom="column">
+                  <wp:posOffset>3340100</wp:posOffset>
+                </wp:positionH>
+                <wp:positionV relativeFrom="paragraph">
+                  <wp:posOffset>1612265</wp:posOffset>
+                </wp:positionV>
+                <wp:extent cx="2420620" cy="635"/>
+                <wp:effectExtent l="0" t="0" r="0" b="0"/>
+                <wp:wrapSquare wrapText="bothSides"/>
+                <wp:docPr id="866611001" name="Zone de texte 1"/>
+                <wp:cNvGraphicFramePr/>
+                <a:graphic xmlns:a="http://schemas.openxmlformats.org/drawingml/2006/main">
+                  <a:graphicData uri="http://schemas.microsoft.com/office/word/2010/wordprocessingShape">
+                    <wps:wsp>
+                      <wps:cNvSpPr txBox="1"/>
+                      <wps:spPr>
+                        <a:xfrm>
+                          <a:off x="0" y="0"/>
+                          <a:ext cx="2420620" cy="635"/>
+                        </a:xfrm>
+                        <a:prstGeom prst="rect">
+                          <a:avLst/>
+                        </a:prstGeom>
+                        <a:solidFill>
+                          <a:prstClr val="white"/>
+                        </a:solidFill>
+                        <a:ln>
+                          <a:noFill/>
+                        </a:ln>
+                      </wps:spPr>
+                      <wps:txbx>
+                        <w:txbxContent>
+                          <w:p>
+                            <w:pPr>
+                              <w:pStyle w:val="Lgende"/>
+                              <w:rPr>
+                                <w:noProof/>
+                                <w:sz w:val="24"/>
+                                <w:szCs w:val="24"/>
+                              </w:rPr>
+                            </w:pPr>
+                            <w:r>
+                              <w:t xml:space="preserve">Figure </w:t>
+                            </w:r>
+                            <w:fldSimple w:instr=" SEQ Figure \* ARABIC ">
+                              <w:r>
+                                <w:rPr>
+                                  <w:noProof/>
+                                </w:rPr>
+                                <w:t>4</w:t>
+                              </w:r>
+                            </w:fldSimple>
+                            <w:r>
+                              <w:t xml:space="preserve"> Parcours utilisateur de l'application</w:t>
+                            </w:r>
+                          </w:p>
+                        </w:txbxContent>
+                      </wps:txbx>
+                      <wps:bodyPr rot="0" spcFirstLastPara="0" vertOverflow="overflow" horzOverflow="overflow" vert="horz" wrap="square" lIns="0" tIns="0" rIns="0" bIns="0" numCol="1" spcCol="0" rtlCol="0" fromWordArt="0" anchor="t" anchorCtr="0" forceAA="0" compatLnSpc="1">
+                        <a:prstTxWarp prst="textNoShape">
+                          <a:avLst/>
+                        </a:prstTxWarp>
+                        <a:spAutoFit/>
+                      </wps:bodyPr>
+                    </wps:wsp>
+                  </a:graphicData>
+                </a:graphic>
+              </wp:anchor>
+            </w:drawing>
+          </mc:Choice>
+          <mc:Fallback>
+            <w:pict>
+              <v:shape w14:anchorId="0A7200E8" id="_x0000_s1029" type="#_x0000_t202" style="position:absolute;margin-left:263pt;margin-top:126.95pt;width:190.6pt;height:.05pt;z-index:251673600;visibility:visible;mso-wrap-style:square;mso-wrap-distance-left:9pt;mso-wrap-distance-top:0;mso-wrap-distance-right:9pt;mso-wrap-distance-bottom:0;mso-position-horizontal:absolute;mso-position-horizontal-relative:text;mso-position-vertical:absolute;mso-position-vertical-relative:text;v-text-anchor:top" o:gfxdata="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" stroked="f">
+                <v:textbox style="mso-fit-shape-to-text:t" inset="0,0,0,0">
+                  <w:txbxContent>
+                    <w:p>
+                      <w:pPr>
+                        <w:pStyle w:val="Lgende"/>
+                        <w:rPr>
+                          <w:noProof/>
+                          <w:sz w:val="24"/>
+                          <w:szCs w:val="24"/>
+                        </w:rPr>
+                      </w:pPr>
+                      <w:r>
+                        <w:t xml:space="preserve">Figure </w:t>
+                      </w:r>
+                      <w:fldSimple w:instr=" SEQ Figure \* ARABIC ">
+                        <w:r>
+                          <w:rPr>
+                            <w:noProof/>
+                          </w:rPr>
+                          <w:t>4</w:t>
+                        </w:r>
+                      </w:fldSimple>
+                      <w:r>
+                        <w:t xml:space="preserve"> Parcours utilisateur de l'application</w:t>
+                      </w:r>
+                    </w:p>
+                  </w:txbxContent>
+                </v:textbox>
+                <w10:wrap type="square"/>
+              </v:shape>
+            </w:pict>
+          </mc:Fallback>
+        </mc:AlternateContent>
+      </w:r>
+      <w:r>
+        <w:rPr>
+          <w:noProof/>
+          <w:sz w:val="24"/>
+          <w:szCs w:val="24"/>
+        </w:rPr>
+        <w:drawing>
+          <wp:anchor distT="0" distB="0" distL="114300" distR="114300" simplePos="0" relativeHeight="251671552" behindDoc="0" locked="0" layoutInCell="1" allowOverlap="1" wp14:anchorId="5683EA95" wp14:editId="2BC49501">
+            <wp:simplePos x="0" y="0"/>
+            <wp:positionH relativeFrom="margin">
+              <wp:align>right</wp:align>
+            </wp:positionH>
+            <wp:positionV relativeFrom="paragraph">
+              <wp:posOffset>197485</wp:posOffset>
+            </wp:positionV>
+            <wp:extent cx="2420620" cy="1357630"/>
+            <wp:effectExtent l="0" t="0" r="0" b="0"/>
+            <wp:wrapSquare wrapText="bothSides"/>
+            <wp:docPr id="693914350" name="Image 4" descr="Une image contenant texte, capture d’écran, Police, ligne&#10;&#10;Description générée automatiquement"/>
+            <wp:cNvGraphicFramePr>
+              <a:graphicFrameLocks xmlns:a="http://schemas.openxmlformats.org/drawingml/2006/main" noChangeAspect="1"/>
+            </wp:cNvGraphicFramePr>
+            <a:graphic xmlns:a="http://schemas.openxmlformats.org/drawingml/2006/main">
+              <a:graphicData uri="http://schemas.openxmlformats.org/drawingml/2006/picture">
+                <pic:pic xmlns:pic="http://schemas.openxmlformats.org/drawingml/2006/picture">
+                  <pic:nvPicPr>
+                    <pic:cNvPr id="693914350" name="Image 4" descr="Une image contenant texte, capture d’écran, Police, ligne&#10;&#10;Description générée automatiquement"/>
+                    <pic:cNvPicPr/>
+                  </pic:nvPicPr>
+                  <pic:blipFill>
+                    <a:blip r:embed="rId13" cstate="print">
+                      <a:extLst>
+                        <a:ext uri="{28A0092B-C50C-407E-A947-70E740481C1C}">
+                          <a14:useLocalDpi xmlns:a14="http://schemas.microsoft.com/office/drawing/2010/main" val="0"/>
+                        </a:ext>
+                      </a:extLst>
+                    </a:blip>
+                    <a:stretch>
+                      <a:fillRect/>
+                    </a:stretch>
+                  </pic:blipFill>
+                  <pic:spPr>
+                    <a:xfrm>
+                      <a:off x="0" y="0"/>
+                      <a:ext cx="2420620" cy="1357630"/>
+                    </a:xfrm>
+                    <a:prstGeom prst="rect">
+                      <a:avLst/>
+                    </a:prstGeom>
+                  </pic:spPr>
+                </pic:pic>
+              </a:graphicData>
+            </a:graphic>
+            <wp14:sizeRelH relativeFrom="margin">
+              <wp14:pctWidth>0</wp14:pctWidth>
+            </wp14:sizeRelH>
+            <wp14:sizeRelV relativeFrom="margin">
+              <wp14:pctHeight>0</wp14:pctHeight>
+            </wp14:sizeRelV>
+          </wp:anchor>
+        </w:drawing>
+      </w:r>
+      <w:r>
         <w:t>Architecture des interfaces</w:t>
       </w:r>
       <w:bookmarkEnd w:id="16"/>
@@ -7397,11 +9581,837 @@
     </w:p>
     <w:p>
       <w:pPr>
-        <w:pStyle w:val="Titre2"/>
+        <w:pStyle w:val="Sansinterligne"/>
+        <w:rPr>
+          <w:sz w:val="24"/>
+          <w:szCs w:val="24"/>
+        </w:rPr>
+      </w:pPr>
+      <w:r>
+        <w:rPr>
+          <w:sz w:val="24"/>
+          <w:szCs w:val="24"/>
+        </w:rPr>
+        <w:t xml:space="preserve">L’interface utilisateur </w:t>
+      </w:r>
+      <w:r>
+        <w:rPr>
+          <w:sz w:val="24"/>
+          <w:szCs w:val="24"/>
+        </w:rPr>
+        <w:t>se compose de deux pages.</w:t>
+      </w:r>
+      <w:r>
+        <w:rPr>
+          <w:sz w:val="24"/>
+          <w:szCs w:val="24"/>
+        </w:rPr>
+        <w:br/>
+        <w:t>La première, appelé « </w:t>
+      </w:r>
+      <w:r>
+        <w:rPr>
+          <w:sz w:val="24"/>
+          <w:szCs w:val="24"/>
+        </w:rPr>
+        <w:t>H</w:t>
+      </w:r>
+      <w:r>
+        <w:rPr>
+          <w:sz w:val="24"/>
+          <w:szCs w:val="24"/>
+        </w:rPr>
+        <w:t xml:space="preserve">ome », </w:t>
+      </w:r>
+      <w:r>
+        <w:rPr>
+          <w:sz w:val="24"/>
+          <w:szCs w:val="24"/>
+        </w:rPr>
+        <w:t>est la page qui va</w:t>
+      </w:r>
+      <w:r>
+        <w:rPr>
+          <w:sz w:val="24"/>
+          <w:szCs w:val="24"/>
+        </w:rPr>
+        <w:t xml:space="preserve"> lister l’intégralité des fichiers logs disponible afin que l’utilisateur puisse choisir la campagne de tests qu’il souhaite rejouer.</w:t>
+      </w:r>
+      <w:r>
+        <w:rPr>
+          <w:sz w:val="24"/>
+          <w:szCs w:val="24"/>
+        </w:rPr>
+        <w:br/>
+        <w:t xml:space="preserve">La seconde page, appelé « Test </w:t>
+      </w:r>
+      <w:r>
+        <w:rPr>
+          <w:sz w:val="24"/>
+          <w:szCs w:val="24"/>
+        </w:rPr>
+        <w:t>Re</w:t>
+      </w:r>
+      <w:r>
+        <w:rPr>
+          <w:sz w:val="24"/>
+          <w:szCs w:val="24"/>
+        </w:rPr>
+        <w:t>sult »</w:t>
+      </w:r>
+      <w:r>
+        <w:rPr>
+          <w:sz w:val="24"/>
+          <w:szCs w:val="24"/>
+        </w:rPr>
+        <w:t xml:space="preserve">, apparait une fois </w:t>
+      </w:r>
+      <w:r>
+        <w:rPr>
+          <w:sz w:val="24"/>
+          <w:szCs w:val="24"/>
+        </w:rPr>
+        <w:t>la campagne</w:t>
+      </w:r>
+      <w:r>
+        <w:rPr>
+          <w:sz w:val="24"/>
+          <w:szCs w:val="24"/>
+        </w:rPr>
+        <w:t xml:space="preserve"> choisie</w:t>
+      </w:r>
+      <w:r>
+        <w:rPr>
+          <w:sz w:val="24"/>
+          <w:szCs w:val="24"/>
+        </w:rPr>
+        <w:t xml:space="preserve"> et se compose de trois interfaces : Test, State et Signal. </w:t>
+      </w:r>
+    </w:p>
+    <w:p>
+      <w:pPr>
+        <w:pStyle w:val="Sansinterligne"/>
+        <w:rPr>
+          <w:sz w:val="24"/>
+          <w:szCs w:val="24"/>
+        </w:rPr>
+      </w:pPr>
+    </w:p>
+    <w:p>
+      <w:pPr>
+        <w:pStyle w:val="Sansinterligne"/>
+        <w:rPr>
+          <w:sz w:val="24"/>
+          <w:szCs w:val="24"/>
+        </w:rPr>
+      </w:pPr>
+      <w:r>
+        <w:rPr>
+          <w:noProof/>
+          <w:sz w:val="24"/>
+          <w:szCs w:val="24"/>
+        </w:rPr>
+        <w:drawing>
+          <wp:anchor distT="0" distB="0" distL="114300" distR="114300" simplePos="0" relativeHeight="251680768" behindDoc="0" locked="0" layoutInCell="1" allowOverlap="1" wp14:anchorId="715BE64C" wp14:editId="5313157E">
+            <wp:simplePos x="0" y="0"/>
+            <wp:positionH relativeFrom="margin">
+              <wp:align>right</wp:align>
+            </wp:positionH>
+            <wp:positionV relativeFrom="paragraph">
+              <wp:posOffset>13690</wp:posOffset>
+            </wp:positionV>
+            <wp:extent cx="1412875" cy="1898015"/>
+            <wp:effectExtent l="0" t="0" r="0" b="6985"/>
+            <wp:wrapSquare wrapText="bothSides"/>
+            <wp:docPr id="1866785098" name="Image 9" descr="Une image contenant texte, capture d’écran, Police, conception&#10;&#10;Description générée automatiquement"/>
+            <wp:cNvGraphicFramePr>
+              <a:graphicFrameLocks xmlns:a="http://schemas.openxmlformats.org/drawingml/2006/main" noChangeAspect="1"/>
+            </wp:cNvGraphicFramePr>
+            <a:graphic xmlns:a="http://schemas.openxmlformats.org/drawingml/2006/main">
+              <a:graphicData uri="http://schemas.openxmlformats.org/drawingml/2006/picture">
+                <pic:pic xmlns:pic="http://schemas.openxmlformats.org/drawingml/2006/picture">
+                  <pic:nvPicPr>
+                    <pic:cNvPr id="1866785098" name="Image 9" descr="Une image contenant texte, capture d’écran, Police, conception&#10;&#10;Description générée automatiquement"/>
+                    <pic:cNvPicPr/>
+                  </pic:nvPicPr>
+                  <pic:blipFill>
+                    <a:blip r:embed="rId14">
+                      <a:extLst>
+                        <a:ext uri="{28A0092B-C50C-407E-A947-70E740481C1C}">
+                          <a14:useLocalDpi xmlns:a14="http://schemas.microsoft.com/office/drawing/2010/main" val="0"/>
+                        </a:ext>
+                      </a:extLst>
+                    </a:blip>
+                    <a:stretch>
+                      <a:fillRect/>
+                    </a:stretch>
+                  </pic:blipFill>
+                  <pic:spPr>
+                    <a:xfrm>
+                      <a:off x="0" y="0"/>
+                      <a:ext cx="1412875" cy="1898015"/>
+                    </a:xfrm>
+                    <a:prstGeom prst="rect">
+                      <a:avLst/>
+                    </a:prstGeom>
+                  </pic:spPr>
+                </pic:pic>
+              </a:graphicData>
+            </a:graphic>
+          </wp:anchor>
+        </w:drawing>
+      </w:r>
+    </w:p>
+    <w:p>
+      <w:pPr>
+        <w:pStyle w:val="Sansinterligne"/>
+        <w:rPr>
+          <w:sz w:val="24"/>
+          <w:szCs w:val="24"/>
+        </w:rPr>
+      </w:pPr>
+    </w:p>
+    <w:p>
+      <w:pPr>
+        <w:pStyle w:val="Sansinterligne"/>
+        <w:rPr>
+          <w:sz w:val="24"/>
+          <w:szCs w:val="24"/>
+        </w:rPr>
+      </w:pPr>
+      <w:r>
+        <w:rPr>
+          <w:sz w:val="24"/>
+          <w:szCs w:val="24"/>
+        </w:rPr>
+        <w:t xml:space="preserve">Ces trois interfaces sont </w:t>
+      </w:r>
+      <w:r>
+        <w:rPr>
+          <w:sz w:val="24"/>
+          <w:szCs w:val="24"/>
+        </w:rPr>
+        <w:t>destinées à afficher l’état global du véhicule en affichant toutes les données GUI rangés par type</w:t>
+      </w:r>
+      <w:r>
+        <w:rPr>
+          <w:sz w:val="24"/>
+          <w:szCs w:val="24"/>
+        </w:rPr>
+        <w:t>. Voici</w:t>
+      </w:r>
+      <w:r>
+        <w:rPr>
+          <w:sz w:val="24"/>
+          <w:szCs w:val="24"/>
+        </w:rPr>
+        <w:t xml:space="preserve"> un exemple de composant affichant des donnée</w:t>
+      </w:r>
+      <w:r>
+        <w:rPr>
+          <w:sz w:val="24"/>
+          <w:szCs w:val="24"/>
+        </w:rPr>
+        <w:t>s</w:t>
+      </w:r>
+      <w:r>
+        <w:rPr>
+          <w:sz w:val="24"/>
+          <w:szCs w:val="24"/>
+        </w:rPr>
+        <w:t xml:space="preserve"> GUI</w:t>
+      </w:r>
+      <w:r>
+        <w:rPr>
+          <w:sz w:val="24"/>
+          <w:szCs w:val="24"/>
+        </w:rPr>
+        <w:t xml:space="preserve"> de type « vehicle state »</w:t>
+      </w:r>
+      <w:r>
+        <w:rPr>
+          <w:sz w:val="24"/>
+          <w:szCs w:val="24"/>
+        </w:rPr>
+        <w:t>. Il s’agit ici de donnée</w:t>
+      </w:r>
+      <w:r>
+        <w:rPr>
+          <w:sz w:val="24"/>
+          <w:szCs w:val="24"/>
+        </w:rPr>
+        <w:t xml:space="preserve"> représentant l’état du contact de la clé du véhicule, ainsi que son état précédent.</w:t>
+      </w:r>
+    </w:p>
+    <w:p>
+      <w:pPr>
+        <w:pStyle w:val="Sansinterligne"/>
+        <w:rPr>
+          <w:sz w:val="24"/>
+          <w:szCs w:val="24"/>
+        </w:rPr>
+      </w:pPr>
+    </w:p>
+    <w:p>
+      <w:pPr>
+        <w:pStyle w:val="Sansinterligne"/>
+        <w:rPr>
+          <w:sz w:val="24"/>
+          <w:szCs w:val="24"/>
+        </w:rPr>
+      </w:pPr>
+    </w:p>
+    <w:p>
+      <w:pPr>
+        <w:pStyle w:val="Sansinterligne"/>
+        <w:rPr>
+          <w:sz w:val="24"/>
+          <w:szCs w:val="24"/>
+        </w:rPr>
+      </w:pPr>
+    </w:p>
+    <w:p>
+      <w:pPr>
+        <w:pStyle w:val="Sansinterligne"/>
+        <w:rPr>
+          <w:sz w:val="24"/>
+          <w:szCs w:val="24"/>
+        </w:rPr>
+      </w:pPr>
+      <w:r>
+        <w:rPr>
+          <w:noProof/>
+          <w:sz w:val="24"/>
+          <w:szCs w:val="24"/>
+        </w:rPr>
+        <w:drawing>
+          <wp:anchor distT="0" distB="0" distL="114300" distR="114300" simplePos="0" relativeHeight="251677696" behindDoc="0" locked="0" layoutInCell="1" allowOverlap="1" wp14:anchorId="1DE3AEB0" wp14:editId="43A65FF8">
+            <wp:simplePos x="0" y="0"/>
+            <wp:positionH relativeFrom="margin">
+              <wp:posOffset>851535</wp:posOffset>
+            </wp:positionH>
+            <wp:positionV relativeFrom="paragraph">
+              <wp:posOffset>2657475</wp:posOffset>
+            </wp:positionV>
+            <wp:extent cx="4055745" cy="1091565"/>
+            <wp:effectExtent l="0" t="0" r="1905" b="0"/>
+            <wp:wrapTopAndBottom/>
+            <wp:docPr id="1970916810" name="Image 8" descr="Une image contenant texte, Police, capture d’écran, nombre&#10;&#10;Description générée automatiquement"/>
+            <wp:cNvGraphicFramePr>
+              <a:graphicFrameLocks xmlns:a="http://schemas.openxmlformats.org/drawingml/2006/main" noChangeAspect="1"/>
+            </wp:cNvGraphicFramePr>
+            <a:graphic xmlns:a="http://schemas.openxmlformats.org/drawingml/2006/main">
+              <a:graphicData uri="http://schemas.openxmlformats.org/drawingml/2006/picture">
+                <pic:pic xmlns:pic="http://schemas.openxmlformats.org/drawingml/2006/picture">
+                  <pic:nvPicPr>
+                    <pic:cNvPr id="1970916810" name="Image 8" descr="Une image contenant texte, Police, capture d’écran, nombre&#10;&#10;Description générée automatiquement"/>
+                    <pic:cNvPicPr/>
+                  </pic:nvPicPr>
+                  <pic:blipFill>
+                    <a:blip r:embed="rId15">
+                      <a:extLst>
+                        <a:ext uri="{28A0092B-C50C-407E-A947-70E740481C1C}">
+                          <a14:useLocalDpi xmlns:a14="http://schemas.microsoft.com/office/drawing/2010/main" val="0"/>
+                        </a:ext>
+                      </a:extLst>
+                    </a:blip>
+                    <a:stretch>
+                      <a:fillRect/>
+                    </a:stretch>
+                  </pic:blipFill>
+                  <pic:spPr>
+                    <a:xfrm>
+                      <a:off x="0" y="0"/>
+                      <a:ext cx="4055745" cy="1091565"/>
+                    </a:xfrm>
+                    <a:prstGeom prst="rect">
+                      <a:avLst/>
+                    </a:prstGeom>
+                  </pic:spPr>
+                </pic:pic>
+              </a:graphicData>
+            </a:graphic>
+          </wp:anchor>
+        </w:drawing>
+      </w:r>
+      <w:r>
+        <w:rPr>
+          <w:noProof/>
+        </w:rPr>
+        <mc:AlternateContent>
+          <mc:Choice Requires="wps">
+            <w:drawing>
+              <wp:anchor distT="0" distB="0" distL="114300" distR="114300" simplePos="0" relativeHeight="251679744" behindDoc="0" locked="0" layoutInCell="1" allowOverlap="1" wp14:anchorId="4728D6DC" wp14:editId="6270022A">
+                <wp:simplePos x="0" y="0"/>
+                <wp:positionH relativeFrom="margin">
+                  <wp:posOffset>851535</wp:posOffset>
+                </wp:positionH>
+                <wp:positionV relativeFrom="paragraph">
+                  <wp:posOffset>3777615</wp:posOffset>
+                </wp:positionV>
+                <wp:extent cx="4055745" cy="138430"/>
+                <wp:effectExtent l="0" t="0" r="1905" b="0"/>
+                <wp:wrapTopAndBottom/>
+                <wp:docPr id="220277518" name="Zone de texte 1"/>
+                <wp:cNvGraphicFramePr/>
+                <a:graphic xmlns:a="http://schemas.openxmlformats.org/drawingml/2006/main">
+                  <a:graphicData uri="http://schemas.microsoft.com/office/word/2010/wordprocessingShape">
+                    <wps:wsp>
+                      <wps:cNvSpPr txBox="1"/>
+                      <wps:spPr>
+                        <a:xfrm>
+                          <a:off x="0" y="0"/>
+                          <a:ext cx="4055745" cy="138430"/>
+                        </a:xfrm>
+                        <a:prstGeom prst="rect">
+                          <a:avLst/>
+                        </a:prstGeom>
+                        <a:solidFill>
+                          <a:prstClr val="white"/>
+                        </a:solidFill>
+                        <a:ln>
+                          <a:noFill/>
+                        </a:ln>
+                      </wps:spPr>
+                      <wps:txbx>
+                        <w:txbxContent>
+                          <w:p>
+                            <w:pPr>
+                              <w:pStyle w:val="Lgende"/>
+                              <w:jc w:val="center"/>
+                              <w:rPr>
+                                <w:noProof/>
+                                <w:sz w:val="24"/>
+                                <w:szCs w:val="24"/>
+                              </w:rPr>
+                            </w:pPr>
+                            <w:r>
+                              <w:t xml:space="preserve">Figure </w:t>
+                            </w:r>
+                            <w:fldSimple w:instr=" SEQ Figure \* ARABIC ">
+                              <w:r>
+                                <w:rPr>
+                                  <w:noProof/>
+                                </w:rPr>
+                                <w:t>5</w:t>
+                              </w:r>
+                            </w:fldSimple>
+                            <w:r>
+                              <w:t xml:space="preserve"> Composant d'affichage des logs</w:t>
+                            </w:r>
+                          </w:p>
+                        </w:txbxContent>
+                      </wps:txbx>
+                      <wps:bodyPr rot="0" spcFirstLastPara="0" vertOverflow="overflow" horzOverflow="overflow" vert="horz" wrap="square" lIns="0" tIns="0" rIns="0" bIns="0" numCol="1" spcCol="0" rtlCol="0" fromWordArt="0" anchor="t" anchorCtr="0" forceAA="0" compatLnSpc="1">
+                        <a:prstTxWarp prst="textNoShape">
+                          <a:avLst/>
+                        </a:prstTxWarp>
+                        <a:noAutofit/>
+                      </wps:bodyPr>
+                    </wps:wsp>
+                  </a:graphicData>
+                </a:graphic>
+                <wp14:sizeRelV relativeFrom="margin">
+                  <wp14:pctHeight>0</wp14:pctHeight>
+                </wp14:sizeRelV>
+              </wp:anchor>
+            </w:drawing>
+          </mc:Choice>
+          <mc:Fallback>
+            <w:pict>
+              <v:shape w14:anchorId="4728D6DC" id="_x0000_s1030" type="#_x0000_t202" style="position:absolute;margin-left:67.05pt;margin-top:297.45pt;width:319.35pt;height:10.9pt;z-index:251679744;visibility:visible;mso-wrap-style:square;mso-height-percent:0;mso-wrap-distance-left:9pt;mso-wrap-distance-top:0;mso-wrap-distance-right:9pt;mso-wrap-distance-bottom:0;mso-position-horizontal:absolute;mso-position-horizontal-relative:margin;mso-position-vertical:absolute;mso-position-vertical-relative:text;mso-height-percent:0;mso-height-relative:margin;v-text-anchor:top" o:gfxdata="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" stroked="f">
+                <v:textbox inset="0,0,0,0">
+                  <w:txbxContent>
+                    <w:p>
+                      <w:pPr>
+                        <w:pStyle w:val="Lgende"/>
+                        <w:jc w:val="center"/>
+                        <w:rPr>
+                          <w:noProof/>
+                          <w:sz w:val="24"/>
+                          <w:szCs w:val="24"/>
+                        </w:rPr>
+                      </w:pPr>
+                      <w:r>
+                        <w:t xml:space="preserve">Figure </w:t>
+                      </w:r>
+                      <w:fldSimple w:instr=" SEQ Figure \* ARABIC ">
+                        <w:r>
+                          <w:rPr>
+                            <w:noProof/>
+                          </w:rPr>
+                          <w:t>5</w:t>
+                        </w:r>
+                      </w:fldSimple>
+                      <w:r>
+                        <w:t xml:space="preserve"> Composant d'affichage des logs</w:t>
+                      </w:r>
+                    </w:p>
+                  </w:txbxContent>
+                </v:textbox>
+                <w10:wrap type="topAndBottom" anchorx="margin"/>
+              </v:shape>
+            </w:pict>
+          </mc:Fallback>
+        </mc:AlternateContent>
+      </w:r>
+      <w:r>
+        <w:rPr>
+          <w:noProof/>
+        </w:rPr>
+        <mc:AlternateContent>
+          <mc:Choice Requires="wps">
+            <w:drawing>
+              <wp:anchor distT="0" distB="0" distL="114300" distR="114300" simplePos="0" relativeHeight="251676672" behindDoc="0" locked="0" layoutInCell="1" allowOverlap="1" wp14:anchorId="39E1ABAF" wp14:editId="5A410EE2">
+                <wp:simplePos x="0" y="0"/>
+                <wp:positionH relativeFrom="margin">
+                  <wp:posOffset>543560</wp:posOffset>
+                </wp:positionH>
+                <wp:positionV relativeFrom="paragraph">
+                  <wp:posOffset>1555750</wp:posOffset>
+                </wp:positionV>
+                <wp:extent cx="4674235" cy="138430"/>
+                <wp:effectExtent l="0" t="0" r="0" b="0"/>
+                <wp:wrapTopAndBottom/>
+                <wp:docPr id="553599523" name="Zone de texte 1"/>
+                <wp:cNvGraphicFramePr/>
+                <a:graphic xmlns:a="http://schemas.openxmlformats.org/drawingml/2006/main">
+                  <a:graphicData uri="http://schemas.microsoft.com/office/word/2010/wordprocessingShape">
+                    <wps:wsp>
+                      <wps:cNvSpPr txBox="1"/>
+                      <wps:spPr>
+                        <a:xfrm>
+                          <a:off x="0" y="0"/>
+                          <a:ext cx="4674235" cy="138430"/>
+                        </a:xfrm>
+                        <a:prstGeom prst="rect">
+                          <a:avLst/>
+                        </a:prstGeom>
+                        <a:solidFill>
+                          <a:prstClr val="white"/>
+                        </a:solidFill>
+                        <a:ln>
+                          <a:noFill/>
+                        </a:ln>
+                      </wps:spPr>
+                      <wps:txbx>
+                        <w:txbxContent>
+                          <w:p>
+                            <w:pPr>
+                              <w:pStyle w:val="Lgende"/>
+                              <w:jc w:val="center"/>
+                              <w:rPr>
+                                <w:noProof/>
+                                <w:sz w:val="24"/>
+                                <w:szCs w:val="24"/>
+                              </w:rPr>
+                            </w:pPr>
+                            <w:r>
+                              <w:t xml:space="preserve">Figure </w:t>
+                            </w:r>
+                            <w:fldSimple w:instr=" SEQ Figure \* ARABIC ">
+                              <w:r>
+                                <w:rPr>
+                                  <w:noProof/>
+                                </w:rPr>
+                                <w:t>6</w:t>
+                              </w:r>
+                            </w:fldSimple>
+                            <w:r>
+                              <w:t xml:space="preserve"> Barre de défilement du temps</w:t>
+                            </w:r>
+                          </w:p>
+                        </w:txbxContent>
+                      </wps:txbx>
+                      <wps:bodyPr rot="0" spcFirstLastPara="0" vertOverflow="overflow" horzOverflow="overflow" vert="horz" wrap="square" lIns="0" tIns="0" rIns="0" bIns="0" numCol="1" spcCol="0" rtlCol="0" fromWordArt="0" anchor="t" anchorCtr="0" forceAA="0" compatLnSpc="1">
+                        <a:prstTxWarp prst="textNoShape">
+                          <a:avLst/>
+                        </a:prstTxWarp>
+                        <a:noAutofit/>
+                      </wps:bodyPr>
+                    </wps:wsp>
+                  </a:graphicData>
+                </a:graphic>
+                <wp14:sizeRelV relativeFrom="margin">
+                  <wp14:pctHeight>0</wp14:pctHeight>
+                </wp14:sizeRelV>
+              </wp:anchor>
+            </w:drawing>
+          </mc:Choice>
+          <mc:Fallback>
+            <w:pict>
+              <v:shape w14:anchorId="39E1ABAF" id="_x0000_s1031" type="#_x0000_t202" style="position:absolute;margin-left:42.8pt;margin-top:122.5pt;width:368.05pt;height:10.9pt;z-index:251676672;visibility:visible;mso-wrap-style:square;mso-height-percent:0;mso-wrap-distance-left:9pt;mso-wrap-distance-top:0;mso-wrap-distance-right:9pt;mso-wrap-distance-bottom:0;mso-position-horizontal:absolute;mso-position-horizontal-relative:margin;mso-position-vertical:absolute;mso-position-vertical-relative:text;mso-height-percent:0;mso-height-relative:margin;v-text-anchor:top" o:gfxdata="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" stroked="f">
+                <v:textbox inset="0,0,0,0">
+                  <w:txbxContent>
+                    <w:p>
+                      <w:pPr>
+                        <w:pStyle w:val="Lgende"/>
+                        <w:jc w:val="center"/>
+                        <w:rPr>
+                          <w:noProof/>
+                          <w:sz w:val="24"/>
+                          <w:szCs w:val="24"/>
+                        </w:rPr>
+                      </w:pPr>
+                      <w:r>
+                        <w:t xml:space="preserve">Figure </w:t>
+                      </w:r>
+                      <w:fldSimple w:instr=" SEQ Figure \* ARABIC ">
+                        <w:r>
+                          <w:rPr>
+                            <w:noProof/>
+                          </w:rPr>
+                          <w:t>6</w:t>
+                        </w:r>
+                      </w:fldSimple>
+                      <w:r>
+                        <w:t xml:space="preserve"> Barre de défilement du temps</w:t>
+                      </w:r>
+                    </w:p>
+                  </w:txbxContent>
+                </v:textbox>
+                <w10:wrap type="topAndBottom" anchorx="margin"/>
+              </v:shape>
+            </w:pict>
+          </mc:Fallback>
+        </mc:AlternateContent>
+      </w:r>
+      <w:r>
+        <w:rPr>
+          <w:noProof/>
+          <w:sz w:val="24"/>
+          <w:szCs w:val="24"/>
+        </w:rPr>
+        <w:drawing>
+          <wp:anchor distT="0" distB="0" distL="114300" distR="114300" simplePos="0" relativeHeight="251674624" behindDoc="0" locked="0" layoutInCell="1" allowOverlap="1" wp14:anchorId="6CE26E48" wp14:editId="0CE4DA3B">
+            <wp:simplePos x="0" y="0"/>
+            <wp:positionH relativeFrom="margin">
+              <wp:posOffset>543560</wp:posOffset>
+            </wp:positionH>
+            <wp:positionV relativeFrom="paragraph">
+              <wp:posOffset>1220165</wp:posOffset>
+            </wp:positionV>
+            <wp:extent cx="4674235" cy="314325"/>
+            <wp:effectExtent l="0" t="0" r="0" b="9525"/>
+            <wp:wrapTopAndBottom/>
+            <wp:docPr id="1917030421" name="Image 6"/>
+            <wp:cNvGraphicFramePr>
+              <a:graphicFrameLocks xmlns:a="http://schemas.openxmlformats.org/drawingml/2006/main" noChangeAspect="1"/>
+            </wp:cNvGraphicFramePr>
+            <a:graphic xmlns:a="http://schemas.openxmlformats.org/drawingml/2006/main">
+              <a:graphicData uri="http://schemas.openxmlformats.org/drawingml/2006/picture">
+                <pic:pic xmlns:pic="http://schemas.openxmlformats.org/drawingml/2006/picture">
+                  <pic:nvPicPr>
+                    <pic:cNvPr id="1917030421" name="Image 1917030421"/>
+                    <pic:cNvPicPr/>
+                  </pic:nvPicPr>
+                  <pic:blipFill>
+                    <a:blip r:embed="rId16" cstate="print">
+                      <a:extLst>
+                        <a:ext uri="{28A0092B-C50C-407E-A947-70E740481C1C}">
+                          <a14:useLocalDpi xmlns:a14="http://schemas.microsoft.com/office/drawing/2010/main" val="0"/>
+                        </a:ext>
+                      </a:extLst>
+                    </a:blip>
+                    <a:stretch>
+                      <a:fillRect/>
+                    </a:stretch>
+                  </pic:blipFill>
+                  <pic:spPr>
+                    <a:xfrm>
+                      <a:off x="0" y="0"/>
+                      <a:ext cx="4674235" cy="314325"/>
+                    </a:xfrm>
+                    <a:prstGeom prst="rect">
+                      <a:avLst/>
+                    </a:prstGeom>
+                  </pic:spPr>
+                </pic:pic>
+              </a:graphicData>
+            </a:graphic>
+          </wp:anchor>
+        </w:drawing>
+      </w:r>
+      <w:r>
+        <w:rPr>
+          <w:sz w:val="24"/>
+          <w:szCs w:val="24"/>
+        </w:rPr>
+        <w:t>Toutes ces</w:t>
+      </w:r>
+      <w:r>
+        <w:rPr>
+          <w:sz w:val="24"/>
+          <w:szCs w:val="24"/>
+        </w:rPr>
+        <w:t xml:space="preserve"> interfaces ont deux composants en commun.</w:t>
+      </w:r>
+      <w:r>
+        <w:rPr>
+          <w:sz w:val="24"/>
+          <w:szCs w:val="24"/>
+        </w:rPr>
+        <w:br/>
+      </w:r>
+      <w:r>
+        <w:rPr>
+          <w:sz w:val="24"/>
+          <w:szCs w:val="24"/>
+        </w:rPr>
+        <w:t xml:space="preserve">Le premier est la barre de défilement du temps. C’est l’outil qui permet à l’utilisateur de </w:t>
+      </w:r>
+      <w:r>
+        <w:rPr>
+          <w:sz w:val="24"/>
+          <w:szCs w:val="24"/>
+        </w:rPr>
+        <w:t>choisir</w:t>
+      </w:r>
+      <w:r>
+        <w:rPr>
+          <w:sz w:val="24"/>
+          <w:szCs w:val="24"/>
+        </w:rPr>
+        <w:t xml:space="preserve"> le test et</w:t>
+      </w:r>
+      <w:r>
+        <w:rPr>
+          <w:sz w:val="24"/>
+          <w:szCs w:val="24"/>
+        </w:rPr>
+        <w:t xml:space="preserve"> le temps précis sur lequel il souhaite afficher l’état du véhicule. Les données GUI vont par conséquent apparaître ou disparaître</w:t>
+      </w:r>
+      <w:r>
+        <w:rPr>
+          <w:sz w:val="24"/>
+          <w:szCs w:val="24"/>
+        </w:rPr>
+        <w:t xml:space="preserve"> afin d’a</w:t>
+      </w:r>
+      <w:r>
+        <w:rPr>
+          <w:sz w:val="24"/>
+          <w:szCs w:val="24"/>
+        </w:rPr>
+        <w:t>fficher</w:t>
+      </w:r>
+      <w:r>
+        <w:rPr>
+          <w:sz w:val="24"/>
+          <w:szCs w:val="24"/>
+        </w:rPr>
+        <w:t xml:space="preserve"> l’état exacte du véhicule lors </w:t>
+      </w:r>
+      <w:r>
+        <w:rPr>
+          <w:sz w:val="24"/>
+          <w:szCs w:val="24"/>
+        </w:rPr>
+        <w:t>du temps sélectionné. On pourra donc avoir une visualisation complète de l’état global du véhicule à chaque étape d’un test.</w:t>
+      </w:r>
+      <w:r>
+        <w:rPr>
+          <w:sz w:val="24"/>
+          <w:szCs w:val="24"/>
+        </w:rPr>
+        <w:br/>
+      </w:r>
+      <w:r>
+        <w:rPr>
+          <w:sz w:val="24"/>
+          <w:szCs w:val="24"/>
+        </w:rPr>
+        <w:br/>
+      </w:r>
+      <w:r>
+        <w:rPr>
+          <w:sz w:val="24"/>
+          <w:szCs w:val="24"/>
+        </w:rPr>
+        <w:br/>
+      </w:r>
+      <w:r>
+        <w:rPr>
+          <w:sz w:val="24"/>
+          <w:szCs w:val="24"/>
+        </w:rPr>
+        <w:t xml:space="preserve">Le second composant affiché sur toutes les interfaces est l’affichage des </w:t>
+      </w:r>
+      <w:r>
+        <w:rPr>
+          <w:sz w:val="24"/>
+          <w:szCs w:val="24"/>
+        </w:rPr>
+        <w:t xml:space="preserve">lignes de </w:t>
+      </w:r>
+      <w:r>
+        <w:rPr>
+          <w:sz w:val="24"/>
+          <w:szCs w:val="24"/>
+        </w:rPr>
+        <w:t xml:space="preserve">logs pour le test </w:t>
+      </w:r>
+      <w:r>
+        <w:rPr>
+          <w:sz w:val="24"/>
+          <w:szCs w:val="24"/>
+        </w:rPr>
+        <w:t>qui été en cours d’exécution au moment du temps sélectionné avec la barre de défilement</w:t>
+      </w:r>
+      <w:r>
+        <w:rPr>
+          <w:sz w:val="24"/>
+          <w:szCs w:val="24"/>
+        </w:rPr>
+        <w:t xml:space="preserve">. </w:t>
+      </w:r>
+    </w:p>
+    <w:p>
+      <w:pPr>
+        <w:pStyle w:val="Sansinterligne"/>
+        <w:rPr>
+          <w:sz w:val="24"/>
+          <w:szCs w:val="24"/>
+        </w:rPr>
       </w:pPr>
       <w:bookmarkStart w:id="18" w:name="_Toc141043022"/>
       <w:bookmarkStart w:id="19" w:name="_Toc141054896"/>
       <w:r>
+        <w:rPr>
+          <w:sz w:val="24"/>
+          <w:szCs w:val="24"/>
+        </w:rPr>
+        <w:br/>
+      </w:r>
+      <w:r>
+        <w:rPr>
+          <w:sz w:val="24"/>
+          <w:szCs w:val="24"/>
+        </w:rPr>
+        <w:br/>
+        <w:t>Des représentations plus détaillées de ces pages et interfaces sont disponibles dans l’annexe.</w:t>
+      </w:r>
+      <w:r>
+        <w:rPr>
+          <w:sz w:val="24"/>
+          <w:szCs w:val="24"/>
+        </w:rPr>
+        <w:br/>
+      </w:r>
+      <w:r>
+        <w:rPr>
+          <w:sz w:val="24"/>
+          <w:szCs w:val="24"/>
+        </w:rPr>
+        <w:br/>
+      </w:r>
+    </w:p>
+    <w:p>
+      <w:pPr>
+        <w:pStyle w:val="Titre2"/>
+      </w:pPr>
+      <w:r>
+        <w:lastRenderedPageBreak/>
         <w:t>Architecture logicielle</w:t>
       </w:r>
       <w:bookmarkEnd w:id="18"/>
@@ -7409,6 +10419,410 @@
     </w:p>
     <w:p>
       <w:r>
+        <w:t>Afin de réaliser cette Application Web, le langage Python a été privilégié pour la partie Back-end d</w:t>
+      </w:r>
+      <w:r>
+        <w:t>u projet</w:t>
+      </w:r>
+      <w:r>
+        <w:t>.</w:t>
+      </w:r>
+      <w:r>
+        <w:br/>
+        <w:t xml:space="preserve">En effet, </w:t>
+      </w:r>
+      <w:r>
+        <w:t>l’application nécessite</w:t>
+      </w:r>
+      <w:r>
+        <w:t xml:space="preserve"> d’avoir un outil permettant de répertorier les différents fichiers logs dans le dossier partagé. Il </w:t>
+      </w:r>
+      <w:r>
+        <w:t xml:space="preserve">nécessite aussi un </w:t>
+      </w:r>
+      <w:r>
+        <w:t xml:space="preserve">second </w:t>
+      </w:r>
+      <w:r>
+        <w:t xml:space="preserve">outil </w:t>
+      </w:r>
+      <w:r>
+        <w:t>afin d’</w:t>
+      </w:r>
+      <w:r>
+        <w:t>ouvrir le fichier sélectionn</w:t>
+      </w:r>
+      <w:r>
+        <w:t>é</w:t>
+      </w:r>
+      <w:r>
+        <w:t xml:space="preserve"> et pa</w:t>
+      </w:r>
+      <w:r>
+        <w:t>r</w:t>
+      </w:r>
+      <w:r>
+        <w:t xml:space="preserve">ser les lignes de </w:t>
+      </w:r>
+      <w:r>
+        <w:t>logs</w:t>
+      </w:r>
+      <w:r>
+        <w:t>. Cet outil détectera</w:t>
+      </w:r>
+      <w:r>
+        <w:t xml:space="preserve"> </w:t>
+      </w:r>
+      <w:r>
+        <w:t xml:space="preserve">aussi </w:t>
+      </w:r>
+      <w:r>
+        <w:t>l</w:t>
+      </w:r>
+      <w:r>
+        <w:t xml:space="preserve">es changements </w:t>
+      </w:r>
+      <w:r>
+        <w:t>lors d’éditions de</w:t>
+      </w:r>
+      <w:r>
+        <w:t xml:space="preserve"> nouvelles lignes </w:t>
+      </w:r>
+      <w:r>
+        <w:t>de logs par le logiciel FUTE.</w:t>
+      </w:r>
+    </w:p>
+    <w:p>
+      <w:r>
+        <w:t xml:space="preserve">Python offre </w:t>
+      </w:r>
+      <w:r>
+        <w:t xml:space="preserve">une multitude </w:t>
+      </w:r>
+      <w:r>
+        <w:t xml:space="preserve">de bibliothèques et des modules puissants qui facilitent </w:t>
+      </w:r>
+      <w:r>
+        <w:t>le développement de ces</w:t>
+      </w:r>
+      <w:r>
+        <w:t xml:space="preserve"> outils</w:t>
+      </w:r>
+      <w:r>
+        <w:t>, permettant d’unifier le langage entre</w:t>
+      </w:r>
+      <w:r>
+        <w:t xml:space="preserve"> la gestion serveur du Back-end </w:t>
+      </w:r>
+      <w:r>
+        <w:t>et ces besoins spécifiques</w:t>
+      </w:r>
+      <w:r>
+        <w:t>.</w:t>
+      </w:r>
+    </w:p>
+    <w:p>
+      <w:r>
+        <w:t xml:space="preserve">Pour la création du serveur, la gestion des connections API et </w:t>
+      </w:r>
+      <w:r>
+        <w:t>Websocket</w:t>
+      </w:r>
+      <w:r>
+        <w:t xml:space="preserve"> sont implémenter avec le micro-</w:t>
+      </w:r>
+      <w:r>
+        <w:t>Framework</w:t>
+      </w:r>
+      <w:r>
+        <w:t xml:space="preserve"> Flask. Il permet </w:t>
+      </w:r>
+      <w:r>
+        <w:t>une flexibilité et une simplicité de développement, idéal pour des application web légère.  De plus, il permet une intégration de grande variété de bibliothèques Python, permettant au projet de prendre de l’envergure suivant les besoins futurs de l’équipe Renault.</w:t>
+      </w:r>
+    </w:p>
+    <w:p>
+      <w:r>
+        <w:t xml:space="preserve">Voici un exemple de fonctionnement de l’architecture logicielle Back-end lors de </w:t>
+      </w:r>
+      <w:r>
+        <w:t xml:space="preserve">la </w:t>
+      </w:r>
+      <w:r>
+        <w:t>lecture d’une ligne log GUI</w:t>
+      </w:r>
+      <w:r>
+        <w:t xml:space="preserve"> afin de créer un Object « Event » qui pourra être fournis au Front-end.</w:t>
+      </w:r>
+    </w:p>
+    <w:p>
+      <w:r>
+        <w:rPr>
+          <w:noProof/>
+        </w:rPr>
+        <w:drawing>
+          <wp:anchor distT="0" distB="0" distL="114300" distR="114300" simplePos="0" relativeHeight="251681792" behindDoc="0" locked="0" layoutInCell="1" allowOverlap="1" wp14:anchorId="4A490ACC" wp14:editId="6A8FA4B7">
+            <wp:simplePos x="0" y="0"/>
+            <wp:positionH relativeFrom="margin">
+              <wp:align>right</wp:align>
+            </wp:positionH>
+            <wp:positionV relativeFrom="paragraph">
+              <wp:posOffset>8255</wp:posOffset>
+            </wp:positionV>
+            <wp:extent cx="2588260" cy="2435860"/>
+            <wp:effectExtent l="0" t="0" r="2540" b="2540"/>
+            <wp:wrapSquare wrapText="bothSides"/>
+            <wp:docPr id="1348090242" name="Image 2" descr="Une image contenant texte, capture d’écran, ligne, diagramme&#10;&#10;Description générée automatiquement"/>
+            <wp:cNvGraphicFramePr>
+              <a:graphicFrameLocks xmlns:a="http://schemas.openxmlformats.org/drawingml/2006/main" noChangeAspect="1"/>
+            </wp:cNvGraphicFramePr>
+            <a:graphic xmlns:a="http://schemas.openxmlformats.org/drawingml/2006/main">
+              <a:graphicData uri="http://schemas.openxmlformats.org/drawingml/2006/picture">
+                <pic:pic xmlns:pic="http://schemas.openxmlformats.org/drawingml/2006/picture">
+                  <pic:nvPicPr>
+                    <pic:cNvPr id="1348090242" name="Image 2" descr="Une image contenant texte, capture d’écran, ligne, diagramme&#10;&#10;Description générée automatiquement"/>
+                    <pic:cNvPicPr/>
+                  </pic:nvPicPr>
+                  <pic:blipFill>
+                    <a:blip r:embed="rId17" cstate="print">
+                      <a:extLst>
+                        <a:ext uri="{28A0092B-C50C-407E-A947-70E740481C1C}">
+                          <a14:useLocalDpi xmlns:a14="http://schemas.microsoft.com/office/drawing/2010/main" val="0"/>
+                        </a:ext>
+                      </a:extLst>
+                    </a:blip>
+                    <a:stretch>
+                      <a:fillRect/>
+                    </a:stretch>
+                  </pic:blipFill>
+                  <pic:spPr>
+                    <a:xfrm>
+                      <a:off x="0" y="0"/>
+                      <a:ext cx="2588260" cy="2435860"/>
+                    </a:xfrm>
+                    <a:prstGeom prst="rect">
+                      <a:avLst/>
+                    </a:prstGeom>
+                  </pic:spPr>
+                </pic:pic>
+              </a:graphicData>
+            </a:graphic>
+            <wp14:sizeRelH relativeFrom="margin">
+              <wp14:pctWidth>0</wp14:pctWidth>
+            </wp14:sizeRelH>
+            <wp14:sizeRelV relativeFrom="margin">
+              <wp14:pctHeight>0</wp14:pctHeight>
+            </wp14:sizeRelV>
+          </wp:anchor>
+        </w:drawing>
+      </w:r>
+      <w:r>
+        <w:t>En premier, l’outil Logparser parse la ligne de log.</w:t>
+      </w:r>
+      <w:r>
+        <w:br/>
+        <w:t>Cette outil fonctionne dans un fil (Thread) afin de pouvoir continuer à recevoir des informations du Websocket durant le processus.</w:t>
+      </w:r>
+    </w:p>
+    <w:p>
+      <w:r>
+        <w:t>A la suite de ce parsing</w:t>
+      </w:r>
+      <w:r>
+        <w:t>, il est possible de définir le type de cette ligne, signalé ici en « signal update »</w:t>
+      </w:r>
+      <w:r>
+        <w:t xml:space="preserve">, en lisant le </w:t>
+      </w:r>
+      <w:r>
+        <w:t>cinquième</w:t>
+      </w:r>
+      <w:r>
+        <w:t xml:space="preserve"> élément.</w:t>
+      </w:r>
+    </w:p>
+    <w:p>
+      <w:r>
+        <w:rPr>
+          <w:noProof/>
+        </w:rPr>
+        <mc:AlternateContent>
+          <mc:Choice Requires="wps">
+            <w:drawing>
+              <wp:anchor distT="0" distB="0" distL="114300" distR="114300" simplePos="0" relativeHeight="251683840" behindDoc="0" locked="0" layoutInCell="1" allowOverlap="1" wp14:anchorId="470292F1" wp14:editId="70889568">
+                <wp:simplePos x="0" y="0"/>
+                <wp:positionH relativeFrom="margin">
+                  <wp:align>right</wp:align>
+                </wp:positionH>
+                <wp:positionV relativeFrom="paragraph">
+                  <wp:posOffset>1003681</wp:posOffset>
+                </wp:positionV>
+                <wp:extent cx="2588260" cy="189865"/>
+                <wp:effectExtent l="0" t="0" r="2540" b="635"/>
+                <wp:wrapSquare wrapText="bothSides"/>
+                <wp:docPr id="2066400897" name="Zone de texte 1"/>
+                <wp:cNvGraphicFramePr/>
+                <a:graphic xmlns:a="http://schemas.openxmlformats.org/drawingml/2006/main">
+                  <a:graphicData uri="http://schemas.microsoft.com/office/word/2010/wordprocessingShape">
+                    <wps:wsp>
+                      <wps:cNvSpPr txBox="1"/>
+                      <wps:spPr>
+                        <a:xfrm>
+                          <a:off x="0" y="0"/>
+                          <a:ext cx="2588260" cy="189865"/>
+                        </a:xfrm>
+                        <a:prstGeom prst="rect">
+                          <a:avLst/>
+                        </a:prstGeom>
+                        <a:solidFill>
+                          <a:prstClr val="white"/>
+                        </a:solidFill>
+                        <a:ln>
+                          <a:noFill/>
+                        </a:ln>
+                      </wps:spPr>
+                      <wps:txbx>
+                        <w:txbxContent>
+                          <w:p>
+                            <w:pPr>
+                              <w:pStyle w:val="Lgende"/>
+                              <w:jc w:val="center"/>
+                              <w:rPr>
+                                <w:noProof/>
+                              </w:rPr>
+                            </w:pPr>
+                            <w:r>
+                              <w:t xml:space="preserve">Figure </w:t>
+                            </w:r>
+                            <w:fldSimple w:instr=" SEQ Figure \* ARABIC ">
+                              <w:r>
+                                <w:rPr>
+                                  <w:noProof/>
+                                </w:rPr>
+                                <w:t>7</w:t>
+                              </w:r>
+                            </w:fldSimple>
+                            <w:r>
+                              <w:t xml:space="preserve"> Architecture logicielle Back-end</w:t>
+                            </w:r>
+                          </w:p>
+                        </w:txbxContent>
+                      </wps:txbx>
+                      <wps:bodyPr rot="0" spcFirstLastPara="0" vertOverflow="overflow" horzOverflow="overflow" vert="horz" wrap="square" lIns="0" tIns="0" rIns="0" bIns="0" numCol="1" spcCol="0" rtlCol="0" fromWordArt="0" anchor="t" anchorCtr="0" forceAA="0" compatLnSpc="1">
+                        <a:prstTxWarp prst="textNoShape">
+                          <a:avLst/>
+                        </a:prstTxWarp>
+                        <a:noAutofit/>
+                      </wps:bodyPr>
+                    </wps:wsp>
+                  </a:graphicData>
+                </a:graphic>
+                <wp14:sizeRelV relativeFrom="margin">
+                  <wp14:pctHeight>0</wp14:pctHeight>
+                </wp14:sizeRelV>
+              </wp:anchor>
+            </w:drawing>
+          </mc:Choice>
+          <mc:Fallback>
+            <w:pict>
+              <v:shape w14:anchorId="470292F1" id="_x0000_s1032" type="#_x0000_t202" style="position:absolute;margin-left:152.6pt;margin-top:79.05pt;width:203.8pt;height:14.95pt;z-index:251683840;visibility:visible;mso-wrap-style:square;mso-height-percent:0;mso-wrap-distance-left:9pt;mso-wrap-distance-top:0;mso-wrap-distance-right:9pt;mso-wrap-distance-bottom:0;mso-position-horizontal:right;mso-position-horizontal-relative:margin;mso-position-vertical:absolute;mso-position-vertical-relative:text;mso-height-percent:0;mso-height-relative:margin;v-text-anchor:top" o:gfxdata="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" stroked="f">
+                <v:textbox inset="0,0,0,0">
+                  <w:txbxContent>
+                    <w:p>
+                      <w:pPr>
+                        <w:pStyle w:val="Lgende"/>
+                        <w:jc w:val="center"/>
+                        <w:rPr>
+                          <w:noProof/>
+                        </w:rPr>
+                      </w:pPr>
+                      <w:r>
+                        <w:t xml:space="preserve">Figure </w:t>
+                      </w:r>
+                      <w:fldSimple w:instr=" SEQ Figure \* ARABIC ">
+                        <w:r>
+                          <w:rPr>
+                            <w:noProof/>
+                          </w:rPr>
+                          <w:t>7</w:t>
+                        </w:r>
+                      </w:fldSimple>
+                      <w:r>
+                        <w:t xml:space="preserve"> Architecture logicielle Back-end</w:t>
+                      </w:r>
+                    </w:p>
+                  </w:txbxContent>
+                </v:textbox>
+                <w10:wrap type="square" anchorx="margin"/>
+              </v:shape>
+            </w:pict>
+          </mc:Fallback>
+        </mc:AlternateContent>
+      </w:r>
+      <w:r>
+        <w:t>Suivant le type de GUI, différentes valeurs pertinentes sont attribué à un objet selon un principe de clé-valeur. Cet objet est contenu dans la clé « «data ».</w:t>
+      </w:r>
+      <w:r>
+        <w:br/>
+        <w:t xml:space="preserve">Le valeur du « séquence number » est </w:t>
+      </w:r>
+      <w:r>
+        <w:t>ensuite défini par le compte</w:t>
+      </w:r>
+      <w:r>
+        <w:t xml:space="preserve"> du nombre de ligne GUI afin de connaître leur ordre d’apparition.</w:t>
+      </w:r>
+      <w:r>
+        <w:br/>
+      </w:r>
+      <w:r>
+        <w:br/>
+      </w:r>
+      <w:r>
+        <w:t xml:space="preserve">Une fois que cet </w:t>
+      </w:r>
+      <w:r>
+        <w:t>Event</w:t>
+      </w:r>
+      <w:r>
+        <w:t xml:space="preserve"> est généré, il est transmis au Websocket en utilisant un mécanisme de rappel (callback). C'est ce rappel qui déclenche l'envoi de l'</w:t>
+      </w:r>
+      <w:r>
+        <w:t>Event</w:t>
+      </w:r>
+      <w:r>
+        <w:t xml:space="preserve"> vers le Front-end en utilisant la méthode "send".</w:t>
+      </w:r>
+      <w:r>
+        <w:br/>
+      </w:r>
+      <w:r>
+        <w:br/>
+      </w:r>
+      <w:r>
+        <w:br/>
+      </w:r>
+    </w:p>
+    <w:p/>
+    <w:p/>
+    <w:p/>
+    <w:p/>
+    <w:p/>
+    <w:p>
+      <w:r>
+        <w:lastRenderedPageBreak/>
+        <w:t>Pour la partie Front-end de cette application, le Framework Angular a été déployé afin de répondre au mieux aux besoin du projet.</w:t>
+      </w:r>
+      <w:r>
+        <w:br/>
+      </w:r>
+    </w:p>
+    <w:p/>
+    <w:p/>
+    <w:p/>
+    <w:p/>
+    <w:p>
+      <w:r>
         <w:t xml:space="preserve">2. avoir architecture </w:t>
       </w:r>
       <w:proofErr w:type="spellStart"/>
@@ -7438,6 +10852,20 @@
         <w:t>(double)</w:t>
       </w:r>
     </w:p>
+    <w:p>
+      <w:r>
+        <w:t xml:space="preserve">3.utilise </w:t>
+      </w:r>
+      <w:proofErr w:type="gramStart"/>
+      <w:r>
+        <w:t>des librairie</w:t>
+      </w:r>
+      <w:proofErr w:type="gramEnd"/>
+      <w:r>
+        <w:t xml:space="preserve"> qui respectent le RSE, politique entreprise sur vie privé, sécu des donnée</w:t>
+      </w:r>
+    </w:p>
+    <w:p/>
     <w:p>
       <w:pPr>
         <w:pStyle w:val="Titre1"/>
@@ -7590,7 +11018,6 @@
       <w:bookmarkStart w:id="34" w:name="_Toc141043030"/>
       <w:bookmarkStart w:id="35" w:name="_Toc141054904"/>
       <w:r>
-        <w:lastRenderedPageBreak/>
         <w:t>Interface du composant</w:t>
       </w:r>
       <w:bookmarkEnd w:id="34"/>
@@ -7652,6 +11079,7 @@
       <w:bookmarkStart w:id="42" w:name="_Toc141043034"/>
       <w:bookmarkStart w:id="43" w:name="_Toc141054908"/>
       <w:r>
+        <w:lastRenderedPageBreak/>
         <w:t>Architecture du composant</w:t>
       </w:r>
       <w:bookmarkEnd w:id="42"/>
@@ -7957,7 +11385,6 @@
       <w:bookmarkStart w:id="66" w:name="_Toc141043046"/>
       <w:bookmarkStart w:id="67" w:name="_Toc141054920"/>
       <w:r>
-        <w:lastRenderedPageBreak/>
         <w:t>Conception UML</w:t>
       </w:r>
       <w:bookmarkEnd w:id="66"/>
@@ -8050,6 +11477,7 @@
     </w:p>
     <w:p>
       <w:r>
+        <w:lastRenderedPageBreak/>
         <w:t xml:space="preserve">2.faire un document qui explique les nomenclatures d’une </w:t>
       </w:r>
       <w:proofErr w:type="spellStart"/>
@@ -8364,7 +11792,7 @@
     </w:p>
     <w:p/>
     <w:sectPr>
-      <w:footerReference w:type="default" r:id="rId11"/>
+      <w:footerReference w:type="default" r:id="rId18"/>
       <w:pgSz w:w="11906" w:h="16838"/>
       <w:pgMar w:top="1417" w:right="1417" w:bottom="1417" w:left="1417" w:header="708" w:footer="708" w:gutter="0"/>
       <w:cols w:space="708"/>
@@ -9198,7 +12626,7 @@
   <w:style w:type="paragraph" w:default="1" w:styleId="Normal">
     <w:name w:val="Normal"/>
     <w:qFormat/>
-    <w:rsid w:val="00025918"/>
+    <w:rsid w:val="00077214"/>
   </w:style>
   <w:style w:type="paragraph" w:styleId="Titre1">
     <w:name w:val="heading 1"/>

</xml_diff>

<commit_message>
ajout méthode agile mémoire
</commit_message>
<xml_diff>
--- a/mémoire/brouillon2_memoire.docx
+++ b/mémoire/brouillon2_memoire.docx
@@ -746,7 +746,7 @@
           <w:r>
             <w:fldChar w:fldCharType="separate"/>
           </w:r>
-          <w:hyperlink w:anchor="_Toc141167477" w:history="1">
+          <w:hyperlink w:anchor="_Toc141184868" w:history="1">
             <w:r>
               <w:rPr>
                 <w:rStyle w:val="Lienhypertexte"/>
@@ -773,7 +773,7 @@
                 <w:noProof/>
                 <w:webHidden/>
               </w:rPr>
-              <w:instrText xml:space="preserve"> PAGEREF _Toc141167477 \h </w:instrText>
+              <w:instrText xml:space="preserve"> PAGEREF _Toc141184868 \h </w:instrText>
             </w:r>
             <w:r>
               <w:rPr>
@@ -816,7 +816,7 @@
               <w:lang w:eastAsia="fr-FR"/>
             </w:rPr>
           </w:pPr>
-          <w:hyperlink w:anchor="_Toc141167478" w:history="1">
+          <w:hyperlink w:anchor="_Toc141184869" w:history="1">
             <w:r>
               <w:rPr>
                 <w:rStyle w:val="Lienhypertexte"/>
@@ -843,7 +843,7 @@
                 <w:noProof/>
                 <w:webHidden/>
               </w:rPr>
-              <w:instrText xml:space="preserve"> PAGEREF _Toc141167478 \h </w:instrText>
+              <w:instrText xml:space="preserve"> PAGEREF _Toc141184869 \h </w:instrText>
             </w:r>
             <w:r>
               <w:rPr>
@@ -886,7 +886,7 @@
               <w:lang w:eastAsia="fr-FR"/>
             </w:rPr>
           </w:pPr>
-          <w:hyperlink w:anchor="_Toc141167479" w:history="1">
+          <w:hyperlink w:anchor="_Toc141184870" w:history="1">
             <w:r>
               <w:rPr>
                 <w:rStyle w:val="Lienhypertexte"/>
@@ -913,7 +913,7 @@
                 <w:noProof/>
                 <w:webHidden/>
               </w:rPr>
-              <w:instrText xml:space="preserve"> PAGEREF _Toc141167479 \h </w:instrText>
+              <w:instrText xml:space="preserve"> PAGEREF _Toc141184870 \h </w:instrText>
             </w:r>
             <w:r>
               <w:rPr>
@@ -956,7 +956,7 @@
               <w:lang w:eastAsia="fr-FR"/>
             </w:rPr>
           </w:pPr>
-          <w:hyperlink w:anchor="_Toc141167480" w:history="1">
+          <w:hyperlink w:anchor="_Toc141184871" w:history="1">
             <w:r>
               <w:rPr>
                 <w:rStyle w:val="Lienhypertexte"/>
@@ -983,7 +983,7 @@
                 <w:noProof/>
                 <w:webHidden/>
               </w:rPr>
-              <w:instrText xml:space="preserve"> PAGEREF _Toc141167480 \h </w:instrText>
+              <w:instrText xml:space="preserve"> PAGEREF _Toc141184871 \h </w:instrText>
             </w:r>
             <w:r>
               <w:rPr>
@@ -1026,7 +1026,7 @@
               <w:lang w:eastAsia="fr-FR"/>
             </w:rPr>
           </w:pPr>
-          <w:hyperlink w:anchor="_Toc141167481" w:history="1">
+          <w:hyperlink w:anchor="_Toc141184872" w:history="1">
             <w:r>
               <w:rPr>
                 <w:rStyle w:val="Lienhypertexte"/>
@@ -1053,7 +1053,7 @@
                 <w:noProof/>
                 <w:webHidden/>
               </w:rPr>
-              <w:instrText xml:space="preserve"> PAGEREF _Toc141167481 \h </w:instrText>
+              <w:instrText xml:space="preserve"> PAGEREF _Toc141184872 \h </w:instrText>
             </w:r>
             <w:r>
               <w:rPr>
@@ -1096,7 +1096,7 @@
               <w:lang w:eastAsia="fr-FR"/>
             </w:rPr>
           </w:pPr>
-          <w:hyperlink w:anchor="_Toc141167482" w:history="1">
+          <w:hyperlink w:anchor="_Toc141184873" w:history="1">
             <w:r>
               <w:rPr>
                 <w:rStyle w:val="Lienhypertexte"/>
@@ -1123,7 +1123,7 @@
                 <w:noProof/>
                 <w:webHidden/>
               </w:rPr>
-              <w:instrText xml:space="preserve"> PAGEREF _Toc141167482 \h </w:instrText>
+              <w:instrText xml:space="preserve"> PAGEREF _Toc141184873 \h </w:instrText>
             </w:r>
             <w:r>
               <w:rPr>
@@ -1166,7 +1166,7 @@
               <w:lang w:eastAsia="fr-FR"/>
             </w:rPr>
           </w:pPr>
-          <w:hyperlink w:anchor="_Toc141167483" w:history="1">
+          <w:hyperlink w:anchor="_Toc141184874" w:history="1">
             <w:r>
               <w:rPr>
                 <w:rStyle w:val="Lienhypertexte"/>
@@ -1193,7 +1193,7 @@
                 <w:noProof/>
                 <w:webHidden/>
               </w:rPr>
-              <w:instrText xml:space="preserve"> PAGEREF _Toc141167483 \h </w:instrText>
+              <w:instrText xml:space="preserve"> PAGEREF _Toc141184874 \h </w:instrText>
             </w:r>
             <w:r>
               <w:rPr>
@@ -1236,7 +1236,7 @@
               <w:lang w:eastAsia="fr-FR"/>
             </w:rPr>
           </w:pPr>
-          <w:hyperlink w:anchor="_Toc141167484" w:history="1">
+          <w:hyperlink w:anchor="_Toc141184875" w:history="1">
             <w:r>
               <w:rPr>
                 <w:rStyle w:val="Lienhypertexte"/>
@@ -1263,7 +1263,7 @@
                 <w:noProof/>
                 <w:webHidden/>
               </w:rPr>
-              <w:instrText xml:space="preserve"> PAGEREF _Toc141167484 \h </w:instrText>
+              <w:instrText xml:space="preserve"> PAGEREF _Toc141184875 \h </w:instrText>
             </w:r>
             <w:r>
               <w:rPr>
@@ -1306,7 +1306,7 @@
               <w:lang w:eastAsia="fr-FR"/>
             </w:rPr>
           </w:pPr>
-          <w:hyperlink w:anchor="_Toc141167485" w:history="1">
+          <w:hyperlink w:anchor="_Toc141184876" w:history="1">
             <w:r>
               <w:rPr>
                 <w:rStyle w:val="Lienhypertexte"/>
@@ -1333,7 +1333,7 @@
                 <w:noProof/>
                 <w:webHidden/>
               </w:rPr>
-              <w:instrText xml:space="preserve"> PAGEREF _Toc141167485 \h </w:instrText>
+              <w:instrText xml:space="preserve"> PAGEREF _Toc141184876 \h </w:instrText>
             </w:r>
             <w:r>
               <w:rPr>
@@ -1376,7 +1376,7 @@
               <w:lang w:eastAsia="fr-FR"/>
             </w:rPr>
           </w:pPr>
-          <w:hyperlink w:anchor="_Toc141167486" w:history="1">
+          <w:hyperlink w:anchor="_Toc141184877" w:history="1">
             <w:r>
               <w:rPr>
                 <w:rStyle w:val="Lienhypertexte"/>
@@ -1403,7 +1403,7 @@
                 <w:noProof/>
                 <w:webHidden/>
               </w:rPr>
-              <w:instrText xml:space="preserve"> PAGEREF _Toc141167486 \h </w:instrText>
+              <w:instrText xml:space="preserve"> PAGEREF _Toc141184877 \h </w:instrText>
             </w:r>
             <w:r>
               <w:rPr>
@@ -1446,7 +1446,7 @@
               <w:lang w:eastAsia="fr-FR"/>
             </w:rPr>
           </w:pPr>
-          <w:hyperlink w:anchor="_Toc141167487" w:history="1">
+          <w:hyperlink w:anchor="_Toc141184878" w:history="1">
             <w:r>
               <w:rPr>
                 <w:rStyle w:val="Lienhypertexte"/>
@@ -1473,7 +1473,7 @@
                 <w:noProof/>
                 <w:webHidden/>
               </w:rPr>
-              <w:instrText xml:space="preserve"> PAGEREF _Toc141167487 \h </w:instrText>
+              <w:instrText xml:space="preserve"> PAGEREF _Toc141184878 \h </w:instrText>
             </w:r>
             <w:r>
               <w:rPr>
@@ -1516,7 +1516,7 @@
               <w:lang w:eastAsia="fr-FR"/>
             </w:rPr>
           </w:pPr>
-          <w:hyperlink w:anchor="_Toc141167488" w:history="1">
+          <w:hyperlink w:anchor="_Toc141184879" w:history="1">
             <w:r>
               <w:rPr>
                 <w:rStyle w:val="Lienhypertexte"/>
@@ -1543,7 +1543,7 @@
                 <w:noProof/>
                 <w:webHidden/>
               </w:rPr>
-              <w:instrText xml:space="preserve"> PAGEREF _Toc141167488 \h </w:instrText>
+              <w:instrText xml:space="preserve"> PAGEREF _Toc141184879 \h </w:instrText>
             </w:r>
             <w:r>
               <w:rPr>
@@ -1586,7 +1586,7 @@
               <w:lang w:eastAsia="fr-FR"/>
             </w:rPr>
           </w:pPr>
-          <w:hyperlink w:anchor="_Toc141167489" w:history="1">
+          <w:hyperlink w:anchor="_Toc141184880" w:history="1">
             <w:r>
               <w:rPr>
                 <w:rStyle w:val="Lienhypertexte"/>
@@ -1613,7 +1613,7 @@
                 <w:noProof/>
                 <w:webHidden/>
               </w:rPr>
-              <w:instrText xml:space="preserve"> PAGEREF _Toc141167489 \h </w:instrText>
+              <w:instrText xml:space="preserve"> PAGEREF _Toc141184880 \h </w:instrText>
             </w:r>
             <w:r>
               <w:rPr>
@@ -1656,7 +1656,7 @@
               <w:lang w:eastAsia="fr-FR"/>
             </w:rPr>
           </w:pPr>
-          <w:hyperlink w:anchor="_Toc141167490" w:history="1">
+          <w:hyperlink w:anchor="_Toc141184881" w:history="1">
             <w:r>
               <w:rPr>
                 <w:rStyle w:val="Lienhypertexte"/>
@@ -1683,7 +1683,7 @@
                 <w:noProof/>
                 <w:webHidden/>
               </w:rPr>
-              <w:instrText xml:space="preserve"> PAGEREF _Toc141167490 \h </w:instrText>
+              <w:instrText xml:space="preserve"> PAGEREF _Toc141184881 \h </w:instrText>
             </w:r>
             <w:r>
               <w:rPr>
@@ -1726,7 +1726,7 @@
               <w:lang w:eastAsia="fr-FR"/>
             </w:rPr>
           </w:pPr>
-          <w:hyperlink w:anchor="_Toc141167491" w:history="1">
+          <w:hyperlink w:anchor="_Toc141184882" w:history="1">
             <w:r>
               <w:rPr>
                 <w:rStyle w:val="Lienhypertexte"/>
@@ -1753,7 +1753,7 @@
                 <w:noProof/>
                 <w:webHidden/>
               </w:rPr>
-              <w:instrText xml:space="preserve"> PAGEREF _Toc141167491 \h </w:instrText>
+              <w:instrText xml:space="preserve"> PAGEREF _Toc141184882 \h </w:instrText>
             </w:r>
             <w:r>
               <w:rPr>
@@ -1796,7 +1796,7 @@
               <w:lang w:eastAsia="fr-FR"/>
             </w:rPr>
           </w:pPr>
-          <w:hyperlink w:anchor="_Toc141167492" w:history="1">
+          <w:hyperlink w:anchor="_Toc141184883" w:history="1">
             <w:r>
               <w:rPr>
                 <w:rStyle w:val="Lienhypertexte"/>
@@ -1823,7 +1823,7 @@
                 <w:noProof/>
                 <w:webHidden/>
               </w:rPr>
-              <w:instrText xml:space="preserve"> PAGEREF _Toc141167492 \h </w:instrText>
+              <w:instrText xml:space="preserve"> PAGEREF _Toc141184883 \h </w:instrText>
             </w:r>
             <w:r>
               <w:rPr>
@@ -1866,7 +1866,7 @@
               <w:lang w:eastAsia="fr-FR"/>
             </w:rPr>
           </w:pPr>
-          <w:hyperlink w:anchor="_Toc141167493" w:history="1">
+          <w:hyperlink w:anchor="_Toc141184884" w:history="1">
             <w:r>
               <w:rPr>
                 <w:rStyle w:val="Lienhypertexte"/>
@@ -1893,7 +1893,7 @@
                 <w:noProof/>
                 <w:webHidden/>
               </w:rPr>
-              <w:instrText xml:space="preserve"> PAGEREF _Toc141167493 \h </w:instrText>
+              <w:instrText xml:space="preserve"> PAGEREF _Toc141184884 \h </w:instrText>
             </w:r>
             <w:r>
               <w:rPr>
@@ -1936,7 +1936,7 @@
               <w:lang w:eastAsia="fr-FR"/>
             </w:rPr>
           </w:pPr>
-          <w:hyperlink w:anchor="_Toc141167494" w:history="1">
+          <w:hyperlink w:anchor="_Toc141184885" w:history="1">
             <w:r>
               <w:rPr>
                 <w:rStyle w:val="Lienhypertexte"/>
@@ -1963,7 +1963,7 @@
                 <w:noProof/>
                 <w:webHidden/>
               </w:rPr>
-              <w:instrText xml:space="preserve"> PAGEREF _Toc141167494 \h </w:instrText>
+              <w:instrText xml:space="preserve"> PAGEREF _Toc141184885 \h </w:instrText>
             </w:r>
             <w:r>
               <w:rPr>
@@ -2006,13 +2006,13 @@
               <w:lang w:eastAsia="fr-FR"/>
             </w:rPr>
           </w:pPr>
-          <w:hyperlink w:anchor="_Toc141167495" w:history="1">
+          <w:hyperlink w:anchor="_Toc141184886" w:history="1">
             <w:r>
               <w:rPr>
                 <w:rStyle w:val="Lienhypertexte"/>
                 <w:noProof/>
               </w:rPr>
-              <w:t>Méthode Scrum</w:t>
+              <w:t>Méthode Agile</w:t>
             </w:r>
             <w:r>
               <w:rPr>
@@ -2033,7 +2033,7 @@
                 <w:noProof/>
                 <w:webHidden/>
               </w:rPr>
-              <w:instrText xml:space="preserve"> PAGEREF _Toc141167495 \h </w:instrText>
+              <w:instrText xml:space="preserve"> PAGEREF _Toc141184886 \h </w:instrText>
             </w:r>
             <w:r>
               <w:rPr>
@@ -2053,7 +2053,7 @@
                 <w:noProof/>
                 <w:webHidden/>
               </w:rPr>
-              <w:t>14</w:t>
+              <w:t>15</w:t>
             </w:r>
             <w:r>
               <w:rPr>
@@ -2076,7 +2076,7 @@
               <w:lang w:eastAsia="fr-FR"/>
             </w:rPr>
           </w:pPr>
-          <w:hyperlink w:anchor="_Toc141167496" w:history="1">
+          <w:hyperlink w:anchor="_Toc141184887" w:history="1">
             <w:r>
               <w:rPr>
                 <w:rStyle w:val="Lienhypertexte"/>
@@ -2103,7 +2103,7 @@
                 <w:noProof/>
                 <w:webHidden/>
               </w:rPr>
-              <w:instrText xml:space="preserve"> PAGEREF _Toc141167496 \h </w:instrText>
+              <w:instrText xml:space="preserve"> PAGEREF _Toc141184887 \h </w:instrText>
             </w:r>
             <w:r>
               <w:rPr>
@@ -2123,7 +2123,7 @@
                 <w:noProof/>
                 <w:webHidden/>
               </w:rPr>
-              <w:t>14</w:t>
+              <w:t>15</w:t>
             </w:r>
             <w:r>
               <w:rPr>
@@ -2146,7 +2146,7 @@
               <w:lang w:eastAsia="fr-FR"/>
             </w:rPr>
           </w:pPr>
-          <w:hyperlink w:anchor="_Toc141167497" w:history="1">
+          <w:hyperlink w:anchor="_Toc141184888" w:history="1">
             <w:r>
               <w:rPr>
                 <w:rStyle w:val="Lienhypertexte"/>
@@ -2173,7 +2173,7 @@
                 <w:noProof/>
                 <w:webHidden/>
               </w:rPr>
-              <w:instrText xml:space="preserve"> PAGEREF _Toc141167497 \h </w:instrText>
+              <w:instrText xml:space="preserve"> PAGEREF _Toc141184888 \h </w:instrText>
             </w:r>
             <w:r>
               <w:rPr>
@@ -2193,7 +2193,7 @@
                 <w:noProof/>
                 <w:webHidden/>
               </w:rPr>
-              <w:t>14</w:t>
+              <w:t>15</w:t>
             </w:r>
             <w:r>
               <w:rPr>
@@ -2216,7 +2216,7 @@
               <w:lang w:eastAsia="fr-FR"/>
             </w:rPr>
           </w:pPr>
-          <w:hyperlink w:anchor="_Toc141167498" w:history="1">
+          <w:hyperlink w:anchor="_Toc141184889" w:history="1">
             <w:r>
               <w:rPr>
                 <w:rStyle w:val="Lienhypertexte"/>
@@ -2243,7 +2243,7 @@
                 <w:noProof/>
                 <w:webHidden/>
               </w:rPr>
-              <w:instrText xml:space="preserve"> PAGEREF _Toc141167498 \h </w:instrText>
+              <w:instrText xml:space="preserve"> PAGEREF _Toc141184889 \h </w:instrText>
             </w:r>
             <w:r>
               <w:rPr>
@@ -2263,7 +2263,7 @@
                 <w:noProof/>
                 <w:webHidden/>
               </w:rPr>
-              <w:t>14</w:t>
+              <w:t>15</w:t>
             </w:r>
             <w:r>
               <w:rPr>
@@ -2286,7 +2286,7 @@
               <w:lang w:eastAsia="fr-FR"/>
             </w:rPr>
           </w:pPr>
-          <w:hyperlink w:anchor="_Toc141167499" w:history="1">
+          <w:hyperlink w:anchor="_Toc141184890" w:history="1">
             <w:r>
               <w:rPr>
                 <w:rStyle w:val="Lienhypertexte"/>
@@ -2313,7 +2313,7 @@
                 <w:noProof/>
                 <w:webHidden/>
               </w:rPr>
-              <w:instrText xml:space="preserve"> PAGEREF _Toc141167499 \h </w:instrText>
+              <w:instrText xml:space="preserve"> PAGEREF _Toc141184890 \h </w:instrText>
             </w:r>
             <w:r>
               <w:rPr>
@@ -2356,7 +2356,7 @@
               <w:lang w:eastAsia="fr-FR"/>
             </w:rPr>
           </w:pPr>
-          <w:hyperlink w:anchor="_Toc141167500" w:history="1">
+          <w:hyperlink w:anchor="_Toc141184891" w:history="1">
             <w:r>
               <w:rPr>
                 <w:rStyle w:val="Lienhypertexte"/>
@@ -2383,7 +2383,7 @@
                 <w:noProof/>
                 <w:webHidden/>
               </w:rPr>
-              <w:instrText xml:space="preserve"> PAGEREF _Toc141167500 \h </w:instrText>
+              <w:instrText xml:space="preserve"> PAGEREF _Toc141184891 \h </w:instrText>
             </w:r>
             <w:r>
               <w:rPr>
@@ -2426,7 +2426,7 @@
               <w:lang w:eastAsia="fr-FR"/>
             </w:rPr>
           </w:pPr>
-          <w:hyperlink w:anchor="_Toc141167501" w:history="1">
+          <w:hyperlink w:anchor="_Toc141184892" w:history="1">
             <w:r>
               <w:rPr>
                 <w:rStyle w:val="Lienhypertexte"/>
@@ -2453,7 +2453,7 @@
                 <w:noProof/>
                 <w:webHidden/>
               </w:rPr>
-              <w:instrText xml:space="preserve"> PAGEREF _Toc141167501 \h </w:instrText>
+              <w:instrText xml:space="preserve"> PAGEREF _Toc141184892 \h </w:instrText>
             </w:r>
             <w:r>
               <w:rPr>
@@ -2496,7 +2496,7 @@
               <w:lang w:eastAsia="fr-FR"/>
             </w:rPr>
           </w:pPr>
-          <w:hyperlink w:anchor="_Toc141167502" w:history="1">
+          <w:hyperlink w:anchor="_Toc141184893" w:history="1">
             <w:r>
               <w:rPr>
                 <w:rStyle w:val="Lienhypertexte"/>
@@ -2523,7 +2523,7 @@
                 <w:noProof/>
                 <w:webHidden/>
               </w:rPr>
-              <w:instrText xml:space="preserve"> PAGEREF _Toc141167502 \h </w:instrText>
+              <w:instrText xml:space="preserve"> PAGEREF _Toc141184893 \h </w:instrText>
             </w:r>
             <w:r>
               <w:rPr>
@@ -2566,7 +2566,7 @@
               <w:lang w:eastAsia="fr-FR"/>
             </w:rPr>
           </w:pPr>
-          <w:hyperlink w:anchor="_Toc141167503" w:history="1">
+          <w:hyperlink w:anchor="_Toc141184894" w:history="1">
             <w:r>
               <w:rPr>
                 <w:rStyle w:val="Lienhypertexte"/>
@@ -2593,7 +2593,7 @@
                 <w:noProof/>
                 <w:webHidden/>
               </w:rPr>
-              <w:instrText xml:space="preserve"> PAGEREF _Toc141167503 \h </w:instrText>
+              <w:instrText xml:space="preserve"> PAGEREF _Toc141184894 \h </w:instrText>
             </w:r>
             <w:r>
               <w:rPr>
@@ -2636,7 +2636,7 @@
               <w:lang w:eastAsia="fr-FR"/>
             </w:rPr>
           </w:pPr>
-          <w:hyperlink w:anchor="_Toc141167504" w:history="1">
+          <w:hyperlink w:anchor="_Toc141184895" w:history="1">
             <w:r>
               <w:rPr>
                 <w:rStyle w:val="Lienhypertexte"/>
@@ -2663,7 +2663,7 @@
                 <w:noProof/>
                 <w:webHidden/>
               </w:rPr>
-              <w:instrText xml:space="preserve"> PAGEREF _Toc141167504 \h </w:instrText>
+              <w:instrText xml:space="preserve"> PAGEREF _Toc141184895 \h </w:instrText>
             </w:r>
             <w:r>
               <w:rPr>
@@ -2706,7 +2706,7 @@
               <w:lang w:eastAsia="fr-FR"/>
             </w:rPr>
           </w:pPr>
-          <w:hyperlink w:anchor="_Toc141167505" w:history="1">
+          <w:hyperlink w:anchor="_Toc141184896" w:history="1">
             <w:r>
               <w:rPr>
                 <w:rStyle w:val="Lienhypertexte"/>
@@ -2733,7 +2733,7 @@
                 <w:noProof/>
                 <w:webHidden/>
               </w:rPr>
-              <w:instrText xml:space="preserve"> PAGEREF _Toc141167505 \h </w:instrText>
+              <w:instrText xml:space="preserve"> PAGEREF _Toc141184896 \h </w:instrText>
             </w:r>
             <w:r>
               <w:rPr>
@@ -2776,7 +2776,7 @@
               <w:lang w:eastAsia="fr-FR"/>
             </w:rPr>
           </w:pPr>
-          <w:hyperlink w:anchor="_Toc141167506" w:history="1">
+          <w:hyperlink w:anchor="_Toc141184897" w:history="1">
             <w:r>
               <w:rPr>
                 <w:rStyle w:val="Lienhypertexte"/>
@@ -2803,7 +2803,7 @@
                 <w:noProof/>
                 <w:webHidden/>
               </w:rPr>
-              <w:instrText xml:space="preserve"> PAGEREF _Toc141167506 \h </w:instrText>
+              <w:instrText xml:space="preserve"> PAGEREF _Toc141184897 \h </w:instrText>
             </w:r>
             <w:r>
               <w:rPr>
@@ -2846,7 +2846,7 @@
               <w:lang w:eastAsia="fr-FR"/>
             </w:rPr>
           </w:pPr>
-          <w:hyperlink w:anchor="_Toc141167507" w:history="1">
+          <w:hyperlink w:anchor="_Toc141184898" w:history="1">
             <w:r>
               <w:rPr>
                 <w:rStyle w:val="Lienhypertexte"/>
@@ -2873,7 +2873,7 @@
                 <w:noProof/>
                 <w:webHidden/>
               </w:rPr>
-              <w:instrText xml:space="preserve"> PAGEREF _Toc141167507 \h </w:instrText>
+              <w:instrText xml:space="preserve"> PAGEREF _Toc141184898 \h </w:instrText>
             </w:r>
             <w:r>
               <w:rPr>
@@ -2916,7 +2916,7 @@
               <w:lang w:eastAsia="fr-FR"/>
             </w:rPr>
           </w:pPr>
-          <w:hyperlink w:anchor="_Toc141167508" w:history="1">
+          <w:hyperlink w:anchor="_Toc141184899" w:history="1">
             <w:r>
               <w:rPr>
                 <w:rStyle w:val="Lienhypertexte"/>
@@ -2943,7 +2943,7 @@
                 <w:noProof/>
                 <w:webHidden/>
               </w:rPr>
-              <w:instrText xml:space="preserve"> PAGEREF _Toc141167508 \h </w:instrText>
+              <w:instrText xml:space="preserve"> PAGEREF _Toc141184899 \h </w:instrText>
             </w:r>
             <w:r>
               <w:rPr>
@@ -2963,7 +2963,7 @@
                 <w:noProof/>
                 <w:webHidden/>
               </w:rPr>
-              <w:t>15</w:t>
+              <w:t>16</w:t>
             </w:r>
             <w:r>
               <w:rPr>
@@ -2986,7 +2986,7 @@
               <w:lang w:eastAsia="fr-FR"/>
             </w:rPr>
           </w:pPr>
-          <w:hyperlink w:anchor="_Toc141167509" w:history="1">
+          <w:hyperlink w:anchor="_Toc141184900" w:history="1">
             <w:r>
               <w:rPr>
                 <w:rStyle w:val="Lienhypertexte"/>
@@ -3013,7 +3013,7 @@
                 <w:noProof/>
                 <w:webHidden/>
               </w:rPr>
-              <w:instrText xml:space="preserve"> PAGEREF _Toc141167509 \h </w:instrText>
+              <w:instrText xml:space="preserve"> PAGEREF _Toc141184900 \h </w:instrText>
             </w:r>
             <w:r>
               <w:rPr>
@@ -3033,7 +3033,7 @@
                 <w:noProof/>
                 <w:webHidden/>
               </w:rPr>
-              <w:t>15</w:t>
+              <w:t>16</w:t>
             </w:r>
             <w:r>
               <w:rPr>
@@ -3056,7 +3056,7 @@
               <w:lang w:eastAsia="fr-FR"/>
             </w:rPr>
           </w:pPr>
-          <w:hyperlink w:anchor="_Toc141167510" w:history="1">
+          <w:hyperlink w:anchor="_Toc141184901" w:history="1">
             <w:r>
               <w:rPr>
                 <w:rStyle w:val="Lienhypertexte"/>
@@ -3083,7 +3083,7 @@
                 <w:noProof/>
                 <w:webHidden/>
               </w:rPr>
-              <w:instrText xml:space="preserve"> PAGEREF _Toc141167510 \h </w:instrText>
+              <w:instrText xml:space="preserve"> PAGEREF _Toc141184901 \h </w:instrText>
             </w:r>
             <w:r>
               <w:rPr>
@@ -3103,7 +3103,7 @@
                 <w:noProof/>
                 <w:webHidden/>
               </w:rPr>
-              <w:t>15</w:t>
+              <w:t>16</w:t>
             </w:r>
             <w:r>
               <w:rPr>
@@ -3126,7 +3126,7 @@
               <w:lang w:eastAsia="fr-FR"/>
             </w:rPr>
           </w:pPr>
-          <w:hyperlink w:anchor="_Toc141167511" w:history="1">
+          <w:hyperlink w:anchor="_Toc141184902" w:history="1">
             <w:r>
               <w:rPr>
                 <w:rStyle w:val="Lienhypertexte"/>
@@ -3153,7 +3153,7 @@
                 <w:noProof/>
                 <w:webHidden/>
               </w:rPr>
-              <w:instrText xml:space="preserve"> PAGEREF _Toc141167511 \h </w:instrText>
+              <w:instrText xml:space="preserve"> PAGEREF _Toc141184902 \h </w:instrText>
             </w:r>
             <w:r>
               <w:rPr>
@@ -3173,7 +3173,7 @@
                 <w:noProof/>
                 <w:webHidden/>
               </w:rPr>
-              <w:t>15</w:t>
+              <w:t>16</w:t>
             </w:r>
             <w:r>
               <w:rPr>
@@ -3196,7 +3196,7 @@
               <w:lang w:eastAsia="fr-FR"/>
             </w:rPr>
           </w:pPr>
-          <w:hyperlink w:anchor="_Toc141167512" w:history="1">
+          <w:hyperlink w:anchor="_Toc141184903" w:history="1">
             <w:r>
               <w:rPr>
                 <w:rStyle w:val="Lienhypertexte"/>
@@ -3223,7 +3223,7 @@
                 <w:noProof/>
                 <w:webHidden/>
               </w:rPr>
-              <w:instrText xml:space="preserve"> PAGEREF _Toc141167512 \h </w:instrText>
+              <w:instrText xml:space="preserve"> PAGEREF _Toc141184903 \h </w:instrText>
             </w:r>
             <w:r>
               <w:rPr>
@@ -3243,7 +3243,7 @@
                 <w:noProof/>
                 <w:webHidden/>
               </w:rPr>
-              <w:t>15</w:t>
+              <w:t>16</w:t>
             </w:r>
             <w:r>
               <w:rPr>
@@ -3266,7 +3266,7 @@
               <w:lang w:eastAsia="fr-FR"/>
             </w:rPr>
           </w:pPr>
-          <w:hyperlink w:anchor="_Toc141167513" w:history="1">
+          <w:hyperlink w:anchor="_Toc141184904" w:history="1">
             <w:r>
               <w:rPr>
                 <w:rStyle w:val="Lienhypertexte"/>
@@ -3293,7 +3293,7 @@
                 <w:noProof/>
                 <w:webHidden/>
               </w:rPr>
-              <w:instrText xml:space="preserve"> PAGEREF _Toc141167513 \h </w:instrText>
+              <w:instrText xml:space="preserve"> PAGEREF _Toc141184904 \h </w:instrText>
             </w:r>
             <w:r>
               <w:rPr>
@@ -3313,7 +3313,7 @@
                 <w:noProof/>
                 <w:webHidden/>
               </w:rPr>
-              <w:t>15</w:t>
+              <w:t>16</w:t>
             </w:r>
             <w:r>
               <w:rPr>
@@ -3336,7 +3336,7 @@
               <w:lang w:eastAsia="fr-FR"/>
             </w:rPr>
           </w:pPr>
-          <w:hyperlink w:anchor="_Toc141167514" w:history="1">
+          <w:hyperlink w:anchor="_Toc141184905" w:history="1">
             <w:r>
               <w:rPr>
                 <w:rStyle w:val="Lienhypertexte"/>
@@ -3363,7 +3363,7 @@
                 <w:noProof/>
                 <w:webHidden/>
               </w:rPr>
-              <w:instrText xml:space="preserve"> PAGEREF _Toc141167514 \h </w:instrText>
+              <w:instrText xml:space="preserve"> PAGEREF _Toc141184905 \h </w:instrText>
             </w:r>
             <w:r>
               <w:rPr>
@@ -3383,7 +3383,7 @@
                 <w:noProof/>
                 <w:webHidden/>
               </w:rPr>
-              <w:t>15</w:t>
+              <w:t>16</w:t>
             </w:r>
             <w:r>
               <w:rPr>
@@ -3406,7 +3406,7 @@
               <w:lang w:eastAsia="fr-FR"/>
             </w:rPr>
           </w:pPr>
-          <w:hyperlink w:anchor="_Toc141167515" w:history="1">
+          <w:hyperlink w:anchor="_Toc141184906" w:history="1">
             <w:r>
               <w:rPr>
                 <w:rStyle w:val="Lienhypertexte"/>
@@ -3433,7 +3433,7 @@
                 <w:noProof/>
                 <w:webHidden/>
               </w:rPr>
-              <w:instrText xml:space="preserve"> PAGEREF _Toc141167515 \h </w:instrText>
+              <w:instrText xml:space="preserve"> PAGEREF _Toc141184906 \h </w:instrText>
             </w:r>
             <w:r>
               <w:rPr>
@@ -3476,7 +3476,7 @@
               <w:lang w:eastAsia="fr-FR"/>
             </w:rPr>
           </w:pPr>
-          <w:hyperlink w:anchor="_Toc141167516" w:history="1">
+          <w:hyperlink w:anchor="_Toc141184907" w:history="1">
             <w:r>
               <w:rPr>
                 <w:rStyle w:val="Lienhypertexte"/>
@@ -3503,7 +3503,7 @@
                 <w:noProof/>
                 <w:webHidden/>
               </w:rPr>
-              <w:instrText xml:space="preserve"> PAGEREF _Toc141167516 \h </w:instrText>
+              <w:instrText xml:space="preserve"> PAGEREF _Toc141184907 \h </w:instrText>
             </w:r>
             <w:r>
               <w:rPr>
@@ -3546,7 +3546,7 @@
               <w:lang w:eastAsia="fr-FR"/>
             </w:rPr>
           </w:pPr>
-          <w:hyperlink w:anchor="_Toc141167517" w:history="1">
+          <w:hyperlink w:anchor="_Toc141184908" w:history="1">
             <w:r>
               <w:rPr>
                 <w:rStyle w:val="Lienhypertexte"/>
@@ -3573,7 +3573,7 @@
                 <w:noProof/>
                 <w:webHidden/>
               </w:rPr>
-              <w:instrText xml:space="preserve"> PAGEREF _Toc141167517 \h </w:instrText>
+              <w:instrText xml:space="preserve"> PAGEREF _Toc141184908 \h </w:instrText>
             </w:r>
             <w:r>
               <w:rPr>
@@ -3616,7 +3616,7 @@
               <w:lang w:eastAsia="fr-FR"/>
             </w:rPr>
           </w:pPr>
-          <w:hyperlink w:anchor="_Toc141167518" w:history="1">
+          <w:hyperlink w:anchor="_Toc141184909" w:history="1">
             <w:r>
               <w:rPr>
                 <w:rStyle w:val="Lienhypertexte"/>
@@ -3643,7 +3643,7 @@
                 <w:noProof/>
                 <w:webHidden/>
               </w:rPr>
-              <w:instrText xml:space="preserve"> PAGEREF _Toc141167518 \h </w:instrText>
+              <w:instrText xml:space="preserve"> PAGEREF _Toc141184909 \h </w:instrText>
             </w:r>
             <w:r>
               <w:rPr>
@@ -3686,7 +3686,7 @@
               <w:lang w:eastAsia="fr-FR"/>
             </w:rPr>
           </w:pPr>
-          <w:hyperlink w:anchor="_Toc141167519" w:history="1">
+          <w:hyperlink w:anchor="_Toc141184910" w:history="1">
             <w:r>
               <w:rPr>
                 <w:rStyle w:val="Lienhypertexte"/>
@@ -3713,7 +3713,7 @@
                 <w:noProof/>
                 <w:webHidden/>
               </w:rPr>
-              <w:instrText xml:space="preserve"> PAGEREF _Toc141167519 \h </w:instrText>
+              <w:instrText xml:space="preserve"> PAGEREF _Toc141184910 \h </w:instrText>
             </w:r>
             <w:r>
               <w:rPr>
@@ -3756,7 +3756,7 @@
               <w:lang w:eastAsia="fr-FR"/>
             </w:rPr>
           </w:pPr>
-          <w:hyperlink w:anchor="_Toc141167520" w:history="1">
+          <w:hyperlink w:anchor="_Toc141184911" w:history="1">
             <w:r>
               <w:rPr>
                 <w:rStyle w:val="Lienhypertexte"/>
@@ -3783,7 +3783,7 @@
                 <w:noProof/>
                 <w:webHidden/>
               </w:rPr>
-              <w:instrText xml:space="preserve"> PAGEREF _Toc141167520 \h </w:instrText>
+              <w:instrText xml:space="preserve"> PAGEREF _Toc141184911 \h </w:instrText>
             </w:r>
             <w:r>
               <w:rPr>
@@ -3826,7 +3826,7 @@
               <w:lang w:eastAsia="fr-FR"/>
             </w:rPr>
           </w:pPr>
-          <w:hyperlink w:anchor="_Toc141167521" w:history="1">
+          <w:hyperlink w:anchor="_Toc141184912" w:history="1">
             <w:r>
               <w:rPr>
                 <w:rStyle w:val="Lienhypertexte"/>
@@ -3853,7 +3853,7 @@
                 <w:noProof/>
                 <w:webHidden/>
               </w:rPr>
-              <w:instrText xml:space="preserve"> PAGEREF _Toc141167521 \h </w:instrText>
+              <w:instrText xml:space="preserve"> PAGEREF _Toc141184912 \h </w:instrText>
             </w:r>
             <w:r>
               <w:rPr>
@@ -3873,7 +3873,7 @@
                 <w:noProof/>
                 <w:webHidden/>
               </w:rPr>
-              <w:t>16</w:t>
+              <w:t>17</w:t>
             </w:r>
             <w:r>
               <w:rPr>
@@ -3896,7 +3896,7 @@
               <w:lang w:eastAsia="fr-FR"/>
             </w:rPr>
           </w:pPr>
-          <w:hyperlink w:anchor="_Toc141167522" w:history="1">
+          <w:hyperlink w:anchor="_Toc141184913" w:history="1">
             <w:r>
               <w:rPr>
                 <w:rStyle w:val="Lienhypertexte"/>
@@ -3923,7 +3923,7 @@
                 <w:noProof/>
                 <w:webHidden/>
               </w:rPr>
-              <w:instrText xml:space="preserve"> PAGEREF _Toc141167522 \h </w:instrText>
+              <w:instrText xml:space="preserve"> PAGEREF _Toc141184913 \h </w:instrText>
             </w:r>
             <w:r>
               <w:rPr>
@@ -3943,7 +3943,7 @@
                 <w:noProof/>
                 <w:webHidden/>
               </w:rPr>
-              <w:t>16</w:t>
+              <w:t>17</w:t>
             </w:r>
             <w:r>
               <w:rPr>
@@ -3966,7 +3966,7 @@
               <w:lang w:eastAsia="fr-FR"/>
             </w:rPr>
           </w:pPr>
-          <w:hyperlink w:anchor="_Toc141167523" w:history="1">
+          <w:hyperlink w:anchor="_Toc141184914" w:history="1">
             <w:r>
               <w:rPr>
                 <w:rStyle w:val="Lienhypertexte"/>
@@ -3993,7 +3993,7 @@
                 <w:noProof/>
                 <w:webHidden/>
               </w:rPr>
-              <w:instrText xml:space="preserve"> PAGEREF _Toc141167523 \h </w:instrText>
+              <w:instrText xml:space="preserve"> PAGEREF _Toc141184914 \h </w:instrText>
             </w:r>
             <w:r>
               <w:rPr>
@@ -4013,7 +4013,7 @@
                 <w:noProof/>
                 <w:webHidden/>
               </w:rPr>
-              <w:t>16</w:t>
+              <w:t>17</w:t>
             </w:r>
             <w:r>
               <w:rPr>
@@ -4036,7 +4036,7 @@
               <w:lang w:eastAsia="fr-FR"/>
             </w:rPr>
           </w:pPr>
-          <w:hyperlink w:anchor="_Toc141167524" w:history="1">
+          <w:hyperlink w:anchor="_Toc141184915" w:history="1">
             <w:r>
               <w:rPr>
                 <w:rStyle w:val="Lienhypertexte"/>
@@ -4063,7 +4063,7 @@
                 <w:noProof/>
                 <w:webHidden/>
               </w:rPr>
-              <w:instrText xml:space="preserve"> PAGEREF _Toc141167524 \h </w:instrText>
+              <w:instrText xml:space="preserve"> PAGEREF _Toc141184915 \h </w:instrText>
             </w:r>
             <w:r>
               <w:rPr>
@@ -4083,7 +4083,7 @@
                 <w:noProof/>
                 <w:webHidden/>
               </w:rPr>
-              <w:t>16</w:t>
+              <w:t>17</w:t>
             </w:r>
             <w:r>
               <w:rPr>
@@ -4106,7 +4106,7 @@
               <w:lang w:eastAsia="fr-FR"/>
             </w:rPr>
           </w:pPr>
-          <w:hyperlink w:anchor="_Toc141167525" w:history="1">
+          <w:hyperlink w:anchor="_Toc141184916" w:history="1">
             <w:r>
               <w:rPr>
                 <w:rStyle w:val="Lienhypertexte"/>
@@ -4133,7 +4133,7 @@
                 <w:noProof/>
                 <w:webHidden/>
               </w:rPr>
-              <w:instrText xml:space="preserve"> PAGEREF _Toc141167525 \h </w:instrText>
+              <w:instrText xml:space="preserve"> PAGEREF _Toc141184916 \h </w:instrText>
             </w:r>
             <w:r>
               <w:rPr>
@@ -4153,7 +4153,7 @@
                 <w:noProof/>
                 <w:webHidden/>
               </w:rPr>
-              <w:t>16</w:t>
+              <w:t>17</w:t>
             </w:r>
             <w:r>
               <w:rPr>
@@ -4261,7 +4261,7 @@
       <w:pPr>
         <w:pStyle w:val="Titre1"/>
       </w:pPr>
-      <w:bookmarkStart w:id="0" w:name="_Toc141167477"/>
+      <w:bookmarkStart w:id="0" w:name="_Toc141184868"/>
       <w:r>
         <w:lastRenderedPageBreak/>
         <w:t>Tableau des compétences</w:t>
@@ -5228,7 +5228,37 @@
           <w:tcPr>
             <w:tcW w:w="1718" w:type="dxa"/>
           </w:tcPr>
-          <w:p/>
+          <w:p>
+            <w:pPr>
+              <w:rPr>
+                <w:sz w:val="12"/>
+                <w:szCs w:val="12"/>
+              </w:rPr>
+            </w:pPr>
+            <w:r>
+              <w:rPr>
+                <w:sz w:val="12"/>
+                <w:szCs w:val="12"/>
+              </w:rPr>
+              <w:t>Méthodologie du projet</w:t>
+            </w:r>
+            <w:proofErr w:type="gramStart"/>
+            <w:r>
+              <w:rPr>
+                <w:sz w:val="12"/>
+                <w:szCs w:val="12"/>
+              </w:rPr>
+              <w:t> :planning</w:t>
+            </w:r>
+            <w:proofErr w:type="gramEnd"/>
+            <w:r>
+              <w:rPr>
+                <w:sz w:val="12"/>
+                <w:szCs w:val="12"/>
+              </w:rPr>
+              <w:t xml:space="preserve"> et livraison</w:t>
+            </w:r>
+          </w:p>
         </w:tc>
       </w:tr>
       <w:tr>
@@ -5896,7 +5926,69 @@
           <w:tcPr>
             <w:tcW w:w="1718" w:type="dxa"/>
           </w:tcPr>
-          <w:p/>
+          <w:p>
+            <w:pPr>
+              <w:rPr>
+                <w:sz w:val="12"/>
+                <w:szCs w:val="12"/>
+              </w:rPr>
+            </w:pPr>
+            <w:r>
+              <w:rPr>
+                <w:sz w:val="12"/>
+                <w:szCs w:val="12"/>
+              </w:rPr>
+              <w:t>Méthodologie du projet</w:t>
+            </w:r>
+            <w:proofErr w:type="gramStart"/>
+            <w:r>
+              <w:rPr>
+                <w:sz w:val="12"/>
+                <w:szCs w:val="12"/>
+              </w:rPr>
+              <w:t> :planning</w:t>
+            </w:r>
+            <w:proofErr w:type="gramEnd"/>
+            <w:r>
+              <w:rPr>
+                <w:sz w:val="12"/>
+                <w:szCs w:val="12"/>
+              </w:rPr>
+              <w:t xml:space="preserve"> et livraison</w:t>
+            </w:r>
+          </w:p>
+          <w:p>
+            <w:r>
+              <w:rPr>
+                <w:sz w:val="12"/>
+                <w:szCs w:val="12"/>
+              </w:rPr>
+              <w:t>Méthodologie du projet</w:t>
+            </w:r>
+            <w:proofErr w:type="gramStart"/>
+            <w:r>
+              <w:rPr>
+                <w:sz w:val="12"/>
+                <w:szCs w:val="12"/>
+              </w:rPr>
+              <w:t> :</w:t>
+            </w:r>
+            <w:r>
+              <w:rPr>
+                <w:sz w:val="12"/>
+                <w:szCs w:val="12"/>
+              </w:rPr>
+              <w:t>logiciel</w:t>
+            </w:r>
+            <w:proofErr w:type="gramEnd"/>
+            <w:r>
+              <w:rPr>
+                <w:sz w:val="12"/>
+                <w:szCs w:val="12"/>
+              </w:rPr>
+              <w:t xml:space="preserve"> de travail collaboratif</w:t>
+            </w:r>
+          </w:p>
         </w:tc>
       </w:tr>
       <w:tr>
@@ -6229,7 +6321,7 @@
       <w:pPr>
         <w:pStyle w:val="Titre1"/>
       </w:pPr>
-      <w:bookmarkStart w:id="1" w:name="_Toc141167478"/>
+      <w:bookmarkStart w:id="1" w:name="_Toc141184869"/>
       <w:r>
         <w:lastRenderedPageBreak/>
         <w:t>Présentation Personnelle</w:t>
@@ -6675,7 +6767,7 @@
       <w:pPr>
         <w:pStyle w:val="Titre1"/>
       </w:pPr>
-      <w:bookmarkStart w:id="2" w:name="_Toc141167479"/>
+      <w:bookmarkStart w:id="2" w:name="_Toc141184870"/>
       <w:r>
         <w:t>P</w:t>
       </w:r>
@@ -6688,7 +6780,7 @@
       <w:pPr>
         <w:pStyle w:val="Titre2"/>
       </w:pPr>
-      <w:bookmarkStart w:id="3" w:name="_Toc141167480"/>
+      <w:bookmarkStart w:id="3" w:name="_Toc141184871"/>
       <w:r>
         <w:t>Historique</w:t>
       </w:r>
@@ -6910,7 +7002,7 @@
       <w:pPr>
         <w:pStyle w:val="Titre2"/>
       </w:pPr>
-      <w:bookmarkStart w:id="4" w:name="_Toc141167481"/>
+      <w:bookmarkStart w:id="4" w:name="_Toc141184872"/>
       <w:r>
         <w:lastRenderedPageBreak/>
         <w:t>Activités et Chiffres-clé</w:t>
@@ -7377,7 +7469,7 @@
       <w:pPr>
         <w:pStyle w:val="Titre2"/>
       </w:pPr>
-      <w:bookmarkStart w:id="5" w:name="_Toc141167482"/>
+      <w:bookmarkStart w:id="5" w:name="_Toc141184873"/>
       <w:r>
         <w:t>Mon équipe et mes activités</w:t>
       </w:r>
@@ -7756,7 +7848,7 @@
         <w:pStyle w:val="Titre1"/>
       </w:pPr>
       <w:bookmarkStart w:id="6" w:name="_Toc141043016"/>
-      <w:bookmarkStart w:id="7" w:name="_Toc141167483"/>
+      <w:bookmarkStart w:id="7" w:name="_Toc141184874"/>
       <w:r>
         <w:lastRenderedPageBreak/>
         <w:t>Présentation du client</w:t>
@@ -7769,7 +7861,7 @@
         <w:pStyle w:val="Titre2"/>
       </w:pPr>
       <w:bookmarkStart w:id="8" w:name="_Toc141043017"/>
-      <w:bookmarkStart w:id="9" w:name="_Toc141167484"/>
+      <w:bookmarkStart w:id="9" w:name="_Toc141184875"/>
       <w:r>
         <w:t>Équipe et activités</w:t>
       </w:r>
@@ -8564,7 +8656,7 @@
         <w:pStyle w:val="Titre2"/>
       </w:pPr>
       <w:bookmarkStart w:id="10" w:name="_Toc141043018"/>
-      <w:bookmarkStart w:id="11" w:name="_Toc141167485"/>
+      <w:bookmarkStart w:id="11" w:name="_Toc141184876"/>
       <w:r>
         <w:lastRenderedPageBreak/>
         <w:t>Besoins exprimés</w:t>
@@ -9094,7 +9186,7 @@
         <w:pStyle w:val="Titre1"/>
       </w:pPr>
       <w:bookmarkStart w:id="12" w:name="_Toc141043019"/>
-      <w:bookmarkStart w:id="13" w:name="_Toc141167486"/>
+      <w:bookmarkStart w:id="13" w:name="_Toc141184877"/>
       <w:r>
         <w:lastRenderedPageBreak/>
         <w:t>Définition du projet</w:t>
@@ -9107,7 +9199,7 @@
         <w:pStyle w:val="Titre2"/>
       </w:pPr>
       <w:bookmarkStart w:id="14" w:name="_Toc141043020"/>
-      <w:bookmarkStart w:id="15" w:name="_Toc141167487"/>
+      <w:bookmarkStart w:id="15" w:name="_Toc141184878"/>
       <w:r>
         <w:t>Cahier des charges</w:t>
       </w:r>
@@ -9147,7 +9239,21 @@
           <w:sz w:val="24"/>
           <w:szCs w:val="24"/>
         </w:rPr>
-        <w:t xml:space="preserve"> Nous y avons défini les différents acteurs ainsi que les rôles de chacun afin que l’équipe Renault puisse utiliser ce document pour valider le montant de la facturation du projet.</w:t>
+        <w:t xml:space="preserve"> Nous y avons défini les différents acteurs ainsi que les rôles de chacun afin que l’équipe </w:t>
+      </w:r>
+      <w:r>
+        <w:rPr>
+          <w:sz w:val="24"/>
+          <w:szCs w:val="24"/>
+        </w:rPr>
+        <w:t>FUTE</w:t>
+      </w:r>
+      <w:r>
+        <w:rPr>
+          <w:sz w:val="24"/>
+          <w:szCs w:val="24"/>
+        </w:rPr>
+        <w:t xml:space="preserve"> puisse utiliser ce document pour valider le montant de la facturation du projet.</w:t>
       </w:r>
     </w:p>
     <w:p>
@@ -9839,7 +9945,7 @@
         <w:pStyle w:val="Titre2"/>
       </w:pPr>
       <w:bookmarkStart w:id="16" w:name="_Toc141043021"/>
-      <w:bookmarkStart w:id="17" w:name="_Toc141167488"/>
+      <w:bookmarkStart w:id="17" w:name="_Toc141184879"/>
       <w:r>
         <w:rPr>
           <w:noProof/>
@@ -10880,7 +10986,7 @@
       <w:pPr>
         <w:pStyle w:val="Titre2"/>
       </w:pPr>
-      <w:bookmarkStart w:id="19" w:name="_Toc141167489"/>
+      <w:bookmarkStart w:id="19" w:name="_Toc141184880"/>
       <w:r>
         <w:lastRenderedPageBreak/>
         <w:t>Architecture logicielle</w:t>
@@ -10892,7 +10998,7 @@
       <w:pPr>
         <w:pStyle w:val="Titre3"/>
       </w:pPr>
-      <w:bookmarkStart w:id="20" w:name="_Toc141167490"/>
+      <w:bookmarkStart w:id="20" w:name="_Toc141184881"/>
       <w:proofErr w:type="spellStart"/>
       <w:r>
         <w:t>Back-end</w:t>
@@ -10912,7 +11018,21 @@
           <w:sz w:val="24"/>
           <w:szCs w:val="24"/>
         </w:rPr>
-        <w:t xml:space="preserve">Afin de réaliser cette Application Web, le langage Python a été privilégié pour la partie </w:t>
+        <w:t xml:space="preserve">Afin de réaliser cette Application Web, </w:t>
+      </w:r>
+      <w:r>
+        <w:rPr>
+          <w:sz w:val="24"/>
+          <w:szCs w:val="24"/>
+        </w:rPr>
+        <w:t xml:space="preserve">j’ai privilégié </w:t>
+      </w:r>
+      <w:r>
+        <w:rPr>
+          <w:sz w:val="24"/>
+          <w:szCs w:val="24"/>
+        </w:rPr>
+        <w:t xml:space="preserve">le langage Python pour la partie </w:t>
       </w:r>
       <w:proofErr w:type="spellStart"/>
       <w:r>
@@ -10964,14 +11084,42 @@
           <w:sz w:val="24"/>
           <w:szCs w:val="24"/>
         </w:rPr>
-        <w:t xml:space="preserve"> d’avoir un outil permettant de répertorier les différents fichiers logs dans le dossier partagé. Il </w:t>
-      </w:r>
-      <w:r>
-        <w:rPr>
-          <w:sz w:val="24"/>
-          <w:szCs w:val="24"/>
-        </w:rPr>
-        <w:t xml:space="preserve">nécessite aussi un </w:t>
+        <w:t xml:space="preserve"> </w:t>
+      </w:r>
+      <w:r>
+        <w:rPr>
+          <w:sz w:val="24"/>
+          <w:szCs w:val="24"/>
+        </w:rPr>
+        <w:t>que je développe</w:t>
+      </w:r>
+      <w:r>
+        <w:rPr>
+          <w:sz w:val="24"/>
+          <w:szCs w:val="24"/>
+        </w:rPr>
+        <w:t xml:space="preserve"> un outil permettant de répertorier les différents fichiers logs dans le dossier partagé. Il </w:t>
+      </w:r>
+      <w:r>
+        <w:rPr>
+          <w:sz w:val="24"/>
+          <w:szCs w:val="24"/>
+        </w:rPr>
+        <w:t>nécessite a</w:t>
+      </w:r>
+      <w:r>
+        <w:rPr>
+          <w:sz w:val="24"/>
+          <w:szCs w:val="24"/>
+        </w:rPr>
+        <w:t>ussi que je développe</w:t>
+      </w:r>
+      <w:r>
+        <w:rPr>
+          <w:sz w:val="24"/>
+          <w:szCs w:val="24"/>
+        </w:rPr>
+        <w:t xml:space="preserve"> un </w:t>
       </w:r>
       <w:r>
         <w:rPr>
@@ -11208,7 +11356,35 @@
           <w:sz w:val="24"/>
           <w:szCs w:val="24"/>
         </w:rPr>
-        <w:t xml:space="preserve">Pour la création du serveur, la gestion des connections API et </w:t>
+        <w:t xml:space="preserve">Pour la création du serveur, </w:t>
+      </w:r>
+      <w:r>
+        <w:rPr>
+          <w:sz w:val="24"/>
+          <w:szCs w:val="24"/>
+        </w:rPr>
+        <w:t>j’ai choisi le micro-Framework Flask afin de gérer</w:t>
+      </w:r>
+      <w:r>
+        <w:rPr>
+          <w:sz w:val="24"/>
+          <w:szCs w:val="24"/>
+        </w:rPr>
+        <w:t xml:space="preserve"> </w:t>
+      </w:r>
+      <w:r>
+        <w:rPr>
+          <w:sz w:val="24"/>
+          <w:szCs w:val="24"/>
+        </w:rPr>
+        <w:t>l</w:t>
+      </w:r>
+      <w:r>
+        <w:rPr>
+          <w:sz w:val="24"/>
+          <w:szCs w:val="24"/>
+        </w:rPr>
+        <w:t xml:space="preserve">es connections API et </w:t>
       </w:r>
       <w:proofErr w:type="spellStart"/>
       <w:r>
@@ -11224,28 +11400,28 @@
           <w:sz w:val="24"/>
           <w:szCs w:val="24"/>
         </w:rPr>
-        <w:t xml:space="preserve"> sont implémenter avec le micro-</w:t>
-      </w:r>
-      <w:r>
-        <w:rPr>
-          <w:sz w:val="24"/>
-          <w:szCs w:val="24"/>
-        </w:rPr>
-        <w:t>Framework</w:t>
-      </w:r>
-      <w:r>
-        <w:rPr>
-          <w:sz w:val="24"/>
-          <w:szCs w:val="24"/>
-        </w:rPr>
-        <w:t xml:space="preserve"> Flask. Il permet </w:t>
-      </w:r>
-      <w:r>
-        <w:rPr>
-          <w:sz w:val="24"/>
-          <w:szCs w:val="24"/>
-        </w:rPr>
-        <w:t>une flexibilité et une simplicité de développement, idéal pour des application web légère.  De plus, il permet une intégration de grande variété de bibliothèques Python, permettant au projet de prendre de l’envergure suivant les besoins futurs de l’équipe Renault.</w:t>
+        <w:t xml:space="preserve">. Il permet </w:t>
+      </w:r>
+      <w:r>
+        <w:rPr>
+          <w:sz w:val="24"/>
+          <w:szCs w:val="24"/>
+        </w:rPr>
+        <w:t xml:space="preserve">une flexibilité et une simplicité de développement, idéal pour des application web légère.  De plus, il permet une intégration de grande variété de bibliothèques Python, permettant au projet de prendre de l’envergure suivant les besoins futurs de l’équipe </w:t>
+      </w:r>
+      <w:r>
+        <w:rPr>
+          <w:sz w:val="24"/>
+          <w:szCs w:val="24"/>
+        </w:rPr>
+        <w:t>FUTE</w:t>
+      </w:r>
+      <w:r>
+        <w:rPr>
+          <w:sz w:val="24"/>
+          <w:szCs w:val="24"/>
+        </w:rPr>
+        <w:t>.</w:t>
       </w:r>
     </w:p>
     <w:p>
@@ -11859,7 +12035,7 @@
       <w:pPr>
         <w:pStyle w:val="Titre3"/>
       </w:pPr>
-      <w:bookmarkStart w:id="21" w:name="_Toc141167491"/>
+      <w:bookmarkStart w:id="21" w:name="_Toc141184882"/>
       <w:proofErr w:type="spellStart"/>
       <w:r>
         <w:lastRenderedPageBreak/>
@@ -11890,7 +12066,21 @@
           <w:sz w:val="24"/>
           <w:szCs w:val="24"/>
         </w:rPr>
-        <w:t xml:space="preserve"> de cette application, le Framework </w:t>
+        <w:t xml:space="preserve"> de cette application,</w:t>
+      </w:r>
+      <w:r>
+        <w:rPr>
+          <w:sz w:val="24"/>
+          <w:szCs w:val="24"/>
+        </w:rPr>
+        <w:t xml:space="preserve"> j’ai choisi </w:t>
+      </w:r>
+      <w:r>
+        <w:rPr>
+          <w:sz w:val="24"/>
+          <w:szCs w:val="24"/>
+        </w:rPr>
+        <w:t xml:space="preserve">le Framework </w:t>
       </w:r>
       <w:proofErr w:type="spellStart"/>
       <w:r>
@@ -11906,7 +12096,7 @@
           <w:sz w:val="24"/>
           <w:szCs w:val="24"/>
         </w:rPr>
-        <w:t xml:space="preserve"> a été déployé afin de répondre au mieux aux besoin</w:t>
+        <w:t xml:space="preserve"> afin de répondre au mieux aux besoin</w:t>
       </w:r>
       <w:r>
         <w:rPr>
@@ -12389,14 +12579,6 @@
           <w:szCs w:val="24"/>
         </w:rPr>
         <w:br/>
-        <w:t>Dans notre exemple, il s’agit d’un type « signal update »</w:t>
-      </w:r>
-      <w:r>
-        <w:rPr>
-          <w:sz w:val="24"/>
-          <w:szCs w:val="24"/>
-        </w:rPr>
-        <w:t xml:space="preserve">. </w:t>
       </w:r>
       <w:r>
         <w:rPr>
@@ -12431,7 +12613,28 @@
           <w:sz w:val="24"/>
           <w:szCs w:val="24"/>
         </w:rPr>
-        <w:t xml:space="preserve"> l’affichage des signal update.</w:t>
+        <w:t xml:space="preserve"> l’affichage des signal update</w:t>
+      </w:r>
+      <w:r>
+        <w:rPr>
+          <w:sz w:val="24"/>
+          <w:szCs w:val="24"/>
+        </w:rPr>
+        <w:t>, car dans</w:t>
+      </w:r>
+      <w:r>
+        <w:rPr>
+          <w:sz w:val="24"/>
+          <w:szCs w:val="24"/>
+        </w:rPr>
+        <w:t xml:space="preserve"> notre exemple, il s’agit d’un type « signal update »</w:t>
+      </w:r>
+      <w:r>
+        <w:rPr>
+          <w:sz w:val="24"/>
+          <w:szCs w:val="24"/>
+        </w:rPr>
+        <w:t>.</w:t>
       </w:r>
       <w:r>
         <w:rPr>
@@ -12459,21 +12662,51 @@
           <w:sz w:val="24"/>
           <w:szCs w:val="24"/>
         </w:rPr>
-        <w:t>en que « state », soit un état global du type disponible</w:t>
-      </w:r>
-      <w:r>
-        <w:rPr>
-          <w:sz w:val="24"/>
-          <w:szCs w:val="24"/>
-        </w:rPr>
-        <w:t xml:space="preserve">. </w:t>
-      </w:r>
-      <w:r>
-        <w:rPr>
-          <w:sz w:val="24"/>
-          <w:szCs w:val="24"/>
-        </w:rPr>
-        <w:t xml:space="preserve">Un état correspond à l’ensemble de toutes les informations à un instant donnée. Le nouvel état qui vient d’être créé aura donc toutes les valeurs des précédentes signal update reçus, ainsi que la nouvelle valeur. </w:t>
+        <w:t>en que « state », soit un état</w:t>
+      </w:r>
+      <w:r>
+        <w:rPr>
+          <w:sz w:val="24"/>
+          <w:szCs w:val="24"/>
+        </w:rPr>
+        <w:t>.</w:t>
+      </w:r>
+    </w:p>
+    <w:p>
+      <w:pPr>
+        <w:pStyle w:val="Sansinterligne"/>
+        <w:rPr>
+          <w:sz w:val="24"/>
+          <w:szCs w:val="24"/>
+        </w:rPr>
+      </w:pPr>
+      <w:r>
+        <w:rPr>
+          <w:sz w:val="24"/>
+          <w:szCs w:val="24"/>
+        </w:rPr>
+        <w:t xml:space="preserve"> </w:t>
+      </w:r>
+      <w:r>
+        <w:rPr>
+          <w:sz w:val="24"/>
+          <w:szCs w:val="24"/>
+        </w:rPr>
+        <w:t>Un état correspond à l’ensemble de toutes les informations</w:t>
+      </w:r>
+      <w:r>
+        <w:rPr>
+          <w:sz w:val="24"/>
+          <w:szCs w:val="24"/>
+        </w:rPr>
+        <w:t xml:space="preserve"> d’un type</w:t>
+      </w:r>
+      <w:r>
+        <w:rPr>
+          <w:sz w:val="24"/>
+          <w:szCs w:val="24"/>
+        </w:rPr>
+        <w:t xml:space="preserve"> à un instant donnée. Le nouvel état qui vient d’être créé aura donc toutes les valeurs des précédentes signal update reçus, ainsi que la nouvelle valeur. </w:t>
       </w:r>
       <w:r>
         <w:rPr>
@@ -12508,7 +12741,7 @@
           <w:sz w:val="24"/>
           <w:szCs w:val="24"/>
         </w:rPr>
-        <w:t>liste des états globaux.</w:t>
+        <w:t>liste des états.</w:t>
       </w:r>
     </w:p>
     <w:p>
@@ -12712,7 +12945,21 @@
           <w:sz w:val="24"/>
           <w:szCs w:val="24"/>
         </w:rPr>
-        <w:t xml:space="preserve">L’utilisateur, lorsqu’il souhaitera afficher un état global du véhicule, </w:t>
+        <w:t>L’utilisateur, lorsqu’il souhaitera afficher un état global du véhicule</w:t>
+      </w:r>
+      <w:r>
+        <w:rPr>
+          <w:sz w:val="24"/>
+          <w:szCs w:val="24"/>
+        </w:rPr>
+        <w:t xml:space="preserve"> à un instant précis</w:t>
+      </w:r>
+      <w:r>
+        <w:rPr>
+          <w:sz w:val="24"/>
+          <w:szCs w:val="24"/>
+        </w:rPr>
+        <w:t xml:space="preserve">, </w:t>
       </w:r>
       <w:r>
         <w:rPr>
@@ -12775,14 +13022,7 @@
           <w:sz w:val="24"/>
           <w:szCs w:val="24"/>
         </w:rPr>
-        <w:t xml:space="preserve">décider de </w:t>
-      </w:r>
-      <w:r>
-        <w:rPr>
-          <w:sz w:val="24"/>
-          <w:szCs w:val="24"/>
-        </w:rPr>
-        <w:t>sélectionnée</w:t>
+        <w:t>sélectionné</w:t>
       </w:r>
       <w:r>
         <w:rPr>
@@ -12817,14 +13057,28 @@
           <w:sz w:val="24"/>
           <w:szCs w:val="24"/>
         </w:rPr>
-        <w:t xml:space="preserve"> envoyée vers </w:t>
-      </w:r>
-      <w:r>
-        <w:rPr>
-          <w:sz w:val="24"/>
-          <w:szCs w:val="24"/>
-        </w:rPr>
-        <w:t>son</w:t>
+        <w:t xml:space="preserve"> </w:t>
+      </w:r>
+      <w:r>
+        <w:rPr>
+          <w:sz w:val="24"/>
+          <w:szCs w:val="24"/>
+        </w:rPr>
+        <w:t>partagé</w:t>
+      </w:r>
+      <w:r>
+        <w:rPr>
+          <w:sz w:val="24"/>
+          <w:szCs w:val="24"/>
+        </w:rPr>
+        <w:t xml:space="preserve"> </w:t>
+      </w:r>
+      <w:r>
+        <w:rPr>
+          <w:sz w:val="24"/>
+          <w:szCs w:val="24"/>
+        </w:rPr>
+        <w:t>au</w:t>
       </w:r>
       <w:r>
         <w:rPr>
@@ -12845,7 +13099,7 @@
           <w:sz w:val="24"/>
           <w:szCs w:val="24"/>
         </w:rPr>
-        <w:t>affilié</w:t>
+        <w:t>« Progress bar Service »</w:t>
       </w:r>
       <w:r>
         <w:rPr>
@@ -12866,35 +13120,42 @@
           <w:sz w:val="24"/>
           <w:szCs w:val="24"/>
         </w:rPr>
-        <w:t xml:space="preserve">Cette valeur sera </w:t>
-      </w:r>
-      <w:r>
-        <w:rPr>
-          <w:sz w:val="24"/>
-          <w:szCs w:val="24"/>
-        </w:rPr>
-        <w:t>immédiatement</w:t>
-      </w:r>
-      <w:r>
-        <w:rPr>
-          <w:sz w:val="24"/>
-          <w:szCs w:val="24"/>
-        </w:rPr>
-        <w:t xml:space="preserve"> partagée à tous les autres services contenant </w:t>
-      </w:r>
-      <w:r>
-        <w:rPr>
-          <w:sz w:val="24"/>
-          <w:szCs w:val="24"/>
-        </w:rPr>
-        <w:t>des états globaux</w:t>
-      </w:r>
-      <w:r>
-        <w:rPr>
-          <w:sz w:val="24"/>
-          <w:szCs w:val="24"/>
-        </w:rPr>
-        <w:t xml:space="preserve"> par un principe d’abonnement</w:t>
+        <w:t>L’objectif de ce service est de</w:t>
+      </w:r>
+      <w:r>
+        <w:rPr>
+          <w:sz w:val="24"/>
+          <w:szCs w:val="24"/>
+        </w:rPr>
+        <w:t xml:space="preserve"> partagée </w:t>
+      </w:r>
+      <w:r>
+        <w:rPr>
+          <w:sz w:val="24"/>
+          <w:szCs w:val="24"/>
+        </w:rPr>
+        <w:t xml:space="preserve">la valeur </w:t>
+      </w:r>
+      <w:r>
+        <w:rPr>
+          <w:sz w:val="24"/>
+          <w:szCs w:val="24"/>
+        </w:rPr>
+        <w:t xml:space="preserve">à tous les autres services contenant </w:t>
+      </w:r>
+      <w:r>
+        <w:rPr>
+          <w:sz w:val="24"/>
+          <w:szCs w:val="24"/>
+        </w:rPr>
+        <w:t xml:space="preserve">des états </w:t>
+      </w:r>
+      <w:r>
+        <w:rPr>
+          <w:sz w:val="24"/>
+          <w:szCs w:val="24"/>
+        </w:rPr>
+        <w:t>par un principe d’abonnement</w:t>
       </w:r>
       <w:r>
         <w:rPr>
@@ -12915,14 +13176,14 @@
           <w:sz w:val="24"/>
           <w:szCs w:val="24"/>
         </w:rPr>
-        <w:t>l’état global approprié correspondant à l’instant donnée choisi par l’utilisateur.</w:t>
-      </w:r>
-      <w:r>
-        <w:rPr>
-          <w:sz w:val="24"/>
-          <w:szCs w:val="24"/>
-        </w:rPr>
-        <w:t xml:space="preserve">  </w:t>
+        <w:t xml:space="preserve">l’état approprié correspondant </w:t>
+      </w:r>
+      <w:r>
+        <w:rPr>
+          <w:sz w:val="24"/>
+          <w:szCs w:val="24"/>
+        </w:rPr>
+        <w:t>aux informations du véhicule à l’instant précis.</w:t>
       </w:r>
     </w:p>
     <w:p>
@@ -12938,14 +13199,42 @@
           <w:sz w:val="24"/>
           <w:szCs w:val="24"/>
         </w:rPr>
-        <w:t xml:space="preserve">Ce principe de stockage des données permet de ne pas devoir récupérer les données dans le fichier log à chaque </w:t>
-      </w:r>
-      <w:r>
-        <w:rPr>
-          <w:sz w:val="24"/>
-          <w:szCs w:val="24"/>
-        </w:rPr>
-        <w:t xml:space="preserve">sélection d’un état précis </w:t>
+        <w:t>Ce</w:t>
+      </w:r>
+      <w:r>
+        <w:rPr>
+          <w:sz w:val="24"/>
+          <w:szCs w:val="24"/>
+        </w:rPr>
+        <w:t xml:space="preserve">tte architecture </w:t>
+      </w:r>
+      <w:r>
+        <w:rPr>
+          <w:sz w:val="24"/>
+          <w:szCs w:val="24"/>
+        </w:rPr>
+        <w:t xml:space="preserve">de stockage des données permet de ne pas devoir récupérer les données dans le fichier log à chaque </w:t>
+      </w:r>
+      <w:r>
+        <w:rPr>
+          <w:sz w:val="24"/>
+          <w:szCs w:val="24"/>
+        </w:rPr>
+        <w:t xml:space="preserve">sélection </w:t>
+      </w:r>
+      <w:r>
+        <w:rPr>
+          <w:sz w:val="24"/>
+          <w:szCs w:val="24"/>
+        </w:rPr>
+        <w:t>un instant</w:t>
+      </w:r>
+      <w:r>
+        <w:rPr>
+          <w:sz w:val="24"/>
+          <w:szCs w:val="24"/>
+        </w:rPr>
+        <w:t xml:space="preserve"> précis </w:t>
       </w:r>
       <w:r>
         <w:rPr>
@@ -12959,14 +13248,35 @@
           <w:sz w:val="24"/>
           <w:szCs w:val="24"/>
         </w:rPr>
-        <w:t xml:space="preserve"> affiché. </w:t>
-      </w:r>
-      <w:r>
-        <w:rPr>
-          <w:sz w:val="24"/>
-          <w:szCs w:val="24"/>
-        </w:rPr>
-        <w:t xml:space="preserve">Il permet aussi de ne pas recalculer un état global pour chaque composant, ce qui améliore la vitesse d’utilisation, mais contribue aussi à la politique RSE (responsabilité sociétale des entreprise) de Renault en minimisant la puissance de calcul de l’application. </w:t>
+        <w:t xml:space="preserve"> affich</w:t>
+      </w:r>
+      <w:r>
+        <w:rPr>
+          <w:sz w:val="24"/>
+          <w:szCs w:val="24"/>
+        </w:rPr>
+        <w:t>er</w:t>
+      </w:r>
+      <w:r>
+        <w:rPr>
+          <w:sz w:val="24"/>
+          <w:szCs w:val="24"/>
+        </w:rPr>
+        <w:t xml:space="preserve">. </w:t>
+      </w:r>
+      <w:r>
+        <w:rPr>
+          <w:sz w:val="24"/>
+          <w:szCs w:val="24"/>
+        </w:rPr>
+        <w:t>De plus, i</w:t>
+      </w:r>
+      <w:r>
+        <w:rPr>
+          <w:sz w:val="24"/>
+          <w:szCs w:val="24"/>
+        </w:rPr>
+        <w:t xml:space="preserve">l permet de ne pas recalculer un état pour chaque composant, ce qui améliore la vitesse d’utilisation, mais contribue aussi à la politique RSE (responsabilité sociétale des entreprise) de Renault en minimisant la puissance de calcul de l’application. </w:t>
       </w:r>
     </w:p>
     <w:p>
@@ -12974,7 +13284,7 @@
         <w:pStyle w:val="Titre1"/>
       </w:pPr>
       <w:bookmarkStart w:id="22" w:name="_Toc141043023"/>
-      <w:bookmarkStart w:id="23" w:name="_Toc141167492"/>
+      <w:bookmarkStart w:id="23" w:name="_Toc141184883"/>
       <w:r>
         <w:lastRenderedPageBreak/>
         <w:t>Méthodologie du projet</w:t>
@@ -12987,7 +13297,7 @@
         <w:pStyle w:val="Titre2"/>
       </w:pPr>
       <w:bookmarkStart w:id="24" w:name="_Toc141043024"/>
-      <w:bookmarkStart w:id="25" w:name="_Toc141167493"/>
+      <w:bookmarkStart w:id="25" w:name="_Toc141184884"/>
       <w:r>
         <w:t>Planning et Livraisons</w:t>
       </w:r>
@@ -13001,6 +13311,62 @@
           <w:szCs w:val="24"/>
         </w:rPr>
       </w:pPr>
+      <w:r>
+        <w:rPr>
+          <w:noProof/>
+          <w:sz w:val="24"/>
+          <w:szCs w:val="24"/>
+        </w:rPr>
+        <w:drawing>
+          <wp:anchor distT="0" distB="0" distL="114300" distR="114300" simplePos="0" relativeHeight="251691008" behindDoc="0" locked="0" layoutInCell="1" allowOverlap="1" wp14:anchorId="2E123879" wp14:editId="22C1474C">
+            <wp:simplePos x="0" y="0"/>
+            <wp:positionH relativeFrom="margin">
+              <wp:posOffset>765810</wp:posOffset>
+            </wp:positionH>
+            <wp:positionV relativeFrom="paragraph">
+              <wp:posOffset>1243330</wp:posOffset>
+            </wp:positionV>
+            <wp:extent cx="4224655" cy="1911350"/>
+            <wp:effectExtent l="0" t="0" r="4445" b="0"/>
+            <wp:wrapTopAndBottom/>
+            <wp:docPr id="1519150516" name="Image 4" descr="Une image contenant texte, capture d’écran, nombre, ligne&#10;&#10;Description générée automatiquement"/>
+            <wp:cNvGraphicFramePr>
+              <a:graphicFrameLocks xmlns:a="http://schemas.openxmlformats.org/drawingml/2006/main" noChangeAspect="1"/>
+            </wp:cNvGraphicFramePr>
+            <a:graphic xmlns:a="http://schemas.openxmlformats.org/drawingml/2006/main">
+              <a:graphicData uri="http://schemas.openxmlformats.org/drawingml/2006/picture">
+                <pic:pic xmlns:pic="http://schemas.openxmlformats.org/drawingml/2006/picture">
+                  <pic:nvPicPr>
+                    <pic:cNvPr id="1519150516" name="Image 4" descr="Une image contenant texte, capture d’écran, nombre, ligne&#10;&#10;Description générée automatiquement"/>
+                    <pic:cNvPicPr/>
+                  </pic:nvPicPr>
+                  <pic:blipFill>
+                    <a:blip r:embed="rId20" cstate="print">
+                      <a:extLst>
+                        <a:ext uri="{28A0092B-C50C-407E-A947-70E740481C1C}">
+                          <a14:useLocalDpi xmlns:a14="http://schemas.microsoft.com/office/drawing/2010/main" val="0"/>
+                        </a:ext>
+                      </a:extLst>
+                    </a:blip>
+                    <a:stretch>
+                      <a:fillRect/>
+                    </a:stretch>
+                  </pic:blipFill>
+                  <pic:spPr>
+                    <a:xfrm>
+                      <a:off x="0" y="0"/>
+                      <a:ext cx="4224655" cy="1911350"/>
+                    </a:xfrm>
+                    <a:prstGeom prst="rect">
+                      <a:avLst/>
+                    </a:prstGeom>
+                  </pic:spPr>
+                </pic:pic>
+              </a:graphicData>
+            </a:graphic>
+          </wp:anchor>
+        </w:drawing>
+      </w:r>
       <w:r>
         <w:rPr>
           <w:noProof/>
@@ -13010,13 +13376,13 @@
         <mc:AlternateContent>
           <mc:Choice Requires="wps">
             <w:drawing>
-              <wp:anchor distT="0" distB="0" distL="114300" distR="114300" simplePos="0" relativeHeight="251693056" behindDoc="0" locked="0" layoutInCell="1" allowOverlap="1" wp14:anchorId="30F93A13" wp14:editId="5217BCAA">
+              <wp:anchor distT="0" distB="0" distL="114300" distR="114300" simplePos="0" relativeHeight="251693056" behindDoc="0" locked="0" layoutInCell="1" allowOverlap="1" wp14:anchorId="30F93A13" wp14:editId="690CC712">
                 <wp:simplePos x="0" y="0"/>
                 <wp:positionH relativeFrom="column">
                   <wp:posOffset>765810</wp:posOffset>
                 </wp:positionH>
                 <wp:positionV relativeFrom="paragraph">
-                  <wp:posOffset>3080385</wp:posOffset>
+                  <wp:posOffset>3212059</wp:posOffset>
                 </wp:positionV>
                 <wp:extent cx="4224655" cy="635"/>
                 <wp:effectExtent l="0" t="0" r="0" b="0"/>
@@ -13083,7 +13449,7 @@
           </mc:Choice>
           <mc:Fallback>
             <w:pict>
-              <v:shape w14:anchorId="30F93A13" id="_x0000_s1035" type="#_x0000_t202" style="position:absolute;margin-left:60.3pt;margin-top:242.55pt;width:332.65pt;height:.05pt;z-index:251693056;visibility:visible;mso-wrap-style:square;mso-wrap-distance-left:9pt;mso-wrap-distance-top:0;mso-wrap-distance-right:9pt;mso-wrap-distance-bottom:0;mso-position-horizontal:absolute;mso-position-horizontal-relative:text;mso-position-vertical:absolute;mso-position-vertical-relative:text;v-text-anchor:top" o:gfxdata="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" stroked="f">
+              <v:shape w14:anchorId="30F93A13" id="_x0000_s1035" type="#_x0000_t202" style="position:absolute;margin-left:60.3pt;margin-top:252.9pt;width:332.65pt;height:.05pt;z-index:251693056;visibility:visible;mso-wrap-style:square;mso-wrap-distance-left:9pt;mso-wrap-distance-top:0;mso-wrap-distance-right:9pt;mso-wrap-distance-bottom:0;mso-position-horizontal:absolute;mso-position-horizontal-relative:text;mso-position-vertical:absolute;mso-position-vertical-relative:text;v-text-anchor:top" o:gfxdata="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" stroked="f">
                 <v:textbox style="mso-fit-shape-to-text:t" inset="0,0,0,0">
                   <w:txbxContent>
                     <w:p>
@@ -13119,73 +13485,73 @@
       </w:r>
       <w:r>
         <w:rPr>
-          <w:noProof/>
-          <w:sz w:val="24"/>
-          <w:szCs w:val="24"/>
-        </w:rPr>
-        <w:drawing>
-          <wp:anchor distT="0" distB="0" distL="114300" distR="114300" simplePos="0" relativeHeight="251691008" behindDoc="0" locked="0" layoutInCell="1" allowOverlap="1" wp14:anchorId="2E123879" wp14:editId="55DE7412">
-            <wp:simplePos x="0" y="0"/>
-            <wp:positionH relativeFrom="margin">
-              <wp:posOffset>765810</wp:posOffset>
-            </wp:positionH>
-            <wp:positionV relativeFrom="paragraph">
-              <wp:posOffset>1112037</wp:posOffset>
-            </wp:positionV>
-            <wp:extent cx="4224655" cy="1911350"/>
-            <wp:effectExtent l="0" t="0" r="4445" b="0"/>
-            <wp:wrapTopAndBottom/>
-            <wp:docPr id="1519150516" name="Image 4" descr="Une image contenant texte, capture d’écran, nombre, ligne&#10;&#10;Description générée automatiquement"/>
-            <wp:cNvGraphicFramePr>
-              <a:graphicFrameLocks xmlns:a="http://schemas.openxmlformats.org/drawingml/2006/main" noChangeAspect="1"/>
-            </wp:cNvGraphicFramePr>
-            <a:graphic xmlns:a="http://schemas.openxmlformats.org/drawingml/2006/main">
-              <a:graphicData uri="http://schemas.openxmlformats.org/drawingml/2006/picture">
-                <pic:pic xmlns:pic="http://schemas.openxmlformats.org/drawingml/2006/picture">
-                  <pic:nvPicPr>
-                    <pic:cNvPr id="1519150516" name="Image 4" descr="Une image contenant texte, capture d’écran, nombre, ligne&#10;&#10;Description générée automatiquement"/>
-                    <pic:cNvPicPr/>
-                  </pic:nvPicPr>
-                  <pic:blipFill>
-                    <a:blip r:embed="rId20" cstate="print">
-                      <a:extLst>
-                        <a:ext uri="{28A0092B-C50C-407E-A947-70E740481C1C}">
-                          <a14:useLocalDpi xmlns:a14="http://schemas.microsoft.com/office/drawing/2010/main" val="0"/>
-                        </a:ext>
-                      </a:extLst>
-                    </a:blip>
-                    <a:stretch>
-                      <a:fillRect/>
-                    </a:stretch>
-                  </pic:blipFill>
-                  <pic:spPr>
-                    <a:xfrm>
-                      <a:off x="0" y="0"/>
-                      <a:ext cx="4224655" cy="1911350"/>
-                    </a:xfrm>
-                    <a:prstGeom prst="rect">
-                      <a:avLst/>
-                    </a:prstGeom>
-                  </pic:spPr>
-                </pic:pic>
-              </a:graphicData>
-            </a:graphic>
-          </wp:anchor>
-        </w:drawing>
-      </w:r>
-      <w:r>
-        <w:rPr>
-          <w:sz w:val="24"/>
-          <w:szCs w:val="24"/>
-        </w:rPr>
-        <w:t>Avec l’aide de mon responsable, u</w:t>
-      </w:r>
-      <w:r>
-        <w:rPr>
-          <w:sz w:val="24"/>
-          <w:szCs w:val="24"/>
-        </w:rPr>
-        <w:t>n planning a été réalisé dans l’objectif de planifier la réalisation de l’application, mais aussi dans le but de budgétisé le développement de celle-ci.</w:t>
+          <w:sz w:val="24"/>
+          <w:szCs w:val="24"/>
+        </w:rPr>
+        <w:t xml:space="preserve">Avec l’aide de mon responsable, </w:t>
+      </w:r>
+      <w:r>
+        <w:rPr>
+          <w:sz w:val="24"/>
+          <w:szCs w:val="24"/>
+        </w:rPr>
+        <w:t xml:space="preserve">nous avons réalisé </w:t>
+      </w:r>
+      <w:r>
+        <w:rPr>
+          <w:sz w:val="24"/>
+          <w:szCs w:val="24"/>
+        </w:rPr>
+        <w:t>u</w:t>
+      </w:r>
+      <w:r>
+        <w:rPr>
+          <w:sz w:val="24"/>
+          <w:szCs w:val="24"/>
+        </w:rPr>
+        <w:t xml:space="preserve">n planning dans </w:t>
+      </w:r>
+      <w:r>
+        <w:rPr>
+          <w:sz w:val="24"/>
+          <w:szCs w:val="24"/>
+        </w:rPr>
+        <w:t>le but</w:t>
+      </w:r>
+      <w:r>
+        <w:rPr>
+          <w:sz w:val="24"/>
+          <w:szCs w:val="24"/>
+        </w:rPr>
+        <w:t xml:space="preserve"> de planifier la réalisation de l’application, mais aussi </w:t>
+      </w:r>
+      <w:r>
+        <w:rPr>
+          <w:sz w:val="24"/>
+          <w:szCs w:val="24"/>
+        </w:rPr>
+        <w:t xml:space="preserve">afin </w:t>
+      </w:r>
+      <w:r>
+        <w:rPr>
+          <w:sz w:val="24"/>
+          <w:szCs w:val="24"/>
+        </w:rPr>
+        <w:t>de budgétis</w:t>
+      </w:r>
+      <w:r>
+        <w:rPr>
+          <w:sz w:val="24"/>
+          <w:szCs w:val="24"/>
+        </w:rPr>
+        <w:t>er</w:t>
+      </w:r>
+      <w:r>
+        <w:rPr>
+          <w:sz w:val="24"/>
+          <w:szCs w:val="24"/>
+        </w:rPr>
+        <w:t xml:space="preserve"> le développement de celle-ci.</w:t>
       </w:r>
       <w:r>
         <w:rPr>
@@ -13207,7 +13573,20 @@
           <w:szCs w:val="24"/>
         </w:rPr>
         <w:br/>
-        <w:t>Cela nous permet de faire une estimation du temps de travail de chaque implémentation, tout en gardant un aperçu de l’avancement du projet lors du développement.</w:t>
+      </w:r>
+      <w:r>
+        <w:rPr>
+          <w:sz w:val="24"/>
+          <w:szCs w:val="24"/>
+        </w:rPr>
+        <w:t>Le fait de réaliser une planification</w:t>
+      </w:r>
+      <w:r>
+        <w:rPr>
+          <w:sz w:val="24"/>
+          <w:szCs w:val="24"/>
+        </w:rPr>
+        <w:t xml:space="preserve"> nous permet de faire une estimation du temps de travail de chaque implémentation, tout en gardant un aperçu de l’avancement du projet lors du développement.</w:t>
       </w:r>
     </w:p>
     <w:p>
@@ -13225,6 +13604,49 @@
           <w:sz w:val="24"/>
           <w:szCs w:val="24"/>
         </w:rPr>
+        <w:t xml:space="preserve">C’est durant cette planification que </w:t>
+      </w:r>
+      <w:r>
+        <w:rPr>
+          <w:sz w:val="24"/>
+          <w:szCs w:val="24"/>
+        </w:rPr>
+        <w:t>nous avons définis les</w:t>
+      </w:r>
+      <w:r>
+        <w:rPr>
+          <w:sz w:val="24"/>
+          <w:szCs w:val="24"/>
+        </w:rPr>
+        <w:t xml:space="preserve"> différentes tâches</w:t>
+      </w:r>
+      <w:r>
+        <w:rPr>
+          <w:sz w:val="24"/>
+          <w:szCs w:val="24"/>
+        </w:rPr>
+        <w:t>.</w:t>
+      </w:r>
+      <w:r>
+        <w:rPr>
+          <w:sz w:val="24"/>
+          <w:szCs w:val="24"/>
+        </w:rPr>
+        <w:br/>
+        <w:t xml:space="preserve"> </w:t>
+      </w:r>
+      <w:r>
+        <w:rPr>
+          <w:sz w:val="24"/>
+          <w:szCs w:val="24"/>
+        </w:rPr>
+        <w:br/>
+      </w:r>
+      <w:r>
+        <w:rPr>
+          <w:sz w:val="24"/>
+          <w:szCs w:val="24"/>
+        </w:rPr>
         <w:t xml:space="preserve">La budgétisation </w:t>
       </w:r>
       <w:r>
@@ -13239,7 +13661,312 @@
           <w:sz w:val="24"/>
           <w:szCs w:val="24"/>
         </w:rPr>
-        <w:t>étant réalisé au forfait, il est donc indispensable de convenablement estimé les temps de travail, et de tenir les délais</w:t>
+        <w:t xml:space="preserve">étant </w:t>
+      </w:r>
+      <w:r>
+        <w:rPr>
+          <w:sz w:val="24"/>
+          <w:szCs w:val="24"/>
+        </w:rPr>
+        <w:t>facturé</w:t>
+      </w:r>
+      <w:r>
+        <w:rPr>
+          <w:sz w:val="24"/>
+          <w:szCs w:val="24"/>
+        </w:rPr>
+        <w:t xml:space="preserve"> </w:t>
+      </w:r>
+      <w:r>
+        <w:rPr>
+          <w:sz w:val="24"/>
+          <w:szCs w:val="24"/>
+        </w:rPr>
+        <w:t>à la tâche</w:t>
+      </w:r>
+      <w:r>
+        <w:rPr>
+          <w:sz w:val="24"/>
+          <w:szCs w:val="24"/>
+        </w:rPr>
+        <w:t xml:space="preserve">, il est donc </w:t>
+      </w:r>
+      <w:r>
+        <w:rPr>
+          <w:sz w:val="24"/>
+          <w:szCs w:val="24"/>
+        </w:rPr>
+        <w:t>primordial</w:t>
+      </w:r>
+      <w:r>
+        <w:rPr>
+          <w:sz w:val="24"/>
+          <w:szCs w:val="24"/>
+        </w:rPr>
+        <w:t xml:space="preserve"> de convenablement </w:t>
+      </w:r>
+      <w:r>
+        <w:rPr>
+          <w:sz w:val="24"/>
+          <w:szCs w:val="24"/>
+        </w:rPr>
+        <w:t>estimer</w:t>
+      </w:r>
+      <w:r>
+        <w:rPr>
+          <w:sz w:val="24"/>
+          <w:szCs w:val="24"/>
+        </w:rPr>
+        <w:t xml:space="preserve"> les temps de travail, et de tenir les délais</w:t>
+      </w:r>
+      <w:r>
+        <w:rPr>
+          <w:sz w:val="24"/>
+          <w:szCs w:val="24"/>
+        </w:rPr>
+        <w:t>, afin de ne p</w:t>
+      </w:r>
+      <w:r>
+        <w:rPr>
+          <w:sz w:val="24"/>
+          <w:szCs w:val="24"/>
+        </w:rPr>
+        <w:t>as</w:t>
+      </w:r>
+      <w:r>
+        <w:rPr>
+          <w:sz w:val="24"/>
+          <w:szCs w:val="24"/>
+        </w:rPr>
+        <w:t xml:space="preserve"> être hors budget.</w:t>
+      </w:r>
+      <w:r>
+        <w:rPr>
+          <w:sz w:val="24"/>
+          <w:szCs w:val="24"/>
+        </w:rPr>
+        <w:br/>
+      </w:r>
+      <w:r>
+        <w:rPr>
+          <w:sz w:val="24"/>
+          <w:szCs w:val="24"/>
+        </w:rPr>
+        <w:br/>
+      </w:r>
+      <w:r>
+        <w:rPr>
+          <w:sz w:val="24"/>
+          <w:szCs w:val="24"/>
+        </w:rPr>
+        <w:t>C’est à</w:t>
+      </w:r>
+      <w:r>
+        <w:rPr>
+          <w:sz w:val="24"/>
+          <w:szCs w:val="24"/>
+        </w:rPr>
+        <w:t xml:space="preserve"> la fin de chaque </w:t>
+      </w:r>
+      <w:r>
+        <w:rPr>
+          <w:sz w:val="24"/>
+          <w:szCs w:val="24"/>
+        </w:rPr>
+        <w:t>tâche</w:t>
+      </w:r>
+      <w:r>
+        <w:rPr>
+          <w:sz w:val="24"/>
+          <w:szCs w:val="24"/>
+        </w:rPr>
+        <w:t xml:space="preserve"> que</w:t>
+      </w:r>
+      <w:r>
+        <w:rPr>
+          <w:sz w:val="24"/>
+          <w:szCs w:val="24"/>
+        </w:rPr>
+        <w:t xml:space="preserve"> </w:t>
+      </w:r>
+      <w:r>
+        <w:rPr>
+          <w:sz w:val="24"/>
+          <w:szCs w:val="24"/>
+        </w:rPr>
+        <w:t>j’ai dû livrer</w:t>
+      </w:r>
+      <w:r>
+        <w:rPr>
+          <w:sz w:val="24"/>
+          <w:szCs w:val="24"/>
+        </w:rPr>
+        <w:t xml:space="preserve"> </w:t>
+      </w:r>
+      <w:r>
+        <w:rPr>
+          <w:sz w:val="24"/>
+          <w:szCs w:val="24"/>
+        </w:rPr>
+        <w:t>le</w:t>
+      </w:r>
+      <w:r>
+        <w:rPr>
+          <w:sz w:val="24"/>
+          <w:szCs w:val="24"/>
+        </w:rPr>
+        <w:t xml:space="preserve"> code directement sur le répertoire </w:t>
+      </w:r>
+      <w:proofErr w:type="spellStart"/>
+      <w:r>
+        <w:rPr>
+          <w:sz w:val="24"/>
+          <w:szCs w:val="24"/>
+        </w:rPr>
+        <w:t>Gitlab</w:t>
+      </w:r>
+      <w:proofErr w:type="spellEnd"/>
+      <w:r>
+        <w:rPr>
+          <w:sz w:val="24"/>
+          <w:szCs w:val="24"/>
+        </w:rPr>
+        <w:t xml:space="preserve"> de Renault</w:t>
+      </w:r>
+      <w:r>
+        <w:rPr>
+          <w:sz w:val="24"/>
+          <w:szCs w:val="24"/>
+        </w:rPr>
+        <w:t>, faisant preuve de travail exécuté déclenchant la facturation.</w:t>
+      </w:r>
+    </w:p>
+    <w:p>
+      <w:pPr>
+        <w:pStyle w:val="Titre2"/>
+      </w:pPr>
+      <w:bookmarkStart w:id="26" w:name="_Toc141043025"/>
+      <w:bookmarkStart w:id="27" w:name="_Toc141184885"/>
+      <w:r>
+        <w:t>Logiciels de travail collaboratif</w:t>
+      </w:r>
+      <w:bookmarkEnd w:id="26"/>
+      <w:bookmarkEnd w:id="27"/>
+    </w:p>
+    <w:p>
+      <w:pPr>
+        <w:rPr>
+          <w:sz w:val="24"/>
+          <w:szCs w:val="24"/>
+        </w:rPr>
+      </w:pPr>
+      <w:r>
+        <w:rPr>
+          <w:sz w:val="24"/>
+          <w:szCs w:val="24"/>
+        </w:rPr>
+        <w:t xml:space="preserve">Pour permettre à l'équipe </w:t>
+      </w:r>
+      <w:r>
+        <w:rPr>
+          <w:sz w:val="24"/>
+          <w:szCs w:val="24"/>
+        </w:rPr>
+        <w:t>FUTE</w:t>
+      </w:r>
+      <w:r>
+        <w:rPr>
+          <w:sz w:val="24"/>
+          <w:szCs w:val="24"/>
+        </w:rPr>
+        <w:t xml:space="preserve"> de suivre l'avancement du projet, d'obtenir des informations sur les tâches en cours de développement </w:t>
+      </w:r>
+      <w:r>
+        <w:rPr>
+          <w:sz w:val="24"/>
+          <w:szCs w:val="24"/>
+        </w:rPr>
+        <w:t>ainsi que</w:t>
+      </w:r>
+      <w:r>
+        <w:rPr>
+          <w:sz w:val="24"/>
+          <w:szCs w:val="24"/>
+        </w:rPr>
+        <w:t xml:space="preserve"> de mieux organiser le déroulement du projet,</w:t>
+      </w:r>
+      <w:r>
+        <w:rPr>
+          <w:sz w:val="24"/>
+          <w:szCs w:val="24"/>
+        </w:rPr>
+        <w:t xml:space="preserve"> nous avons mis en place des tickets sur le logiciel Jira.</w:t>
+      </w:r>
+      <w:r>
+        <w:rPr>
+          <w:sz w:val="24"/>
+          <w:szCs w:val="24"/>
+        </w:rPr>
+        <w:br/>
+      </w:r>
+      <w:r>
+        <w:rPr>
+          <w:sz w:val="24"/>
+          <w:szCs w:val="24"/>
+        </w:rPr>
+        <w:br/>
+        <w:t>Jira est un logiciel</w:t>
+      </w:r>
+      <w:r>
+        <w:rPr>
+          <w:sz w:val="24"/>
+          <w:szCs w:val="24"/>
+        </w:rPr>
+        <w:t xml:space="preserve"> de gestion de projet. Il est principalement utilisé par les équipes de développement de logiciels, les équipe de gestion de projet ou bien pour le support client.</w:t>
+      </w:r>
+      <w:r>
+        <w:rPr>
+          <w:sz w:val="24"/>
+          <w:szCs w:val="24"/>
+        </w:rPr>
+        <w:br/>
+        <w:t>Il permet de suivre, gérer et planifier les tâches, les bugs ainsi que les projets.</w:t>
+      </w:r>
+    </w:p>
+    <w:p>
+      <w:pPr>
+        <w:rPr>
+          <w:sz w:val="24"/>
+          <w:szCs w:val="24"/>
+        </w:rPr>
+      </w:pPr>
+      <w:r>
+        <w:rPr>
+          <w:sz w:val="24"/>
+          <w:szCs w:val="24"/>
+        </w:rPr>
+        <w:t>Lors de mon développement sur l’application, c</w:t>
+      </w:r>
+      <w:r>
+        <w:rPr>
+          <w:sz w:val="24"/>
+          <w:szCs w:val="24"/>
+        </w:rPr>
+        <w:t>’est moi qui suis en charge de la création</w:t>
+      </w:r>
+      <w:r>
+        <w:rPr>
+          <w:sz w:val="24"/>
+          <w:szCs w:val="24"/>
+        </w:rPr>
+        <w:t xml:space="preserve">, du suivi et de la clôture </w:t>
+      </w:r>
+      <w:r>
+        <w:rPr>
+          <w:sz w:val="24"/>
+          <w:szCs w:val="24"/>
+        </w:rPr>
+        <w:t>de mes tickets</w:t>
       </w:r>
       <w:r>
         <w:rPr>
@@ -13247,81 +13974,231 @@
           <w:szCs w:val="24"/>
         </w:rPr>
         <w:t>.</w:t>
+      </w:r>
+      <w:r>
+        <w:rPr>
+          <w:sz w:val="24"/>
+          <w:szCs w:val="24"/>
+        </w:rPr>
+        <w:t xml:space="preserve">  </w:t>
+      </w:r>
+      <w:r>
+        <w:rPr>
+          <w:sz w:val="24"/>
+          <w:szCs w:val="24"/>
+        </w:rPr>
+        <w:br/>
+      </w:r>
+      <w:r>
+        <w:rPr>
+          <w:sz w:val="24"/>
+          <w:szCs w:val="24"/>
+        </w:rPr>
+        <w:br/>
+        <w:t xml:space="preserve">Afin de rester en contact avec l’équipe </w:t>
+      </w:r>
+      <w:r>
+        <w:rPr>
+          <w:sz w:val="24"/>
+          <w:szCs w:val="24"/>
+        </w:rPr>
+        <w:t>FUTE</w:t>
+      </w:r>
+      <w:r>
+        <w:rPr>
+          <w:sz w:val="24"/>
+          <w:szCs w:val="24"/>
+        </w:rPr>
+        <w:t>, j’ai aussi utilisé le logiciel Microsoft Teams.</w:t>
+      </w:r>
+      <w:r>
+        <w:rPr>
+          <w:sz w:val="24"/>
+          <w:szCs w:val="24"/>
+        </w:rPr>
+        <w:br/>
+        <w:t>C</w:t>
+      </w:r>
+      <w:r>
+        <w:rPr>
+          <w:sz w:val="24"/>
+          <w:szCs w:val="24"/>
+        </w:rPr>
+        <w:t xml:space="preserve">ela m’a permis de </w:t>
+      </w:r>
+      <w:r>
+        <w:rPr>
+          <w:sz w:val="24"/>
+          <w:szCs w:val="24"/>
+        </w:rPr>
+        <w:t>facilit</w:t>
+      </w:r>
+      <w:r>
+        <w:rPr>
+          <w:sz w:val="24"/>
+          <w:szCs w:val="24"/>
+        </w:rPr>
+        <w:t>er</w:t>
+      </w:r>
+      <w:r>
+        <w:rPr>
+          <w:sz w:val="24"/>
+          <w:szCs w:val="24"/>
+        </w:rPr>
+        <w:t xml:space="preserve"> la</w:t>
+      </w:r>
+      <w:r>
+        <w:rPr>
+          <w:sz w:val="24"/>
+          <w:szCs w:val="24"/>
+        </w:rPr>
+        <w:t xml:space="preserve"> collaboration et </w:t>
+      </w:r>
+      <w:r>
+        <w:rPr>
+          <w:sz w:val="24"/>
+          <w:szCs w:val="24"/>
+        </w:rPr>
+        <w:t>la</w:t>
+      </w:r>
+      <w:r>
+        <w:rPr>
+          <w:sz w:val="24"/>
+          <w:szCs w:val="24"/>
+        </w:rPr>
+        <w:t xml:space="preserve"> communication</w:t>
+      </w:r>
+      <w:r>
+        <w:rPr>
+          <w:sz w:val="24"/>
+          <w:szCs w:val="24"/>
+        </w:rPr>
+        <w:t xml:space="preserve"> </w:t>
+      </w:r>
+      <w:r>
+        <w:rPr>
+          <w:sz w:val="24"/>
+          <w:szCs w:val="24"/>
+        </w:rPr>
+        <w:t>avec eux lors de problèmes techniques demandant leur intervention.</w:t>
+      </w:r>
+    </w:p>
+    <w:p>
+      <w:pPr>
+        <w:pStyle w:val="Titre2"/>
+      </w:pPr>
+      <w:bookmarkStart w:id="28" w:name="_Toc141043026"/>
+      <w:bookmarkStart w:id="29" w:name="_Toc141184886"/>
+      <w:r>
+        <w:lastRenderedPageBreak/>
+        <w:t xml:space="preserve">Méthode </w:t>
+      </w:r>
+      <w:bookmarkEnd w:id="28"/>
+      <w:r>
+        <w:t>Agile</w:t>
+      </w:r>
+      <w:bookmarkEnd w:id="29"/>
+    </w:p>
+    <w:p>
+      <w:pPr>
+        <w:rPr>
+          <w:sz w:val="24"/>
+          <w:szCs w:val="24"/>
+        </w:rPr>
+      </w:pPr>
+      <w:r>
+        <w:rPr>
+          <w:sz w:val="24"/>
+          <w:szCs w:val="24"/>
+        </w:rPr>
+        <w:t>Durant tout mon processus de développement, moi et mon responsable avons mis en place une méthode Agile permettant de toujours rester en contact avec l’équipe FUTE.</w:t>
+      </w:r>
+      <w:r>
+        <w:rPr>
+          <w:sz w:val="24"/>
+          <w:szCs w:val="24"/>
+        </w:rPr>
+        <w:br/>
+        <w:t xml:space="preserve">Pour cela, la plateforme de gestion de dépôt </w:t>
+      </w:r>
+      <w:proofErr w:type="spellStart"/>
+      <w:r>
+        <w:rPr>
+          <w:sz w:val="24"/>
+          <w:szCs w:val="24"/>
+        </w:rPr>
+        <w:t>Gitlab</w:t>
+      </w:r>
+      <w:proofErr w:type="spellEnd"/>
+      <w:r>
+        <w:rPr>
+          <w:sz w:val="24"/>
+          <w:szCs w:val="24"/>
+        </w:rPr>
+        <w:t xml:space="preserve"> m’a permis de faire relire mon code par mon responsable, puis par un responsable interne à l’équipe FUTE</w:t>
+      </w:r>
+      <w:r>
+        <w:rPr>
+          <w:sz w:val="24"/>
+          <w:szCs w:val="24"/>
+        </w:rPr>
+        <w:t xml:space="preserve">, </w:t>
+      </w:r>
+      <w:r>
+        <w:rPr>
+          <w:sz w:val="24"/>
+          <w:szCs w:val="24"/>
+        </w:rPr>
+        <w:t xml:space="preserve">favorisant </w:t>
+      </w:r>
+      <w:r>
+        <w:rPr>
+          <w:sz w:val="24"/>
+          <w:szCs w:val="24"/>
+        </w:rPr>
+        <w:t>ainsi une approche collaborative et itérative du développement.</w:t>
+      </w:r>
+      <w:r>
+        <w:rPr>
+          <w:sz w:val="24"/>
+          <w:szCs w:val="24"/>
+        </w:rPr>
+        <w:t xml:space="preserve"> </w:t>
+      </w:r>
+    </w:p>
+    <w:p>
+      <w:pPr>
+        <w:rPr>
+          <w:sz w:val="24"/>
+          <w:szCs w:val="24"/>
+        </w:rPr>
+      </w:pPr>
+      <w:r>
+        <w:rPr>
+          <w:sz w:val="24"/>
+          <w:szCs w:val="24"/>
+        </w:rPr>
+        <w:t>De plus, nous avons travaillé en méthode Scrum sur un principe de sprint.</w:t>
       </w:r>
     </w:p>
     <w:p/>
     <w:p/>
     <w:p>
       <w:r>
-        <w:t>2.Anticiper le planning</w:t>
-      </w:r>
-    </w:p>
-    <w:p>
-      <w:r>
-        <w:t xml:space="preserve">3.faire une estimation de temps et utiliser </w:t>
-      </w:r>
-      <w:proofErr w:type="spellStart"/>
-      <w:r>
-        <w:t>jira</w:t>
-      </w:r>
-      <w:proofErr w:type="spellEnd"/>
-      <w:r>
-        <w:t>(double)</w:t>
+        <w:t>2.Gerer un projet en méthode agile</w:t>
+      </w:r>
+    </w:p>
+    <w:p>
+      <w:r>
+        <w:t>2.Faire une présentation de son travail a son équipe interne ou externe</w:t>
       </w:r>
     </w:p>
     <w:p>
       <w:pPr>
         <w:pStyle w:val="Titre2"/>
       </w:pPr>
-      <w:bookmarkStart w:id="26" w:name="_Toc141043025"/>
-      <w:bookmarkStart w:id="27" w:name="_Toc141167494"/>
-      <w:r>
-        <w:t>Logiciels de travail collaboratif</w:t>
-      </w:r>
-      <w:bookmarkEnd w:id="26"/>
-      <w:bookmarkEnd w:id="27"/>
-    </w:p>
-    <w:p>
-      <w:r>
-        <w:t xml:space="preserve">3.faire une estimation de temps et utiliser </w:t>
-      </w:r>
-      <w:proofErr w:type="spellStart"/>
-      <w:r>
-        <w:t>jira</w:t>
-      </w:r>
-      <w:proofErr w:type="spellEnd"/>
-      <w:r>
-        <w:t>(double)</w:t>
-      </w:r>
-    </w:p>
-    <w:p>
-      <w:pPr>
-        <w:pStyle w:val="Titre2"/>
-      </w:pPr>
-      <w:bookmarkStart w:id="28" w:name="_Toc141043026"/>
-      <w:bookmarkStart w:id="29" w:name="_Toc141167495"/>
-      <w:r>
-        <w:t>Méthode Scrum</w:t>
-      </w:r>
-      <w:bookmarkEnd w:id="28"/>
-      <w:bookmarkEnd w:id="29"/>
-    </w:p>
-    <w:p>
-      <w:r>
-        <w:t>2.Gerer un projet en méthode agile</w:t>
-      </w:r>
-    </w:p>
-    <w:p>
-      <w:r>
-        <w:t>2.Faire une présentation de son travail a son équipe interne ou externe</w:t>
-      </w:r>
-    </w:p>
-    <w:p>
-      <w:pPr>
-        <w:pStyle w:val="Titre2"/>
-      </w:pPr>
       <w:bookmarkStart w:id="30" w:name="_Toc141043027"/>
-      <w:bookmarkStart w:id="31" w:name="_Toc141167496"/>
+      <w:bookmarkStart w:id="31" w:name="_Toc141184887"/>
       <w:r>
         <w:t>Réunions client</w:t>
       </w:r>
@@ -13343,7 +14220,7 @@
         <w:pStyle w:val="Titre1"/>
       </w:pPr>
       <w:bookmarkStart w:id="32" w:name="_Toc141043028"/>
-      <w:bookmarkStart w:id="33" w:name="_Toc141167497"/>
+      <w:bookmarkStart w:id="33" w:name="_Toc141184888"/>
       <w:r>
         <w:t>Implémentation du composant log et de son service</w:t>
       </w:r>
@@ -13355,7 +14232,7 @@
         <w:pStyle w:val="Titre2"/>
       </w:pPr>
       <w:bookmarkStart w:id="34" w:name="_Toc141043029"/>
-      <w:bookmarkStart w:id="35" w:name="_Toc141167498"/>
+      <w:bookmarkStart w:id="35" w:name="_Toc141184889"/>
       <w:r>
         <w:t>Contexte et objectif</w:t>
       </w:r>
@@ -13377,9 +14254,8 @@
         <w:pStyle w:val="Titre2"/>
       </w:pPr>
       <w:bookmarkStart w:id="36" w:name="_Toc141043030"/>
-      <w:bookmarkStart w:id="37" w:name="_Toc141167499"/>
-      <w:r>
-        <w:lastRenderedPageBreak/>
+      <w:bookmarkStart w:id="37" w:name="_Toc141184890"/>
+      <w:r>
         <w:t>Interface du composant</w:t>
       </w:r>
       <w:bookmarkEnd w:id="36"/>
@@ -13390,7 +14266,7 @@
         <w:pStyle w:val="Titre2"/>
       </w:pPr>
       <w:bookmarkStart w:id="38" w:name="_Toc141043031"/>
-      <w:bookmarkStart w:id="39" w:name="_Toc141167500"/>
+      <w:bookmarkStart w:id="39" w:name="_Toc141184891"/>
       <w:r>
         <w:t>Mise en œuvre et réalisation</w:t>
       </w:r>
@@ -13402,7 +14278,7 @@
         <w:pStyle w:val="Titre3"/>
       </w:pPr>
       <w:bookmarkStart w:id="40" w:name="_Toc141043032"/>
-      <w:bookmarkStart w:id="41" w:name="_Toc141167501"/>
+      <w:bookmarkStart w:id="41" w:name="_Toc141184892"/>
       <w:r>
         <w:t>Récupération de la donnée</w:t>
       </w:r>
@@ -13414,7 +14290,7 @@
         <w:pStyle w:val="Titre3"/>
       </w:pPr>
       <w:bookmarkStart w:id="42" w:name="_Toc141043033"/>
-      <w:bookmarkStart w:id="43" w:name="_Toc141167502"/>
+      <w:bookmarkStart w:id="43" w:name="_Toc141184893"/>
       <w:r>
         <w:t>Architecture du service</w:t>
       </w:r>
@@ -13439,7 +14315,7 @@
         <w:pStyle w:val="Titre3"/>
       </w:pPr>
       <w:bookmarkStart w:id="44" w:name="_Toc141043034"/>
-      <w:bookmarkStart w:id="45" w:name="_Toc141167503"/>
+      <w:bookmarkStart w:id="45" w:name="_Toc141184894"/>
       <w:r>
         <w:t>Architecture du composant</w:t>
       </w:r>
@@ -13466,7 +14342,7 @@
         <w:pStyle w:val="Titre2"/>
       </w:pPr>
       <w:bookmarkStart w:id="46" w:name="_Toc141043035"/>
-      <w:bookmarkStart w:id="47" w:name="_Toc141167504"/>
+      <w:bookmarkStart w:id="47" w:name="_Toc141184895"/>
       <w:r>
         <w:t>Problématique rencontrée et solution trouvée</w:t>
       </w:r>
@@ -13478,7 +14354,7 @@
         <w:pStyle w:val="Titre3"/>
       </w:pPr>
       <w:bookmarkStart w:id="48" w:name="_Toc141043036"/>
-      <w:bookmarkStart w:id="49" w:name="_Toc141167505"/>
+      <w:bookmarkStart w:id="49" w:name="_Toc141184896"/>
       <w:r>
         <w:t>Identification de la problématique</w:t>
       </w:r>
@@ -13495,7 +14371,7 @@
         <w:pStyle w:val="Titre3"/>
       </w:pPr>
       <w:bookmarkStart w:id="50" w:name="_Toc141043037"/>
-      <w:bookmarkStart w:id="51" w:name="_Toc141167506"/>
+      <w:bookmarkStart w:id="51" w:name="_Toc141184897"/>
       <w:r>
         <w:t>Réunion client</w:t>
       </w:r>
@@ -13530,8 +14406,9 @@
         <w:pStyle w:val="Titre3"/>
       </w:pPr>
       <w:bookmarkStart w:id="52" w:name="_Toc141043038"/>
-      <w:bookmarkStart w:id="53" w:name="_Toc141167507"/>
-      <w:r>
+      <w:bookmarkStart w:id="53" w:name="_Toc141184898"/>
+      <w:r>
+        <w:lastRenderedPageBreak/>
         <w:t>Nouvelle solution implémentée</w:t>
       </w:r>
       <w:bookmarkEnd w:id="52"/>
@@ -13557,7 +14434,7 @@
         <w:pStyle w:val="Titre1"/>
       </w:pPr>
       <w:bookmarkStart w:id="54" w:name="_Toc141043039"/>
-      <w:bookmarkStart w:id="55" w:name="_Toc141167508"/>
+      <w:bookmarkStart w:id="55" w:name="_Toc141184899"/>
       <w:r>
         <w:t>Transformation du projet en livrable</w:t>
       </w:r>
@@ -13569,7 +14446,7 @@
         <w:pStyle w:val="Titre2"/>
       </w:pPr>
       <w:bookmarkStart w:id="56" w:name="_Toc141043040"/>
-      <w:bookmarkStart w:id="57" w:name="_Toc141167509"/>
+      <w:bookmarkStart w:id="57" w:name="_Toc141184900"/>
       <w:r>
         <w:t xml:space="preserve">Création d’un </w:t>
       </w:r>
@@ -13596,7 +14473,7 @@
         <w:pStyle w:val="Titre2"/>
       </w:pPr>
       <w:bookmarkStart w:id="58" w:name="_Toc141043041"/>
-      <w:bookmarkStart w:id="59" w:name="_Toc141167510"/>
+      <w:bookmarkStart w:id="59" w:name="_Toc141184901"/>
       <w:r>
         <w:t>Création d’une documentation technique</w:t>
       </w:r>
@@ -13613,7 +14490,7 @@
         <w:pStyle w:val="Titre2"/>
       </w:pPr>
       <w:bookmarkStart w:id="60" w:name="_Toc141043042"/>
-      <w:bookmarkStart w:id="61" w:name="_Toc141167511"/>
+      <w:bookmarkStart w:id="61" w:name="_Toc141184902"/>
       <w:r>
         <w:t>Validation du livrable final par le client</w:t>
       </w:r>
@@ -13630,7 +14507,7 @@
         <w:pStyle w:val="Titre1"/>
       </w:pPr>
       <w:bookmarkStart w:id="62" w:name="_Toc141043043"/>
-      <w:bookmarkStart w:id="63" w:name="_Toc141167512"/>
+      <w:bookmarkStart w:id="63" w:name="_Toc141184903"/>
       <w:r>
         <w:t>Projet personnel : Outil de sauvegarde et de suivis des analyses d’eau</w:t>
       </w:r>
@@ -13642,7 +14519,7 @@
         <w:pStyle w:val="Titre2"/>
       </w:pPr>
       <w:bookmarkStart w:id="64" w:name="_Toc141043044"/>
-      <w:bookmarkStart w:id="65" w:name="_Toc141167513"/>
+      <w:bookmarkStart w:id="65" w:name="_Toc141184904"/>
       <w:r>
         <w:t>Présentation du projet</w:t>
       </w:r>
@@ -13659,7 +14536,7 @@
         <w:pStyle w:val="Titre2"/>
       </w:pPr>
       <w:bookmarkStart w:id="66" w:name="_Toc141043045"/>
-      <w:bookmarkStart w:id="67" w:name="_Toc141167514"/>
+      <w:bookmarkStart w:id="67" w:name="_Toc141184905"/>
       <w:r>
         <w:t>Cahier des charges</w:t>
       </w:r>
@@ -13744,9 +14621,8 @@
         <w:pStyle w:val="Titre2"/>
       </w:pPr>
       <w:bookmarkStart w:id="68" w:name="_Toc141043046"/>
-      <w:bookmarkStart w:id="69" w:name="_Toc141167515"/>
-      <w:r>
-        <w:lastRenderedPageBreak/>
+      <w:bookmarkStart w:id="69" w:name="_Toc141184906"/>
+      <w:r>
         <w:t>Conception UML</w:t>
       </w:r>
       <w:bookmarkEnd w:id="68"/>
@@ -13809,7 +14685,7 @@
         <w:pStyle w:val="Titre2"/>
       </w:pPr>
       <w:bookmarkStart w:id="70" w:name="_Toc141043047"/>
-      <w:bookmarkStart w:id="71" w:name="_Toc141167516"/>
+      <w:bookmarkStart w:id="71" w:name="_Toc141184907"/>
       <w:r>
         <w:t>Conception MCD et MLD</w:t>
       </w:r>
@@ -13878,7 +14754,7 @@
         <w:pStyle w:val="Titre2"/>
       </w:pPr>
       <w:bookmarkStart w:id="72" w:name="_Toc141043048"/>
-      <w:bookmarkStart w:id="73" w:name="_Toc141167517"/>
+      <w:bookmarkStart w:id="73" w:name="_Toc141184908"/>
       <w:r>
         <w:t>Maquettage</w:t>
       </w:r>
@@ -13900,7 +14776,7 @@
         <w:pStyle w:val="Titre2"/>
       </w:pPr>
       <w:bookmarkStart w:id="74" w:name="_Toc141043049"/>
-      <w:bookmarkStart w:id="75" w:name="_Toc141167518"/>
+      <w:bookmarkStart w:id="75" w:name="_Toc141184909"/>
       <w:r>
         <w:t>Architecture logicielle</w:t>
       </w:r>
@@ -13935,7 +14811,7 @@
         <w:pStyle w:val="Titre2"/>
       </w:pPr>
       <w:bookmarkStart w:id="76" w:name="_Toc141043050"/>
-      <w:bookmarkStart w:id="77" w:name="_Toc141167519"/>
+      <w:bookmarkStart w:id="77" w:name="_Toc141184910"/>
       <w:r>
         <w:t>Tests Unitaires</w:t>
       </w:r>
@@ -13949,6 +14825,7 @@
     </w:p>
     <w:p>
       <w:r>
+        <w:lastRenderedPageBreak/>
         <w:t>3. faire des tests unitaires</w:t>
       </w:r>
     </w:p>
@@ -13957,7 +14834,7 @@
         <w:pStyle w:val="Titre2"/>
       </w:pPr>
       <w:bookmarkStart w:id="78" w:name="_Toc141043051"/>
-      <w:bookmarkStart w:id="79" w:name="_Toc141167520"/>
+      <w:bookmarkStart w:id="79" w:name="_Toc141184911"/>
       <w:r>
         <w:t>Déploiement sur serveur</w:t>
       </w:r>
@@ -13974,7 +14851,7 @@
         <w:pStyle w:val="Titre1"/>
       </w:pPr>
       <w:bookmarkStart w:id="80" w:name="_Toc141043052"/>
-      <w:bookmarkStart w:id="81" w:name="_Toc141167521"/>
+      <w:bookmarkStart w:id="81" w:name="_Toc141184912"/>
       <w:r>
         <w:t>Conclusion</w:t>
       </w:r>
@@ -13982,7 +14859,7 @@
       <w:bookmarkEnd w:id="81"/>
     </w:p>
     <w:p/>
-    <w:bookmarkStart w:id="82" w:name="_Toc141167522" w:displacedByCustomXml="next"/>
+    <w:bookmarkStart w:id="82" w:name="_Toc141184913" w:displacedByCustomXml="next"/>
     <w:sdt>
       <w:sdtPr>
         <w:rPr>
@@ -14125,7 +15002,7 @@
       <w:pPr>
         <w:pStyle w:val="Titre1"/>
       </w:pPr>
-      <w:bookmarkStart w:id="83" w:name="_Toc141167523"/>
+      <w:bookmarkStart w:id="83" w:name="_Toc141184914"/>
       <w:r>
         <w:t>Glossaire</w:t>
       </w:r>
@@ -14135,7 +15012,7 @@
       <w:pPr>
         <w:pStyle w:val="Titre1"/>
       </w:pPr>
-      <w:bookmarkStart w:id="84" w:name="_Toc141167524"/>
+      <w:bookmarkStart w:id="84" w:name="_Toc141184915"/>
       <w:r>
         <w:t>Table des illustrations</w:t>
       </w:r>
@@ -14145,7 +15022,7 @@
       <w:pPr>
         <w:pStyle w:val="Titre1"/>
       </w:pPr>
-      <w:bookmarkStart w:id="85" w:name="_Toc141167525"/>
+      <w:bookmarkStart w:id="85" w:name="_Toc141184916"/>
       <w:r>
         <w:t>Annexes</w:t>
       </w:r>

</xml_diff>

<commit_message>
section réunion client du mémoire et nouvelle implémentation
</commit_message>
<xml_diff>
--- a/mémoire/brouillon2_memoire.docx
+++ b/mémoire/brouillon2_memoire.docx
@@ -4634,7 +4634,39 @@
           <w:tcPr>
             <w:tcW w:w="1718" w:type="dxa"/>
           </w:tcPr>
-          <w:p/>
+          <w:p>
+            <w:pPr>
+              <w:rPr>
+                <w:sz w:val="12"/>
+                <w:szCs w:val="12"/>
+              </w:rPr>
+            </w:pPr>
+            <w:r>
+              <w:rPr>
+                <w:sz w:val="12"/>
+                <w:szCs w:val="12"/>
+              </w:rPr>
+              <w:t xml:space="preserve">Problématique rencontrée et solution </w:t>
+            </w:r>
+            <w:proofErr w:type="spellStart"/>
+            <w:proofErr w:type="gramStart"/>
+            <w:r>
+              <w:rPr>
+                <w:sz w:val="12"/>
+                <w:szCs w:val="12"/>
+              </w:rPr>
+              <w:t>trouvée:Identification</w:t>
+            </w:r>
+            <w:proofErr w:type="spellEnd"/>
+            <w:proofErr w:type="gramEnd"/>
+            <w:r>
+              <w:rPr>
+                <w:sz w:val="12"/>
+                <w:szCs w:val="12"/>
+              </w:rPr>
+              <w:t xml:space="preserve"> de la problématique</w:t>
+            </w:r>
+          </w:p>
         </w:tc>
       </w:tr>
       <w:tr>
@@ -5556,28 +5588,67 @@
             <w:tcW w:w="1718" w:type="dxa"/>
           </w:tcPr>
           <w:p>
-            <w:r>
+            <w:pPr>
               <w:rPr>
                 <w:sz w:val="12"/>
                 <w:szCs w:val="12"/>
               </w:rPr>
-              <w:t>Méthodologie du projet</w:t>
-            </w:r>
-            <w:proofErr w:type="gramStart"/>
+            </w:pPr>
             <w:r>
               <w:rPr>
                 <w:sz w:val="12"/>
                 <w:szCs w:val="12"/>
               </w:rPr>
-              <w:t> :</w:t>
-            </w:r>
+              <w:t>Méthodologie du projet</w:t>
+            </w:r>
+            <w:proofErr w:type="gramStart"/>
             <w:r>
               <w:rPr>
                 <w:sz w:val="12"/>
                 <w:szCs w:val="12"/>
               </w:rPr>
+              <w:t> :</w:t>
+            </w:r>
+            <w:r>
+              <w:rPr>
+                <w:sz w:val="12"/>
+                <w:szCs w:val="12"/>
+              </w:rPr>
               <w:t>réunions</w:t>
             </w:r>
+            <w:proofErr w:type="gramEnd"/>
+            <w:r>
+              <w:rPr>
+                <w:sz w:val="12"/>
+                <w:szCs w:val="12"/>
+              </w:rPr>
+              <w:t xml:space="preserve"> client</w:t>
+            </w:r>
+          </w:p>
+          <w:p>
+            <w:pPr>
+              <w:rPr>
+                <w:sz w:val="12"/>
+                <w:szCs w:val="12"/>
+              </w:rPr>
+            </w:pPr>
+            <w:r>
+              <w:rPr>
+                <w:sz w:val="12"/>
+                <w:szCs w:val="12"/>
+              </w:rPr>
+              <w:t xml:space="preserve">Problématique rencontrée et solution </w:t>
+            </w:r>
+            <w:proofErr w:type="spellStart"/>
+            <w:proofErr w:type="gramStart"/>
+            <w:r>
+              <w:rPr>
+                <w:sz w:val="12"/>
+                <w:szCs w:val="12"/>
+              </w:rPr>
+              <w:t>trouvée:Réunion</w:t>
+            </w:r>
+            <w:proofErr w:type="spellEnd"/>
             <w:proofErr w:type="gramEnd"/>
             <w:r>
               <w:rPr>
@@ -5668,7 +5739,39 @@
           <w:tcPr>
             <w:tcW w:w="1718" w:type="dxa"/>
           </w:tcPr>
-          <w:p/>
+          <w:p>
+            <w:pPr>
+              <w:rPr>
+                <w:sz w:val="12"/>
+                <w:szCs w:val="12"/>
+              </w:rPr>
+            </w:pPr>
+            <w:r>
+              <w:rPr>
+                <w:sz w:val="12"/>
+                <w:szCs w:val="12"/>
+              </w:rPr>
+              <w:t xml:space="preserve">Problématique rencontrée et solution </w:t>
+            </w:r>
+            <w:proofErr w:type="spellStart"/>
+            <w:proofErr w:type="gramStart"/>
+            <w:r>
+              <w:rPr>
+                <w:sz w:val="12"/>
+                <w:szCs w:val="12"/>
+              </w:rPr>
+              <w:t>trouvée:Réunion</w:t>
+            </w:r>
+            <w:proofErr w:type="spellEnd"/>
+            <w:proofErr w:type="gramEnd"/>
+            <w:r>
+              <w:rPr>
+                <w:sz w:val="12"/>
+                <w:szCs w:val="12"/>
+              </w:rPr>
+              <w:t xml:space="preserve"> client</w:t>
+            </w:r>
+          </w:p>
         </w:tc>
       </w:tr>
       <w:tr>
@@ -5835,7 +5938,39 @@
           <w:tcPr>
             <w:tcW w:w="1718" w:type="dxa"/>
           </w:tcPr>
-          <w:p/>
+          <w:p>
+            <w:pPr>
+              <w:rPr>
+                <w:sz w:val="12"/>
+                <w:szCs w:val="12"/>
+              </w:rPr>
+            </w:pPr>
+            <w:r>
+              <w:rPr>
+                <w:sz w:val="12"/>
+                <w:szCs w:val="12"/>
+              </w:rPr>
+              <w:t xml:space="preserve">Problématique rencontrée et solution </w:t>
+            </w:r>
+            <w:proofErr w:type="spellStart"/>
+            <w:proofErr w:type="gramStart"/>
+            <w:r>
+              <w:rPr>
+                <w:sz w:val="12"/>
+                <w:szCs w:val="12"/>
+              </w:rPr>
+              <w:t>trouvée:Réunion</w:t>
+            </w:r>
+            <w:proofErr w:type="spellEnd"/>
+            <w:proofErr w:type="gramEnd"/>
+            <w:r>
+              <w:rPr>
+                <w:sz w:val="12"/>
+                <w:szCs w:val="12"/>
+              </w:rPr>
+              <w:t xml:space="preserve"> client</w:t>
+            </w:r>
+          </w:p>
         </w:tc>
       </w:tr>
       <w:tr>
@@ -7403,14 +7538,27 @@
                             <w:r>
                               <w:t xml:space="preserve">Figure </w:t>
                             </w:r>
-                            <w:fldSimple w:instr=" SEQ Figure \* ARABIC ">
-                              <w:r>
-                                <w:rPr>
-                                  <w:noProof/>
-                                </w:rPr>
-                                <w:t>1</w:t>
-                              </w:r>
-                            </w:fldSimple>
+                            <w:r>
+                              <w:fldChar w:fldCharType="begin"/>
+                            </w:r>
+                            <w:r>
+                              <w:instrText xml:space="preserve"> SEQ Figure \* ARABIC </w:instrText>
+                            </w:r>
+                            <w:r>
+                              <w:fldChar w:fldCharType="separate"/>
+                            </w:r>
+                            <w:r>
+                              <w:rPr>
+                                <w:noProof/>
+                              </w:rPr>
+                              <w:t>1</w:t>
+                            </w:r>
+                            <w:r>
+                              <w:rPr>
+                                <w:noProof/>
+                              </w:rPr>
+                              <w:fldChar w:fldCharType="end"/>
+                            </w:r>
                             <w:r>
                               <w:t xml:space="preserve"> Chiffre d’affaires et collaborateurs</w:t>
                             </w:r>
@@ -7460,14 +7608,27 @@
                       <w:r>
                         <w:t xml:space="preserve">Figure </w:t>
                       </w:r>
-                      <w:fldSimple w:instr=" SEQ Figure \* ARABIC ">
-                        <w:r>
-                          <w:rPr>
-                            <w:noProof/>
-                          </w:rPr>
-                          <w:t>1</w:t>
-                        </w:r>
-                      </w:fldSimple>
+                      <w:r>
+                        <w:fldChar w:fldCharType="begin"/>
+                      </w:r>
+                      <w:r>
+                        <w:instrText xml:space="preserve"> SEQ Figure \* ARABIC </w:instrText>
+                      </w:r>
+                      <w:r>
+                        <w:fldChar w:fldCharType="separate"/>
+                      </w:r>
+                      <w:r>
+                        <w:rPr>
+                          <w:noProof/>
+                        </w:rPr>
+                        <w:t>1</w:t>
+                      </w:r>
+                      <w:r>
+                        <w:rPr>
+                          <w:noProof/>
+                        </w:rPr>
+                        <w:fldChar w:fldCharType="end"/>
+                      </w:r>
                       <w:r>
                         <w:t xml:space="preserve"> Chiffre d’affaires et collaborateurs</w:t>
                       </w:r>
@@ -8797,14 +8958,27 @@
                             <w:r>
                               <w:t xml:space="preserve">Figure </w:t>
                             </w:r>
-                            <w:fldSimple w:instr=" SEQ Figure \* ARABIC ">
-                              <w:r>
-                                <w:rPr>
-                                  <w:noProof/>
-                                </w:rPr>
-                                <w:t>2</w:t>
-                              </w:r>
-                            </w:fldSimple>
+                            <w:r>
+                              <w:fldChar w:fldCharType="begin"/>
+                            </w:r>
+                            <w:r>
+                              <w:instrText xml:space="preserve"> SEQ Figure \* ARABIC </w:instrText>
+                            </w:r>
+                            <w:r>
+                              <w:fldChar w:fldCharType="separate"/>
+                            </w:r>
+                            <w:r>
+                              <w:rPr>
+                                <w:noProof/>
+                              </w:rPr>
+                              <w:t>2</w:t>
+                            </w:r>
+                            <w:r>
+                              <w:rPr>
+                                <w:noProof/>
+                              </w:rPr>
+                              <w:fldChar w:fldCharType="end"/>
+                            </w:r>
                             <w:r>
                               <w:t xml:space="preserve"> Interaction entre le TECU et le logiciel FUTE</w:t>
                             </w:r>
@@ -8855,14 +9029,27 @@
                       <w:r>
                         <w:t xml:space="preserve">Figure </w:t>
                       </w:r>
-                      <w:fldSimple w:instr=" SEQ Figure \* ARABIC ">
-                        <w:r>
-                          <w:rPr>
-                            <w:noProof/>
-                          </w:rPr>
-                          <w:t>2</w:t>
-                        </w:r>
-                      </w:fldSimple>
+                      <w:r>
+                        <w:fldChar w:fldCharType="begin"/>
+                      </w:r>
+                      <w:r>
+                        <w:instrText xml:space="preserve"> SEQ Figure \* ARABIC </w:instrText>
+                      </w:r>
+                      <w:r>
+                        <w:fldChar w:fldCharType="separate"/>
+                      </w:r>
+                      <w:r>
+                        <w:rPr>
+                          <w:noProof/>
+                        </w:rPr>
+                        <w:t>2</w:t>
+                      </w:r>
+                      <w:r>
+                        <w:rPr>
+                          <w:noProof/>
+                        </w:rPr>
+                        <w:fldChar w:fldCharType="end"/>
+                      </w:r>
                       <w:r>
                         <w:t xml:space="preserve"> Interaction entre le TECU et le logiciel FUTE</w:t>
                       </w:r>
@@ -9923,14 +10110,27 @@
                             <w:r>
                               <w:t xml:space="preserve">Figure </w:t>
                             </w:r>
-                            <w:fldSimple w:instr=" SEQ Figure \* ARABIC ">
-                              <w:r>
-                                <w:rPr>
-                                  <w:noProof/>
-                                </w:rPr>
-                                <w:t>3</w:t>
-                              </w:r>
-                            </w:fldSimple>
+                            <w:r>
+                              <w:fldChar w:fldCharType="begin"/>
+                            </w:r>
+                            <w:r>
+                              <w:instrText xml:space="preserve"> SEQ Figure \* ARABIC </w:instrText>
+                            </w:r>
+                            <w:r>
+                              <w:fldChar w:fldCharType="separate"/>
+                            </w:r>
+                            <w:r>
+                              <w:rPr>
+                                <w:noProof/>
+                              </w:rPr>
+                              <w:t>3</w:t>
+                            </w:r>
+                            <w:r>
+                              <w:rPr>
+                                <w:noProof/>
+                              </w:rPr>
+                              <w:fldChar w:fldCharType="end"/>
+                            </w:r>
                             <w:r>
                               <w:t xml:space="preserve"> </w:t>
                             </w:r>
@@ -9991,14 +10191,27 @@
                       <w:r>
                         <w:t xml:space="preserve">Figure </w:t>
                       </w:r>
-                      <w:fldSimple w:instr=" SEQ Figure \* ARABIC ">
-                        <w:r>
-                          <w:rPr>
-                            <w:noProof/>
-                          </w:rPr>
-                          <w:t>3</w:t>
-                        </w:r>
-                      </w:fldSimple>
+                      <w:r>
+                        <w:fldChar w:fldCharType="begin"/>
+                      </w:r>
+                      <w:r>
+                        <w:instrText xml:space="preserve"> SEQ Figure \* ARABIC </w:instrText>
+                      </w:r>
+                      <w:r>
+                        <w:fldChar w:fldCharType="separate"/>
+                      </w:r>
+                      <w:r>
+                        <w:rPr>
+                          <w:noProof/>
+                        </w:rPr>
+                        <w:t>3</w:t>
+                      </w:r>
+                      <w:r>
+                        <w:rPr>
+                          <w:noProof/>
+                        </w:rPr>
+                        <w:fldChar w:fldCharType="end"/>
+                      </w:r>
                       <w:r>
                         <w:t xml:space="preserve"> </w:t>
                       </w:r>
@@ -10392,14 +10605,27 @@
                             <w:r>
                               <w:t xml:space="preserve">Figure </w:t>
                             </w:r>
-                            <w:fldSimple w:instr=" SEQ Figure \* ARABIC ">
-                              <w:r>
-                                <w:rPr>
-                                  <w:noProof/>
-                                </w:rPr>
-                                <w:t>4</w:t>
-                              </w:r>
-                            </w:fldSimple>
+                            <w:r>
+                              <w:fldChar w:fldCharType="begin"/>
+                            </w:r>
+                            <w:r>
+                              <w:instrText xml:space="preserve"> SEQ Figure \* ARABIC </w:instrText>
+                            </w:r>
+                            <w:r>
+                              <w:fldChar w:fldCharType="separate"/>
+                            </w:r>
+                            <w:r>
+                              <w:rPr>
+                                <w:noProof/>
+                              </w:rPr>
+                              <w:t>4</w:t>
+                            </w:r>
+                            <w:r>
+                              <w:rPr>
+                                <w:noProof/>
+                              </w:rPr>
+                              <w:fldChar w:fldCharType="end"/>
+                            </w:r>
                             <w:r>
                               <w:t xml:space="preserve"> Parcours utilisateur de l'application</w:t>
                             </w:r>
@@ -10447,14 +10673,27 @@
                       <w:r>
                         <w:t xml:space="preserve">Figure </w:t>
                       </w:r>
-                      <w:fldSimple w:instr=" SEQ Figure \* ARABIC ">
-                        <w:r>
-                          <w:rPr>
-                            <w:noProof/>
-                          </w:rPr>
-                          <w:t>4</w:t>
-                        </w:r>
-                      </w:fldSimple>
+                      <w:r>
+                        <w:fldChar w:fldCharType="begin"/>
+                      </w:r>
+                      <w:r>
+                        <w:instrText xml:space="preserve"> SEQ Figure \* ARABIC </w:instrText>
+                      </w:r>
+                      <w:r>
+                        <w:fldChar w:fldCharType="separate"/>
+                      </w:r>
+                      <w:r>
+                        <w:rPr>
+                          <w:noProof/>
+                        </w:rPr>
+                        <w:t>4</w:t>
+                      </w:r>
+                      <w:r>
+                        <w:rPr>
+                          <w:noProof/>
+                        </w:rPr>
+                        <w:fldChar w:fldCharType="end"/>
+                      </w:r>
                       <w:r>
                         <w:t xml:space="preserve"> Parcours utilisateur de l'application</w:t>
                       </w:r>
@@ -10972,14 +11211,27 @@
                             <w:r>
                               <w:t xml:space="preserve">Figure </w:t>
                             </w:r>
-                            <w:fldSimple w:instr=" SEQ Figure \* ARABIC ">
-                              <w:r>
-                                <w:rPr>
-                                  <w:noProof/>
-                                </w:rPr>
-                                <w:t>5</w:t>
-                              </w:r>
-                            </w:fldSimple>
+                            <w:r>
+                              <w:fldChar w:fldCharType="begin"/>
+                            </w:r>
+                            <w:r>
+                              <w:instrText xml:space="preserve"> SEQ Figure \* ARABIC </w:instrText>
+                            </w:r>
+                            <w:r>
+                              <w:fldChar w:fldCharType="separate"/>
+                            </w:r>
+                            <w:r>
+                              <w:rPr>
+                                <w:noProof/>
+                              </w:rPr>
+                              <w:t>5</w:t>
+                            </w:r>
+                            <w:r>
+                              <w:rPr>
+                                <w:noProof/>
+                              </w:rPr>
+                              <w:fldChar w:fldCharType="end"/>
+                            </w:r>
                             <w:r>
                               <w:t xml:space="preserve"> Composant d'affichage des logs</w:t>
                             </w:r>
@@ -11031,14 +11283,27 @@
                       <w:r>
                         <w:t xml:space="preserve">Figure </w:t>
                       </w:r>
-                      <w:fldSimple w:instr=" SEQ Figure \* ARABIC ">
-                        <w:r>
-                          <w:rPr>
-                            <w:noProof/>
-                          </w:rPr>
-                          <w:t>5</w:t>
-                        </w:r>
-                      </w:fldSimple>
+                      <w:r>
+                        <w:fldChar w:fldCharType="begin"/>
+                      </w:r>
+                      <w:r>
+                        <w:instrText xml:space="preserve"> SEQ Figure \* ARABIC </w:instrText>
+                      </w:r>
+                      <w:r>
+                        <w:fldChar w:fldCharType="separate"/>
+                      </w:r>
+                      <w:r>
+                        <w:rPr>
+                          <w:noProof/>
+                        </w:rPr>
+                        <w:t>5</w:t>
+                      </w:r>
+                      <w:r>
+                        <w:rPr>
+                          <w:noProof/>
+                        </w:rPr>
+                        <w:fldChar w:fldCharType="end"/>
+                      </w:r>
                       <w:r>
                         <w:t xml:space="preserve"> Composant d'affichage des logs</w:t>
                       </w:r>
@@ -11117,14 +11382,27 @@
                             <w:r>
                               <w:t xml:space="preserve">Figure </w:t>
                             </w:r>
-                            <w:fldSimple w:instr=" SEQ Figure \* ARABIC ">
-                              <w:r>
-                                <w:rPr>
-                                  <w:noProof/>
-                                </w:rPr>
-                                <w:t>6</w:t>
-                              </w:r>
-                            </w:fldSimple>
+                            <w:r>
+                              <w:fldChar w:fldCharType="begin"/>
+                            </w:r>
+                            <w:r>
+                              <w:instrText xml:space="preserve"> SEQ Figure \* ARABIC </w:instrText>
+                            </w:r>
+                            <w:r>
+                              <w:fldChar w:fldCharType="separate"/>
+                            </w:r>
+                            <w:r>
+                              <w:rPr>
+                                <w:noProof/>
+                              </w:rPr>
+                              <w:t>6</w:t>
+                            </w:r>
+                            <w:r>
+                              <w:rPr>
+                                <w:noProof/>
+                              </w:rPr>
+                              <w:fldChar w:fldCharType="end"/>
+                            </w:r>
                             <w:r>
                               <w:t xml:space="preserve"> Barre de défilement du temps</w:t>
                             </w:r>
@@ -11176,14 +11454,27 @@
                       <w:r>
                         <w:t xml:space="preserve">Figure </w:t>
                       </w:r>
-                      <w:fldSimple w:instr=" SEQ Figure \* ARABIC ">
-                        <w:r>
-                          <w:rPr>
-                            <w:noProof/>
-                          </w:rPr>
-                          <w:t>6</w:t>
-                        </w:r>
-                      </w:fldSimple>
+                      <w:r>
+                        <w:fldChar w:fldCharType="begin"/>
+                      </w:r>
+                      <w:r>
+                        <w:instrText xml:space="preserve"> SEQ Figure \* ARABIC </w:instrText>
+                      </w:r>
+                      <w:r>
+                        <w:fldChar w:fldCharType="separate"/>
+                      </w:r>
+                      <w:r>
+                        <w:rPr>
+                          <w:noProof/>
+                        </w:rPr>
+                        <w:t>6</w:t>
+                      </w:r>
+                      <w:r>
+                        <w:rPr>
+                          <w:noProof/>
+                        </w:rPr>
+                        <w:fldChar w:fldCharType="end"/>
+                      </w:r>
                       <w:r>
                         <w:t xml:space="preserve"> Barre de défilement du temps</w:t>
                       </w:r>
@@ -12066,14 +12357,27 @@
                             <w:r>
                               <w:t xml:space="preserve">Figure </w:t>
                             </w:r>
-                            <w:fldSimple w:instr=" SEQ Figure \* ARABIC ">
-                              <w:r>
-                                <w:rPr>
-                                  <w:noProof/>
-                                </w:rPr>
-                                <w:t>7</w:t>
-                              </w:r>
-                            </w:fldSimple>
+                            <w:r>
+                              <w:fldChar w:fldCharType="begin"/>
+                            </w:r>
+                            <w:r>
+                              <w:instrText xml:space="preserve"> SEQ Figure \* ARABIC </w:instrText>
+                            </w:r>
+                            <w:r>
+                              <w:fldChar w:fldCharType="separate"/>
+                            </w:r>
+                            <w:r>
+                              <w:rPr>
+                                <w:noProof/>
+                              </w:rPr>
+                              <w:t>7</w:t>
+                            </w:r>
+                            <w:r>
+                              <w:rPr>
+                                <w:noProof/>
+                              </w:rPr>
+                              <w:fldChar w:fldCharType="end"/>
+                            </w:r>
                             <w:r>
                               <w:t xml:space="preserve"> Architecture logicielle Back-end</w:t>
                             </w:r>
@@ -12123,14 +12427,27 @@
                       <w:r>
                         <w:t xml:space="preserve">Figure </w:t>
                       </w:r>
-                      <w:fldSimple w:instr=" SEQ Figure \* ARABIC ">
-                        <w:r>
-                          <w:rPr>
-                            <w:noProof/>
-                          </w:rPr>
-                          <w:t>7</w:t>
-                        </w:r>
-                      </w:fldSimple>
+                      <w:r>
+                        <w:fldChar w:fldCharType="begin"/>
+                      </w:r>
+                      <w:r>
+                        <w:instrText xml:space="preserve"> SEQ Figure \* ARABIC </w:instrText>
+                      </w:r>
+                      <w:r>
+                        <w:fldChar w:fldCharType="separate"/>
+                      </w:r>
+                      <w:r>
+                        <w:rPr>
+                          <w:noProof/>
+                        </w:rPr>
+                        <w:t>7</w:t>
+                      </w:r>
+                      <w:r>
+                        <w:rPr>
+                          <w:noProof/>
+                        </w:rPr>
+                        <w:fldChar w:fldCharType="end"/>
+                      </w:r>
                       <w:r>
                         <w:t xml:space="preserve"> Architecture logicielle Back-end</w:t>
                       </w:r>
@@ -12680,14 +12997,27 @@
                             <w:r>
                               <w:t xml:space="preserve">Figure </w:t>
                             </w:r>
-                            <w:fldSimple w:instr=" SEQ Figure \* ARABIC ">
-                              <w:r>
-                                <w:rPr>
-                                  <w:noProof/>
-                                </w:rPr>
-                                <w:t>8</w:t>
-                              </w:r>
-                            </w:fldSimple>
+                            <w:r>
+                              <w:fldChar w:fldCharType="begin"/>
+                            </w:r>
+                            <w:r>
+                              <w:instrText xml:space="preserve"> SEQ Figure \* ARABIC </w:instrText>
+                            </w:r>
+                            <w:r>
+                              <w:fldChar w:fldCharType="separate"/>
+                            </w:r>
+                            <w:r>
+                              <w:rPr>
+                                <w:noProof/>
+                              </w:rPr>
+                              <w:t>8</w:t>
+                            </w:r>
+                            <w:r>
+                              <w:rPr>
+                                <w:noProof/>
+                              </w:rPr>
+                              <w:fldChar w:fldCharType="end"/>
+                            </w:r>
                             <w:r>
                               <w:t xml:space="preserve"> Architecture Front-end du stockage des Events</w:t>
                             </w:r>
@@ -12740,14 +13070,27 @@
                       <w:r>
                         <w:t xml:space="preserve">Figure </w:t>
                       </w:r>
-                      <w:fldSimple w:instr=" SEQ Figure \* ARABIC ">
-                        <w:r>
-                          <w:rPr>
-                            <w:noProof/>
-                          </w:rPr>
-                          <w:t>8</w:t>
-                        </w:r>
-                      </w:fldSimple>
+                      <w:r>
+                        <w:fldChar w:fldCharType="begin"/>
+                      </w:r>
+                      <w:r>
+                        <w:instrText xml:space="preserve"> SEQ Figure \* ARABIC </w:instrText>
+                      </w:r>
+                      <w:r>
+                        <w:fldChar w:fldCharType="separate"/>
+                      </w:r>
+                      <w:r>
+                        <w:rPr>
+                          <w:noProof/>
+                        </w:rPr>
+                        <w:t>8</w:t>
+                      </w:r>
+                      <w:r>
+                        <w:rPr>
+                          <w:noProof/>
+                        </w:rPr>
+                        <w:fldChar w:fldCharType="end"/>
+                      </w:r>
                       <w:r>
                         <w:t xml:space="preserve"> Architecture Front-end du stockage des Events</w:t>
                       </w:r>
@@ -13009,14 +13352,27 @@
                             <w:r>
                               <w:t xml:space="preserve">Figure </w:t>
                             </w:r>
-                            <w:fldSimple w:instr=" SEQ Figure \* ARABIC ">
-                              <w:r>
-                                <w:rPr>
-                                  <w:noProof/>
-                                </w:rPr>
-                                <w:t>9</w:t>
-                              </w:r>
-                            </w:fldSimple>
+                            <w:r>
+                              <w:fldChar w:fldCharType="begin"/>
+                            </w:r>
+                            <w:r>
+                              <w:instrText xml:space="preserve"> SEQ Figure \* ARABIC </w:instrText>
+                            </w:r>
+                            <w:r>
+                              <w:fldChar w:fldCharType="separate"/>
+                            </w:r>
+                            <w:r>
+                              <w:rPr>
+                                <w:noProof/>
+                              </w:rPr>
+                              <w:t>9</w:t>
+                            </w:r>
+                            <w:r>
+                              <w:rPr>
+                                <w:noProof/>
+                              </w:rPr>
+                              <w:fldChar w:fldCharType="end"/>
+                            </w:r>
                             <w:r>
                               <w:t xml:space="preserve"> Architecture Front-end de l'affichage d'un </w:t>
                             </w:r>
@@ -13068,14 +13424,27 @@
                       <w:r>
                         <w:t xml:space="preserve">Figure </w:t>
                       </w:r>
-                      <w:fldSimple w:instr=" SEQ Figure \* ARABIC ">
-                        <w:r>
-                          <w:rPr>
-                            <w:noProof/>
-                          </w:rPr>
-                          <w:t>9</w:t>
-                        </w:r>
-                      </w:fldSimple>
+                      <w:r>
+                        <w:fldChar w:fldCharType="begin"/>
+                      </w:r>
+                      <w:r>
+                        <w:instrText xml:space="preserve"> SEQ Figure \* ARABIC </w:instrText>
+                      </w:r>
+                      <w:r>
+                        <w:fldChar w:fldCharType="separate"/>
+                      </w:r>
+                      <w:r>
+                        <w:rPr>
+                          <w:noProof/>
+                        </w:rPr>
+                        <w:t>9</w:t>
+                      </w:r>
+                      <w:r>
+                        <w:rPr>
+                          <w:noProof/>
+                        </w:rPr>
+                        <w:fldChar w:fldCharType="end"/>
+                      </w:r>
                       <w:r>
                         <w:t xml:space="preserve"> Architecture Front-end de l'affichage d'un </w:t>
                       </w:r>
@@ -13641,14 +14010,27 @@
                             <w:r>
                               <w:t xml:space="preserve">Figure </w:t>
                             </w:r>
-                            <w:fldSimple w:instr=" SEQ Figure \* ARABIC ">
-                              <w:r>
-                                <w:rPr>
-                                  <w:noProof/>
-                                </w:rPr>
-                                <w:t>10</w:t>
-                              </w:r>
-                            </w:fldSimple>
+                            <w:r>
+                              <w:fldChar w:fldCharType="begin"/>
+                            </w:r>
+                            <w:r>
+                              <w:instrText xml:space="preserve"> SEQ Figure \* ARABIC </w:instrText>
+                            </w:r>
+                            <w:r>
+                              <w:fldChar w:fldCharType="separate"/>
+                            </w:r>
+                            <w:r>
+                              <w:rPr>
+                                <w:noProof/>
+                              </w:rPr>
+                              <w:t>10</w:t>
+                            </w:r>
+                            <w:r>
+                              <w:rPr>
+                                <w:noProof/>
+                              </w:rPr>
+                              <w:fldChar w:fldCharType="end"/>
+                            </w:r>
                             <w:r>
                               <w:t xml:space="preserve"> Planning de la réalisation du développement de l'application</w:t>
                             </w:r>
@@ -13695,14 +14077,27 @@
                       <w:r>
                         <w:t xml:space="preserve">Figure </w:t>
                       </w:r>
-                      <w:fldSimple w:instr=" SEQ Figure \* ARABIC ">
-                        <w:r>
-                          <w:rPr>
-                            <w:noProof/>
-                          </w:rPr>
-                          <w:t>10</w:t>
-                        </w:r>
-                      </w:fldSimple>
+                      <w:r>
+                        <w:fldChar w:fldCharType="begin"/>
+                      </w:r>
+                      <w:r>
+                        <w:instrText xml:space="preserve"> SEQ Figure \* ARABIC </w:instrText>
+                      </w:r>
+                      <w:r>
+                        <w:fldChar w:fldCharType="separate"/>
+                      </w:r>
+                      <w:r>
+                        <w:rPr>
+                          <w:noProof/>
+                        </w:rPr>
+                        <w:t>10</w:t>
+                      </w:r>
+                      <w:r>
+                        <w:rPr>
+                          <w:noProof/>
+                        </w:rPr>
+                        <w:fldChar w:fldCharType="end"/>
+                      </w:r>
                       <w:r>
                         <w:t xml:space="preserve"> Planning de la réalisation du développement de l'application</w:t>
                       </w:r>
@@ -15083,14 +15478,27 @@
                             <w:r>
                               <w:t xml:space="preserve">Figure </w:t>
                             </w:r>
-                            <w:fldSimple w:instr=" SEQ Figure \* ARABIC ">
-                              <w:r>
-                                <w:rPr>
-                                  <w:noProof/>
-                                </w:rPr>
-                                <w:t>11</w:t>
-                              </w:r>
-                            </w:fldSimple>
+                            <w:r>
+                              <w:fldChar w:fldCharType="begin"/>
+                            </w:r>
+                            <w:r>
+                              <w:instrText xml:space="preserve"> SEQ Figure \* ARABIC </w:instrText>
+                            </w:r>
+                            <w:r>
+                              <w:fldChar w:fldCharType="separate"/>
+                            </w:r>
+                            <w:r>
+                              <w:rPr>
+                                <w:noProof/>
+                              </w:rPr>
+                              <w:t>11</w:t>
+                            </w:r>
+                            <w:r>
+                              <w:rPr>
+                                <w:noProof/>
+                              </w:rPr>
+                              <w:fldChar w:fldCharType="end"/>
+                            </w:r>
                             <w:r>
                               <w:t xml:space="preserve"> Composant d'affichage des logs</w:t>
                             </w:r>
@@ -15141,14 +15549,27 @@
                       <w:r>
                         <w:t xml:space="preserve">Figure </w:t>
                       </w:r>
-                      <w:fldSimple w:instr=" SEQ Figure \* ARABIC ">
-                        <w:r>
-                          <w:rPr>
-                            <w:noProof/>
-                          </w:rPr>
-                          <w:t>11</w:t>
-                        </w:r>
-                      </w:fldSimple>
+                      <w:r>
+                        <w:fldChar w:fldCharType="begin"/>
+                      </w:r>
+                      <w:r>
+                        <w:instrText xml:space="preserve"> SEQ Figure \* ARABIC </w:instrText>
+                      </w:r>
+                      <w:r>
+                        <w:fldChar w:fldCharType="separate"/>
+                      </w:r>
+                      <w:r>
+                        <w:rPr>
+                          <w:noProof/>
+                        </w:rPr>
+                        <w:t>11</w:t>
+                      </w:r>
+                      <w:r>
+                        <w:rPr>
+                          <w:noProof/>
+                        </w:rPr>
+                        <w:fldChar w:fldCharType="end"/>
+                      </w:r>
                       <w:r>
                         <w:t xml:space="preserve"> Composant d'affichage des logs</w:t>
                       </w:r>
@@ -15834,14 +16255,27 @@
                             <w:r>
                               <w:t xml:space="preserve">Figure </w:t>
                             </w:r>
-                            <w:fldSimple w:instr=" SEQ Figure \* ARABIC ">
-                              <w:r>
-                                <w:rPr>
-                                  <w:noProof/>
-                                </w:rPr>
-                                <w:t>12</w:t>
-                              </w:r>
-                            </w:fldSimple>
+                            <w:r>
+                              <w:fldChar w:fldCharType="begin"/>
+                            </w:r>
+                            <w:r>
+                              <w:instrText xml:space="preserve"> SEQ Figure \* ARABIC </w:instrText>
+                            </w:r>
+                            <w:r>
+                              <w:fldChar w:fldCharType="separate"/>
+                            </w:r>
+                            <w:r>
+                              <w:rPr>
+                                <w:noProof/>
+                              </w:rPr>
+                              <w:t>12</w:t>
+                            </w:r>
+                            <w:r>
+                              <w:rPr>
+                                <w:noProof/>
+                              </w:rPr>
+                              <w:fldChar w:fldCharType="end"/>
+                            </w:r>
                             <w:r>
                               <w:t xml:space="preserve"> </w:t>
                             </w:r>
@@ -15890,14 +16324,27 @@
                       <w:r>
                         <w:t xml:space="preserve">Figure </w:t>
                       </w:r>
-                      <w:fldSimple w:instr=" SEQ Figure \* ARABIC ">
-                        <w:r>
-                          <w:rPr>
-                            <w:noProof/>
-                          </w:rPr>
-                          <w:t>12</w:t>
-                        </w:r>
-                      </w:fldSimple>
+                      <w:r>
+                        <w:fldChar w:fldCharType="begin"/>
+                      </w:r>
+                      <w:r>
+                        <w:instrText xml:space="preserve"> SEQ Figure \* ARABIC </w:instrText>
+                      </w:r>
+                      <w:r>
+                        <w:fldChar w:fldCharType="separate"/>
+                      </w:r>
+                      <w:r>
+                        <w:rPr>
+                          <w:noProof/>
+                        </w:rPr>
+                        <w:t>12</w:t>
+                      </w:r>
+                      <w:r>
+                        <w:rPr>
+                          <w:noProof/>
+                        </w:rPr>
+                        <w:fldChar w:fldCharType="end"/>
+                      </w:r>
                       <w:r>
                         <w:t xml:space="preserve"> </w:t>
                       </w:r>
@@ -16217,7 +16664,107 @@
           <w:sz w:val="24"/>
           <w:szCs w:val="24"/>
         </w:rPr>
-        <w:t xml:space="preserve"> les informations au </w:t>
+        <w:t xml:space="preserve"> les informations au front-end</w:t>
+      </w:r>
+      <w:r>
+        <w:rPr>
+          <w:sz w:val="24"/>
+          <w:szCs w:val="24"/>
+        </w:rPr>
+        <w:t xml:space="preserve"> lorsque les lignes de logs </w:t>
+      </w:r>
+      <w:r>
+        <w:rPr>
+          <w:sz w:val="24"/>
+          <w:szCs w:val="24"/>
+        </w:rPr>
+        <w:t>passent</w:t>
+      </w:r>
+      <w:r>
+        <w:rPr>
+          <w:sz w:val="24"/>
+          <w:szCs w:val="24"/>
+        </w:rPr>
+        <w:t xml:space="preserve"> à un test suivant, l’équipe Renault a </w:t>
+      </w:r>
+      <w:r>
+        <w:rPr>
+          <w:sz w:val="24"/>
+          <w:szCs w:val="24"/>
+        </w:rPr>
+        <w:t>créé</w:t>
+      </w:r>
+      <w:r>
+        <w:rPr>
+          <w:sz w:val="24"/>
+          <w:szCs w:val="24"/>
+        </w:rPr>
+        <w:t xml:space="preserve"> un GUI de type « test status » et de valeur « </w:t>
+      </w:r>
+      <w:r>
+        <w:rPr>
+          <w:sz w:val="24"/>
+          <w:szCs w:val="24"/>
+        </w:rPr>
+        <w:t>R</w:t>
+      </w:r>
+      <w:r>
+        <w:rPr>
+          <w:sz w:val="24"/>
+          <w:szCs w:val="24"/>
+        </w:rPr>
+        <w:t>unning</w:t>
+      </w:r>
+      <w:r>
+        <w:rPr>
+          <w:sz w:val="24"/>
+          <w:szCs w:val="24"/>
+        </w:rPr>
+        <w:t> »</w:t>
+      </w:r>
+      <w:r>
+        <w:rPr>
+          <w:sz w:val="24"/>
+          <w:szCs w:val="24"/>
+        </w:rPr>
+        <w:t>. Il contient le nom du nouveau test en cours</w:t>
+      </w:r>
+      <w:r>
+        <w:rPr>
+          <w:sz w:val="24"/>
+          <w:szCs w:val="24"/>
+        </w:rPr>
+        <w:t xml:space="preserve"> et permet de segmenter les tests entre eux</w:t>
+      </w:r>
+      <w:r>
+        <w:rPr>
+          <w:sz w:val="24"/>
+          <w:szCs w:val="24"/>
+        </w:rPr>
+        <w:t>.</w:t>
+      </w:r>
+    </w:p>
+    <w:p>
+      <w:pPr>
+        <w:pStyle w:val="Sansinterligne"/>
+        <w:rPr>
+          <w:sz w:val="24"/>
+          <w:szCs w:val="24"/>
+        </w:rPr>
+      </w:pPr>
+      <w:r>
+        <w:rPr>
+          <w:sz w:val="24"/>
+          <w:szCs w:val="24"/>
+        </w:rPr>
+        <w:t xml:space="preserve">Il suffit </w:t>
+      </w:r>
+      <w:r>
+        <w:rPr>
+          <w:sz w:val="24"/>
+          <w:szCs w:val="24"/>
+        </w:rPr>
+        <w:t xml:space="preserve">au </w:t>
       </w:r>
       <w:proofErr w:type="spellStart"/>
       <w:r>
@@ -16225,7 +16772,7 @@
           <w:sz w:val="24"/>
           <w:szCs w:val="24"/>
         </w:rPr>
-        <w:t>front-end</w:t>
+        <w:t>LogParser</w:t>
       </w:r>
       <w:proofErr w:type="spellEnd"/>
       <w:r>
@@ -16233,71 +16780,302 @@
           <w:sz w:val="24"/>
           <w:szCs w:val="24"/>
         </w:rPr>
-        <w:t xml:space="preserve"> lorsque les lignes de logs </w:t>
-      </w:r>
-      <w:r>
-        <w:rPr>
-          <w:sz w:val="24"/>
-          <w:szCs w:val="24"/>
-        </w:rPr>
-        <w:t>passent</w:t>
-      </w:r>
-      <w:r>
-        <w:rPr>
-          <w:sz w:val="24"/>
-          <w:szCs w:val="24"/>
-        </w:rPr>
-        <w:t xml:space="preserve"> à un test suivant, l’équipe Renault a </w:t>
-      </w:r>
-      <w:r>
-        <w:rPr>
-          <w:sz w:val="24"/>
-          <w:szCs w:val="24"/>
-        </w:rPr>
-        <w:t>créé</w:t>
-      </w:r>
-      <w:r>
-        <w:rPr>
-          <w:sz w:val="24"/>
-          <w:szCs w:val="24"/>
-        </w:rPr>
-        <w:t xml:space="preserve"> un GUI de type « test status » et de valeur « </w:t>
-      </w:r>
-      <w:r>
-        <w:rPr>
-          <w:sz w:val="24"/>
-          <w:szCs w:val="24"/>
-        </w:rPr>
-        <w:t>R</w:t>
-      </w:r>
-      <w:r>
-        <w:rPr>
-          <w:sz w:val="24"/>
-          <w:szCs w:val="24"/>
-        </w:rPr>
-        <w:t>unning</w:t>
-      </w:r>
-      <w:r>
-        <w:rPr>
-          <w:sz w:val="24"/>
-          <w:szCs w:val="24"/>
-        </w:rPr>
-        <w:t> »</w:t>
-      </w:r>
-      <w:r>
-        <w:rPr>
-          <w:sz w:val="24"/>
-          <w:szCs w:val="24"/>
-        </w:rPr>
-        <w:t>. Il contient le nom du nouveau test en cours</w:t>
-      </w:r>
-      <w:r>
-        <w:rPr>
-          <w:sz w:val="24"/>
-          <w:szCs w:val="24"/>
-        </w:rPr>
-        <w:t xml:space="preserve"> et permet de segmenter les tests entre eux</w:t>
-      </w:r>
+        <w:t xml:space="preserve"> d’attendre </w:t>
+      </w:r>
+      <w:r>
+        <w:rPr>
+          <w:sz w:val="24"/>
+          <w:szCs w:val="24"/>
+        </w:rPr>
+        <w:t>que cette ligne de log apparaisse</w:t>
+      </w:r>
+      <w:r>
+        <w:rPr>
+          <w:sz w:val="24"/>
+          <w:szCs w:val="24"/>
+        </w:rPr>
+        <w:t xml:space="preserve"> pour que celui-ci envoye</w:t>
+      </w:r>
+      <w:r>
+        <w:rPr>
+          <w:sz w:val="24"/>
+          <w:szCs w:val="24"/>
+        </w:rPr>
+        <w:t xml:space="preserve"> la </w:t>
+      </w:r>
+      <w:r>
+        <w:rPr>
+          <w:sz w:val="24"/>
+          <w:szCs w:val="24"/>
+        </w:rPr>
+        <w:t>totalité</w:t>
+      </w:r>
+      <w:r>
+        <w:rPr>
+          <w:sz w:val="24"/>
+          <w:szCs w:val="24"/>
+        </w:rPr>
+        <w:t xml:space="preserve"> du tableau des lignes de logs au Front-end</w:t>
+      </w:r>
+      <w:r>
+        <w:rPr>
+          <w:sz w:val="24"/>
+          <w:szCs w:val="24"/>
+        </w:rPr>
+        <w:t xml:space="preserve"> sous format d’un objet</w:t>
+      </w:r>
+      <w:r>
+        <w:rPr>
+          <w:sz w:val="24"/>
+          <w:szCs w:val="24"/>
+        </w:rPr>
+        <w:t xml:space="preserve">. </w:t>
+      </w:r>
+      <w:r>
+        <w:rPr>
+          <w:sz w:val="24"/>
+          <w:szCs w:val="24"/>
+        </w:rPr>
+        <w:t xml:space="preserve">Lors de la création de cet objet, une clé « séquence </w:t>
+      </w:r>
+      <w:proofErr w:type="spellStart"/>
+      <w:r>
+        <w:rPr>
+          <w:sz w:val="24"/>
+          <w:szCs w:val="24"/>
+        </w:rPr>
+        <w:t>number</w:t>
+      </w:r>
+      <w:proofErr w:type="spellEnd"/>
+      <w:r>
+        <w:rPr>
+          <w:sz w:val="24"/>
+          <w:szCs w:val="24"/>
+        </w:rPr>
+        <w:t xml:space="preserve"> » de typage nombre </w:t>
+      </w:r>
+      <w:r>
+        <w:rPr>
+          <w:sz w:val="24"/>
+          <w:szCs w:val="24"/>
+        </w:rPr>
+        <w:t>contiendra le décompte des envois</w:t>
+      </w:r>
+      <w:r>
+        <w:rPr>
+          <w:sz w:val="24"/>
+          <w:szCs w:val="24"/>
+        </w:rPr>
+        <w:t xml:space="preserve"> afin de connaître la chronologie de</w:t>
+      </w:r>
+      <w:r>
+        <w:rPr>
+          <w:sz w:val="24"/>
+          <w:szCs w:val="24"/>
+        </w:rPr>
+        <w:t>s</w:t>
+      </w:r>
+      <w:r>
+        <w:rPr>
+          <w:sz w:val="24"/>
+          <w:szCs w:val="24"/>
+        </w:rPr>
+        <w:t xml:space="preserve"> logs. </w:t>
+      </w:r>
+      <w:r>
+        <w:rPr>
+          <w:sz w:val="24"/>
+          <w:szCs w:val="24"/>
+        </w:rPr>
+        <w:t>L’ensemble des logs</w:t>
+      </w:r>
+      <w:r>
+        <w:rPr>
+          <w:sz w:val="24"/>
+          <w:szCs w:val="24"/>
+        </w:rPr>
+        <w:t>, avant d’être envoyé,</w:t>
+      </w:r>
+      <w:r>
+        <w:rPr>
+          <w:sz w:val="24"/>
+          <w:szCs w:val="24"/>
+        </w:rPr>
+        <w:t xml:space="preserve"> sont quant a eux formaté comme un </w:t>
+      </w:r>
+      <w:r>
+        <w:rPr>
+          <w:sz w:val="24"/>
+          <w:szCs w:val="24"/>
+        </w:rPr>
+        <w:t>bloc de texte de type</w:t>
+      </w:r>
+      <w:r>
+        <w:rPr>
+          <w:sz w:val="24"/>
+          <w:szCs w:val="24"/>
+        </w:rPr>
+        <w:t xml:space="preserve"> string</w:t>
+      </w:r>
+      <w:r>
+        <w:rPr>
+          <w:sz w:val="24"/>
+          <w:szCs w:val="24"/>
+        </w:rPr>
+        <w:t xml:space="preserve"> afin d’afficher l’ensemble des logs en une fois, en évitant les itérations inutiles sur le composant.</w:t>
+      </w:r>
+      <w:r>
+        <w:rPr>
+          <w:sz w:val="24"/>
+          <w:szCs w:val="24"/>
+        </w:rPr>
+        <w:t xml:space="preserve"> Afin de conserver </w:t>
+      </w:r>
+      <w:proofErr w:type="gramStart"/>
+      <w:r>
+        <w:rPr>
+          <w:sz w:val="24"/>
+          <w:szCs w:val="24"/>
+        </w:rPr>
+        <w:t>les retour</w:t>
+      </w:r>
+      <w:proofErr w:type="gramEnd"/>
+      <w:r>
+        <w:rPr>
+          <w:sz w:val="24"/>
+          <w:szCs w:val="24"/>
+        </w:rPr>
+        <w:t xml:space="preserve"> à la ligne, le caractère « \n » est inséré entre chaque ligne lors de la création du bloc.</w:t>
+      </w:r>
+      <w:r>
+        <w:rPr>
+          <w:sz w:val="24"/>
+          <w:szCs w:val="24"/>
+        </w:rPr>
+        <w:br/>
+      </w:r>
+    </w:p>
+    <w:p>
+      <w:pPr>
+        <w:pStyle w:val="Sansinterligne"/>
+        <w:rPr>
+          <w:sz w:val="24"/>
+          <w:szCs w:val="24"/>
+        </w:rPr>
+      </w:pPr>
+      <w:r>
+        <w:rPr>
+          <w:sz w:val="24"/>
+          <w:szCs w:val="24"/>
+        </w:rPr>
+        <w:t xml:space="preserve">L’envoi de </w:t>
+      </w:r>
+      <w:r>
+        <w:rPr>
+          <w:sz w:val="24"/>
+          <w:szCs w:val="24"/>
+        </w:rPr>
+        <w:t xml:space="preserve">cet </w:t>
+      </w:r>
+      <w:proofErr w:type="spellStart"/>
+      <w:r>
+        <w:rPr>
+          <w:sz w:val="24"/>
+          <w:szCs w:val="24"/>
+        </w:rPr>
+        <w:t>object</w:t>
+      </w:r>
+      <w:proofErr w:type="spellEnd"/>
+      <w:r>
+        <w:rPr>
+          <w:sz w:val="24"/>
+          <w:szCs w:val="24"/>
+        </w:rPr>
+        <w:t>, appelé désormais un Event,</w:t>
+      </w:r>
+      <w:r>
+        <w:rPr>
+          <w:sz w:val="24"/>
+          <w:szCs w:val="24"/>
+        </w:rPr>
+        <w:t xml:space="preserve"> est </w:t>
+      </w:r>
+      <w:r>
+        <w:rPr>
+          <w:sz w:val="24"/>
+          <w:szCs w:val="24"/>
+        </w:rPr>
+        <w:t>réalisé</w:t>
+      </w:r>
+      <w:r>
+        <w:rPr>
+          <w:sz w:val="24"/>
+          <w:szCs w:val="24"/>
+        </w:rPr>
+        <w:t xml:space="preserve"> par un callback de l’outil </w:t>
+      </w:r>
+      <w:proofErr w:type="spellStart"/>
+      <w:r>
+        <w:rPr>
+          <w:sz w:val="24"/>
+          <w:szCs w:val="24"/>
+        </w:rPr>
+        <w:t>Logparser</w:t>
+      </w:r>
+      <w:proofErr w:type="spellEnd"/>
+      <w:r>
+        <w:rPr>
+          <w:sz w:val="24"/>
+          <w:szCs w:val="24"/>
+        </w:rPr>
+        <w:t xml:space="preserve"> qui </w:t>
+      </w:r>
+      <w:r>
+        <w:rPr>
+          <w:sz w:val="24"/>
+          <w:szCs w:val="24"/>
+        </w:rPr>
+        <w:t>déclench</w:t>
+      </w:r>
+      <w:r>
+        <w:rPr>
+          <w:sz w:val="24"/>
+          <w:szCs w:val="24"/>
+        </w:rPr>
+        <w:t>e</w:t>
+      </w:r>
+      <w:r>
+        <w:rPr>
+          <w:sz w:val="24"/>
+          <w:szCs w:val="24"/>
+        </w:rPr>
+        <w:t xml:space="preserve"> une méthode « </w:t>
+      </w:r>
+      <w:proofErr w:type="spellStart"/>
+      <w:r>
+        <w:rPr>
+          <w:sz w:val="24"/>
+          <w:szCs w:val="24"/>
+        </w:rPr>
+        <w:t>send</w:t>
+      </w:r>
+      <w:proofErr w:type="spellEnd"/>
+      <w:r>
+        <w:rPr>
+          <w:sz w:val="24"/>
+          <w:szCs w:val="24"/>
+        </w:rPr>
+        <w:t xml:space="preserve"> » du </w:t>
+      </w:r>
+      <w:proofErr w:type="spellStart"/>
+      <w:r>
+        <w:rPr>
+          <w:sz w:val="24"/>
+          <w:szCs w:val="24"/>
+        </w:rPr>
+        <w:t>Websocket</w:t>
+      </w:r>
+      <w:proofErr w:type="spellEnd"/>
       <w:r>
         <w:rPr>
           <w:sz w:val="24"/>
@@ -16314,208 +17092,6 @@
           <w:szCs w:val="24"/>
         </w:rPr>
       </w:pPr>
-      <w:r>
-        <w:rPr>
-          <w:sz w:val="24"/>
-          <w:szCs w:val="24"/>
-        </w:rPr>
-        <w:t xml:space="preserve">Il suffit </w:t>
-      </w:r>
-      <w:r>
-        <w:rPr>
-          <w:sz w:val="24"/>
-          <w:szCs w:val="24"/>
-        </w:rPr>
-        <w:t xml:space="preserve">au </w:t>
-      </w:r>
-      <w:proofErr w:type="spellStart"/>
-      <w:r>
-        <w:rPr>
-          <w:sz w:val="24"/>
-          <w:szCs w:val="24"/>
-        </w:rPr>
-        <w:t>LogParser</w:t>
-      </w:r>
-      <w:proofErr w:type="spellEnd"/>
-      <w:r>
-        <w:rPr>
-          <w:sz w:val="24"/>
-          <w:szCs w:val="24"/>
-        </w:rPr>
-        <w:t xml:space="preserve"> d’attendre </w:t>
-      </w:r>
-      <w:r>
-        <w:rPr>
-          <w:sz w:val="24"/>
-          <w:szCs w:val="24"/>
-        </w:rPr>
-        <w:t>que cette ligne de log apparaisse</w:t>
-      </w:r>
-      <w:r>
-        <w:rPr>
-          <w:sz w:val="24"/>
-          <w:szCs w:val="24"/>
-        </w:rPr>
-        <w:t xml:space="preserve"> pour que celui-ci envoye</w:t>
-      </w:r>
-      <w:r>
-        <w:rPr>
-          <w:sz w:val="24"/>
-          <w:szCs w:val="24"/>
-        </w:rPr>
-        <w:t xml:space="preserve"> la </w:t>
-      </w:r>
-      <w:r>
-        <w:rPr>
-          <w:sz w:val="24"/>
-          <w:szCs w:val="24"/>
-        </w:rPr>
-        <w:t>totalité</w:t>
-      </w:r>
-      <w:r>
-        <w:rPr>
-          <w:sz w:val="24"/>
-          <w:szCs w:val="24"/>
-        </w:rPr>
-        <w:t xml:space="preserve"> du tableau des lignes de logs au Front-end</w:t>
-      </w:r>
-      <w:r>
-        <w:rPr>
-          <w:sz w:val="24"/>
-          <w:szCs w:val="24"/>
-        </w:rPr>
-        <w:t xml:space="preserve"> sous format d’un objet</w:t>
-      </w:r>
-      <w:r>
-        <w:rPr>
-          <w:sz w:val="24"/>
-          <w:szCs w:val="24"/>
-        </w:rPr>
-        <w:t xml:space="preserve">. </w:t>
-      </w:r>
-      <w:r>
-        <w:rPr>
-          <w:sz w:val="24"/>
-          <w:szCs w:val="24"/>
-        </w:rPr>
-        <w:t xml:space="preserve">Lors de la création de cet objet, une clé « séquence </w:t>
-      </w:r>
-      <w:proofErr w:type="spellStart"/>
-      <w:r>
-        <w:rPr>
-          <w:sz w:val="24"/>
-          <w:szCs w:val="24"/>
-        </w:rPr>
-        <w:t>number</w:t>
-      </w:r>
-      <w:proofErr w:type="spellEnd"/>
-      <w:r>
-        <w:rPr>
-          <w:sz w:val="24"/>
-          <w:szCs w:val="24"/>
-        </w:rPr>
-        <w:t xml:space="preserve"> » de typage nombre </w:t>
-      </w:r>
-      <w:r>
-        <w:rPr>
-          <w:sz w:val="24"/>
-          <w:szCs w:val="24"/>
-        </w:rPr>
-        <w:t>contiendra le décompte des envois</w:t>
-      </w:r>
-      <w:r>
-        <w:rPr>
-          <w:sz w:val="24"/>
-          <w:szCs w:val="24"/>
-        </w:rPr>
-        <w:t xml:space="preserve"> afin de connaître la chronologie de</w:t>
-      </w:r>
-      <w:r>
-        <w:rPr>
-          <w:sz w:val="24"/>
-          <w:szCs w:val="24"/>
-        </w:rPr>
-        <w:t>s</w:t>
-      </w:r>
-      <w:r>
-        <w:rPr>
-          <w:sz w:val="24"/>
-          <w:szCs w:val="24"/>
-        </w:rPr>
-        <w:t xml:space="preserve"> logs. </w:t>
-      </w:r>
-      <w:r>
-        <w:rPr>
-          <w:sz w:val="24"/>
-          <w:szCs w:val="24"/>
-        </w:rPr>
-        <w:t>L’ensemble des logs</w:t>
-      </w:r>
-      <w:r>
-        <w:rPr>
-          <w:sz w:val="24"/>
-          <w:szCs w:val="24"/>
-        </w:rPr>
-        <w:t>, avant d’être envoyé,</w:t>
-      </w:r>
-      <w:r>
-        <w:rPr>
-          <w:sz w:val="24"/>
-          <w:szCs w:val="24"/>
-        </w:rPr>
-        <w:t xml:space="preserve"> sont quant a eux formaté comme un </w:t>
-      </w:r>
-      <w:r>
-        <w:rPr>
-          <w:sz w:val="24"/>
-          <w:szCs w:val="24"/>
-        </w:rPr>
-        <w:t>bloc de texte de type</w:t>
-      </w:r>
-      <w:r>
-        <w:rPr>
-          <w:sz w:val="24"/>
-          <w:szCs w:val="24"/>
-        </w:rPr>
-        <w:t xml:space="preserve"> string</w:t>
-      </w:r>
-      <w:r>
-        <w:rPr>
-          <w:sz w:val="24"/>
-          <w:szCs w:val="24"/>
-        </w:rPr>
-        <w:t xml:space="preserve"> afin d’afficher l’ensemble des logs en une fois, en évitant les itérations inutiles sur le composant.</w:t>
-      </w:r>
-      <w:r>
-        <w:rPr>
-          <w:sz w:val="24"/>
-          <w:szCs w:val="24"/>
-        </w:rPr>
-        <w:t xml:space="preserve"> Afin de conserver </w:t>
-      </w:r>
-      <w:proofErr w:type="gramStart"/>
-      <w:r>
-        <w:rPr>
-          <w:sz w:val="24"/>
-          <w:szCs w:val="24"/>
-        </w:rPr>
-        <w:t>les retour</w:t>
-      </w:r>
-      <w:proofErr w:type="gramEnd"/>
-      <w:r>
-        <w:rPr>
-          <w:sz w:val="24"/>
-          <w:szCs w:val="24"/>
-        </w:rPr>
-        <w:t xml:space="preserve"> à la ligne, le caractère « \n » est inséré entre chaque ligne lors de la création du bloc.</w:t>
-      </w:r>
-      <w:r>
-        <w:rPr>
-          <w:sz w:val="24"/>
-          <w:szCs w:val="24"/>
-        </w:rPr>
-        <w:br/>
-      </w:r>
     </w:p>
     <w:p>
       <w:pPr>
@@ -16530,144 +17106,6 @@
           <w:sz w:val="24"/>
           <w:szCs w:val="24"/>
         </w:rPr>
-        <w:t xml:space="preserve">L’envoi de </w:t>
-      </w:r>
-      <w:r>
-        <w:rPr>
-          <w:sz w:val="24"/>
-          <w:szCs w:val="24"/>
-        </w:rPr>
-        <w:t xml:space="preserve">cet </w:t>
-      </w:r>
-      <w:proofErr w:type="spellStart"/>
-      <w:r>
-        <w:rPr>
-          <w:sz w:val="24"/>
-          <w:szCs w:val="24"/>
-        </w:rPr>
-        <w:t>object</w:t>
-      </w:r>
-      <w:proofErr w:type="spellEnd"/>
-      <w:r>
-        <w:rPr>
-          <w:sz w:val="24"/>
-          <w:szCs w:val="24"/>
-        </w:rPr>
-        <w:t>, appelé désormais un Event,</w:t>
-      </w:r>
-      <w:r>
-        <w:rPr>
-          <w:sz w:val="24"/>
-          <w:szCs w:val="24"/>
-        </w:rPr>
-        <w:t xml:space="preserve"> est </w:t>
-      </w:r>
-      <w:r>
-        <w:rPr>
-          <w:sz w:val="24"/>
-          <w:szCs w:val="24"/>
-        </w:rPr>
-        <w:t>réalisé</w:t>
-      </w:r>
-      <w:r>
-        <w:rPr>
-          <w:sz w:val="24"/>
-          <w:szCs w:val="24"/>
-        </w:rPr>
-        <w:t xml:space="preserve"> par un callback de l’outil </w:t>
-      </w:r>
-      <w:proofErr w:type="spellStart"/>
-      <w:r>
-        <w:rPr>
-          <w:sz w:val="24"/>
-          <w:szCs w:val="24"/>
-        </w:rPr>
-        <w:t>Logparser</w:t>
-      </w:r>
-      <w:proofErr w:type="spellEnd"/>
-      <w:r>
-        <w:rPr>
-          <w:sz w:val="24"/>
-          <w:szCs w:val="24"/>
-        </w:rPr>
-        <w:t xml:space="preserve"> qui </w:t>
-      </w:r>
-      <w:r>
-        <w:rPr>
-          <w:sz w:val="24"/>
-          <w:szCs w:val="24"/>
-        </w:rPr>
-        <w:t>déclench</w:t>
-      </w:r>
-      <w:r>
-        <w:rPr>
-          <w:sz w:val="24"/>
-          <w:szCs w:val="24"/>
-        </w:rPr>
-        <w:t>e</w:t>
-      </w:r>
-      <w:r>
-        <w:rPr>
-          <w:sz w:val="24"/>
-          <w:szCs w:val="24"/>
-        </w:rPr>
-        <w:t xml:space="preserve"> une méthode « </w:t>
-      </w:r>
-      <w:proofErr w:type="spellStart"/>
-      <w:r>
-        <w:rPr>
-          <w:sz w:val="24"/>
-          <w:szCs w:val="24"/>
-        </w:rPr>
-        <w:t>send</w:t>
-      </w:r>
-      <w:proofErr w:type="spellEnd"/>
-      <w:r>
-        <w:rPr>
-          <w:sz w:val="24"/>
-          <w:szCs w:val="24"/>
-        </w:rPr>
-        <w:t xml:space="preserve"> » du </w:t>
-      </w:r>
-      <w:proofErr w:type="spellStart"/>
-      <w:r>
-        <w:rPr>
-          <w:sz w:val="24"/>
-          <w:szCs w:val="24"/>
-        </w:rPr>
-        <w:t>Websocket</w:t>
-      </w:r>
-      <w:proofErr w:type="spellEnd"/>
-      <w:r>
-        <w:rPr>
-          <w:sz w:val="24"/>
-          <w:szCs w:val="24"/>
-        </w:rPr>
-        <w:t>.</w:t>
-      </w:r>
-    </w:p>
-    <w:p>
-      <w:pPr>
-        <w:pStyle w:val="Sansinterligne"/>
-        <w:rPr>
-          <w:sz w:val="24"/>
-          <w:szCs w:val="24"/>
-        </w:rPr>
-      </w:pPr>
-    </w:p>
-    <w:p>
-      <w:pPr>
-        <w:pStyle w:val="Sansinterligne"/>
-        <w:rPr>
-          <w:sz w:val="24"/>
-          <w:szCs w:val="24"/>
-        </w:rPr>
-      </w:pPr>
-      <w:r>
-        <w:rPr>
-          <w:sz w:val="24"/>
-          <w:szCs w:val="24"/>
-        </w:rPr>
         <w:t xml:space="preserve">En effet, l’outil Logparser fonctionne à l’intérieur d’un thread, sois un fil. L’objectif </w:t>
       </w:r>
       <w:r>
@@ -16696,23 +17134,7 @@
           <w:sz w:val="24"/>
           <w:szCs w:val="24"/>
         </w:rPr>
-        <w:t xml:space="preserve">un signal du </w:t>
-      </w:r>
-      <w:proofErr w:type="spellStart"/>
-      <w:r>
-        <w:rPr>
-          <w:sz w:val="24"/>
-          <w:szCs w:val="24"/>
-        </w:rPr>
-        <w:t>Websocket</w:t>
-      </w:r>
-      <w:proofErr w:type="spellEnd"/>
-      <w:r>
-        <w:rPr>
-          <w:sz w:val="24"/>
-          <w:szCs w:val="24"/>
-        </w:rPr>
-        <w:t xml:space="preserve"> qui </w:t>
+        <w:t xml:space="preserve">un signal du Websocket qui </w:t>
       </w:r>
       <w:r>
         <w:rPr>
@@ -17047,7 +17469,6 @@
         </w:rPr>
         <w:t xml:space="preserve"> </w:t>
       </w:r>
-      <w:proofErr w:type="spellStart"/>
       <w:r>
         <w:rPr>
           <w:sz w:val="24"/>
@@ -17060,15 +17481,7 @@
           <w:sz w:val="24"/>
           <w:szCs w:val="24"/>
         </w:rPr>
-        <w:t>ront-end</w:t>
-      </w:r>
-      <w:proofErr w:type="spellEnd"/>
-      <w:r>
-        <w:rPr>
-          <w:sz w:val="24"/>
-          <w:szCs w:val="24"/>
-        </w:rPr>
-        <w:t xml:space="preserve"> </w:t>
+        <w:t xml:space="preserve">ront-end </w:t>
       </w:r>
       <w:r>
         <w:rPr>
@@ -18027,14 +18440,27 @@
                             <w:r>
                               <w:t xml:space="preserve">Figure </w:t>
                             </w:r>
-                            <w:fldSimple w:instr=" SEQ Figure \* ARABIC ">
-                              <w:r>
-                                <w:rPr>
-                                  <w:noProof/>
-                                </w:rPr>
-                                <w:t>13</w:t>
-                              </w:r>
-                            </w:fldSimple>
+                            <w:r>
+                              <w:fldChar w:fldCharType="begin"/>
+                            </w:r>
+                            <w:r>
+                              <w:instrText xml:space="preserve"> SEQ Figure \* ARABIC </w:instrText>
+                            </w:r>
+                            <w:r>
+                              <w:fldChar w:fldCharType="separate"/>
+                            </w:r>
+                            <w:r>
+                              <w:rPr>
+                                <w:noProof/>
+                              </w:rPr>
+                              <w:t>13</w:t>
+                            </w:r>
+                            <w:r>
+                              <w:rPr>
+                                <w:noProof/>
+                              </w:rPr>
+                              <w:fldChar w:fldCharType="end"/>
+                            </w:r>
                             <w:r>
                               <w:t xml:space="preserve"> Interface </w:t>
                             </w:r>
@@ -18081,14 +18507,27 @@
                       <w:r>
                         <w:t xml:space="preserve">Figure </w:t>
                       </w:r>
-                      <w:fldSimple w:instr=" SEQ Figure \* ARABIC ">
-                        <w:r>
-                          <w:rPr>
-                            <w:noProof/>
-                          </w:rPr>
-                          <w:t>13</w:t>
-                        </w:r>
-                      </w:fldSimple>
+                      <w:r>
+                        <w:fldChar w:fldCharType="begin"/>
+                      </w:r>
+                      <w:r>
+                        <w:instrText xml:space="preserve"> SEQ Figure \* ARABIC </w:instrText>
+                      </w:r>
+                      <w:r>
+                        <w:fldChar w:fldCharType="separate"/>
+                      </w:r>
+                      <w:r>
+                        <w:rPr>
+                          <w:noProof/>
+                        </w:rPr>
+                        <w:t>13</w:t>
+                      </w:r>
+                      <w:r>
+                        <w:rPr>
+                          <w:noProof/>
+                        </w:rPr>
+                        <w:fldChar w:fldCharType="end"/>
+                      </w:r>
                       <w:r>
                         <w:t xml:space="preserve"> Interface </w:t>
                       </w:r>
@@ -18285,14 +18724,27 @@
                             <w:r>
                               <w:t xml:space="preserve">Figure </w:t>
                             </w:r>
-                            <w:fldSimple w:instr=" SEQ Figure \* ARABIC ">
-                              <w:r>
-                                <w:rPr>
-                                  <w:noProof/>
-                                </w:rPr>
-                                <w:t>14</w:t>
-                              </w:r>
-                            </w:fldSimple>
+                            <w:r>
+                              <w:fldChar w:fldCharType="begin"/>
+                            </w:r>
+                            <w:r>
+                              <w:instrText xml:space="preserve"> SEQ Figure \* ARABIC </w:instrText>
+                            </w:r>
+                            <w:r>
+                              <w:fldChar w:fldCharType="separate"/>
+                            </w:r>
+                            <w:r>
+                              <w:rPr>
+                                <w:noProof/>
+                              </w:rPr>
+                              <w:t>14</w:t>
+                            </w:r>
+                            <w:r>
+                              <w:rPr>
+                                <w:noProof/>
+                              </w:rPr>
+                              <w:fldChar w:fldCharType="end"/>
+                            </w:r>
                             <w:r>
                               <w:t xml:space="preserve"> </w:t>
                             </w:r>
@@ -18347,14 +18799,27 @@
                       <w:r>
                         <w:t xml:space="preserve">Figure </w:t>
                       </w:r>
-                      <w:fldSimple w:instr=" SEQ Figure \* ARABIC ">
-                        <w:r>
-                          <w:rPr>
-                            <w:noProof/>
-                          </w:rPr>
-                          <w:t>14</w:t>
-                        </w:r>
-                      </w:fldSimple>
+                      <w:r>
+                        <w:fldChar w:fldCharType="begin"/>
+                      </w:r>
+                      <w:r>
+                        <w:instrText xml:space="preserve"> SEQ Figure \* ARABIC </w:instrText>
+                      </w:r>
+                      <w:r>
+                        <w:fldChar w:fldCharType="separate"/>
+                      </w:r>
+                      <w:r>
+                        <w:rPr>
+                          <w:noProof/>
+                        </w:rPr>
+                        <w:t>14</w:t>
+                      </w:r>
+                      <w:r>
+                        <w:rPr>
+                          <w:noProof/>
+                        </w:rPr>
+                        <w:fldChar w:fldCharType="end"/>
+                      </w:r>
                       <w:r>
                         <w:t xml:space="preserve"> </w:t>
                       </w:r>
@@ -18405,7 +18870,21 @@
           <w:sz w:val="24"/>
           <w:szCs w:val="24"/>
         </w:rPr>
-        <w:t xml:space="preserve"> ne s’agit pas d’un nouveau test, les informations de logs </w:t>
+        <w:t xml:space="preserve"> ne s’agit pas d’un nouveau test, le</w:t>
+      </w:r>
+      <w:r>
+        <w:rPr>
+          <w:sz w:val="24"/>
+          <w:szCs w:val="24"/>
+        </w:rPr>
+        <w:t xml:space="preserve"> bloc de </w:t>
+      </w:r>
+      <w:r>
+        <w:rPr>
+          <w:sz w:val="24"/>
+          <w:szCs w:val="24"/>
+        </w:rPr>
+        <w:t xml:space="preserve">logs </w:t>
       </w:r>
       <w:r>
         <w:rPr>
@@ -18470,7 +18949,7 @@
           <w:sz w:val="24"/>
           <w:szCs w:val="24"/>
         </w:rPr>
-        <w:t xml:space="preserve">blocks de </w:t>
+        <w:t xml:space="preserve">blocs de </w:t>
       </w:r>
       <w:r>
         <w:rPr>
@@ -18516,7 +18995,21 @@
           <w:sz w:val="24"/>
           <w:szCs w:val="24"/>
         </w:rPr>
-        <w:t xml:space="preserve"> log states » contient un « séquence </w:t>
+        <w:t xml:space="preserve"> log states » contient un </w:t>
+      </w:r>
+      <w:r>
+        <w:rPr>
+          <w:sz w:val="24"/>
+          <w:szCs w:val="24"/>
+        </w:rPr>
+        <w:t xml:space="preserve">objet avec un </w:t>
+      </w:r>
+      <w:r>
+        <w:rPr>
+          <w:sz w:val="24"/>
+          <w:szCs w:val="24"/>
+        </w:rPr>
+        <w:t xml:space="preserve">« séquence </w:t>
       </w:r>
       <w:proofErr w:type="spellStart"/>
       <w:r>
@@ -18728,7 +19221,23 @@
           <w:sz w:val="24"/>
           <w:szCs w:val="24"/>
         </w:rPr>
-        <w:t xml:space="preserve"> » va récupérer </w:t>
+        <w:t xml:space="preserve"> » </w:t>
+      </w:r>
+      <w:proofErr w:type="spellStart"/>
+      <w:r>
+        <w:rPr>
+          <w:sz w:val="24"/>
+          <w:szCs w:val="24"/>
+        </w:rPr>
+        <w:t>récupére</w:t>
+      </w:r>
+      <w:proofErr w:type="spellEnd"/>
+      <w:r>
+        <w:rPr>
+          <w:sz w:val="24"/>
+          <w:szCs w:val="24"/>
+        </w:rPr>
+        <w:t xml:space="preserve"> </w:t>
       </w:r>
       <w:r>
         <w:rPr>
@@ -18811,21 +19320,7 @@
           <w:sz w:val="24"/>
           <w:szCs w:val="24"/>
         </w:rPr>
-        <w:t xml:space="preserve">Les valeurs contenues dans cet objet </w:t>
-      </w:r>
-      <w:r>
-        <w:rPr>
-          <w:sz w:val="24"/>
-          <w:szCs w:val="24"/>
-        </w:rPr>
-        <w:t>correspondront</w:t>
-      </w:r>
-      <w:r>
-        <w:rPr>
-          <w:sz w:val="24"/>
-          <w:szCs w:val="24"/>
-        </w:rPr>
-        <w:t xml:space="preserve"> aux lignes de logs</w:t>
+        <w:t>Cet objet contient</w:t>
       </w:r>
       <w:r>
         <w:rPr>
@@ -18839,6 +19334,27 @@
           <w:sz w:val="24"/>
           <w:szCs w:val="24"/>
         </w:rPr>
+        <w:t>les blocs de</w:t>
+      </w:r>
+      <w:r>
+        <w:rPr>
+          <w:sz w:val="24"/>
+          <w:szCs w:val="24"/>
+        </w:rPr>
+        <w:t xml:space="preserve"> logs</w:t>
+      </w:r>
+      <w:r>
+        <w:rPr>
+          <w:sz w:val="24"/>
+          <w:szCs w:val="24"/>
+        </w:rPr>
+        <w:t xml:space="preserve"> </w:t>
+      </w:r>
+      <w:r>
+        <w:rPr>
+          <w:sz w:val="24"/>
+          <w:szCs w:val="24"/>
+        </w:rPr>
         <w:t>du</w:t>
       </w:r>
       <w:r>
@@ -18846,7 +19362,21 @@
           <w:sz w:val="24"/>
           <w:szCs w:val="24"/>
         </w:rPr>
-        <w:t xml:space="preserve"> test sélectionné, et seront assigné à la variable « </w:t>
+        <w:t xml:space="preserve"> test sélectionné, et </w:t>
+      </w:r>
+      <w:r>
+        <w:rPr>
+          <w:sz w:val="24"/>
+          <w:szCs w:val="24"/>
+        </w:rPr>
+        <w:t>est</w:t>
+      </w:r>
+      <w:r>
+        <w:rPr>
+          <w:sz w:val="24"/>
+          <w:szCs w:val="24"/>
+        </w:rPr>
+        <w:t xml:space="preserve"> assigné à la variable « </w:t>
       </w:r>
       <w:proofErr w:type="spellStart"/>
       <w:r>
@@ -18862,7 +19392,7 @@
           <w:sz w:val="24"/>
           <w:szCs w:val="24"/>
         </w:rPr>
-        <w:t xml:space="preserve"> log state », pour pouvoir être affiché sur le composant.</w:t>
+        <w:t xml:space="preserve"> log state », pour être affiché sur le composant.</w:t>
       </w:r>
       <w:r>
         <w:br/>
@@ -18939,14 +19469,27 @@
                             <w:r>
                               <w:t xml:space="preserve">Figure </w:t>
                             </w:r>
-                            <w:fldSimple w:instr=" SEQ Figure \* ARABIC ">
-                              <w:r>
-                                <w:rPr>
-                                  <w:noProof/>
-                                </w:rPr>
-                                <w:t>16</w:t>
-                              </w:r>
-                            </w:fldSimple>
+                            <w:r>
+                              <w:fldChar w:fldCharType="begin"/>
+                            </w:r>
+                            <w:r>
+                              <w:instrText xml:space="preserve"> SEQ Figure \* ARABIC </w:instrText>
+                            </w:r>
+                            <w:r>
+                              <w:fldChar w:fldCharType="separate"/>
+                            </w:r>
+                            <w:r>
+                              <w:rPr>
+                                <w:noProof/>
+                              </w:rPr>
+                              <w:t>15</w:t>
+                            </w:r>
+                            <w:r>
+                              <w:rPr>
+                                <w:noProof/>
+                              </w:rPr>
+                              <w:fldChar w:fldCharType="end"/>
+                            </w:r>
                             <w:r>
                               <w:t xml:space="preserve"> Fonctionnement de l'HTML du composant Logs</w:t>
                             </w:r>
@@ -18985,14 +19528,27 @@
                       <w:r>
                         <w:t xml:space="preserve">Figure </w:t>
                       </w:r>
-                      <w:fldSimple w:instr=" SEQ Figure \* ARABIC ">
-                        <w:r>
-                          <w:rPr>
-                            <w:noProof/>
-                          </w:rPr>
-                          <w:t>16</w:t>
-                        </w:r>
-                      </w:fldSimple>
+                      <w:r>
+                        <w:fldChar w:fldCharType="begin"/>
+                      </w:r>
+                      <w:r>
+                        <w:instrText xml:space="preserve"> SEQ Figure \* ARABIC </w:instrText>
+                      </w:r>
+                      <w:r>
+                        <w:fldChar w:fldCharType="separate"/>
+                      </w:r>
+                      <w:r>
+                        <w:rPr>
+                          <w:noProof/>
+                        </w:rPr>
+                        <w:t>15</w:t>
+                      </w:r>
+                      <w:r>
+                        <w:rPr>
+                          <w:noProof/>
+                        </w:rPr>
+                        <w:fldChar w:fldCharType="end"/>
+                      </w:r>
                       <w:r>
                         <w:t xml:space="preserve"> Fonctionnement de l'HTML du composant Logs</w:t>
                       </w:r>
@@ -19120,14 +19676,27 @@
                             <w:r>
                               <w:t xml:space="preserve">Figure </w:t>
                             </w:r>
-                            <w:fldSimple w:instr=" SEQ Figure \* ARABIC ">
-                              <w:r>
-                                <w:rPr>
-                                  <w:noProof/>
-                                </w:rPr>
-                                <w:t>15</w:t>
-                              </w:r>
-                            </w:fldSimple>
+                            <w:r>
+                              <w:fldChar w:fldCharType="begin"/>
+                            </w:r>
+                            <w:r>
+                              <w:instrText xml:space="preserve"> SEQ Figure \* ARABIC </w:instrText>
+                            </w:r>
+                            <w:r>
+                              <w:fldChar w:fldCharType="separate"/>
+                            </w:r>
+                            <w:r>
+                              <w:rPr>
+                                <w:noProof/>
+                              </w:rPr>
+                              <w:t>16</w:t>
+                            </w:r>
+                            <w:r>
+                              <w:rPr>
+                                <w:noProof/>
+                              </w:rPr>
+                              <w:fldChar w:fldCharType="end"/>
+                            </w:r>
                             <w:r>
                               <w:t xml:space="preserve"> Fonctionnement du </w:t>
                             </w:r>
@@ -19137,7 +19706,7 @@
                             </w:r>
                             <w:proofErr w:type="spellEnd"/>
                             <w:r>
-                              <w:t xml:space="preserve"> du Composant Logs</w:t>
+                              <w:t xml:space="preserve"> du Composant Log</w:t>
                             </w:r>
                             <w:bookmarkEnd w:id="186"/>
                           </w:p>
@@ -19177,14 +19746,27 @@
                       <w:r>
                         <w:t xml:space="preserve">Figure </w:t>
                       </w:r>
-                      <w:fldSimple w:instr=" SEQ Figure \* ARABIC ">
-                        <w:r>
-                          <w:rPr>
-                            <w:noProof/>
-                          </w:rPr>
-                          <w:t>15</w:t>
-                        </w:r>
-                      </w:fldSimple>
+                      <w:r>
+                        <w:fldChar w:fldCharType="begin"/>
+                      </w:r>
+                      <w:r>
+                        <w:instrText xml:space="preserve"> SEQ Figure \* ARABIC </w:instrText>
+                      </w:r>
+                      <w:r>
+                        <w:fldChar w:fldCharType="separate"/>
+                      </w:r>
+                      <w:r>
+                        <w:rPr>
+                          <w:noProof/>
+                        </w:rPr>
+                        <w:t>16</w:t>
+                      </w:r>
+                      <w:r>
+                        <w:rPr>
+                          <w:noProof/>
+                        </w:rPr>
+                        <w:fldChar w:fldCharType="end"/>
+                      </w:r>
                       <w:r>
                         <w:t xml:space="preserve"> Fonctionnement du </w:t>
                       </w:r>
@@ -19194,7 +19776,7 @@
                       </w:r>
                       <w:proofErr w:type="spellEnd"/>
                       <w:r>
-                        <w:t xml:space="preserve"> du Composant Logs</w:t>
+                        <w:t xml:space="preserve"> du Composant Log</w:t>
                       </w:r>
                       <w:bookmarkEnd w:id="187"/>
                     </w:p>
@@ -19631,7 +20213,21 @@
           <w:sz w:val="24"/>
           <w:szCs w:val="24"/>
         </w:rPr>
-        <w:t xml:space="preserve"> dans la page html en itérant le tableau </w:t>
+        <w:t xml:space="preserve"> dans la page </w:t>
+      </w:r>
+      <w:r>
+        <w:rPr>
+          <w:sz w:val="24"/>
+          <w:szCs w:val="24"/>
+        </w:rPr>
+        <w:t>H</w:t>
+      </w:r>
+      <w:r>
+        <w:rPr>
+          <w:sz w:val="24"/>
+          <w:szCs w:val="24"/>
+        </w:rPr>
+        <w:t xml:space="preserve">tml en itérant le tableau </w:t>
       </w:r>
       <w:r>
         <w:rPr>
@@ -19718,14 +20314,680 @@
       <w:bookmarkEnd w:id="190"/>
       <w:bookmarkEnd w:id="191"/>
     </w:p>
+    <w:p>
+      <w:pPr>
+        <w:rPr>
+          <w:sz w:val="24"/>
+          <w:szCs w:val="24"/>
+        </w:rPr>
+      </w:pPr>
+      <w:r>
+        <w:rPr>
+          <w:noProof/>
+          <w:sz w:val="24"/>
+          <w:szCs w:val="24"/>
+        </w:rPr>
+        <w:drawing>
+          <wp:anchor distT="0" distB="0" distL="114300" distR="114300" simplePos="0" relativeHeight="251714560" behindDoc="0" locked="0" layoutInCell="1" allowOverlap="1" wp14:anchorId="66CF7FC1" wp14:editId="59A92887">
+            <wp:simplePos x="0" y="0"/>
+            <wp:positionH relativeFrom="margin">
+              <wp:posOffset>1638935</wp:posOffset>
+            </wp:positionH>
+            <wp:positionV relativeFrom="paragraph">
+              <wp:posOffset>1827530</wp:posOffset>
+            </wp:positionV>
+            <wp:extent cx="2483485" cy="1341120"/>
+            <wp:effectExtent l="0" t="0" r="0" b="0"/>
+            <wp:wrapTopAndBottom/>
+            <wp:docPr id="1421895919" name="Image 1" descr="Une image contenant texte, capture d’écran, Police, nombre&#10;&#10;Description générée automatiquement"/>
+            <wp:cNvGraphicFramePr>
+              <a:graphicFrameLocks xmlns:a="http://schemas.openxmlformats.org/drawingml/2006/main" noChangeAspect="1"/>
+            </wp:cNvGraphicFramePr>
+            <a:graphic xmlns:a="http://schemas.openxmlformats.org/drawingml/2006/main">
+              <a:graphicData uri="http://schemas.openxmlformats.org/drawingml/2006/picture">
+                <pic:pic xmlns:pic="http://schemas.openxmlformats.org/drawingml/2006/picture">
+                  <pic:nvPicPr>
+                    <pic:cNvPr id="1421895919" name="Image 1" descr="Une image contenant texte, capture d’écran, Police, nombre&#10;&#10;Description générée automatiquement"/>
+                    <pic:cNvPicPr/>
+                  </pic:nvPicPr>
+                  <pic:blipFill>
+                    <a:blip r:embed="rId26">
+                      <a:extLst>
+                        <a:ext uri="{28A0092B-C50C-407E-A947-70E740481C1C}">
+                          <a14:useLocalDpi xmlns:a14="http://schemas.microsoft.com/office/drawing/2010/main" val="0"/>
+                        </a:ext>
+                      </a:extLst>
+                    </a:blip>
+                    <a:stretch>
+                      <a:fillRect/>
+                    </a:stretch>
+                  </pic:blipFill>
+                  <pic:spPr>
+                    <a:xfrm>
+                      <a:off x="0" y="0"/>
+                      <a:ext cx="2483485" cy="1341120"/>
+                    </a:xfrm>
+                    <a:prstGeom prst="rect">
+                      <a:avLst/>
+                    </a:prstGeom>
+                  </pic:spPr>
+                </pic:pic>
+              </a:graphicData>
+            </a:graphic>
+            <wp14:sizeRelH relativeFrom="margin">
+              <wp14:pctWidth>0</wp14:pctWidth>
+            </wp14:sizeRelH>
+            <wp14:sizeRelV relativeFrom="margin">
+              <wp14:pctHeight>0</wp14:pctHeight>
+            </wp14:sizeRelV>
+          </wp:anchor>
+        </w:drawing>
+      </w:r>
+      <w:r>
+        <w:rPr>
+          <w:noProof/>
+        </w:rPr>
+        <mc:AlternateContent>
+          <mc:Choice Requires="wps">
+            <w:drawing>
+              <wp:anchor distT="0" distB="0" distL="114300" distR="114300" simplePos="0" relativeHeight="251716608" behindDoc="0" locked="0" layoutInCell="1" allowOverlap="1" wp14:anchorId="6D071467" wp14:editId="7D391AB7">
+                <wp:simplePos x="0" y="0"/>
+                <wp:positionH relativeFrom="margin">
+                  <wp:posOffset>867410</wp:posOffset>
+                </wp:positionH>
+                <wp:positionV relativeFrom="paragraph">
+                  <wp:posOffset>3220957</wp:posOffset>
+                </wp:positionV>
+                <wp:extent cx="4025900" cy="635"/>
+                <wp:effectExtent l="0" t="0" r="0" b="0"/>
+                <wp:wrapTopAndBottom/>
+                <wp:docPr id="107538694" name="Zone de texte 1"/>
+                <wp:cNvGraphicFramePr/>
+                <a:graphic xmlns:a="http://schemas.openxmlformats.org/drawingml/2006/main">
+                  <a:graphicData uri="http://schemas.microsoft.com/office/word/2010/wordprocessingShape">
+                    <wps:wsp>
+                      <wps:cNvSpPr txBox="1"/>
+                      <wps:spPr>
+                        <a:xfrm>
+                          <a:off x="0" y="0"/>
+                          <a:ext cx="4025900" cy="635"/>
+                        </a:xfrm>
+                        <a:prstGeom prst="rect">
+                          <a:avLst/>
+                        </a:prstGeom>
+                        <a:solidFill>
+                          <a:prstClr val="white"/>
+                        </a:solidFill>
+                        <a:ln>
+                          <a:noFill/>
+                        </a:ln>
+                      </wps:spPr>
+                      <wps:txbx>
+                        <w:txbxContent>
+                          <w:p>
+                            <w:pPr>
+                              <w:pStyle w:val="Lgende"/>
+                              <w:rPr>
+                                <w:noProof/>
+                                <w:sz w:val="24"/>
+                                <w:szCs w:val="24"/>
+                              </w:rPr>
+                            </w:pPr>
+                            <w:r>
+                              <w:t xml:space="preserve">Figure </w:t>
+                            </w:r>
+                            <w:r>
+                              <w:fldChar w:fldCharType="begin"/>
+                            </w:r>
+                            <w:r>
+                              <w:instrText xml:space="preserve"> SEQ Figure \* ARABIC </w:instrText>
+                            </w:r>
+                            <w:r>
+                              <w:fldChar w:fldCharType="separate"/>
+                            </w:r>
+                            <w:r>
+                              <w:rPr>
+                                <w:noProof/>
+                              </w:rPr>
+                              <w:t>17</w:t>
+                            </w:r>
+                            <w:r>
+                              <w:rPr>
+                                <w:noProof/>
+                              </w:rPr>
+                              <w:fldChar w:fldCharType="end"/>
+                            </w:r>
+                            <w:r>
+                              <w:t xml:space="preserve"> Message d'erreur affiché sur le </w:t>
+                            </w:r>
+                            <w:r>
+                              <w:t>logiciel</w:t>
+                            </w:r>
+                            <w:r>
+                              <w:t xml:space="preserve"> </w:t>
+                            </w:r>
+                            <w:r>
+                              <w:t>lors de l’affichage d’un test spécifique</w:t>
+                            </w:r>
+                          </w:p>
+                        </w:txbxContent>
+                      </wps:txbx>
+                      <wps:bodyPr rot="0" spcFirstLastPara="0" vertOverflow="overflow" horzOverflow="overflow" vert="horz" wrap="square" lIns="0" tIns="0" rIns="0" bIns="0" numCol="1" spcCol="0" rtlCol="0" fromWordArt="0" anchor="t" anchorCtr="0" forceAA="0" compatLnSpc="1">
+                        <a:prstTxWarp prst="textNoShape">
+                          <a:avLst/>
+                        </a:prstTxWarp>
+                        <a:spAutoFit/>
+                      </wps:bodyPr>
+                    </wps:wsp>
+                  </a:graphicData>
+                </a:graphic>
+                <wp14:sizeRelH relativeFrom="margin">
+                  <wp14:pctWidth>0</wp14:pctWidth>
+                </wp14:sizeRelH>
+              </wp:anchor>
+            </w:drawing>
+          </mc:Choice>
+          <mc:Fallback>
+            <w:pict>
+              <v:shape w14:anchorId="6D071467" id="_x0000_s1042" type="#_x0000_t202" style="position:absolute;margin-left:68.3pt;margin-top:253.6pt;width:317pt;height:.05pt;z-index:251716608;visibility:visible;mso-wrap-style:square;mso-width-percent:0;mso-wrap-distance-left:9pt;mso-wrap-distance-top:0;mso-wrap-distance-right:9pt;mso-wrap-distance-bottom:0;mso-position-horizontal:absolute;mso-position-horizontal-relative:margin;mso-position-vertical:absolute;mso-position-vertical-relative:text;mso-width-percent:0;mso-width-relative:margin;v-text-anchor:top" o:gfxdata="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" stroked="f">
+                <v:textbox style="mso-fit-shape-to-text:t" inset="0,0,0,0">
+                  <w:txbxContent>
+                    <w:p>
+                      <w:pPr>
+                        <w:pStyle w:val="Lgende"/>
+                        <w:rPr>
+                          <w:noProof/>
+                          <w:sz w:val="24"/>
+                          <w:szCs w:val="24"/>
+                        </w:rPr>
+                      </w:pPr>
+                      <w:r>
+                        <w:t xml:space="preserve">Figure </w:t>
+                      </w:r>
+                      <w:r>
+                        <w:fldChar w:fldCharType="begin"/>
+                      </w:r>
+                      <w:r>
+                        <w:instrText xml:space="preserve"> SEQ Figure \* ARABIC </w:instrText>
+                      </w:r>
+                      <w:r>
+                        <w:fldChar w:fldCharType="separate"/>
+                      </w:r>
+                      <w:r>
+                        <w:rPr>
+                          <w:noProof/>
+                        </w:rPr>
+                        <w:t>17</w:t>
+                      </w:r>
+                      <w:r>
+                        <w:rPr>
+                          <w:noProof/>
+                        </w:rPr>
+                        <w:fldChar w:fldCharType="end"/>
+                      </w:r>
+                      <w:r>
+                        <w:t xml:space="preserve"> Message d'erreur affiché sur le </w:t>
+                      </w:r>
+                      <w:r>
+                        <w:t>logiciel</w:t>
+                      </w:r>
+                      <w:r>
+                        <w:t xml:space="preserve"> </w:t>
+                      </w:r>
+                      <w:r>
+                        <w:t>lors de l’affichage d’un test spécifique</w:t>
+                      </w:r>
+                    </w:p>
+                  </w:txbxContent>
+                </v:textbox>
+                <w10:wrap type="topAndBottom" anchorx="margin"/>
+              </v:shape>
+            </w:pict>
+          </mc:Fallback>
+        </mc:AlternateContent>
+      </w:r>
+      <w:r>
+        <w:rPr>
+          <w:sz w:val="24"/>
+          <w:szCs w:val="24"/>
+        </w:rPr>
+        <w:t>A la suite du développement de cette partie de l’application, je teste mon implémentation dans le but de chercher des erreurs ou des bugs éventuels</w:t>
+      </w:r>
+      <w:r>
+        <w:rPr>
+          <w:sz w:val="24"/>
+          <w:szCs w:val="24"/>
+        </w:rPr>
+        <w:t xml:space="preserve"> que je n’ai pas encore corrigé.</w:t>
+      </w:r>
+      <w:r>
+        <w:rPr>
+          <w:sz w:val="24"/>
+          <w:szCs w:val="24"/>
+        </w:rPr>
+        <w:br/>
+      </w:r>
+      <w:r>
+        <w:rPr>
+          <w:sz w:val="24"/>
+          <w:szCs w:val="24"/>
+        </w:rPr>
+        <w:br/>
+        <w:t xml:space="preserve">Je remarque que l’implémentation fonctionne et me livre le résultat attendu par le client lors de la définition du cahier des charges. Cependant, lorsque j’utilise l’application sur un fichier de log bien précis, et que j’affiche les lignes de log d’un test </w:t>
+      </w:r>
+      <w:r>
+        <w:rPr>
+          <w:sz w:val="24"/>
+          <w:szCs w:val="24"/>
+        </w:rPr>
+        <w:t>à</w:t>
+      </w:r>
+      <w:r>
+        <w:rPr>
+          <w:sz w:val="24"/>
+          <w:szCs w:val="24"/>
+        </w:rPr>
+        <w:t xml:space="preserve"> un temps donné spécifique, </w:t>
+      </w:r>
+      <w:r>
+        <w:rPr>
+          <w:sz w:val="24"/>
+          <w:szCs w:val="24"/>
+        </w:rPr>
+        <w:t>le logiciel</w:t>
+      </w:r>
+      <w:r>
+        <w:rPr>
+          <w:sz w:val="24"/>
+          <w:szCs w:val="24"/>
+        </w:rPr>
+        <w:t xml:space="preserve"> se met </w:t>
+      </w:r>
+      <w:r>
+        <w:rPr>
+          <w:sz w:val="24"/>
+          <w:szCs w:val="24"/>
+        </w:rPr>
+        <w:t>à se figer</w:t>
+      </w:r>
+      <w:r>
+        <w:rPr>
+          <w:sz w:val="24"/>
+          <w:szCs w:val="24"/>
+        </w:rPr>
+        <w:t>, puis à afficher un message d’erreur sans que je puisse en comprendre la raison</w:t>
+      </w:r>
+      <w:r>
+        <w:rPr>
+          <w:sz w:val="24"/>
+          <w:szCs w:val="24"/>
+        </w:rPr>
+        <w:t>.</w:t>
+      </w:r>
+      <w:r>
+        <w:rPr>
+          <w:sz w:val="24"/>
+          <w:szCs w:val="24"/>
+        </w:rPr>
+        <w:t xml:space="preserve"> </w:t>
+      </w:r>
+      <w:r>
+        <w:rPr>
+          <w:sz w:val="24"/>
+          <w:szCs w:val="24"/>
+        </w:rPr>
+        <w:t>Malheureusement, ce message d'erreur n'est pas très parlant et n'aide pas à comprendre la raison exacte du dysfonctionnement</w:t>
+      </w:r>
+      <w:r>
+        <w:rPr>
+          <w:sz w:val="24"/>
+          <w:szCs w:val="24"/>
+        </w:rPr>
+        <w:t>.</w:t>
+      </w:r>
+      <w:r>
+        <w:rPr>
+          <w:sz w:val="24"/>
+          <w:szCs w:val="24"/>
+        </w:rPr>
+        <w:br/>
+        <w:t xml:space="preserve">Après </w:t>
+      </w:r>
+      <w:r>
+        <w:rPr>
+          <w:sz w:val="24"/>
+          <w:szCs w:val="24"/>
+        </w:rPr>
+        <w:t>plusieurs recherches</w:t>
+      </w:r>
+      <w:r>
+        <w:rPr>
+          <w:sz w:val="24"/>
+          <w:szCs w:val="24"/>
+        </w:rPr>
+        <w:t>, je remarque que les lignes de logs contenu</w:t>
+      </w:r>
+      <w:r>
+        <w:rPr>
+          <w:sz w:val="24"/>
+          <w:szCs w:val="24"/>
+        </w:rPr>
+        <w:t>es</w:t>
+      </w:r>
+      <w:r>
+        <w:rPr>
+          <w:sz w:val="24"/>
+          <w:szCs w:val="24"/>
+        </w:rPr>
+        <w:t xml:space="preserve"> au sein de ce test sont du nombre de 500 000 lignes, ce qui est anormalement élevé comparé aux autres tests des fichiers mis à ma disposition.</w:t>
+      </w:r>
+      <w:r>
+        <w:rPr>
+          <w:sz w:val="24"/>
+          <w:szCs w:val="24"/>
+        </w:rPr>
+        <w:br/>
+      </w:r>
+      <w:r>
+        <w:rPr>
+          <w:sz w:val="24"/>
+          <w:szCs w:val="24"/>
+        </w:rPr>
+        <w:t xml:space="preserve">L’application arrive </w:t>
+      </w:r>
+      <w:r>
+        <w:rPr>
+          <w:sz w:val="24"/>
+          <w:szCs w:val="24"/>
+        </w:rPr>
+        <w:t>à</w:t>
+      </w:r>
+      <w:r>
+        <w:rPr>
+          <w:sz w:val="24"/>
+          <w:szCs w:val="24"/>
+        </w:rPr>
+        <w:t xml:space="preserve"> gérer</w:t>
+      </w:r>
+      <w:r>
+        <w:rPr>
+          <w:sz w:val="24"/>
+          <w:szCs w:val="24"/>
+        </w:rPr>
+        <w:t xml:space="preserve"> sans difficulté ni ralentissement</w:t>
+      </w:r>
+      <w:r>
+        <w:rPr>
+          <w:sz w:val="24"/>
+          <w:szCs w:val="24"/>
+        </w:rPr>
+        <w:t xml:space="preserve"> cette quantité d’informations lors du parsing</w:t>
+      </w:r>
+      <w:r>
+        <w:rPr>
+          <w:sz w:val="24"/>
+          <w:szCs w:val="24"/>
+        </w:rPr>
+        <w:t xml:space="preserve"> et du traitement d’informations</w:t>
+      </w:r>
+      <w:r>
+        <w:rPr>
+          <w:sz w:val="24"/>
+          <w:szCs w:val="24"/>
+        </w:rPr>
+        <w:t xml:space="preserve"> sur le </w:t>
+      </w:r>
+      <w:proofErr w:type="spellStart"/>
+      <w:r>
+        <w:rPr>
+          <w:sz w:val="24"/>
+          <w:szCs w:val="24"/>
+        </w:rPr>
+        <w:t>back</w:t>
+      </w:r>
+      <w:r>
+        <w:rPr>
+          <w:sz w:val="24"/>
+          <w:szCs w:val="24"/>
+        </w:rPr>
+        <w:t>-</w:t>
+      </w:r>
+      <w:r>
+        <w:rPr>
+          <w:sz w:val="24"/>
+          <w:szCs w:val="24"/>
+        </w:rPr>
+        <w:t>end</w:t>
+      </w:r>
+      <w:proofErr w:type="spellEnd"/>
+      <w:r>
+        <w:rPr>
+          <w:sz w:val="24"/>
+          <w:szCs w:val="24"/>
+        </w:rPr>
+        <w:t>, lors de l’envoi</w:t>
+      </w:r>
+      <w:r>
+        <w:rPr>
+          <w:sz w:val="24"/>
+          <w:szCs w:val="24"/>
+        </w:rPr>
+        <w:t xml:space="preserve"> et à la réception Websocket </w:t>
+      </w:r>
+      <w:r>
+        <w:rPr>
+          <w:sz w:val="24"/>
+          <w:szCs w:val="24"/>
+        </w:rPr>
+        <w:t>sur</w:t>
+      </w:r>
+      <w:r>
+        <w:rPr>
+          <w:sz w:val="24"/>
+          <w:szCs w:val="24"/>
+        </w:rPr>
+        <w:t xml:space="preserve"> le front-end, lors du traitement par le </w:t>
+      </w:r>
+      <w:proofErr w:type="spellStart"/>
+      <w:r>
+        <w:rPr>
+          <w:sz w:val="24"/>
+          <w:szCs w:val="24"/>
+        </w:rPr>
+        <w:t>LogService</w:t>
+      </w:r>
+      <w:proofErr w:type="spellEnd"/>
+      <w:r>
+        <w:rPr>
+          <w:sz w:val="24"/>
+          <w:szCs w:val="24"/>
+        </w:rPr>
+        <w:t xml:space="preserve">, </w:t>
+      </w:r>
+      <w:r>
+        <w:rPr>
+          <w:sz w:val="24"/>
+          <w:szCs w:val="24"/>
+        </w:rPr>
+        <w:t>ainsi que lors du traitement sur</w:t>
+      </w:r>
+      <w:r>
+        <w:rPr>
+          <w:sz w:val="24"/>
+          <w:szCs w:val="24"/>
+        </w:rPr>
+        <w:t xml:space="preserve"> la page </w:t>
+      </w:r>
+      <w:proofErr w:type="spellStart"/>
+      <w:r>
+        <w:rPr>
+          <w:sz w:val="24"/>
+          <w:szCs w:val="24"/>
+        </w:rPr>
+        <w:t>Typescript</w:t>
+      </w:r>
+      <w:proofErr w:type="spellEnd"/>
+      <w:r>
+        <w:rPr>
+          <w:sz w:val="24"/>
+          <w:szCs w:val="24"/>
+        </w:rPr>
+        <w:t xml:space="preserve"> du composant Log.</w:t>
+      </w:r>
+      <w:r>
+        <w:rPr>
+          <w:sz w:val="24"/>
+          <w:szCs w:val="24"/>
+        </w:rPr>
+        <w:br/>
+        <w:t>L’entièreté de ce ralentissement vient du temps d’affichage au sein de l</w:t>
+      </w:r>
+      <w:r>
+        <w:rPr>
+          <w:sz w:val="24"/>
+          <w:szCs w:val="24"/>
+        </w:rPr>
+        <w:t>a page Html</w:t>
+      </w:r>
+      <w:r>
+        <w:rPr>
+          <w:sz w:val="24"/>
+          <w:szCs w:val="24"/>
+        </w:rPr>
+        <w:t xml:space="preserve">, qui est </w:t>
+      </w:r>
+      <w:r>
+        <w:rPr>
+          <w:sz w:val="24"/>
+          <w:szCs w:val="24"/>
+        </w:rPr>
+        <w:t xml:space="preserve">beaucoup </w:t>
+      </w:r>
+      <w:r>
+        <w:rPr>
+          <w:sz w:val="24"/>
+          <w:szCs w:val="24"/>
+        </w:rPr>
+        <w:t>trop long</w:t>
+      </w:r>
+      <w:r>
+        <w:rPr>
+          <w:sz w:val="24"/>
+          <w:szCs w:val="24"/>
+        </w:rPr>
+        <w:t>.</w:t>
+      </w:r>
+      <w:r>
+        <w:rPr>
+          <w:sz w:val="24"/>
+          <w:szCs w:val="24"/>
+        </w:rPr>
+        <w:t xml:space="preserve"> </w:t>
+      </w:r>
+      <w:r>
+        <w:rPr>
+          <w:sz w:val="24"/>
+          <w:szCs w:val="24"/>
+        </w:rPr>
+        <w:t>L</w:t>
+      </w:r>
+      <w:r>
+        <w:rPr>
+          <w:sz w:val="24"/>
+          <w:szCs w:val="24"/>
+        </w:rPr>
+        <w:t>e navigateur Chrome</w:t>
+      </w:r>
+      <w:r>
+        <w:rPr>
+          <w:sz w:val="24"/>
+          <w:szCs w:val="24"/>
+        </w:rPr>
+        <w:t xml:space="preserve"> </w:t>
+      </w:r>
+      <w:r>
+        <w:rPr>
+          <w:sz w:val="24"/>
+          <w:szCs w:val="24"/>
+        </w:rPr>
+        <w:t>nous en informe avec ce message d’erreur.</w:t>
+      </w:r>
+    </w:p>
+    <w:p>
+      <w:pPr>
+        <w:rPr>
+          <w:sz w:val="24"/>
+          <w:szCs w:val="24"/>
+        </w:rPr>
+      </w:pPr>
+      <w:r>
+        <w:rPr>
+          <w:sz w:val="24"/>
+          <w:szCs w:val="24"/>
+        </w:rPr>
+        <w:t>Suite à la claire définition du besoin du client d'afficher en une seule fois l'ensemble des lignes de logs d'un test dans ce composant</w:t>
+      </w:r>
+      <w:r>
+        <w:rPr>
+          <w:sz w:val="24"/>
+          <w:szCs w:val="24"/>
+        </w:rPr>
+        <w:t xml:space="preserve"> avec une barre de progression, </w:t>
+      </w:r>
+      <w:r>
+        <w:rPr>
+          <w:sz w:val="24"/>
+          <w:szCs w:val="24"/>
+        </w:rPr>
+        <w:t xml:space="preserve">tel que spécifié dans les points à réaliser du cahier des charges, </w:t>
+      </w:r>
+      <w:r>
+        <w:rPr>
+          <w:sz w:val="24"/>
+          <w:szCs w:val="24"/>
+        </w:rPr>
+        <w:t xml:space="preserve">et ne pouvant prendre la liberté de modifier le cahier des charges, j’ai convenu avec </w:t>
+      </w:r>
+      <w:r>
+        <w:rPr>
+          <w:sz w:val="24"/>
+          <w:szCs w:val="24"/>
+        </w:rPr>
+        <w:t>mon responsable de fixer un rendez-vous par visioconférence avec un responsable de l'équipe FUTE. L'objectif de cette réunion est que je puisse expliquer le problème que je rencontre et que nous puissions</w:t>
+      </w:r>
+      <w:r>
+        <w:rPr>
+          <w:sz w:val="24"/>
+          <w:szCs w:val="24"/>
+        </w:rPr>
+        <w:t xml:space="preserve"> trouver des solutions de manière collaborative.</w:t>
+      </w:r>
+    </w:p>
+    <w:p>
+      <w:pPr>
+        <w:rPr>
+          <w:sz w:val="24"/>
+          <w:szCs w:val="24"/>
+        </w:rPr>
+      </w:pPr>
+    </w:p>
+    <w:p>
+      <w:pPr>
+        <w:rPr>
+          <w:sz w:val="24"/>
+          <w:szCs w:val="24"/>
+        </w:rPr>
+      </w:pPr>
+    </w:p>
+    <w:p>
+      <w:pPr>
+        <w:rPr>
+          <w:sz w:val="24"/>
+          <w:szCs w:val="24"/>
+        </w:rPr>
+      </w:pPr>
+    </w:p>
     <w:p/>
-    <w:p/>
-    <w:p/>
-    <w:p>
-      <w:r>
-        <w:t>1.Chercher les erreurs de code ou d’affichage en condition extrême</w:t>
-      </w:r>
-    </w:p>
     <w:p>
       <w:pPr>
         <w:pStyle w:val="Titre3"/>
@@ -19733,34 +20995,166 @@
       <w:bookmarkStart w:id="192" w:name="_Toc141043037"/>
       <w:bookmarkStart w:id="193" w:name="_Toc141306319"/>
       <w:r>
+        <w:lastRenderedPageBreak/>
         <w:t>Réunion client</w:t>
       </w:r>
       <w:bookmarkEnd w:id="192"/>
       <w:bookmarkEnd w:id="193"/>
     </w:p>
     <w:p>
-      <w:r>
-        <w:t>2.Adapter son discours de dev a son interlocuteur</w:t>
-      </w:r>
-    </w:p>
-    <w:p>
-      <w:r>
-        <w:t>3.faire des réunions clients pour changer les objectifs</w:t>
-      </w:r>
-    </w:p>
-    <w:p>
-      <w:r>
-        <w:t>(</w:t>
-      </w:r>
-      <w:proofErr w:type="gramStart"/>
-      <w:r>
-        <w:t>je</w:t>
-      </w:r>
-      <w:proofErr w:type="gramEnd"/>
-      <w:r>
-        <w:t xml:space="preserve"> parle de la redéfinition des objectifs)</w:t>
-      </w:r>
-    </w:p>
+      <w:pPr>
+        <w:pStyle w:val="Sansinterligne"/>
+        <w:rPr>
+          <w:sz w:val="24"/>
+          <w:szCs w:val="24"/>
+        </w:rPr>
+      </w:pPr>
+      <w:r>
+        <w:rPr>
+          <w:sz w:val="24"/>
+          <w:szCs w:val="24"/>
+        </w:rPr>
+        <w:t xml:space="preserve">Grace à la méthode Agile mise en place, et à l’interaction constante avec l’équipe FUTE, nous effectuons la </w:t>
+      </w:r>
+      <w:r>
+        <w:rPr>
+          <w:sz w:val="24"/>
+          <w:szCs w:val="24"/>
+        </w:rPr>
+        <w:t xml:space="preserve">réunion client </w:t>
+      </w:r>
+      <w:r>
+        <w:rPr>
+          <w:sz w:val="24"/>
+          <w:szCs w:val="24"/>
+        </w:rPr>
+        <w:t xml:space="preserve">avec le responsable de l’équipe le lendemain de la découverte de la problématique rencontré. Cette réactivité met permet de ne pas prendre de retard sur le planning attendu, tout en continuant </w:t>
+      </w:r>
+      <w:r>
+        <w:rPr>
+          <w:sz w:val="24"/>
+          <w:szCs w:val="24"/>
+        </w:rPr>
+        <w:t>à</w:t>
+      </w:r>
+      <w:r>
+        <w:rPr>
+          <w:sz w:val="24"/>
+          <w:szCs w:val="24"/>
+        </w:rPr>
+        <w:t xml:space="preserve"> travailler dans de bonne condition sur des attentes clients bien définis.</w:t>
+      </w:r>
+      <w:r>
+        <w:br/>
+      </w:r>
+      <w:r>
+        <w:br/>
+      </w:r>
+      <w:r>
+        <w:rPr>
+          <w:sz w:val="24"/>
+          <w:szCs w:val="24"/>
+        </w:rPr>
+        <w:t xml:space="preserve">Lors de cette réunion, j’explique oralement la problématique rencontrée, en essayant d’adapter mon discours au maximum du au faite que le client ne connait pas le fonctionnement interne </w:t>
+      </w:r>
+      <w:r>
+        <w:rPr>
+          <w:sz w:val="24"/>
+          <w:szCs w:val="24"/>
+        </w:rPr>
+        <w:t xml:space="preserve">de l’application </w:t>
+      </w:r>
+      <w:r>
+        <w:rPr>
+          <w:sz w:val="24"/>
+          <w:szCs w:val="24"/>
+        </w:rPr>
+        <w:t>aussi bien que moi ou mon responsable.</w:t>
+      </w:r>
+      <w:r>
+        <w:rPr>
+          <w:sz w:val="24"/>
+          <w:szCs w:val="24"/>
+        </w:rPr>
+        <w:br/>
+        <w:t xml:space="preserve">Après avoir expliquer la problématique ainsi que le point de blocage de l’application, nous nous mettons d’accord sur une redéfinition du résultat final attendu du composant log. </w:t>
+      </w:r>
+    </w:p>
+    <w:p>
+      <w:pPr>
+        <w:pStyle w:val="Sansinterligne"/>
+        <w:rPr>
+          <w:sz w:val="24"/>
+          <w:szCs w:val="24"/>
+        </w:rPr>
+      </w:pPr>
+      <w:r>
+        <w:rPr>
+          <w:sz w:val="24"/>
+          <w:szCs w:val="24"/>
+        </w:rPr>
+        <w:br/>
+        <w:t>Désormais, le composant n’affichera plus</w:t>
+      </w:r>
+      <w:r>
+        <w:rPr>
+          <w:sz w:val="24"/>
+          <w:szCs w:val="24"/>
+        </w:rPr>
+        <w:t xml:space="preserve"> l’intégralité des lignes de logs d’un test en un seul chargement, mais réalisera du « lazy loading », un chargement différé.</w:t>
+      </w:r>
+      <w:r>
+        <w:rPr>
+          <w:sz w:val="24"/>
+          <w:szCs w:val="24"/>
+        </w:rPr>
+        <w:br/>
+        <w:t xml:space="preserve">L’affichage des lignes de log dans le composant sera défini par </w:t>
+      </w:r>
+      <w:r>
+        <w:rPr>
+          <w:sz w:val="24"/>
+          <w:szCs w:val="24"/>
+        </w:rPr>
+        <w:t>une quantité maximale</w:t>
+      </w:r>
+      <w:r>
+        <w:rPr>
+          <w:sz w:val="24"/>
+          <w:szCs w:val="24"/>
+        </w:rPr>
+        <w:t xml:space="preserve">, et l’utilisateur devra </w:t>
+      </w:r>
+      <w:r>
+        <w:rPr>
+          <w:sz w:val="24"/>
+          <w:szCs w:val="24"/>
+        </w:rPr>
+        <w:t xml:space="preserve">atteindre la dernière ligne de log affiché avec </w:t>
+      </w:r>
+      <w:r>
+        <w:rPr>
+          <w:sz w:val="24"/>
+          <w:szCs w:val="24"/>
+        </w:rPr>
+        <w:t xml:space="preserve">la barre de progression </w:t>
+      </w:r>
+      <w:r>
+        <w:rPr>
+          <w:sz w:val="24"/>
+          <w:szCs w:val="24"/>
+        </w:rPr>
+        <w:t xml:space="preserve">du composant </w:t>
+      </w:r>
+      <w:r>
+        <w:rPr>
+          <w:sz w:val="24"/>
+          <w:szCs w:val="24"/>
+        </w:rPr>
+        <w:t>pour charger les lignes de logs suivant.</w:t>
+      </w:r>
+    </w:p>
+    <w:p/>
     <w:p>
       <w:pPr>
         <w:pStyle w:val="Titre3"/>
@@ -19773,6 +21167,725 @@
       <w:bookmarkEnd w:id="194"/>
       <w:bookmarkEnd w:id="195"/>
     </w:p>
+    <w:p>
+      <w:pPr>
+        <w:pStyle w:val="Sansinterligne"/>
+        <w:rPr>
+          <w:noProof/>
+          <w:sz w:val="24"/>
+          <w:szCs w:val="24"/>
+        </w:rPr>
+      </w:pPr>
+      <w:r>
+        <w:rPr>
+          <w:sz w:val="24"/>
+          <w:szCs w:val="24"/>
+        </w:rPr>
+        <w:t xml:space="preserve">Une fois </w:t>
+      </w:r>
+      <w:r>
+        <w:rPr>
+          <w:sz w:val="24"/>
+          <w:szCs w:val="24"/>
+        </w:rPr>
+        <w:t>cette réunion terminée</w:t>
+      </w:r>
+      <w:r>
+        <w:rPr>
+          <w:sz w:val="24"/>
+          <w:szCs w:val="24"/>
+        </w:rPr>
+        <w:t xml:space="preserve"> et le fonctionnement final du composant redéfini avec le client, j’ai mis en application les décisions prise durant cet entretien</w:t>
+      </w:r>
+      <w:r>
+        <w:rPr>
+          <w:sz w:val="24"/>
+          <w:szCs w:val="24"/>
+        </w:rPr>
+        <w:t xml:space="preserve"> en modifiant mon code existant.</w:t>
+      </w:r>
+      <w:r>
+        <w:rPr>
+          <w:sz w:val="24"/>
+          <w:szCs w:val="24"/>
+        </w:rPr>
+        <w:br/>
+      </w:r>
+      <w:r>
+        <w:rPr>
+          <w:sz w:val="24"/>
+          <w:szCs w:val="24"/>
+        </w:rPr>
+        <w:br/>
+        <w:t>Afin de connaître le niveau de la barre de progression du composant, j’utilise la méthode « (scroll)</w:t>
+      </w:r>
+      <w:r>
+        <w:rPr>
+          <w:sz w:val="24"/>
+          <w:szCs w:val="24"/>
+        </w:rPr>
+        <w:t> »</w:t>
+      </w:r>
+      <w:r>
+        <w:rPr>
+          <w:sz w:val="24"/>
+          <w:szCs w:val="24"/>
+        </w:rPr>
+        <w:t xml:space="preserve"> dans la balise &lt;section&gt; sur le fichier H</w:t>
+      </w:r>
+      <w:r>
+        <w:rPr>
+          <w:sz w:val="24"/>
+          <w:szCs w:val="24"/>
+        </w:rPr>
+        <w:t>tml</w:t>
+      </w:r>
+      <w:r>
+        <w:rPr>
+          <w:sz w:val="24"/>
+          <w:szCs w:val="24"/>
+        </w:rPr>
+        <w:t xml:space="preserve"> du composant. </w:t>
+      </w:r>
+      <w:r>
+        <w:rPr>
+          <w:sz w:val="24"/>
+          <w:szCs w:val="24"/>
+        </w:rPr>
+        <w:t xml:space="preserve">Ainsi, chaque fois que l'utilisateur fait défiler la section, </w:t>
+      </w:r>
+      <w:r>
+        <w:rPr>
+          <w:sz w:val="24"/>
+          <w:szCs w:val="24"/>
+        </w:rPr>
+        <w:t>ce</w:t>
+      </w:r>
+      <w:r>
+        <w:rPr>
+          <w:sz w:val="24"/>
+          <w:szCs w:val="24"/>
+        </w:rPr>
+        <w:t>tte méthode déclenche la fonction « </w:t>
+      </w:r>
+      <w:proofErr w:type="spellStart"/>
+      <w:r>
+        <w:rPr>
+          <w:sz w:val="24"/>
+          <w:szCs w:val="24"/>
+        </w:rPr>
+        <w:t>onScroll</w:t>
+      </w:r>
+      <w:proofErr w:type="spellEnd"/>
+      <w:r>
+        <w:rPr>
+          <w:sz w:val="24"/>
+          <w:szCs w:val="24"/>
+        </w:rPr>
+        <w:t xml:space="preserve"> » avec un évènement </w:t>
+      </w:r>
+      <w:r>
+        <w:rPr>
+          <w:sz w:val="24"/>
+          <w:szCs w:val="24"/>
+        </w:rPr>
+        <w:t xml:space="preserve">en argument </w:t>
+      </w:r>
+      <w:r>
+        <w:rPr>
+          <w:sz w:val="24"/>
+          <w:szCs w:val="24"/>
+        </w:rPr>
+        <w:t>contenant les informations de scroll.</w:t>
+      </w:r>
+      <w:r>
+        <w:rPr>
+          <w:noProof/>
+        </w:rPr>
+        <w:t xml:space="preserve"> </w:t>
+      </w:r>
+      <w:r>
+        <w:rPr>
+          <w:noProof/>
+        </w:rPr>
+        <w:br/>
+      </w:r>
+      <w:r>
+        <w:rPr>
+          <w:noProof/>
+        </w:rPr>
+        <w:br/>
+      </w:r>
+      <w:r>
+        <w:rPr>
+          <w:noProof/>
+          <w:sz w:val="24"/>
+          <w:szCs w:val="24"/>
+        </w:rPr>
+        <w:t>Dans cette fonction onScroll, je récupère trois valeurs :</w:t>
+      </w:r>
+    </w:p>
+    <w:p>
+      <w:pPr>
+        <w:pStyle w:val="Sansinterligne"/>
+        <w:rPr>
+          <w:noProof/>
+          <w:sz w:val="24"/>
+          <w:szCs w:val="24"/>
+        </w:rPr>
+      </w:pPr>
+      <w:r>
+        <w:rPr>
+          <w:noProof/>
+          <w:sz w:val="24"/>
+          <w:szCs w:val="24"/>
+        </w:rPr>
+        <w:t>« scrollHeight » qui contient la hauteur de la zone scrollable total,</w:t>
+      </w:r>
+    </w:p>
+    <w:p>
+      <w:pPr>
+        <w:pStyle w:val="Sansinterligne"/>
+        <w:rPr>
+          <w:noProof/>
+          <w:sz w:val="24"/>
+          <w:szCs w:val="24"/>
+        </w:rPr>
+      </w:pPr>
+      <w:r>
+        <w:rPr>
+          <w:noProof/>
+          <w:sz w:val="24"/>
+          <w:szCs w:val="24"/>
+        </w:rPr>
+        <w:t>« clientHeight » qui contient la hauteur de la zone affiché,</w:t>
+      </w:r>
+    </w:p>
+    <w:p>
+      <w:pPr>
+        <w:pStyle w:val="Sansinterligne"/>
+        <w:rPr>
+          <w:noProof/>
+          <w:sz w:val="24"/>
+          <w:szCs w:val="24"/>
+        </w:rPr>
+      </w:pPr>
+      <w:r>
+        <w:rPr>
+          <w:noProof/>
+          <w:sz w:val="24"/>
+          <w:szCs w:val="24"/>
+        </w:rPr>
+        <w:t>Et « scrollTop » qui contient la hauteur entre le haut de la zone scrollable total et le haut de la zone affiché</w:t>
+      </w:r>
+      <w:r>
+        <w:rPr>
+          <w:noProof/>
+          <w:sz w:val="24"/>
+          <w:szCs w:val="24"/>
+        </w:rPr>
+        <w:t>, permettant de connaître la taille de toute la partie caché car déjà scrollé.</w:t>
+      </w:r>
+    </w:p>
+    <w:p>
+      <w:pPr>
+        <w:pStyle w:val="Sansinterligne"/>
+        <w:rPr>
+          <w:noProof/>
+          <w:sz w:val="24"/>
+          <w:szCs w:val="24"/>
+        </w:rPr>
+      </w:pPr>
+    </w:p>
+    <w:p>
+      <w:pPr>
+        <w:pStyle w:val="Sansinterligne"/>
+        <w:rPr>
+          <w:sz w:val="24"/>
+          <w:szCs w:val="24"/>
+        </w:rPr>
+      </w:pPr>
+      <w:r>
+        <w:rPr>
+          <w:sz w:val="24"/>
+          <w:szCs w:val="24"/>
+        </w:rPr>
+        <w:t xml:space="preserve">Si la taille </w:t>
+      </w:r>
+      <w:r>
+        <w:rPr>
+          <w:sz w:val="24"/>
+          <w:szCs w:val="24"/>
+        </w:rPr>
+        <w:t xml:space="preserve">de la partie </w:t>
+      </w:r>
+      <w:r>
+        <w:rPr>
+          <w:sz w:val="24"/>
+          <w:szCs w:val="24"/>
+        </w:rPr>
+        <w:t xml:space="preserve">cachée </w:t>
+      </w:r>
+      <w:r>
+        <w:rPr>
+          <w:sz w:val="24"/>
+          <w:szCs w:val="24"/>
+        </w:rPr>
+        <w:t xml:space="preserve">déjà scroller </w:t>
+      </w:r>
+      <w:r>
+        <w:rPr>
+          <w:sz w:val="24"/>
+          <w:szCs w:val="24"/>
+        </w:rPr>
+        <w:t>additionné à</w:t>
+      </w:r>
+      <w:r>
+        <w:rPr>
+          <w:sz w:val="24"/>
+          <w:szCs w:val="24"/>
+        </w:rPr>
+        <w:t xml:space="preserve"> la hauteur de la zone affiché </w:t>
+      </w:r>
+      <w:r>
+        <w:rPr>
+          <w:sz w:val="24"/>
+          <w:szCs w:val="24"/>
+        </w:rPr>
+        <w:t>est égal à</w:t>
+      </w:r>
+      <w:r>
+        <w:rPr>
+          <w:sz w:val="24"/>
+          <w:szCs w:val="24"/>
+        </w:rPr>
+        <w:t xml:space="preserve"> la taille de la zone total de la zone scrollable, alors nous somme à la fin de la zone scrollable</w:t>
+      </w:r>
+      <w:r>
+        <w:rPr>
+          <w:sz w:val="24"/>
+          <w:szCs w:val="24"/>
+        </w:rPr>
+        <w:t>.</w:t>
+      </w:r>
+      <w:r>
+        <w:rPr>
+          <w:sz w:val="24"/>
+          <w:szCs w:val="24"/>
+        </w:rPr>
+        <w:t xml:space="preserve"> </w:t>
+      </w:r>
+      <w:r>
+        <w:rPr>
+          <w:sz w:val="24"/>
+          <w:szCs w:val="24"/>
+        </w:rPr>
+        <w:t>I</w:t>
+      </w:r>
+      <w:r>
+        <w:rPr>
+          <w:sz w:val="24"/>
+          <w:szCs w:val="24"/>
+        </w:rPr>
+        <w:t xml:space="preserve">l faut </w:t>
+      </w:r>
+      <w:r>
+        <w:rPr>
+          <w:sz w:val="24"/>
+          <w:szCs w:val="24"/>
+        </w:rPr>
+        <w:t xml:space="preserve">donc </w:t>
+      </w:r>
+      <w:r>
+        <w:rPr>
+          <w:sz w:val="24"/>
+          <w:szCs w:val="24"/>
+        </w:rPr>
+        <w:t xml:space="preserve">afficher le </w:t>
+      </w:r>
+      <w:r>
+        <w:rPr>
+          <w:sz w:val="24"/>
+          <w:szCs w:val="24"/>
+        </w:rPr>
+        <w:t>bloc</w:t>
+      </w:r>
+      <w:r>
+        <w:rPr>
+          <w:sz w:val="24"/>
+          <w:szCs w:val="24"/>
+        </w:rPr>
+        <w:t xml:space="preserve"> de logs </w:t>
+      </w:r>
+      <w:r>
+        <w:rPr>
+          <w:sz w:val="24"/>
+          <w:szCs w:val="24"/>
+        </w:rPr>
+        <w:t xml:space="preserve">suivant en plus de celui déjà affiché. </w:t>
+      </w:r>
+    </w:p>
+    <w:p>
+      <w:pPr>
+        <w:pStyle w:val="Sansinterligne"/>
+        <w:rPr>
+          <w:noProof/>
+          <w:sz w:val="24"/>
+          <w:szCs w:val="24"/>
+        </w:rPr>
+      </w:pPr>
+      <w:r>
+        <w:rPr>
+          <w:noProof/>
+        </w:rPr>
+        <mc:AlternateContent>
+          <mc:Choice Requires="wps">
+            <w:drawing>
+              <wp:anchor distT="0" distB="0" distL="114300" distR="114300" simplePos="0" relativeHeight="251720704" behindDoc="0" locked="0" layoutInCell="1" allowOverlap="1" wp14:anchorId="0005FF19" wp14:editId="585D0E6A">
+                <wp:simplePos x="0" y="0"/>
+                <wp:positionH relativeFrom="column">
+                  <wp:posOffset>1373422</wp:posOffset>
+                </wp:positionH>
+                <wp:positionV relativeFrom="paragraph">
+                  <wp:posOffset>1537335</wp:posOffset>
+                </wp:positionV>
+                <wp:extent cx="2941955" cy="174625"/>
+                <wp:effectExtent l="0" t="0" r="0" b="0"/>
+                <wp:wrapTopAndBottom/>
+                <wp:docPr id="851156248" name="Zone de texte 1"/>
+                <wp:cNvGraphicFramePr/>
+                <a:graphic xmlns:a="http://schemas.openxmlformats.org/drawingml/2006/main">
+                  <a:graphicData uri="http://schemas.microsoft.com/office/word/2010/wordprocessingShape">
+                    <wps:wsp>
+                      <wps:cNvSpPr txBox="1"/>
+                      <wps:spPr>
+                        <a:xfrm>
+                          <a:off x="0" y="0"/>
+                          <a:ext cx="2941955" cy="174625"/>
+                        </a:xfrm>
+                        <a:prstGeom prst="rect">
+                          <a:avLst/>
+                        </a:prstGeom>
+                        <a:solidFill>
+                          <a:prstClr val="white"/>
+                        </a:solidFill>
+                        <a:ln>
+                          <a:noFill/>
+                        </a:ln>
+                      </wps:spPr>
+                      <wps:txbx>
+                        <w:txbxContent>
+                          <w:p>
+                            <w:pPr>
+                              <w:pStyle w:val="Lgende"/>
+                              <w:rPr>
+                                <w:noProof/>
+                                <w:sz w:val="24"/>
+                                <w:szCs w:val="24"/>
+                              </w:rPr>
+                            </w:pPr>
+                            <w:r>
+                              <w:t xml:space="preserve">Figure </w:t>
+                            </w:r>
+                            <w:r>
+                              <w:fldChar w:fldCharType="begin"/>
+                            </w:r>
+                            <w:r>
+                              <w:instrText xml:space="preserve"> SEQ Figure \* ARABIC </w:instrText>
+                            </w:r>
+                            <w:r>
+                              <w:fldChar w:fldCharType="separate"/>
+                            </w:r>
+                            <w:r>
+                              <w:rPr>
+                                <w:noProof/>
+                              </w:rPr>
+                              <w:t>18</w:t>
+                            </w:r>
+                            <w:r>
+                              <w:fldChar w:fldCharType="end"/>
+                            </w:r>
+                            <w:r>
+                              <w:t xml:space="preserve"> Méthode </w:t>
+                            </w:r>
+                            <w:proofErr w:type="spellStart"/>
+                            <w:r>
+                              <w:t>onScroll</w:t>
+                            </w:r>
+                            <w:proofErr w:type="spellEnd"/>
+                            <w:r>
+                              <w:t xml:space="preserve"> du Composant Log</w:t>
+                            </w:r>
+                          </w:p>
+                        </w:txbxContent>
+                      </wps:txbx>
+                      <wps:bodyPr rot="0" spcFirstLastPara="0" vertOverflow="overflow" horzOverflow="overflow" vert="horz" wrap="square" lIns="0" tIns="0" rIns="0" bIns="0" numCol="1" spcCol="0" rtlCol="0" fromWordArt="0" anchor="t" anchorCtr="0" forceAA="0" compatLnSpc="1">
+                        <a:prstTxWarp prst="textNoShape">
+                          <a:avLst/>
+                        </a:prstTxWarp>
+                        <a:noAutofit/>
+                      </wps:bodyPr>
+                    </wps:wsp>
+                  </a:graphicData>
+                </a:graphic>
+                <wp14:sizeRelH relativeFrom="margin">
+                  <wp14:pctWidth>0</wp14:pctWidth>
+                </wp14:sizeRelH>
+                <wp14:sizeRelV relativeFrom="margin">
+                  <wp14:pctHeight>0</wp14:pctHeight>
+                </wp14:sizeRelV>
+              </wp:anchor>
+            </w:drawing>
+          </mc:Choice>
+          <mc:Fallback>
+            <w:pict>
+              <v:shape w14:anchorId="0005FF19" id="_x0000_s1043" type="#_x0000_t202" style="position:absolute;margin-left:108.15pt;margin-top:121.05pt;width:231.65pt;height:13.75pt;z-index:251720704;visibility:visible;mso-wrap-style:square;mso-width-percent:0;mso-height-percent:0;mso-wrap-distance-left:9pt;mso-wrap-distance-top:0;mso-wrap-distance-right:9pt;mso-wrap-distance-bottom:0;mso-position-horizontal:absolute;mso-position-horizontal-relative:text;mso-position-vertical:absolute;mso-position-vertical-relative:text;mso-width-percent:0;mso-height-percent:0;mso-width-relative:margin;mso-height-relative:margin;v-text-anchor:top" o:gfxdata="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" stroked="f">
+                <v:textbox inset="0,0,0,0">
+                  <w:txbxContent>
+                    <w:p>
+                      <w:pPr>
+                        <w:pStyle w:val="Lgende"/>
+                        <w:rPr>
+                          <w:noProof/>
+                          <w:sz w:val="24"/>
+                          <w:szCs w:val="24"/>
+                        </w:rPr>
+                      </w:pPr>
+                      <w:r>
+                        <w:t xml:space="preserve">Figure </w:t>
+                      </w:r>
+                      <w:r>
+                        <w:fldChar w:fldCharType="begin"/>
+                      </w:r>
+                      <w:r>
+                        <w:instrText xml:space="preserve"> SEQ Figure \* ARABIC </w:instrText>
+                      </w:r>
+                      <w:r>
+                        <w:fldChar w:fldCharType="separate"/>
+                      </w:r>
+                      <w:r>
+                        <w:rPr>
+                          <w:noProof/>
+                        </w:rPr>
+                        <w:t>18</w:t>
+                      </w:r>
+                      <w:r>
+                        <w:fldChar w:fldCharType="end"/>
+                      </w:r>
+                      <w:r>
+                        <w:t xml:space="preserve"> Méthode </w:t>
+                      </w:r>
+                      <w:proofErr w:type="spellStart"/>
+                      <w:r>
+                        <w:t>onScroll</w:t>
+                      </w:r>
+                      <w:proofErr w:type="spellEnd"/>
+                      <w:r>
+                        <w:t xml:space="preserve"> du Composant Log</w:t>
+                      </w:r>
+                    </w:p>
+                  </w:txbxContent>
+                </v:textbox>
+                <w10:wrap type="topAndBottom"/>
+              </v:shape>
+            </w:pict>
+          </mc:Fallback>
+        </mc:AlternateContent>
+      </w:r>
+      <w:r>
+        <w:rPr>
+          <w:noProof/>
+          <w:sz w:val="24"/>
+          <w:szCs w:val="24"/>
+        </w:rPr>
+        <w:drawing>
+          <wp:anchor distT="0" distB="0" distL="114300" distR="114300" simplePos="0" relativeHeight="251718656" behindDoc="0" locked="0" layoutInCell="1" allowOverlap="1" wp14:anchorId="7E5BAAF9" wp14:editId="652AF9DF">
+            <wp:simplePos x="0" y="0"/>
+            <wp:positionH relativeFrom="margin">
+              <wp:posOffset>1032538</wp:posOffset>
+            </wp:positionH>
+            <wp:positionV relativeFrom="paragraph">
+              <wp:posOffset>341768</wp:posOffset>
+            </wp:positionV>
+            <wp:extent cx="3410585" cy="1358265"/>
+            <wp:effectExtent l="0" t="0" r="0" b="0"/>
+            <wp:wrapTopAndBottom/>
+            <wp:docPr id="1135368202" name="Image 2" descr="Une image contenant texte, capture d’écran, Police, ligne&#10;&#10;Description générée automatiquement"/>
+            <wp:cNvGraphicFramePr>
+              <a:graphicFrameLocks xmlns:a="http://schemas.openxmlformats.org/drawingml/2006/main" noChangeAspect="1"/>
+            </wp:cNvGraphicFramePr>
+            <a:graphic xmlns:a="http://schemas.openxmlformats.org/drawingml/2006/main">
+              <a:graphicData uri="http://schemas.openxmlformats.org/drawingml/2006/picture">
+                <pic:pic xmlns:pic="http://schemas.openxmlformats.org/drawingml/2006/picture">
+                  <pic:nvPicPr>
+                    <pic:cNvPr id="1135368202" name="Image 2" descr="Une image contenant texte, capture d’écran, Police, ligne&#10;&#10;Description générée automatiquement"/>
+                    <pic:cNvPicPr/>
+                  </pic:nvPicPr>
+                  <pic:blipFill>
+                    <a:blip r:embed="rId27">
+                      <a:extLst>
+                        <a:ext uri="{28A0092B-C50C-407E-A947-70E740481C1C}">
+                          <a14:useLocalDpi xmlns:a14="http://schemas.microsoft.com/office/drawing/2010/main" val="0"/>
+                        </a:ext>
+                      </a:extLst>
+                    </a:blip>
+                    <a:stretch>
+                      <a:fillRect/>
+                    </a:stretch>
+                  </pic:blipFill>
+                  <pic:spPr>
+                    <a:xfrm>
+                      <a:off x="0" y="0"/>
+                      <a:ext cx="3410585" cy="1358265"/>
+                    </a:xfrm>
+                    <a:prstGeom prst="rect">
+                      <a:avLst/>
+                    </a:prstGeom>
+                  </pic:spPr>
+                </pic:pic>
+              </a:graphicData>
+            </a:graphic>
+            <wp14:sizeRelH relativeFrom="margin">
+              <wp14:pctWidth>0</wp14:pctWidth>
+            </wp14:sizeRelH>
+            <wp14:sizeRelV relativeFrom="margin">
+              <wp14:pctHeight>0</wp14:pctHeight>
+            </wp14:sizeRelV>
+          </wp:anchor>
+        </w:drawing>
+      </w:r>
+      <w:r>
+        <w:rPr>
+          <w:sz w:val="24"/>
+          <w:szCs w:val="24"/>
+        </w:rPr>
+        <w:t>Pour cela, une nouvelle variable, appelé « </w:t>
+      </w:r>
+      <w:proofErr w:type="spellStart"/>
+      <w:r>
+        <w:rPr>
+          <w:sz w:val="24"/>
+          <w:szCs w:val="24"/>
+        </w:rPr>
+        <w:t>log_blocks_displayed</w:t>
+      </w:r>
+      <w:proofErr w:type="spellEnd"/>
+      <w:r>
+        <w:rPr>
+          <w:sz w:val="24"/>
+          <w:szCs w:val="24"/>
+        </w:rPr>
+        <w:t> » est incrémenté.</w:t>
+      </w:r>
+    </w:p>
+    <w:p>
+      <w:pPr>
+        <w:pStyle w:val="Sansinterligne"/>
+        <w:rPr>
+          <w:noProof/>
+          <w:sz w:val="24"/>
+          <w:szCs w:val="24"/>
+        </w:rPr>
+      </w:pPr>
+      <w:r>
+        <w:lastRenderedPageBreak/>
+        <w:br/>
+      </w:r>
+      <w:r>
+        <w:rPr>
+          <w:sz w:val="24"/>
+          <w:szCs w:val="24"/>
+        </w:rPr>
+        <w:t xml:space="preserve">Désormais, sur la page Html, </w:t>
+      </w:r>
+      <w:r>
+        <w:rPr>
+          <w:sz w:val="24"/>
+          <w:szCs w:val="24"/>
+        </w:rPr>
+        <w:br/>
+      </w:r>
+    </w:p>
+    <w:p>
+      <w:pPr>
+        <w:rPr>
+          <w:sz w:val="24"/>
+          <w:szCs w:val="24"/>
+        </w:rPr>
+      </w:pPr>
+      <w:r>
+        <w:rPr>
+          <w:noProof/>
+          <w:sz w:val="24"/>
+          <w:szCs w:val="24"/>
+        </w:rPr>
+        <w:drawing>
+          <wp:anchor distT="0" distB="0" distL="114300" distR="114300" simplePos="0" relativeHeight="251717632" behindDoc="0" locked="0" layoutInCell="1" allowOverlap="1" wp14:anchorId="3563C56A" wp14:editId="3A778F3B">
+            <wp:simplePos x="0" y="0"/>
+            <wp:positionH relativeFrom="column">
+              <wp:posOffset>-1298</wp:posOffset>
+            </wp:positionH>
+            <wp:positionV relativeFrom="paragraph">
+              <wp:posOffset>276</wp:posOffset>
+            </wp:positionV>
+            <wp:extent cx="5760720" cy="1165860"/>
+            <wp:effectExtent l="0" t="0" r="0" b="0"/>
+            <wp:wrapSquare wrapText="bothSides"/>
+            <wp:docPr id="168097689" name="Image 1" descr="Une image contenant texte, capture d’écran, Police, ligne&#10;&#10;Description générée automatiquement"/>
+            <wp:cNvGraphicFramePr>
+              <a:graphicFrameLocks xmlns:a="http://schemas.openxmlformats.org/drawingml/2006/main" noChangeAspect="1"/>
+            </wp:cNvGraphicFramePr>
+            <a:graphic xmlns:a="http://schemas.openxmlformats.org/drawingml/2006/main">
+              <a:graphicData uri="http://schemas.openxmlformats.org/drawingml/2006/picture">
+                <pic:pic xmlns:pic="http://schemas.openxmlformats.org/drawingml/2006/picture">
+                  <pic:nvPicPr>
+                    <pic:cNvPr id="168097689" name="Image 1" descr="Une image contenant texte, capture d’écran, Police, ligne&#10;&#10;Description générée automatiquement"/>
+                    <pic:cNvPicPr/>
+                  </pic:nvPicPr>
+                  <pic:blipFill>
+                    <a:blip r:embed="rId28">
+                      <a:extLst>
+                        <a:ext uri="{28A0092B-C50C-407E-A947-70E740481C1C}">
+                          <a14:useLocalDpi xmlns:a14="http://schemas.microsoft.com/office/drawing/2010/main" val="0"/>
+                        </a:ext>
+                      </a:extLst>
+                    </a:blip>
+                    <a:stretch>
+                      <a:fillRect/>
+                    </a:stretch>
+                  </pic:blipFill>
+                  <pic:spPr>
+                    <a:xfrm>
+                      <a:off x="0" y="0"/>
+                      <a:ext cx="5760720" cy="1165860"/>
+                    </a:xfrm>
+                    <a:prstGeom prst="rect">
+                      <a:avLst/>
+                    </a:prstGeom>
+                  </pic:spPr>
+                </pic:pic>
+              </a:graphicData>
+            </a:graphic>
+          </wp:anchor>
+        </w:drawing>
+      </w:r>
+    </w:p>
+    <w:p>
+      <w:pPr>
+        <w:rPr>
+          <w:sz w:val="24"/>
+          <w:szCs w:val="24"/>
+        </w:rPr>
+      </w:pPr>
+      <w:r>
+        <w:rPr>
+          <w:sz w:val="24"/>
+          <w:szCs w:val="24"/>
+        </w:rPr>
+        <w:br/>
+      </w:r>
+    </w:p>
+    <w:p/>
     <w:p>
       <w:r>
         <w:t>3.dire qu’on a des erreurs de code et qu’on les répare</w:t>
@@ -20420,7 +22533,7 @@
         </w:rPr>
         <w:fldChar w:fldCharType="separate"/>
       </w:r>
-      <w:hyperlink r:id="rId26" w:anchor="_Toc141317832" w:history="1">
+      <w:hyperlink r:id="rId29" w:anchor="_Toc141317832" w:history="1">
         <w:r>
           <w:rPr>
             <w:rStyle w:val="Lienhypertexte"/>
@@ -20490,7 +22603,7 @@
           <w:lang w:eastAsia="fr-FR"/>
         </w:rPr>
       </w:pPr>
-      <w:hyperlink r:id="rId27" w:anchor="_Toc141317833" w:history="1">
+      <w:hyperlink r:id="rId30" w:anchor="_Toc141317833" w:history="1">
         <w:r>
           <w:rPr>
             <w:rStyle w:val="Lienhypertexte"/>
@@ -20560,7 +22673,7 @@
           <w:lang w:eastAsia="fr-FR"/>
         </w:rPr>
       </w:pPr>
-      <w:hyperlink r:id="rId28" w:anchor="_Toc141317834" w:history="1">
+      <w:hyperlink r:id="rId31" w:anchor="_Toc141317834" w:history="1">
         <w:r>
           <w:rPr>
             <w:rStyle w:val="Lienhypertexte"/>
@@ -20630,7 +22743,7 @@
           <w:lang w:eastAsia="fr-FR"/>
         </w:rPr>
       </w:pPr>
-      <w:hyperlink r:id="rId29" w:anchor="_Toc141317835" w:history="1">
+      <w:hyperlink r:id="rId32" w:anchor="_Toc141317835" w:history="1">
         <w:r>
           <w:rPr>
             <w:rStyle w:val="Lienhypertexte"/>
@@ -20700,7 +22813,7 @@
           <w:lang w:eastAsia="fr-FR"/>
         </w:rPr>
       </w:pPr>
-      <w:hyperlink r:id="rId30" w:anchor="_Toc141317836" w:history="1">
+      <w:hyperlink r:id="rId33" w:anchor="_Toc141317836" w:history="1">
         <w:r>
           <w:rPr>
             <w:rStyle w:val="Lienhypertexte"/>
@@ -20770,7 +22883,7 @@
           <w:lang w:eastAsia="fr-FR"/>
         </w:rPr>
       </w:pPr>
-      <w:hyperlink r:id="rId31" w:anchor="_Toc141317837" w:history="1">
+      <w:hyperlink r:id="rId34" w:anchor="_Toc141317837" w:history="1">
         <w:r>
           <w:rPr>
             <w:rStyle w:val="Lienhypertexte"/>
@@ -20840,7 +22953,7 @@
           <w:lang w:eastAsia="fr-FR"/>
         </w:rPr>
       </w:pPr>
-      <w:hyperlink r:id="rId32" w:anchor="_Toc141317838" w:history="1">
+      <w:hyperlink r:id="rId35" w:anchor="_Toc141317838" w:history="1">
         <w:r>
           <w:rPr>
             <w:rStyle w:val="Lienhypertexte"/>
@@ -20910,7 +23023,7 @@
           <w:lang w:eastAsia="fr-FR"/>
         </w:rPr>
       </w:pPr>
-      <w:hyperlink r:id="rId33" w:anchor="_Toc141317839" w:history="1">
+      <w:hyperlink r:id="rId36" w:anchor="_Toc141317839" w:history="1">
         <w:r>
           <w:rPr>
             <w:rStyle w:val="Lienhypertexte"/>
@@ -20980,7 +23093,7 @@
           <w:lang w:eastAsia="fr-FR"/>
         </w:rPr>
       </w:pPr>
-      <w:hyperlink r:id="rId34" w:anchor="_Toc141317840" w:history="1">
+      <w:hyperlink r:id="rId37" w:anchor="_Toc141317840" w:history="1">
         <w:r>
           <w:rPr>
             <w:rStyle w:val="Lienhypertexte"/>
@@ -21050,7 +23163,7 @@
           <w:lang w:eastAsia="fr-FR"/>
         </w:rPr>
       </w:pPr>
-      <w:hyperlink r:id="rId35" w:anchor="_Toc141317841" w:history="1">
+      <w:hyperlink r:id="rId38" w:anchor="_Toc141317841" w:history="1">
         <w:r>
           <w:rPr>
             <w:rStyle w:val="Lienhypertexte"/>
@@ -21120,7 +23233,7 @@
           <w:lang w:eastAsia="fr-FR"/>
         </w:rPr>
       </w:pPr>
-      <w:hyperlink r:id="rId36" w:anchor="_Toc141317842" w:history="1">
+      <w:hyperlink r:id="rId39" w:anchor="_Toc141317842" w:history="1">
         <w:r>
           <w:rPr>
             <w:rStyle w:val="Lienhypertexte"/>
@@ -21190,7 +23303,7 @@
           <w:lang w:eastAsia="fr-FR"/>
         </w:rPr>
       </w:pPr>
-      <w:hyperlink r:id="rId37" w:anchor="_Toc141317843" w:history="1">
+      <w:hyperlink r:id="rId40" w:anchor="_Toc141317843" w:history="1">
         <w:r>
           <w:rPr>
             <w:rStyle w:val="Lienhypertexte"/>
@@ -21260,7 +23373,7 @@
           <w:lang w:eastAsia="fr-FR"/>
         </w:rPr>
       </w:pPr>
-      <w:hyperlink r:id="rId38" w:anchor="_Toc141317844" w:history="1">
+      <w:hyperlink r:id="rId41" w:anchor="_Toc141317844" w:history="1">
         <w:r>
           <w:rPr>
             <w:rStyle w:val="Lienhypertexte"/>
@@ -21330,7 +23443,7 @@
           <w:lang w:eastAsia="fr-FR"/>
         </w:rPr>
       </w:pPr>
-      <w:hyperlink r:id="rId39" w:anchor="_Toc141317845" w:history="1">
+      <w:hyperlink r:id="rId42" w:anchor="_Toc141317845" w:history="1">
         <w:r>
           <w:rPr>
             <w:rStyle w:val="Lienhypertexte"/>
@@ -21400,7 +23513,7 @@
           <w:lang w:eastAsia="fr-FR"/>
         </w:rPr>
       </w:pPr>
-      <w:hyperlink r:id="rId40" w:anchor="_Toc141317846" w:history="1">
+      <w:hyperlink r:id="rId43" w:anchor="_Toc141317846" w:history="1">
         <w:r>
           <w:rPr>
             <w:rStyle w:val="Lienhypertexte"/>
@@ -21470,7 +23583,7 @@
           <w:lang w:eastAsia="fr-FR"/>
         </w:rPr>
       </w:pPr>
-      <w:hyperlink r:id="rId41" w:anchor="_Toc141317847" w:history="1">
+      <w:hyperlink r:id="rId44" w:anchor="_Toc141317847" w:history="1">
         <w:r>
           <w:rPr>
             <w:rStyle w:val="Lienhypertexte"/>
@@ -21561,7 +23674,7 @@
     </w:p>
     <w:p/>
     <w:sectPr>
-      <w:footerReference w:type="default" r:id="rId42"/>
+      <w:footerReference w:type="default" r:id="rId45"/>
       <w:pgSz w:w="11906" w:h="16838"/>
       <w:pgMar w:top="1417" w:right="1417" w:bottom="1417" w:left="1417" w:header="708" w:footer="708" w:gutter="0"/>
       <w:cols w:space="708"/>

</xml_diff>

<commit_message>
mémoire finalisation explication FUTE réalisé
</commit_message>
<xml_diff>
--- a/mémoire/brouillon2_memoire.docx
+++ b/mémoire/brouillon2_memoire.docx
@@ -6171,7 +6171,40 @@
           <w:tcPr>
             <w:tcW w:w="1718" w:type="dxa"/>
           </w:tcPr>
-          <w:p/>
+          <w:p>
+            <w:r>
+              <w:rPr>
+                <w:sz w:val="12"/>
+                <w:szCs w:val="12"/>
+              </w:rPr>
+              <w:t xml:space="preserve">Problématique rencontrée et solution </w:t>
+            </w:r>
+            <w:proofErr w:type="spellStart"/>
+            <w:proofErr w:type="gramStart"/>
+            <w:r>
+              <w:rPr>
+                <w:sz w:val="12"/>
+                <w:szCs w:val="12"/>
+              </w:rPr>
+              <w:t>trouvée:</w:t>
+            </w:r>
+            <w:r>
+              <w:rPr>
+                <w:sz w:val="12"/>
+                <w:szCs w:val="12"/>
+              </w:rPr>
+              <w:t>Nouvelle</w:t>
+            </w:r>
+            <w:proofErr w:type="spellEnd"/>
+            <w:proofErr w:type="gramEnd"/>
+            <w:r>
+              <w:rPr>
+                <w:sz w:val="12"/>
+                <w:szCs w:val="12"/>
+              </w:rPr>
+              <w:t xml:space="preserve"> solution implémentée</w:t>
+            </w:r>
+          </w:p>
         </w:tc>
       </w:tr>
       <w:tr>
@@ -6214,7 +6247,40 @@
           <w:tcPr>
             <w:tcW w:w="1718" w:type="dxa"/>
           </w:tcPr>
-          <w:p/>
+          <w:p>
+            <w:r>
+              <w:rPr>
+                <w:sz w:val="12"/>
+                <w:szCs w:val="12"/>
+              </w:rPr>
+              <w:t xml:space="preserve">Problématique rencontrée et solution </w:t>
+            </w:r>
+            <w:proofErr w:type="spellStart"/>
+            <w:proofErr w:type="gramStart"/>
+            <w:r>
+              <w:rPr>
+                <w:sz w:val="12"/>
+                <w:szCs w:val="12"/>
+              </w:rPr>
+              <w:t>trouvée:</w:t>
+            </w:r>
+            <w:r>
+              <w:rPr>
+                <w:sz w:val="12"/>
+                <w:szCs w:val="12"/>
+              </w:rPr>
+              <w:t>Nouvelle</w:t>
+            </w:r>
+            <w:proofErr w:type="spellEnd"/>
+            <w:proofErr w:type="gramEnd"/>
+            <w:r>
+              <w:rPr>
+                <w:sz w:val="12"/>
+                <w:szCs w:val="12"/>
+              </w:rPr>
+              <w:t xml:space="preserve"> solution implémentée</w:t>
+            </w:r>
+          </w:p>
         </w:tc>
       </w:tr>
       <w:tr>
@@ -7535,30 +7601,18 @@
                             <w:bookmarkStart w:id="8" w:name="_Toc141306339"/>
                             <w:bookmarkStart w:id="9" w:name="_Toc141315566"/>
                             <w:bookmarkStart w:id="10" w:name="_Toc141317832"/>
+                            <w:bookmarkStart w:id="11" w:name="_Toc141403903"/>
                             <w:r>
                               <w:t xml:space="preserve">Figure </w:t>
                             </w:r>
-                            <w:r>
-                              <w:fldChar w:fldCharType="begin"/>
-                            </w:r>
-                            <w:r>
-                              <w:instrText xml:space="preserve"> SEQ Figure \* ARABIC </w:instrText>
-                            </w:r>
-                            <w:r>
-                              <w:fldChar w:fldCharType="separate"/>
-                            </w:r>
-                            <w:r>
-                              <w:rPr>
-                                <w:noProof/>
-                              </w:rPr>
-                              <w:t>1</w:t>
-                            </w:r>
-                            <w:r>
-                              <w:rPr>
-                                <w:noProof/>
-                              </w:rPr>
-                              <w:fldChar w:fldCharType="end"/>
-                            </w:r>
+                            <w:fldSimple w:instr=" SEQ Figure \* ARABIC ">
+                              <w:r>
+                                <w:rPr>
+                                  <w:noProof/>
+                                </w:rPr>
+                                <w:t>1</w:t>
+                              </w:r>
+                            </w:fldSimple>
                             <w:r>
                               <w:t xml:space="preserve"> Chiffre d’affaires et collaborateurs</w:t>
                             </w:r>
@@ -7568,6 +7622,7 @@
                             <w:bookmarkEnd w:id="8"/>
                             <w:bookmarkEnd w:id="9"/>
                             <w:bookmarkEnd w:id="10"/>
+                            <w:bookmarkEnd w:id="11"/>
                           </w:p>
                         </w:txbxContent>
                       </wps:txbx>
@@ -7599,45 +7654,34 @@
                           <w:noProof/>
                         </w:rPr>
                       </w:pPr>
-                      <w:bookmarkStart w:id="11" w:name="_Toc141202484"/>
-                      <w:bookmarkStart w:id="12" w:name="_Toc141202518"/>
-                      <w:bookmarkStart w:id="13" w:name="_Toc141207268"/>
-                      <w:bookmarkStart w:id="14" w:name="_Toc141306339"/>
-                      <w:bookmarkStart w:id="15" w:name="_Toc141315566"/>
-                      <w:bookmarkStart w:id="16" w:name="_Toc141317832"/>
+                      <w:bookmarkStart w:id="12" w:name="_Toc141202484"/>
+                      <w:bookmarkStart w:id="13" w:name="_Toc141202518"/>
+                      <w:bookmarkStart w:id="14" w:name="_Toc141207268"/>
+                      <w:bookmarkStart w:id="15" w:name="_Toc141306339"/>
+                      <w:bookmarkStart w:id="16" w:name="_Toc141315566"/>
+                      <w:bookmarkStart w:id="17" w:name="_Toc141317832"/>
+                      <w:bookmarkStart w:id="18" w:name="_Toc141403903"/>
                       <w:r>
                         <w:t xml:space="preserve">Figure </w:t>
                       </w:r>
-                      <w:r>
-                        <w:fldChar w:fldCharType="begin"/>
-                      </w:r>
-                      <w:r>
-                        <w:instrText xml:space="preserve"> SEQ Figure \* ARABIC </w:instrText>
-                      </w:r>
-                      <w:r>
-                        <w:fldChar w:fldCharType="separate"/>
-                      </w:r>
-                      <w:r>
-                        <w:rPr>
-                          <w:noProof/>
-                        </w:rPr>
-                        <w:t>1</w:t>
-                      </w:r>
-                      <w:r>
-                        <w:rPr>
-                          <w:noProof/>
-                        </w:rPr>
-                        <w:fldChar w:fldCharType="end"/>
-                      </w:r>
+                      <w:fldSimple w:instr=" SEQ Figure \* ARABIC ">
+                        <w:r>
+                          <w:rPr>
+                            <w:noProof/>
+                          </w:rPr>
+                          <w:t>1</w:t>
+                        </w:r>
+                      </w:fldSimple>
                       <w:r>
                         <w:t xml:space="preserve"> Chiffre d’affaires et collaborateurs</w:t>
                       </w:r>
-                      <w:bookmarkEnd w:id="11"/>
                       <w:bookmarkEnd w:id="12"/>
                       <w:bookmarkEnd w:id="13"/>
                       <w:bookmarkEnd w:id="14"/>
                       <w:bookmarkEnd w:id="15"/>
                       <w:bookmarkEnd w:id="16"/>
+                      <w:bookmarkEnd w:id="17"/>
+                      <w:bookmarkEnd w:id="18"/>
                     </w:p>
                   </w:txbxContent>
                 </v:textbox>
@@ -7984,11 +8028,11 @@
       <w:pPr>
         <w:pStyle w:val="Titre2"/>
       </w:pPr>
-      <w:bookmarkStart w:id="17" w:name="_Toc141306295"/>
+      <w:bookmarkStart w:id="19" w:name="_Toc141306295"/>
       <w:r>
         <w:t>Mon équipe et mes activités</w:t>
       </w:r>
-      <w:bookmarkEnd w:id="17"/>
+      <w:bookmarkEnd w:id="19"/>
     </w:p>
     <w:p>
       <w:pPr>
@@ -8362,26 +8406,26 @@
       <w:pPr>
         <w:pStyle w:val="Titre1"/>
       </w:pPr>
-      <w:bookmarkStart w:id="18" w:name="_Toc141043016"/>
-      <w:bookmarkStart w:id="19" w:name="_Toc141306296"/>
+      <w:bookmarkStart w:id="20" w:name="_Toc141043016"/>
+      <w:bookmarkStart w:id="21" w:name="_Toc141306296"/>
       <w:r>
         <w:lastRenderedPageBreak/>
         <w:t>Présentation du client</w:t>
       </w:r>
-      <w:bookmarkEnd w:id="18"/>
-      <w:bookmarkEnd w:id="19"/>
-    </w:p>
-    <w:p>
-      <w:pPr>
-        <w:pStyle w:val="Titre2"/>
-      </w:pPr>
-      <w:bookmarkStart w:id="20" w:name="_Toc141043017"/>
-      <w:bookmarkStart w:id="21" w:name="_Toc141306297"/>
-      <w:r>
-        <w:t>Équipe et activités</w:t>
-      </w:r>
       <w:bookmarkEnd w:id="20"/>
       <w:bookmarkEnd w:id="21"/>
+    </w:p>
+    <w:p>
+      <w:pPr>
+        <w:pStyle w:val="Titre2"/>
+      </w:pPr>
+      <w:bookmarkStart w:id="22" w:name="_Toc141043017"/>
+      <w:bookmarkStart w:id="23" w:name="_Toc141306297"/>
+      <w:r>
+        <w:t>Équipe et activités</w:t>
+      </w:r>
+      <w:bookmarkEnd w:id="22"/>
+      <w:bookmarkEnd w:id="23"/>
     </w:p>
     <w:p>
       <w:pPr>
@@ -8949,45 +8993,34 @@
                                 <w:szCs w:val="24"/>
                               </w:rPr>
                             </w:pPr>
-                            <w:bookmarkStart w:id="22" w:name="_Toc141202485"/>
-                            <w:bookmarkStart w:id="23" w:name="_Toc141202519"/>
-                            <w:bookmarkStart w:id="24" w:name="_Toc141207269"/>
-                            <w:bookmarkStart w:id="25" w:name="_Toc141306340"/>
-                            <w:bookmarkStart w:id="26" w:name="_Toc141315567"/>
-                            <w:bookmarkStart w:id="27" w:name="_Toc141317833"/>
+                            <w:bookmarkStart w:id="24" w:name="_Toc141202485"/>
+                            <w:bookmarkStart w:id="25" w:name="_Toc141202519"/>
+                            <w:bookmarkStart w:id="26" w:name="_Toc141207269"/>
+                            <w:bookmarkStart w:id="27" w:name="_Toc141306340"/>
+                            <w:bookmarkStart w:id="28" w:name="_Toc141315567"/>
+                            <w:bookmarkStart w:id="29" w:name="_Toc141317833"/>
+                            <w:bookmarkStart w:id="30" w:name="_Toc141403904"/>
                             <w:r>
                               <w:t xml:space="preserve">Figure </w:t>
                             </w:r>
-                            <w:r>
-                              <w:fldChar w:fldCharType="begin"/>
-                            </w:r>
-                            <w:r>
-                              <w:instrText xml:space="preserve"> SEQ Figure \* ARABIC </w:instrText>
-                            </w:r>
-                            <w:r>
-                              <w:fldChar w:fldCharType="separate"/>
-                            </w:r>
-                            <w:r>
-                              <w:rPr>
-                                <w:noProof/>
-                              </w:rPr>
-                              <w:t>2</w:t>
-                            </w:r>
-                            <w:r>
-                              <w:rPr>
-                                <w:noProof/>
-                              </w:rPr>
-                              <w:fldChar w:fldCharType="end"/>
-                            </w:r>
+                            <w:fldSimple w:instr=" SEQ Figure \* ARABIC ">
+                              <w:r>
+                                <w:rPr>
+                                  <w:noProof/>
+                                </w:rPr>
+                                <w:t>2</w:t>
+                              </w:r>
+                            </w:fldSimple>
                             <w:r>
                               <w:t xml:space="preserve"> Interaction entre le TECU et le logiciel FUTE</w:t>
                             </w:r>
-                            <w:bookmarkEnd w:id="22"/>
-                            <w:bookmarkEnd w:id="23"/>
                             <w:bookmarkEnd w:id="24"/>
                             <w:bookmarkEnd w:id="25"/>
                             <w:bookmarkEnd w:id="26"/>
                             <w:bookmarkEnd w:id="27"/>
+                            <w:bookmarkEnd w:id="28"/>
+                            <w:bookmarkEnd w:id="29"/>
+                            <w:bookmarkEnd w:id="30"/>
                           </w:p>
                         </w:txbxContent>
                       </wps:txbx>
@@ -9020,45 +9053,34 @@
                           <w:szCs w:val="24"/>
                         </w:rPr>
                       </w:pPr>
-                      <w:bookmarkStart w:id="28" w:name="_Toc141202485"/>
-                      <w:bookmarkStart w:id="29" w:name="_Toc141202519"/>
-                      <w:bookmarkStart w:id="30" w:name="_Toc141207269"/>
-                      <w:bookmarkStart w:id="31" w:name="_Toc141306340"/>
-                      <w:bookmarkStart w:id="32" w:name="_Toc141315567"/>
-                      <w:bookmarkStart w:id="33" w:name="_Toc141317833"/>
+                      <w:bookmarkStart w:id="31" w:name="_Toc141202485"/>
+                      <w:bookmarkStart w:id="32" w:name="_Toc141202519"/>
+                      <w:bookmarkStart w:id="33" w:name="_Toc141207269"/>
+                      <w:bookmarkStart w:id="34" w:name="_Toc141306340"/>
+                      <w:bookmarkStart w:id="35" w:name="_Toc141315567"/>
+                      <w:bookmarkStart w:id="36" w:name="_Toc141317833"/>
+                      <w:bookmarkStart w:id="37" w:name="_Toc141403904"/>
                       <w:r>
                         <w:t xml:space="preserve">Figure </w:t>
                       </w:r>
-                      <w:r>
-                        <w:fldChar w:fldCharType="begin"/>
-                      </w:r>
-                      <w:r>
-                        <w:instrText xml:space="preserve"> SEQ Figure \* ARABIC </w:instrText>
-                      </w:r>
-                      <w:r>
-                        <w:fldChar w:fldCharType="separate"/>
-                      </w:r>
-                      <w:r>
-                        <w:rPr>
-                          <w:noProof/>
-                        </w:rPr>
-                        <w:t>2</w:t>
-                      </w:r>
-                      <w:r>
-                        <w:rPr>
-                          <w:noProof/>
-                        </w:rPr>
-                        <w:fldChar w:fldCharType="end"/>
-                      </w:r>
+                      <w:fldSimple w:instr=" SEQ Figure \* ARABIC ">
+                        <w:r>
+                          <w:rPr>
+                            <w:noProof/>
+                          </w:rPr>
+                          <w:t>2</w:t>
+                        </w:r>
+                      </w:fldSimple>
                       <w:r>
                         <w:t xml:space="preserve"> Interaction entre le TECU et le logiciel FUTE</w:t>
                       </w:r>
-                      <w:bookmarkEnd w:id="28"/>
-                      <w:bookmarkEnd w:id="29"/>
-                      <w:bookmarkEnd w:id="30"/>
                       <w:bookmarkEnd w:id="31"/>
                       <w:bookmarkEnd w:id="32"/>
                       <w:bookmarkEnd w:id="33"/>
+                      <w:bookmarkEnd w:id="34"/>
+                      <w:bookmarkEnd w:id="35"/>
+                      <w:bookmarkEnd w:id="36"/>
+                      <w:bookmarkEnd w:id="37"/>
                     </w:p>
                   </w:txbxContent>
                 </v:textbox>
@@ -9220,14 +9242,14 @@
       <w:pPr>
         <w:pStyle w:val="Titre2"/>
       </w:pPr>
-      <w:bookmarkStart w:id="34" w:name="_Toc141043018"/>
-      <w:bookmarkStart w:id="35" w:name="_Toc141306298"/>
+      <w:bookmarkStart w:id="38" w:name="_Toc141043018"/>
+      <w:bookmarkStart w:id="39" w:name="_Toc141306298"/>
       <w:r>
         <w:lastRenderedPageBreak/>
         <w:t>Besoins exprimés</w:t>
       </w:r>
-      <w:bookmarkEnd w:id="34"/>
-      <w:bookmarkEnd w:id="35"/>
+      <w:bookmarkEnd w:id="38"/>
+      <w:bookmarkEnd w:id="39"/>
     </w:p>
     <w:p>
       <w:pPr>
@@ -9750,26 +9772,26 @@
       <w:pPr>
         <w:pStyle w:val="Titre1"/>
       </w:pPr>
-      <w:bookmarkStart w:id="36" w:name="_Toc141043019"/>
-      <w:bookmarkStart w:id="37" w:name="_Toc141306299"/>
+      <w:bookmarkStart w:id="40" w:name="_Toc141043019"/>
+      <w:bookmarkStart w:id="41" w:name="_Toc141306299"/>
       <w:r>
         <w:lastRenderedPageBreak/>
         <w:t>Définition du projet</w:t>
       </w:r>
-      <w:bookmarkEnd w:id="36"/>
-      <w:bookmarkEnd w:id="37"/>
+      <w:bookmarkEnd w:id="40"/>
+      <w:bookmarkEnd w:id="41"/>
     </w:p>
     <w:p>
       <w:pPr>
         <w:pStyle w:val="Titre2"/>
       </w:pPr>
-      <w:bookmarkStart w:id="38" w:name="_Toc141043020"/>
-      <w:bookmarkStart w:id="39" w:name="_Toc141306300"/>
+      <w:bookmarkStart w:id="42" w:name="_Toc141043020"/>
+      <w:bookmarkStart w:id="43" w:name="_Toc141306300"/>
       <w:r>
         <w:t>Cahier des charges</w:t>
       </w:r>
-      <w:bookmarkEnd w:id="38"/>
-      <w:bookmarkEnd w:id="39"/>
+      <w:bookmarkEnd w:id="42"/>
+      <w:bookmarkEnd w:id="43"/>
     </w:p>
     <w:p>
       <w:pPr>
@@ -10101,36 +10123,24 @@
                                 <w:szCs w:val="24"/>
                               </w:rPr>
                             </w:pPr>
-                            <w:bookmarkStart w:id="40" w:name="_Toc141202486"/>
-                            <w:bookmarkStart w:id="41" w:name="_Toc141202520"/>
-                            <w:bookmarkStart w:id="42" w:name="_Toc141207270"/>
-                            <w:bookmarkStart w:id="43" w:name="_Toc141306341"/>
-                            <w:bookmarkStart w:id="44" w:name="_Toc141315568"/>
-                            <w:bookmarkStart w:id="45" w:name="_Toc141317834"/>
+                            <w:bookmarkStart w:id="44" w:name="_Toc141202486"/>
+                            <w:bookmarkStart w:id="45" w:name="_Toc141202520"/>
+                            <w:bookmarkStart w:id="46" w:name="_Toc141207270"/>
+                            <w:bookmarkStart w:id="47" w:name="_Toc141306341"/>
+                            <w:bookmarkStart w:id="48" w:name="_Toc141315568"/>
+                            <w:bookmarkStart w:id="49" w:name="_Toc141317834"/>
+                            <w:bookmarkStart w:id="50" w:name="_Toc141403905"/>
                             <w:r>
                               <w:t xml:space="preserve">Figure </w:t>
                             </w:r>
-                            <w:r>
-                              <w:fldChar w:fldCharType="begin"/>
-                            </w:r>
-                            <w:r>
-                              <w:instrText xml:space="preserve"> SEQ Figure \* ARABIC </w:instrText>
-                            </w:r>
-                            <w:r>
-                              <w:fldChar w:fldCharType="separate"/>
-                            </w:r>
-                            <w:r>
-                              <w:rPr>
-                                <w:noProof/>
-                              </w:rPr>
-                              <w:t>3</w:t>
-                            </w:r>
-                            <w:r>
-                              <w:rPr>
-                                <w:noProof/>
-                              </w:rPr>
-                              <w:fldChar w:fldCharType="end"/>
-                            </w:r>
+                            <w:fldSimple w:instr=" SEQ Figure \* ARABIC ">
+                              <w:r>
+                                <w:rPr>
+                                  <w:noProof/>
+                                </w:rPr>
+                                <w:t>3</w:t>
+                              </w:r>
+                            </w:fldSimple>
                             <w:r>
                               <w:t xml:space="preserve"> </w:t>
                             </w:r>
@@ -10140,12 +10150,13 @@
                             <w:r>
                               <w:t xml:space="preserve"> de type signal update</w:t>
                             </w:r>
-                            <w:bookmarkEnd w:id="40"/>
-                            <w:bookmarkEnd w:id="41"/>
-                            <w:bookmarkEnd w:id="42"/>
-                            <w:bookmarkEnd w:id="43"/>
                             <w:bookmarkEnd w:id="44"/>
                             <w:bookmarkEnd w:id="45"/>
+                            <w:bookmarkEnd w:id="46"/>
+                            <w:bookmarkEnd w:id="47"/>
+                            <w:bookmarkEnd w:id="48"/>
+                            <w:bookmarkEnd w:id="49"/>
+                            <w:bookmarkEnd w:id="50"/>
                           </w:p>
                         </w:txbxContent>
                       </wps:txbx>
@@ -10182,36 +10193,24 @@
                           <w:szCs w:val="24"/>
                         </w:rPr>
                       </w:pPr>
-                      <w:bookmarkStart w:id="46" w:name="_Toc141202486"/>
-                      <w:bookmarkStart w:id="47" w:name="_Toc141202520"/>
-                      <w:bookmarkStart w:id="48" w:name="_Toc141207270"/>
-                      <w:bookmarkStart w:id="49" w:name="_Toc141306341"/>
-                      <w:bookmarkStart w:id="50" w:name="_Toc141315568"/>
-                      <w:bookmarkStart w:id="51" w:name="_Toc141317834"/>
+                      <w:bookmarkStart w:id="51" w:name="_Toc141202486"/>
+                      <w:bookmarkStart w:id="52" w:name="_Toc141202520"/>
+                      <w:bookmarkStart w:id="53" w:name="_Toc141207270"/>
+                      <w:bookmarkStart w:id="54" w:name="_Toc141306341"/>
+                      <w:bookmarkStart w:id="55" w:name="_Toc141315568"/>
+                      <w:bookmarkStart w:id="56" w:name="_Toc141317834"/>
+                      <w:bookmarkStart w:id="57" w:name="_Toc141403905"/>
                       <w:r>
                         <w:t xml:space="preserve">Figure </w:t>
                       </w:r>
-                      <w:r>
-                        <w:fldChar w:fldCharType="begin"/>
-                      </w:r>
-                      <w:r>
-                        <w:instrText xml:space="preserve"> SEQ Figure \* ARABIC </w:instrText>
-                      </w:r>
-                      <w:r>
-                        <w:fldChar w:fldCharType="separate"/>
-                      </w:r>
-                      <w:r>
-                        <w:rPr>
-                          <w:noProof/>
-                        </w:rPr>
-                        <w:t>3</w:t>
-                      </w:r>
-                      <w:r>
-                        <w:rPr>
-                          <w:noProof/>
-                        </w:rPr>
-                        <w:fldChar w:fldCharType="end"/>
-                      </w:r>
+                      <w:fldSimple w:instr=" SEQ Figure \* ARABIC ">
+                        <w:r>
+                          <w:rPr>
+                            <w:noProof/>
+                          </w:rPr>
+                          <w:t>3</w:t>
+                        </w:r>
+                      </w:fldSimple>
                       <w:r>
                         <w:t xml:space="preserve"> </w:t>
                       </w:r>
@@ -10221,12 +10220,13 @@
                       <w:r>
                         <w:t xml:space="preserve"> de type signal update</w:t>
                       </w:r>
-                      <w:bookmarkEnd w:id="46"/>
-                      <w:bookmarkEnd w:id="47"/>
-                      <w:bookmarkEnd w:id="48"/>
-                      <w:bookmarkEnd w:id="49"/>
-                      <w:bookmarkEnd w:id="50"/>
                       <w:bookmarkEnd w:id="51"/>
+                      <w:bookmarkEnd w:id="52"/>
+                      <w:bookmarkEnd w:id="53"/>
+                      <w:bookmarkEnd w:id="54"/>
+                      <w:bookmarkEnd w:id="55"/>
+                      <w:bookmarkEnd w:id="56"/>
+                      <w:bookmarkEnd w:id="57"/>
                     </w:p>
                   </w:txbxContent>
                 </v:textbox>
@@ -10543,8 +10543,8 @@
       <w:pPr>
         <w:pStyle w:val="Titre2"/>
       </w:pPr>
-      <w:bookmarkStart w:id="52" w:name="_Toc141043021"/>
-      <w:bookmarkStart w:id="53" w:name="_Toc141306301"/>
+      <w:bookmarkStart w:id="58" w:name="_Toc141043021"/>
+      <w:bookmarkStart w:id="59" w:name="_Toc141306301"/>
       <w:r>
         <w:rPr>
           <w:noProof/>
@@ -10596,45 +10596,34 @@
                                 <w:szCs w:val="24"/>
                               </w:rPr>
                             </w:pPr>
-                            <w:bookmarkStart w:id="54" w:name="_Toc141202487"/>
-                            <w:bookmarkStart w:id="55" w:name="_Toc141202521"/>
-                            <w:bookmarkStart w:id="56" w:name="_Toc141207271"/>
-                            <w:bookmarkStart w:id="57" w:name="_Toc141306342"/>
-                            <w:bookmarkStart w:id="58" w:name="_Toc141315569"/>
-                            <w:bookmarkStart w:id="59" w:name="_Toc141317835"/>
+                            <w:bookmarkStart w:id="60" w:name="_Toc141202487"/>
+                            <w:bookmarkStart w:id="61" w:name="_Toc141202521"/>
+                            <w:bookmarkStart w:id="62" w:name="_Toc141207271"/>
+                            <w:bookmarkStart w:id="63" w:name="_Toc141306342"/>
+                            <w:bookmarkStart w:id="64" w:name="_Toc141315569"/>
+                            <w:bookmarkStart w:id="65" w:name="_Toc141317835"/>
+                            <w:bookmarkStart w:id="66" w:name="_Toc141403906"/>
                             <w:r>
                               <w:t xml:space="preserve">Figure </w:t>
                             </w:r>
-                            <w:r>
-                              <w:fldChar w:fldCharType="begin"/>
-                            </w:r>
-                            <w:r>
-                              <w:instrText xml:space="preserve"> SEQ Figure \* ARABIC </w:instrText>
-                            </w:r>
-                            <w:r>
-                              <w:fldChar w:fldCharType="separate"/>
-                            </w:r>
-                            <w:r>
-                              <w:rPr>
-                                <w:noProof/>
-                              </w:rPr>
-                              <w:t>4</w:t>
-                            </w:r>
-                            <w:r>
-                              <w:rPr>
-                                <w:noProof/>
-                              </w:rPr>
-                              <w:fldChar w:fldCharType="end"/>
-                            </w:r>
+                            <w:fldSimple w:instr=" SEQ Figure \* ARABIC ">
+                              <w:r>
+                                <w:rPr>
+                                  <w:noProof/>
+                                </w:rPr>
+                                <w:t>4</w:t>
+                              </w:r>
+                            </w:fldSimple>
                             <w:r>
                               <w:t xml:space="preserve"> Parcours utilisateur de l'application</w:t>
                             </w:r>
-                            <w:bookmarkEnd w:id="54"/>
-                            <w:bookmarkEnd w:id="55"/>
-                            <w:bookmarkEnd w:id="56"/>
-                            <w:bookmarkEnd w:id="57"/>
-                            <w:bookmarkEnd w:id="58"/>
-                            <w:bookmarkEnd w:id="59"/>
+                            <w:bookmarkEnd w:id="60"/>
+                            <w:bookmarkEnd w:id="61"/>
+                            <w:bookmarkEnd w:id="62"/>
+                            <w:bookmarkEnd w:id="63"/>
+                            <w:bookmarkEnd w:id="64"/>
+                            <w:bookmarkEnd w:id="65"/>
+                            <w:bookmarkEnd w:id="66"/>
                           </w:p>
                         </w:txbxContent>
                       </wps:txbx>
@@ -10664,45 +10653,34 @@
                           <w:szCs w:val="24"/>
                         </w:rPr>
                       </w:pPr>
-                      <w:bookmarkStart w:id="60" w:name="_Toc141202487"/>
-                      <w:bookmarkStart w:id="61" w:name="_Toc141202521"/>
-                      <w:bookmarkStart w:id="62" w:name="_Toc141207271"/>
-                      <w:bookmarkStart w:id="63" w:name="_Toc141306342"/>
-                      <w:bookmarkStart w:id="64" w:name="_Toc141315569"/>
-                      <w:bookmarkStart w:id="65" w:name="_Toc141317835"/>
+                      <w:bookmarkStart w:id="67" w:name="_Toc141202487"/>
+                      <w:bookmarkStart w:id="68" w:name="_Toc141202521"/>
+                      <w:bookmarkStart w:id="69" w:name="_Toc141207271"/>
+                      <w:bookmarkStart w:id="70" w:name="_Toc141306342"/>
+                      <w:bookmarkStart w:id="71" w:name="_Toc141315569"/>
+                      <w:bookmarkStart w:id="72" w:name="_Toc141317835"/>
+                      <w:bookmarkStart w:id="73" w:name="_Toc141403906"/>
                       <w:r>
                         <w:t xml:space="preserve">Figure </w:t>
                       </w:r>
-                      <w:r>
-                        <w:fldChar w:fldCharType="begin"/>
-                      </w:r>
-                      <w:r>
-                        <w:instrText xml:space="preserve"> SEQ Figure \* ARABIC </w:instrText>
-                      </w:r>
-                      <w:r>
-                        <w:fldChar w:fldCharType="separate"/>
-                      </w:r>
-                      <w:r>
-                        <w:rPr>
-                          <w:noProof/>
-                        </w:rPr>
-                        <w:t>4</w:t>
-                      </w:r>
-                      <w:r>
-                        <w:rPr>
-                          <w:noProof/>
-                        </w:rPr>
-                        <w:fldChar w:fldCharType="end"/>
-                      </w:r>
+                      <w:fldSimple w:instr=" SEQ Figure \* ARABIC ">
+                        <w:r>
+                          <w:rPr>
+                            <w:noProof/>
+                          </w:rPr>
+                          <w:t>4</w:t>
+                        </w:r>
+                      </w:fldSimple>
                       <w:r>
                         <w:t xml:space="preserve"> Parcours utilisateur de l'application</w:t>
                       </w:r>
-                      <w:bookmarkEnd w:id="60"/>
-                      <w:bookmarkEnd w:id="61"/>
-                      <w:bookmarkEnd w:id="62"/>
-                      <w:bookmarkEnd w:id="63"/>
-                      <w:bookmarkEnd w:id="64"/>
-                      <w:bookmarkEnd w:id="65"/>
+                      <w:bookmarkEnd w:id="67"/>
+                      <w:bookmarkEnd w:id="68"/>
+                      <w:bookmarkEnd w:id="69"/>
+                      <w:bookmarkEnd w:id="70"/>
+                      <w:bookmarkEnd w:id="71"/>
+                      <w:bookmarkEnd w:id="72"/>
+                      <w:bookmarkEnd w:id="73"/>
                     </w:p>
                   </w:txbxContent>
                 </v:textbox>
@@ -10777,8 +10755,8 @@
       <w:r>
         <w:t>Architecture des interfaces</w:t>
       </w:r>
-      <w:bookmarkEnd w:id="52"/>
-      <w:bookmarkEnd w:id="53"/>
+      <w:bookmarkEnd w:id="58"/>
+      <w:bookmarkEnd w:id="59"/>
     </w:p>
     <w:p>
       <w:pPr>
@@ -11202,45 +11180,34 @@
                                 <w:szCs w:val="24"/>
                               </w:rPr>
                             </w:pPr>
-                            <w:bookmarkStart w:id="66" w:name="_Toc141202488"/>
-                            <w:bookmarkStart w:id="67" w:name="_Toc141202522"/>
-                            <w:bookmarkStart w:id="68" w:name="_Toc141207272"/>
-                            <w:bookmarkStart w:id="69" w:name="_Toc141306343"/>
-                            <w:bookmarkStart w:id="70" w:name="_Toc141315570"/>
-                            <w:bookmarkStart w:id="71" w:name="_Toc141317836"/>
+                            <w:bookmarkStart w:id="74" w:name="_Toc141202488"/>
+                            <w:bookmarkStart w:id="75" w:name="_Toc141202522"/>
+                            <w:bookmarkStart w:id="76" w:name="_Toc141207272"/>
+                            <w:bookmarkStart w:id="77" w:name="_Toc141306343"/>
+                            <w:bookmarkStart w:id="78" w:name="_Toc141315570"/>
+                            <w:bookmarkStart w:id="79" w:name="_Toc141317836"/>
+                            <w:bookmarkStart w:id="80" w:name="_Toc141403907"/>
                             <w:r>
                               <w:t xml:space="preserve">Figure </w:t>
                             </w:r>
-                            <w:r>
-                              <w:fldChar w:fldCharType="begin"/>
-                            </w:r>
-                            <w:r>
-                              <w:instrText xml:space="preserve"> SEQ Figure \* ARABIC </w:instrText>
-                            </w:r>
-                            <w:r>
-                              <w:fldChar w:fldCharType="separate"/>
-                            </w:r>
-                            <w:r>
-                              <w:rPr>
-                                <w:noProof/>
-                              </w:rPr>
-                              <w:t>5</w:t>
-                            </w:r>
-                            <w:r>
-                              <w:rPr>
-                                <w:noProof/>
-                              </w:rPr>
-                              <w:fldChar w:fldCharType="end"/>
-                            </w:r>
+                            <w:fldSimple w:instr=" SEQ Figure \* ARABIC ">
+                              <w:r>
+                                <w:rPr>
+                                  <w:noProof/>
+                                </w:rPr>
+                                <w:t>5</w:t>
+                              </w:r>
+                            </w:fldSimple>
                             <w:r>
                               <w:t xml:space="preserve"> Composant d'affichage des logs</w:t>
                             </w:r>
-                            <w:bookmarkEnd w:id="66"/>
-                            <w:bookmarkEnd w:id="67"/>
-                            <w:bookmarkEnd w:id="68"/>
-                            <w:bookmarkEnd w:id="69"/>
-                            <w:bookmarkEnd w:id="70"/>
-                            <w:bookmarkEnd w:id="71"/>
+                            <w:bookmarkEnd w:id="74"/>
+                            <w:bookmarkEnd w:id="75"/>
+                            <w:bookmarkEnd w:id="76"/>
+                            <w:bookmarkEnd w:id="77"/>
+                            <w:bookmarkEnd w:id="78"/>
+                            <w:bookmarkEnd w:id="79"/>
+                            <w:bookmarkEnd w:id="80"/>
                           </w:p>
                         </w:txbxContent>
                       </wps:txbx>
@@ -11274,45 +11241,34 @@
                           <w:szCs w:val="24"/>
                         </w:rPr>
                       </w:pPr>
-                      <w:bookmarkStart w:id="72" w:name="_Toc141202488"/>
-                      <w:bookmarkStart w:id="73" w:name="_Toc141202522"/>
-                      <w:bookmarkStart w:id="74" w:name="_Toc141207272"/>
-                      <w:bookmarkStart w:id="75" w:name="_Toc141306343"/>
-                      <w:bookmarkStart w:id="76" w:name="_Toc141315570"/>
-                      <w:bookmarkStart w:id="77" w:name="_Toc141317836"/>
+                      <w:bookmarkStart w:id="81" w:name="_Toc141202488"/>
+                      <w:bookmarkStart w:id="82" w:name="_Toc141202522"/>
+                      <w:bookmarkStart w:id="83" w:name="_Toc141207272"/>
+                      <w:bookmarkStart w:id="84" w:name="_Toc141306343"/>
+                      <w:bookmarkStart w:id="85" w:name="_Toc141315570"/>
+                      <w:bookmarkStart w:id="86" w:name="_Toc141317836"/>
+                      <w:bookmarkStart w:id="87" w:name="_Toc141403907"/>
                       <w:r>
                         <w:t xml:space="preserve">Figure </w:t>
                       </w:r>
-                      <w:r>
-                        <w:fldChar w:fldCharType="begin"/>
-                      </w:r>
-                      <w:r>
-                        <w:instrText xml:space="preserve"> SEQ Figure \* ARABIC </w:instrText>
-                      </w:r>
-                      <w:r>
-                        <w:fldChar w:fldCharType="separate"/>
-                      </w:r>
-                      <w:r>
-                        <w:rPr>
-                          <w:noProof/>
-                        </w:rPr>
-                        <w:t>5</w:t>
-                      </w:r>
-                      <w:r>
-                        <w:rPr>
-                          <w:noProof/>
-                        </w:rPr>
-                        <w:fldChar w:fldCharType="end"/>
-                      </w:r>
+                      <w:fldSimple w:instr=" SEQ Figure \* ARABIC ">
+                        <w:r>
+                          <w:rPr>
+                            <w:noProof/>
+                          </w:rPr>
+                          <w:t>5</w:t>
+                        </w:r>
+                      </w:fldSimple>
                       <w:r>
                         <w:t xml:space="preserve"> Composant d'affichage des logs</w:t>
                       </w:r>
-                      <w:bookmarkEnd w:id="72"/>
-                      <w:bookmarkEnd w:id="73"/>
-                      <w:bookmarkEnd w:id="74"/>
-                      <w:bookmarkEnd w:id="75"/>
-                      <w:bookmarkEnd w:id="76"/>
-                      <w:bookmarkEnd w:id="77"/>
+                      <w:bookmarkEnd w:id="81"/>
+                      <w:bookmarkEnd w:id="82"/>
+                      <w:bookmarkEnd w:id="83"/>
+                      <w:bookmarkEnd w:id="84"/>
+                      <w:bookmarkEnd w:id="85"/>
+                      <w:bookmarkEnd w:id="86"/>
+                      <w:bookmarkEnd w:id="87"/>
                     </w:p>
                   </w:txbxContent>
                 </v:textbox>
@@ -11373,45 +11329,34 @@
                                 <w:szCs w:val="24"/>
                               </w:rPr>
                             </w:pPr>
-                            <w:bookmarkStart w:id="78" w:name="_Toc141202489"/>
-                            <w:bookmarkStart w:id="79" w:name="_Toc141202523"/>
-                            <w:bookmarkStart w:id="80" w:name="_Toc141207273"/>
-                            <w:bookmarkStart w:id="81" w:name="_Toc141306344"/>
-                            <w:bookmarkStart w:id="82" w:name="_Toc141315571"/>
-                            <w:bookmarkStart w:id="83" w:name="_Toc141317837"/>
+                            <w:bookmarkStart w:id="88" w:name="_Toc141202489"/>
+                            <w:bookmarkStart w:id="89" w:name="_Toc141202523"/>
+                            <w:bookmarkStart w:id="90" w:name="_Toc141207273"/>
+                            <w:bookmarkStart w:id="91" w:name="_Toc141306344"/>
+                            <w:bookmarkStart w:id="92" w:name="_Toc141315571"/>
+                            <w:bookmarkStart w:id="93" w:name="_Toc141317837"/>
+                            <w:bookmarkStart w:id="94" w:name="_Toc141403908"/>
                             <w:r>
                               <w:t xml:space="preserve">Figure </w:t>
                             </w:r>
-                            <w:r>
-                              <w:fldChar w:fldCharType="begin"/>
-                            </w:r>
-                            <w:r>
-                              <w:instrText xml:space="preserve"> SEQ Figure \* ARABIC </w:instrText>
-                            </w:r>
-                            <w:r>
-                              <w:fldChar w:fldCharType="separate"/>
-                            </w:r>
-                            <w:r>
-                              <w:rPr>
-                                <w:noProof/>
-                              </w:rPr>
-                              <w:t>6</w:t>
-                            </w:r>
-                            <w:r>
-                              <w:rPr>
-                                <w:noProof/>
-                              </w:rPr>
-                              <w:fldChar w:fldCharType="end"/>
-                            </w:r>
+                            <w:fldSimple w:instr=" SEQ Figure \* ARABIC ">
+                              <w:r>
+                                <w:rPr>
+                                  <w:noProof/>
+                                </w:rPr>
+                                <w:t>6</w:t>
+                              </w:r>
+                            </w:fldSimple>
                             <w:r>
                               <w:t xml:space="preserve"> Barre de défilement du temps</w:t>
                             </w:r>
-                            <w:bookmarkEnd w:id="78"/>
-                            <w:bookmarkEnd w:id="79"/>
-                            <w:bookmarkEnd w:id="80"/>
-                            <w:bookmarkEnd w:id="81"/>
-                            <w:bookmarkEnd w:id="82"/>
-                            <w:bookmarkEnd w:id="83"/>
+                            <w:bookmarkEnd w:id="88"/>
+                            <w:bookmarkEnd w:id="89"/>
+                            <w:bookmarkEnd w:id="90"/>
+                            <w:bookmarkEnd w:id="91"/>
+                            <w:bookmarkEnd w:id="92"/>
+                            <w:bookmarkEnd w:id="93"/>
+                            <w:bookmarkEnd w:id="94"/>
                           </w:p>
                         </w:txbxContent>
                       </wps:txbx>
@@ -11445,45 +11390,34 @@
                           <w:szCs w:val="24"/>
                         </w:rPr>
                       </w:pPr>
-                      <w:bookmarkStart w:id="84" w:name="_Toc141202489"/>
-                      <w:bookmarkStart w:id="85" w:name="_Toc141202523"/>
-                      <w:bookmarkStart w:id="86" w:name="_Toc141207273"/>
-                      <w:bookmarkStart w:id="87" w:name="_Toc141306344"/>
-                      <w:bookmarkStart w:id="88" w:name="_Toc141315571"/>
-                      <w:bookmarkStart w:id="89" w:name="_Toc141317837"/>
+                      <w:bookmarkStart w:id="95" w:name="_Toc141202489"/>
+                      <w:bookmarkStart w:id="96" w:name="_Toc141202523"/>
+                      <w:bookmarkStart w:id="97" w:name="_Toc141207273"/>
+                      <w:bookmarkStart w:id="98" w:name="_Toc141306344"/>
+                      <w:bookmarkStart w:id="99" w:name="_Toc141315571"/>
+                      <w:bookmarkStart w:id="100" w:name="_Toc141317837"/>
+                      <w:bookmarkStart w:id="101" w:name="_Toc141403908"/>
                       <w:r>
                         <w:t xml:space="preserve">Figure </w:t>
                       </w:r>
-                      <w:r>
-                        <w:fldChar w:fldCharType="begin"/>
-                      </w:r>
-                      <w:r>
-                        <w:instrText xml:space="preserve"> SEQ Figure \* ARABIC </w:instrText>
-                      </w:r>
-                      <w:r>
-                        <w:fldChar w:fldCharType="separate"/>
-                      </w:r>
-                      <w:r>
-                        <w:rPr>
-                          <w:noProof/>
-                        </w:rPr>
-                        <w:t>6</w:t>
-                      </w:r>
-                      <w:r>
-                        <w:rPr>
-                          <w:noProof/>
-                        </w:rPr>
-                        <w:fldChar w:fldCharType="end"/>
-                      </w:r>
+                      <w:fldSimple w:instr=" SEQ Figure \* ARABIC ">
+                        <w:r>
+                          <w:rPr>
+                            <w:noProof/>
+                          </w:rPr>
+                          <w:t>6</w:t>
+                        </w:r>
+                      </w:fldSimple>
                       <w:r>
                         <w:t xml:space="preserve"> Barre de défilement du temps</w:t>
                       </w:r>
-                      <w:bookmarkEnd w:id="84"/>
-                      <w:bookmarkEnd w:id="85"/>
-                      <w:bookmarkEnd w:id="86"/>
-                      <w:bookmarkEnd w:id="87"/>
-                      <w:bookmarkEnd w:id="88"/>
-                      <w:bookmarkEnd w:id="89"/>
+                      <w:bookmarkEnd w:id="95"/>
+                      <w:bookmarkEnd w:id="96"/>
+                      <w:bookmarkEnd w:id="97"/>
+                      <w:bookmarkEnd w:id="98"/>
+                      <w:bookmarkEnd w:id="99"/>
+                      <w:bookmarkEnd w:id="100"/>
+                      <w:bookmarkEnd w:id="101"/>
                     </w:p>
                   </w:txbxContent>
                 </v:textbox>
@@ -11691,7 +11625,7 @@
           <w:szCs w:val="24"/>
         </w:rPr>
       </w:pPr>
-      <w:bookmarkStart w:id="90" w:name="_Toc141043022"/>
+      <w:bookmarkStart w:id="102" w:name="_Toc141043022"/>
       <w:r>
         <w:rPr>
           <w:sz w:val="24"/>
@@ -11726,23 +11660,23 @@
       <w:pPr>
         <w:pStyle w:val="Titre2"/>
       </w:pPr>
-      <w:bookmarkStart w:id="91" w:name="_Toc141306302"/>
+      <w:bookmarkStart w:id="103" w:name="_Toc141306302"/>
       <w:r>
         <w:lastRenderedPageBreak/>
         <w:t>Architecture logicielle</w:t>
       </w:r>
-      <w:bookmarkEnd w:id="90"/>
-      <w:bookmarkEnd w:id="91"/>
+      <w:bookmarkEnd w:id="102"/>
+      <w:bookmarkEnd w:id="103"/>
     </w:p>
     <w:p>
       <w:pPr>
         <w:pStyle w:val="Titre3"/>
       </w:pPr>
-      <w:bookmarkStart w:id="92" w:name="_Toc141306303"/>
+      <w:bookmarkStart w:id="104" w:name="_Toc141306303"/>
       <w:r>
         <w:t>Back-end</w:t>
       </w:r>
-      <w:bookmarkEnd w:id="92"/>
+      <w:bookmarkEnd w:id="104"/>
     </w:p>
     <w:p>
       <w:pPr>
@@ -12348,45 +12282,34 @@
                                 <w:noProof/>
                               </w:rPr>
                             </w:pPr>
-                            <w:bookmarkStart w:id="93" w:name="_Toc141202490"/>
-                            <w:bookmarkStart w:id="94" w:name="_Toc141202524"/>
-                            <w:bookmarkStart w:id="95" w:name="_Toc141207274"/>
-                            <w:bookmarkStart w:id="96" w:name="_Toc141306345"/>
-                            <w:bookmarkStart w:id="97" w:name="_Toc141315572"/>
-                            <w:bookmarkStart w:id="98" w:name="_Toc141317838"/>
+                            <w:bookmarkStart w:id="105" w:name="_Toc141202490"/>
+                            <w:bookmarkStart w:id="106" w:name="_Toc141202524"/>
+                            <w:bookmarkStart w:id="107" w:name="_Toc141207274"/>
+                            <w:bookmarkStart w:id="108" w:name="_Toc141306345"/>
+                            <w:bookmarkStart w:id="109" w:name="_Toc141315572"/>
+                            <w:bookmarkStart w:id="110" w:name="_Toc141317838"/>
+                            <w:bookmarkStart w:id="111" w:name="_Toc141403909"/>
                             <w:r>
                               <w:t xml:space="preserve">Figure </w:t>
                             </w:r>
-                            <w:r>
-                              <w:fldChar w:fldCharType="begin"/>
-                            </w:r>
-                            <w:r>
-                              <w:instrText xml:space="preserve"> SEQ Figure \* ARABIC </w:instrText>
-                            </w:r>
-                            <w:r>
-                              <w:fldChar w:fldCharType="separate"/>
-                            </w:r>
-                            <w:r>
-                              <w:rPr>
-                                <w:noProof/>
-                              </w:rPr>
-                              <w:t>7</w:t>
-                            </w:r>
-                            <w:r>
-                              <w:rPr>
-                                <w:noProof/>
-                              </w:rPr>
-                              <w:fldChar w:fldCharType="end"/>
-                            </w:r>
+                            <w:fldSimple w:instr=" SEQ Figure \* ARABIC ">
+                              <w:r>
+                                <w:rPr>
+                                  <w:noProof/>
+                                </w:rPr>
+                                <w:t>7</w:t>
+                              </w:r>
+                            </w:fldSimple>
                             <w:r>
                               <w:t xml:space="preserve"> Architecture logicielle Back-end</w:t>
                             </w:r>
-                            <w:bookmarkEnd w:id="93"/>
-                            <w:bookmarkEnd w:id="94"/>
-                            <w:bookmarkEnd w:id="95"/>
-                            <w:bookmarkEnd w:id="96"/>
-                            <w:bookmarkEnd w:id="97"/>
-                            <w:bookmarkEnd w:id="98"/>
+                            <w:bookmarkEnd w:id="105"/>
+                            <w:bookmarkEnd w:id="106"/>
+                            <w:bookmarkEnd w:id="107"/>
+                            <w:bookmarkEnd w:id="108"/>
+                            <w:bookmarkEnd w:id="109"/>
+                            <w:bookmarkEnd w:id="110"/>
+                            <w:bookmarkEnd w:id="111"/>
                           </w:p>
                         </w:txbxContent>
                       </wps:txbx>
@@ -12418,45 +12341,34 @@
                           <w:noProof/>
                         </w:rPr>
                       </w:pPr>
-                      <w:bookmarkStart w:id="99" w:name="_Toc141202490"/>
-                      <w:bookmarkStart w:id="100" w:name="_Toc141202524"/>
-                      <w:bookmarkStart w:id="101" w:name="_Toc141207274"/>
-                      <w:bookmarkStart w:id="102" w:name="_Toc141306345"/>
-                      <w:bookmarkStart w:id="103" w:name="_Toc141315572"/>
-                      <w:bookmarkStart w:id="104" w:name="_Toc141317838"/>
+                      <w:bookmarkStart w:id="112" w:name="_Toc141202490"/>
+                      <w:bookmarkStart w:id="113" w:name="_Toc141202524"/>
+                      <w:bookmarkStart w:id="114" w:name="_Toc141207274"/>
+                      <w:bookmarkStart w:id="115" w:name="_Toc141306345"/>
+                      <w:bookmarkStart w:id="116" w:name="_Toc141315572"/>
+                      <w:bookmarkStart w:id="117" w:name="_Toc141317838"/>
+                      <w:bookmarkStart w:id="118" w:name="_Toc141403909"/>
                       <w:r>
                         <w:t xml:space="preserve">Figure </w:t>
                       </w:r>
-                      <w:r>
-                        <w:fldChar w:fldCharType="begin"/>
-                      </w:r>
-                      <w:r>
-                        <w:instrText xml:space="preserve"> SEQ Figure \* ARABIC </w:instrText>
-                      </w:r>
-                      <w:r>
-                        <w:fldChar w:fldCharType="separate"/>
-                      </w:r>
-                      <w:r>
-                        <w:rPr>
-                          <w:noProof/>
-                        </w:rPr>
-                        <w:t>7</w:t>
-                      </w:r>
-                      <w:r>
-                        <w:rPr>
-                          <w:noProof/>
-                        </w:rPr>
-                        <w:fldChar w:fldCharType="end"/>
-                      </w:r>
+                      <w:fldSimple w:instr=" SEQ Figure \* ARABIC ">
+                        <w:r>
+                          <w:rPr>
+                            <w:noProof/>
+                          </w:rPr>
+                          <w:t>7</w:t>
+                        </w:r>
+                      </w:fldSimple>
                       <w:r>
                         <w:t xml:space="preserve"> Architecture logicielle Back-end</w:t>
                       </w:r>
-                      <w:bookmarkEnd w:id="99"/>
-                      <w:bookmarkEnd w:id="100"/>
-                      <w:bookmarkEnd w:id="101"/>
-                      <w:bookmarkEnd w:id="102"/>
-                      <w:bookmarkEnd w:id="103"/>
-                      <w:bookmarkEnd w:id="104"/>
+                      <w:bookmarkEnd w:id="112"/>
+                      <w:bookmarkEnd w:id="113"/>
+                      <w:bookmarkEnd w:id="114"/>
+                      <w:bookmarkEnd w:id="115"/>
+                      <w:bookmarkEnd w:id="116"/>
+                      <w:bookmarkEnd w:id="117"/>
+                      <w:bookmarkEnd w:id="118"/>
                     </w:p>
                   </w:txbxContent>
                 </v:textbox>
@@ -12642,12 +12554,12 @@
       <w:pPr>
         <w:pStyle w:val="Titre3"/>
       </w:pPr>
-      <w:bookmarkStart w:id="105" w:name="_Toc141306304"/>
+      <w:bookmarkStart w:id="119" w:name="_Toc141306304"/>
       <w:r>
         <w:lastRenderedPageBreak/>
         <w:t>Front-end</w:t>
       </w:r>
-      <w:bookmarkEnd w:id="105"/>
+      <w:bookmarkEnd w:id="119"/>
     </w:p>
     <w:p>
       <w:r>
@@ -12988,45 +12900,34 @@
                                 <w:noProof/>
                               </w:rPr>
                             </w:pPr>
-                            <w:bookmarkStart w:id="106" w:name="_Toc141202491"/>
-                            <w:bookmarkStart w:id="107" w:name="_Toc141202525"/>
-                            <w:bookmarkStart w:id="108" w:name="_Toc141207275"/>
-                            <w:bookmarkStart w:id="109" w:name="_Toc141306346"/>
-                            <w:bookmarkStart w:id="110" w:name="_Toc141315573"/>
-                            <w:bookmarkStart w:id="111" w:name="_Toc141317839"/>
+                            <w:bookmarkStart w:id="120" w:name="_Toc141202491"/>
+                            <w:bookmarkStart w:id="121" w:name="_Toc141202525"/>
+                            <w:bookmarkStart w:id="122" w:name="_Toc141207275"/>
+                            <w:bookmarkStart w:id="123" w:name="_Toc141306346"/>
+                            <w:bookmarkStart w:id="124" w:name="_Toc141315573"/>
+                            <w:bookmarkStart w:id="125" w:name="_Toc141317839"/>
+                            <w:bookmarkStart w:id="126" w:name="_Toc141403910"/>
                             <w:r>
                               <w:t xml:space="preserve">Figure </w:t>
                             </w:r>
-                            <w:r>
-                              <w:fldChar w:fldCharType="begin"/>
-                            </w:r>
-                            <w:r>
-                              <w:instrText xml:space="preserve"> SEQ Figure \* ARABIC </w:instrText>
-                            </w:r>
-                            <w:r>
-                              <w:fldChar w:fldCharType="separate"/>
-                            </w:r>
-                            <w:r>
-                              <w:rPr>
-                                <w:noProof/>
-                              </w:rPr>
-                              <w:t>8</w:t>
-                            </w:r>
-                            <w:r>
-                              <w:rPr>
-                                <w:noProof/>
-                              </w:rPr>
-                              <w:fldChar w:fldCharType="end"/>
-                            </w:r>
+                            <w:fldSimple w:instr=" SEQ Figure \* ARABIC ">
+                              <w:r>
+                                <w:rPr>
+                                  <w:noProof/>
+                                </w:rPr>
+                                <w:t>8</w:t>
+                              </w:r>
+                            </w:fldSimple>
                             <w:r>
                               <w:t xml:space="preserve"> Architecture Front-end du stockage des Events</w:t>
                             </w:r>
-                            <w:bookmarkEnd w:id="106"/>
-                            <w:bookmarkEnd w:id="107"/>
-                            <w:bookmarkEnd w:id="108"/>
-                            <w:bookmarkEnd w:id="109"/>
-                            <w:bookmarkEnd w:id="110"/>
-                            <w:bookmarkEnd w:id="111"/>
+                            <w:bookmarkEnd w:id="120"/>
+                            <w:bookmarkEnd w:id="121"/>
+                            <w:bookmarkEnd w:id="122"/>
+                            <w:bookmarkEnd w:id="123"/>
+                            <w:bookmarkEnd w:id="124"/>
+                            <w:bookmarkEnd w:id="125"/>
+                            <w:bookmarkEnd w:id="126"/>
                           </w:p>
                         </w:txbxContent>
                       </wps:txbx>
@@ -13061,45 +12962,34 @@
                           <w:noProof/>
                         </w:rPr>
                       </w:pPr>
-                      <w:bookmarkStart w:id="112" w:name="_Toc141202491"/>
-                      <w:bookmarkStart w:id="113" w:name="_Toc141202525"/>
-                      <w:bookmarkStart w:id="114" w:name="_Toc141207275"/>
-                      <w:bookmarkStart w:id="115" w:name="_Toc141306346"/>
-                      <w:bookmarkStart w:id="116" w:name="_Toc141315573"/>
-                      <w:bookmarkStart w:id="117" w:name="_Toc141317839"/>
+                      <w:bookmarkStart w:id="127" w:name="_Toc141202491"/>
+                      <w:bookmarkStart w:id="128" w:name="_Toc141202525"/>
+                      <w:bookmarkStart w:id="129" w:name="_Toc141207275"/>
+                      <w:bookmarkStart w:id="130" w:name="_Toc141306346"/>
+                      <w:bookmarkStart w:id="131" w:name="_Toc141315573"/>
+                      <w:bookmarkStart w:id="132" w:name="_Toc141317839"/>
+                      <w:bookmarkStart w:id="133" w:name="_Toc141403910"/>
                       <w:r>
                         <w:t xml:space="preserve">Figure </w:t>
                       </w:r>
-                      <w:r>
-                        <w:fldChar w:fldCharType="begin"/>
-                      </w:r>
-                      <w:r>
-                        <w:instrText xml:space="preserve"> SEQ Figure \* ARABIC </w:instrText>
-                      </w:r>
-                      <w:r>
-                        <w:fldChar w:fldCharType="separate"/>
-                      </w:r>
-                      <w:r>
-                        <w:rPr>
-                          <w:noProof/>
-                        </w:rPr>
-                        <w:t>8</w:t>
-                      </w:r>
-                      <w:r>
-                        <w:rPr>
-                          <w:noProof/>
-                        </w:rPr>
-                        <w:fldChar w:fldCharType="end"/>
-                      </w:r>
+                      <w:fldSimple w:instr=" SEQ Figure \* ARABIC ">
+                        <w:r>
+                          <w:rPr>
+                            <w:noProof/>
+                          </w:rPr>
+                          <w:t>8</w:t>
+                        </w:r>
+                      </w:fldSimple>
                       <w:r>
                         <w:t xml:space="preserve"> Architecture Front-end du stockage des Events</w:t>
                       </w:r>
-                      <w:bookmarkEnd w:id="112"/>
-                      <w:bookmarkEnd w:id="113"/>
-                      <w:bookmarkEnd w:id="114"/>
-                      <w:bookmarkEnd w:id="115"/>
-                      <w:bookmarkEnd w:id="116"/>
-                      <w:bookmarkEnd w:id="117"/>
+                      <w:bookmarkEnd w:id="127"/>
+                      <w:bookmarkEnd w:id="128"/>
+                      <w:bookmarkEnd w:id="129"/>
+                      <w:bookmarkEnd w:id="130"/>
+                      <w:bookmarkEnd w:id="131"/>
+                      <w:bookmarkEnd w:id="132"/>
+                      <w:bookmarkEnd w:id="133"/>
                     </w:p>
                   </w:txbxContent>
                 </v:textbox>
@@ -13343,48 +13233,37 @@
                                 <w:noProof/>
                               </w:rPr>
                             </w:pPr>
-                            <w:bookmarkStart w:id="118" w:name="_Toc141202492"/>
-                            <w:bookmarkStart w:id="119" w:name="_Toc141202526"/>
-                            <w:bookmarkStart w:id="120" w:name="_Toc141207276"/>
-                            <w:bookmarkStart w:id="121" w:name="_Toc141306347"/>
-                            <w:bookmarkStart w:id="122" w:name="_Toc141315574"/>
-                            <w:bookmarkStart w:id="123" w:name="_Toc141317840"/>
+                            <w:bookmarkStart w:id="134" w:name="_Toc141202492"/>
+                            <w:bookmarkStart w:id="135" w:name="_Toc141202526"/>
+                            <w:bookmarkStart w:id="136" w:name="_Toc141207276"/>
+                            <w:bookmarkStart w:id="137" w:name="_Toc141306347"/>
+                            <w:bookmarkStart w:id="138" w:name="_Toc141315574"/>
+                            <w:bookmarkStart w:id="139" w:name="_Toc141317840"/>
+                            <w:bookmarkStart w:id="140" w:name="_Toc141403911"/>
                             <w:r>
                               <w:t xml:space="preserve">Figure </w:t>
                             </w:r>
-                            <w:r>
-                              <w:fldChar w:fldCharType="begin"/>
-                            </w:r>
-                            <w:r>
-                              <w:instrText xml:space="preserve"> SEQ Figure \* ARABIC </w:instrText>
-                            </w:r>
-                            <w:r>
-                              <w:fldChar w:fldCharType="separate"/>
-                            </w:r>
-                            <w:r>
-                              <w:rPr>
-                                <w:noProof/>
-                              </w:rPr>
-                              <w:t>9</w:t>
-                            </w:r>
-                            <w:r>
-                              <w:rPr>
-                                <w:noProof/>
-                              </w:rPr>
-                              <w:fldChar w:fldCharType="end"/>
-                            </w:r>
+                            <w:fldSimple w:instr=" SEQ Figure \* ARABIC ">
+                              <w:r>
+                                <w:rPr>
+                                  <w:noProof/>
+                                </w:rPr>
+                                <w:t>9</w:t>
+                              </w:r>
+                            </w:fldSimple>
                             <w:r>
                               <w:t xml:space="preserve"> Architecture Front-end de l'affichage d'un </w:t>
                             </w:r>
-                            <w:bookmarkEnd w:id="118"/>
-                            <w:bookmarkEnd w:id="119"/>
-                            <w:bookmarkEnd w:id="120"/>
+                            <w:bookmarkEnd w:id="134"/>
+                            <w:bookmarkEnd w:id="135"/>
+                            <w:bookmarkEnd w:id="136"/>
                             <w:r>
                               <w:t>Event</w:t>
                             </w:r>
-                            <w:bookmarkEnd w:id="121"/>
-                            <w:bookmarkEnd w:id="122"/>
-                            <w:bookmarkEnd w:id="123"/>
+                            <w:bookmarkEnd w:id="137"/>
+                            <w:bookmarkEnd w:id="138"/>
+                            <w:bookmarkEnd w:id="139"/>
+                            <w:bookmarkEnd w:id="140"/>
                           </w:p>
                         </w:txbxContent>
                       </wps:txbx>
@@ -13415,48 +13294,37 @@
                           <w:noProof/>
                         </w:rPr>
                       </w:pPr>
-                      <w:bookmarkStart w:id="124" w:name="_Toc141202492"/>
-                      <w:bookmarkStart w:id="125" w:name="_Toc141202526"/>
-                      <w:bookmarkStart w:id="126" w:name="_Toc141207276"/>
-                      <w:bookmarkStart w:id="127" w:name="_Toc141306347"/>
-                      <w:bookmarkStart w:id="128" w:name="_Toc141315574"/>
-                      <w:bookmarkStart w:id="129" w:name="_Toc141317840"/>
+                      <w:bookmarkStart w:id="141" w:name="_Toc141202492"/>
+                      <w:bookmarkStart w:id="142" w:name="_Toc141202526"/>
+                      <w:bookmarkStart w:id="143" w:name="_Toc141207276"/>
+                      <w:bookmarkStart w:id="144" w:name="_Toc141306347"/>
+                      <w:bookmarkStart w:id="145" w:name="_Toc141315574"/>
+                      <w:bookmarkStart w:id="146" w:name="_Toc141317840"/>
+                      <w:bookmarkStart w:id="147" w:name="_Toc141403911"/>
                       <w:r>
                         <w:t xml:space="preserve">Figure </w:t>
                       </w:r>
-                      <w:r>
-                        <w:fldChar w:fldCharType="begin"/>
-                      </w:r>
-                      <w:r>
-                        <w:instrText xml:space="preserve"> SEQ Figure \* ARABIC </w:instrText>
-                      </w:r>
-                      <w:r>
-                        <w:fldChar w:fldCharType="separate"/>
-                      </w:r>
-                      <w:r>
-                        <w:rPr>
-                          <w:noProof/>
-                        </w:rPr>
-                        <w:t>9</w:t>
-                      </w:r>
-                      <w:r>
-                        <w:rPr>
-                          <w:noProof/>
-                        </w:rPr>
-                        <w:fldChar w:fldCharType="end"/>
-                      </w:r>
+                      <w:fldSimple w:instr=" SEQ Figure \* ARABIC ">
+                        <w:r>
+                          <w:rPr>
+                            <w:noProof/>
+                          </w:rPr>
+                          <w:t>9</w:t>
+                        </w:r>
+                      </w:fldSimple>
                       <w:r>
                         <w:t xml:space="preserve"> Architecture Front-end de l'affichage d'un </w:t>
                       </w:r>
-                      <w:bookmarkEnd w:id="124"/>
-                      <w:bookmarkEnd w:id="125"/>
-                      <w:bookmarkEnd w:id="126"/>
+                      <w:bookmarkEnd w:id="141"/>
+                      <w:bookmarkEnd w:id="142"/>
+                      <w:bookmarkEnd w:id="143"/>
                       <w:r>
                         <w:t>Event</w:t>
                       </w:r>
-                      <w:bookmarkEnd w:id="127"/>
-                      <w:bookmarkEnd w:id="128"/>
-                      <w:bookmarkEnd w:id="129"/>
+                      <w:bookmarkEnd w:id="144"/>
+                      <w:bookmarkEnd w:id="145"/>
+                      <w:bookmarkEnd w:id="146"/>
+                      <w:bookmarkEnd w:id="147"/>
                     </w:p>
                   </w:txbxContent>
                 </v:textbox>
@@ -13866,26 +13734,26 @@
       <w:pPr>
         <w:pStyle w:val="Titre1"/>
       </w:pPr>
-      <w:bookmarkStart w:id="130" w:name="_Toc141043023"/>
-      <w:bookmarkStart w:id="131" w:name="_Toc141306305"/>
+      <w:bookmarkStart w:id="148" w:name="_Toc141043023"/>
+      <w:bookmarkStart w:id="149" w:name="_Toc141306305"/>
       <w:r>
         <w:lastRenderedPageBreak/>
         <w:t>Méthodologie du projet</w:t>
       </w:r>
-      <w:bookmarkEnd w:id="130"/>
-      <w:bookmarkEnd w:id="131"/>
+      <w:bookmarkEnd w:id="148"/>
+      <w:bookmarkEnd w:id="149"/>
     </w:p>
     <w:p>
       <w:pPr>
         <w:pStyle w:val="Titre2"/>
       </w:pPr>
-      <w:bookmarkStart w:id="132" w:name="_Toc141043024"/>
-      <w:bookmarkStart w:id="133" w:name="_Toc141306306"/>
+      <w:bookmarkStart w:id="150" w:name="_Toc141043024"/>
+      <w:bookmarkStart w:id="151" w:name="_Toc141306306"/>
       <w:r>
         <w:t>Planning et Livraisons</w:t>
       </w:r>
-      <w:bookmarkEnd w:id="132"/>
-      <w:bookmarkEnd w:id="133"/>
+      <w:bookmarkEnd w:id="150"/>
+      <w:bookmarkEnd w:id="151"/>
     </w:p>
     <w:p>
       <w:pPr>
@@ -14001,45 +13869,34 @@
                                 <w:noProof/>
                               </w:rPr>
                             </w:pPr>
-                            <w:bookmarkStart w:id="134" w:name="_Toc141202493"/>
-                            <w:bookmarkStart w:id="135" w:name="_Toc141202527"/>
-                            <w:bookmarkStart w:id="136" w:name="_Toc141207277"/>
-                            <w:bookmarkStart w:id="137" w:name="_Toc141306348"/>
-                            <w:bookmarkStart w:id="138" w:name="_Toc141315575"/>
-                            <w:bookmarkStart w:id="139" w:name="_Toc141317841"/>
+                            <w:bookmarkStart w:id="152" w:name="_Toc141202493"/>
+                            <w:bookmarkStart w:id="153" w:name="_Toc141202527"/>
+                            <w:bookmarkStart w:id="154" w:name="_Toc141207277"/>
+                            <w:bookmarkStart w:id="155" w:name="_Toc141306348"/>
+                            <w:bookmarkStart w:id="156" w:name="_Toc141315575"/>
+                            <w:bookmarkStart w:id="157" w:name="_Toc141317841"/>
+                            <w:bookmarkStart w:id="158" w:name="_Toc141403912"/>
                             <w:r>
                               <w:t xml:space="preserve">Figure </w:t>
                             </w:r>
-                            <w:r>
-                              <w:fldChar w:fldCharType="begin"/>
-                            </w:r>
-                            <w:r>
-                              <w:instrText xml:space="preserve"> SEQ Figure \* ARABIC </w:instrText>
-                            </w:r>
-                            <w:r>
-                              <w:fldChar w:fldCharType="separate"/>
-                            </w:r>
-                            <w:r>
-                              <w:rPr>
-                                <w:noProof/>
-                              </w:rPr>
-                              <w:t>10</w:t>
-                            </w:r>
-                            <w:r>
-                              <w:rPr>
-                                <w:noProof/>
-                              </w:rPr>
-                              <w:fldChar w:fldCharType="end"/>
-                            </w:r>
+                            <w:fldSimple w:instr=" SEQ Figure \* ARABIC ">
+                              <w:r>
+                                <w:rPr>
+                                  <w:noProof/>
+                                </w:rPr>
+                                <w:t>10</w:t>
+                              </w:r>
+                            </w:fldSimple>
                             <w:r>
                               <w:t xml:space="preserve"> Planning de la réalisation du développement de l'application</w:t>
                             </w:r>
-                            <w:bookmarkEnd w:id="134"/>
-                            <w:bookmarkEnd w:id="135"/>
-                            <w:bookmarkEnd w:id="136"/>
-                            <w:bookmarkEnd w:id="137"/>
-                            <w:bookmarkEnd w:id="138"/>
-                            <w:bookmarkEnd w:id="139"/>
+                            <w:bookmarkEnd w:id="152"/>
+                            <w:bookmarkEnd w:id="153"/>
+                            <w:bookmarkEnd w:id="154"/>
+                            <w:bookmarkEnd w:id="155"/>
+                            <w:bookmarkEnd w:id="156"/>
+                            <w:bookmarkEnd w:id="157"/>
+                            <w:bookmarkEnd w:id="158"/>
                           </w:p>
                         </w:txbxContent>
                       </wps:txbx>
@@ -14068,45 +13925,34 @@
                           <w:noProof/>
                         </w:rPr>
                       </w:pPr>
-                      <w:bookmarkStart w:id="140" w:name="_Toc141202493"/>
-                      <w:bookmarkStart w:id="141" w:name="_Toc141202527"/>
-                      <w:bookmarkStart w:id="142" w:name="_Toc141207277"/>
-                      <w:bookmarkStart w:id="143" w:name="_Toc141306348"/>
-                      <w:bookmarkStart w:id="144" w:name="_Toc141315575"/>
-                      <w:bookmarkStart w:id="145" w:name="_Toc141317841"/>
+                      <w:bookmarkStart w:id="159" w:name="_Toc141202493"/>
+                      <w:bookmarkStart w:id="160" w:name="_Toc141202527"/>
+                      <w:bookmarkStart w:id="161" w:name="_Toc141207277"/>
+                      <w:bookmarkStart w:id="162" w:name="_Toc141306348"/>
+                      <w:bookmarkStart w:id="163" w:name="_Toc141315575"/>
+                      <w:bookmarkStart w:id="164" w:name="_Toc141317841"/>
+                      <w:bookmarkStart w:id="165" w:name="_Toc141403912"/>
                       <w:r>
                         <w:t xml:space="preserve">Figure </w:t>
                       </w:r>
-                      <w:r>
-                        <w:fldChar w:fldCharType="begin"/>
-                      </w:r>
-                      <w:r>
-                        <w:instrText xml:space="preserve"> SEQ Figure \* ARABIC </w:instrText>
-                      </w:r>
-                      <w:r>
-                        <w:fldChar w:fldCharType="separate"/>
-                      </w:r>
-                      <w:r>
-                        <w:rPr>
-                          <w:noProof/>
-                        </w:rPr>
-                        <w:t>10</w:t>
-                      </w:r>
-                      <w:r>
-                        <w:rPr>
-                          <w:noProof/>
-                        </w:rPr>
-                        <w:fldChar w:fldCharType="end"/>
-                      </w:r>
+                      <w:fldSimple w:instr=" SEQ Figure \* ARABIC ">
+                        <w:r>
+                          <w:rPr>
+                            <w:noProof/>
+                          </w:rPr>
+                          <w:t>10</w:t>
+                        </w:r>
+                      </w:fldSimple>
                       <w:r>
                         <w:t xml:space="preserve"> Planning de la réalisation du développement de l'application</w:t>
                       </w:r>
-                      <w:bookmarkEnd w:id="140"/>
-                      <w:bookmarkEnd w:id="141"/>
-                      <w:bookmarkEnd w:id="142"/>
-                      <w:bookmarkEnd w:id="143"/>
-                      <w:bookmarkEnd w:id="144"/>
-                      <w:bookmarkEnd w:id="145"/>
+                      <w:bookmarkEnd w:id="159"/>
+                      <w:bookmarkEnd w:id="160"/>
+                      <w:bookmarkEnd w:id="161"/>
+                      <w:bookmarkEnd w:id="162"/>
+                      <w:bookmarkEnd w:id="163"/>
+                      <w:bookmarkEnd w:id="164"/>
+                      <w:bookmarkEnd w:id="165"/>
                     </w:p>
                   </w:txbxContent>
                 </v:textbox>
@@ -14441,23 +14287,7 @@
           <w:sz w:val="24"/>
           <w:szCs w:val="24"/>
         </w:rPr>
-        <w:t xml:space="preserve"> code directement sur le répertoire </w:t>
-      </w:r>
-      <w:proofErr w:type="spellStart"/>
-      <w:r>
-        <w:rPr>
-          <w:sz w:val="24"/>
-          <w:szCs w:val="24"/>
-        </w:rPr>
-        <w:t>Gitlab</w:t>
-      </w:r>
-      <w:proofErr w:type="spellEnd"/>
-      <w:r>
-        <w:rPr>
-          <w:sz w:val="24"/>
-          <w:szCs w:val="24"/>
-        </w:rPr>
-        <w:t xml:space="preserve"> de Renault</w:t>
+        <w:t xml:space="preserve"> code directement sur le répertoire Gitlab de Renault</w:t>
       </w:r>
       <w:r>
         <w:rPr>
@@ -14471,13 +14301,13 @@
       <w:pPr>
         <w:pStyle w:val="Titre2"/>
       </w:pPr>
-      <w:bookmarkStart w:id="146" w:name="_Toc141043025"/>
-      <w:bookmarkStart w:id="147" w:name="_Toc141306307"/>
+      <w:bookmarkStart w:id="166" w:name="_Toc141043025"/>
+      <w:bookmarkStart w:id="167" w:name="_Toc141306307"/>
       <w:r>
         <w:t>Logiciels de travail collaboratif</w:t>
       </w:r>
-      <w:bookmarkEnd w:id="146"/>
-      <w:bookmarkEnd w:id="147"/>
+      <w:bookmarkEnd w:id="166"/>
+      <w:bookmarkEnd w:id="167"/>
     </w:p>
     <w:p>
       <w:pPr>
@@ -14713,17 +14543,17 @@
       <w:pPr>
         <w:pStyle w:val="Titre2"/>
       </w:pPr>
-      <w:bookmarkStart w:id="148" w:name="_Toc141043026"/>
-      <w:bookmarkStart w:id="149" w:name="_Toc141306308"/>
+      <w:bookmarkStart w:id="168" w:name="_Toc141043026"/>
+      <w:bookmarkStart w:id="169" w:name="_Toc141306308"/>
       <w:r>
         <w:lastRenderedPageBreak/>
         <w:t xml:space="preserve">Méthode </w:t>
       </w:r>
-      <w:bookmarkEnd w:id="148"/>
+      <w:bookmarkEnd w:id="168"/>
       <w:r>
         <w:t>Agile</w:t>
       </w:r>
-      <w:bookmarkEnd w:id="149"/>
+      <w:bookmarkEnd w:id="169"/>
     </w:p>
     <w:p>
       <w:pPr>
@@ -14757,23 +14587,7 @@
           <w:sz w:val="24"/>
           <w:szCs w:val="24"/>
         </w:rPr>
-        <w:t xml:space="preserve">Pour cela, la plateforme de gestion de dépôt </w:t>
-      </w:r>
-      <w:proofErr w:type="spellStart"/>
-      <w:r>
-        <w:rPr>
-          <w:sz w:val="24"/>
-          <w:szCs w:val="24"/>
-        </w:rPr>
-        <w:t>Gitlab</w:t>
-      </w:r>
-      <w:proofErr w:type="spellEnd"/>
-      <w:r>
-        <w:rPr>
-          <w:sz w:val="24"/>
-          <w:szCs w:val="24"/>
-        </w:rPr>
-        <w:t xml:space="preserve"> m’a permis de faire relire mon code par mon responsable, puis par un responsable interne à l’équipe FUTE, </w:t>
+        <w:t xml:space="preserve">Pour cela, la plateforme de gestion de dépôt Gitlab m’a permis de faire relire mon code par mon responsable, puis par un responsable interne à l’équipe FUTE, </w:t>
       </w:r>
       <w:r>
         <w:rPr>
@@ -14850,13 +14664,13 @@
       <w:pPr>
         <w:pStyle w:val="Titre2"/>
       </w:pPr>
-      <w:bookmarkStart w:id="150" w:name="_Toc141043027"/>
-      <w:bookmarkStart w:id="151" w:name="_Toc141306309"/>
+      <w:bookmarkStart w:id="170" w:name="_Toc141043027"/>
+      <w:bookmarkStart w:id="171" w:name="_Toc141306309"/>
       <w:r>
         <w:t>Réunions client</w:t>
       </w:r>
-      <w:bookmarkEnd w:id="150"/>
-      <w:bookmarkEnd w:id="151"/>
+      <w:bookmarkEnd w:id="170"/>
+      <w:bookmarkEnd w:id="171"/>
     </w:p>
     <w:p>
       <w:pPr>
@@ -15035,26 +14849,26 @@
       <w:pPr>
         <w:pStyle w:val="Titre1"/>
       </w:pPr>
-      <w:bookmarkStart w:id="152" w:name="_Toc141043028"/>
-      <w:bookmarkStart w:id="153" w:name="_Toc141306310"/>
+      <w:bookmarkStart w:id="172" w:name="_Toc141043028"/>
+      <w:bookmarkStart w:id="173" w:name="_Toc141306310"/>
       <w:r>
         <w:lastRenderedPageBreak/>
         <w:t>Implémentation du composant log et de son service</w:t>
       </w:r>
-      <w:bookmarkEnd w:id="152"/>
-      <w:bookmarkEnd w:id="153"/>
+      <w:bookmarkEnd w:id="172"/>
+      <w:bookmarkEnd w:id="173"/>
     </w:p>
     <w:p>
       <w:pPr>
         <w:pStyle w:val="Titre2"/>
       </w:pPr>
-      <w:bookmarkStart w:id="154" w:name="_Toc141043029"/>
-      <w:bookmarkStart w:id="155" w:name="_Toc141306311"/>
+      <w:bookmarkStart w:id="174" w:name="_Toc141043029"/>
+      <w:bookmarkStart w:id="175" w:name="_Toc141306311"/>
       <w:r>
         <w:t>Contexte et objectif</w:t>
       </w:r>
-      <w:bookmarkEnd w:id="154"/>
-      <w:bookmarkEnd w:id="155"/>
+      <w:bookmarkEnd w:id="174"/>
+      <w:bookmarkEnd w:id="175"/>
     </w:p>
     <w:p>
       <w:pPr>
@@ -15338,18 +15152,18 @@
         </w:rPr>
         <w:t xml:space="preserve"> la barre de défilement. </w:t>
       </w:r>
-      <w:bookmarkStart w:id="156" w:name="_Toc141043030"/>
+      <w:bookmarkStart w:id="176" w:name="_Toc141043030"/>
     </w:p>
     <w:p>
       <w:pPr>
         <w:pStyle w:val="Titre2"/>
       </w:pPr>
-      <w:bookmarkStart w:id="157" w:name="_Toc141306312"/>
+      <w:bookmarkStart w:id="177" w:name="_Toc141306312"/>
       <w:r>
         <w:t>Interface du composant</w:t>
       </w:r>
-      <w:bookmarkEnd w:id="156"/>
-      <w:bookmarkEnd w:id="157"/>
+      <w:bookmarkEnd w:id="176"/>
+      <w:bookmarkEnd w:id="177"/>
     </w:p>
     <w:p>
       <w:pPr>
@@ -15471,41 +15285,30 @@
                                 <w:szCs w:val="24"/>
                               </w:rPr>
                             </w:pPr>
-                            <w:bookmarkStart w:id="158" w:name="_Toc141207278"/>
-                            <w:bookmarkStart w:id="159" w:name="_Toc141306349"/>
-                            <w:bookmarkStart w:id="160" w:name="_Toc141315576"/>
-                            <w:bookmarkStart w:id="161" w:name="_Toc141317842"/>
+                            <w:bookmarkStart w:id="178" w:name="_Toc141207278"/>
+                            <w:bookmarkStart w:id="179" w:name="_Toc141306349"/>
+                            <w:bookmarkStart w:id="180" w:name="_Toc141315576"/>
+                            <w:bookmarkStart w:id="181" w:name="_Toc141317842"/>
+                            <w:bookmarkStart w:id="182" w:name="_Toc141403913"/>
                             <w:r>
                               <w:t xml:space="preserve">Figure </w:t>
                             </w:r>
-                            <w:r>
-                              <w:fldChar w:fldCharType="begin"/>
-                            </w:r>
-                            <w:r>
-                              <w:instrText xml:space="preserve"> SEQ Figure \* ARABIC </w:instrText>
-                            </w:r>
-                            <w:r>
-                              <w:fldChar w:fldCharType="separate"/>
-                            </w:r>
-                            <w:r>
-                              <w:rPr>
-                                <w:noProof/>
-                              </w:rPr>
-                              <w:t>11</w:t>
-                            </w:r>
-                            <w:r>
-                              <w:rPr>
-                                <w:noProof/>
-                              </w:rPr>
-                              <w:fldChar w:fldCharType="end"/>
-                            </w:r>
+                            <w:fldSimple w:instr=" SEQ Figure \* ARABIC ">
+                              <w:r>
+                                <w:rPr>
+                                  <w:noProof/>
+                                </w:rPr>
+                                <w:t>11</w:t>
+                              </w:r>
+                            </w:fldSimple>
                             <w:r>
                               <w:t xml:space="preserve"> Composant d'affichage des logs</w:t>
                             </w:r>
-                            <w:bookmarkEnd w:id="158"/>
-                            <w:bookmarkEnd w:id="159"/>
-                            <w:bookmarkEnd w:id="160"/>
-                            <w:bookmarkEnd w:id="161"/>
+                            <w:bookmarkEnd w:id="178"/>
+                            <w:bookmarkEnd w:id="179"/>
+                            <w:bookmarkEnd w:id="180"/>
+                            <w:bookmarkEnd w:id="181"/>
+                            <w:bookmarkEnd w:id="182"/>
                           </w:p>
                         </w:txbxContent>
                       </wps:txbx>
@@ -15542,41 +15345,30 @@
                           <w:szCs w:val="24"/>
                         </w:rPr>
                       </w:pPr>
-                      <w:bookmarkStart w:id="162" w:name="_Toc141207278"/>
-                      <w:bookmarkStart w:id="163" w:name="_Toc141306349"/>
-                      <w:bookmarkStart w:id="164" w:name="_Toc141315576"/>
-                      <w:bookmarkStart w:id="165" w:name="_Toc141317842"/>
+                      <w:bookmarkStart w:id="183" w:name="_Toc141207278"/>
+                      <w:bookmarkStart w:id="184" w:name="_Toc141306349"/>
+                      <w:bookmarkStart w:id="185" w:name="_Toc141315576"/>
+                      <w:bookmarkStart w:id="186" w:name="_Toc141317842"/>
+                      <w:bookmarkStart w:id="187" w:name="_Toc141403913"/>
                       <w:r>
                         <w:t xml:space="preserve">Figure </w:t>
                       </w:r>
-                      <w:r>
-                        <w:fldChar w:fldCharType="begin"/>
-                      </w:r>
-                      <w:r>
-                        <w:instrText xml:space="preserve"> SEQ Figure \* ARABIC </w:instrText>
-                      </w:r>
-                      <w:r>
-                        <w:fldChar w:fldCharType="separate"/>
-                      </w:r>
-                      <w:r>
-                        <w:rPr>
-                          <w:noProof/>
-                        </w:rPr>
-                        <w:t>11</w:t>
-                      </w:r>
-                      <w:r>
-                        <w:rPr>
-                          <w:noProof/>
-                        </w:rPr>
-                        <w:fldChar w:fldCharType="end"/>
-                      </w:r>
+                      <w:fldSimple w:instr=" SEQ Figure \* ARABIC ">
+                        <w:r>
+                          <w:rPr>
+                            <w:noProof/>
+                          </w:rPr>
+                          <w:t>11</w:t>
+                        </w:r>
+                      </w:fldSimple>
                       <w:r>
                         <w:t xml:space="preserve"> Composant d'affichage des logs</w:t>
                       </w:r>
-                      <w:bookmarkEnd w:id="162"/>
-                      <w:bookmarkEnd w:id="163"/>
-                      <w:bookmarkEnd w:id="164"/>
-                      <w:bookmarkEnd w:id="165"/>
+                      <w:bookmarkEnd w:id="183"/>
+                      <w:bookmarkEnd w:id="184"/>
+                      <w:bookmarkEnd w:id="185"/>
+                      <w:bookmarkEnd w:id="186"/>
+                      <w:bookmarkEnd w:id="187"/>
                     </w:p>
                   </w:txbxContent>
                 </v:textbox>
@@ -15637,7 +15429,7 @@
           <w:szCs w:val="24"/>
         </w:rPr>
       </w:pPr>
-      <w:bookmarkStart w:id="166" w:name="_Toc141043031"/>
+      <w:bookmarkStart w:id="188" w:name="_Toc141043031"/>
       <w:r>
         <w:rPr>
           <w:sz w:val="24"/>
@@ -15722,25 +15514,25 @@
       <w:pPr>
         <w:pStyle w:val="Titre2"/>
       </w:pPr>
-      <w:bookmarkStart w:id="167" w:name="_Toc141306313"/>
+      <w:bookmarkStart w:id="189" w:name="_Toc141306313"/>
       <w:r>
         <w:lastRenderedPageBreak/>
         <w:t>Mise en œuvre et réalisation</w:t>
       </w:r>
-      <w:bookmarkEnd w:id="166"/>
-      <w:bookmarkEnd w:id="167"/>
+      <w:bookmarkEnd w:id="188"/>
+      <w:bookmarkEnd w:id="189"/>
     </w:p>
     <w:p>
       <w:pPr>
         <w:pStyle w:val="Titre3"/>
       </w:pPr>
-      <w:bookmarkStart w:id="168" w:name="_Toc141043032"/>
-      <w:bookmarkStart w:id="169" w:name="_Toc141306314"/>
+      <w:bookmarkStart w:id="190" w:name="_Toc141043032"/>
+      <w:bookmarkStart w:id="191" w:name="_Toc141306314"/>
       <w:r>
         <w:t>Récupération de la donnée</w:t>
       </w:r>
-      <w:bookmarkEnd w:id="168"/>
-      <w:bookmarkEnd w:id="169"/>
+      <w:bookmarkEnd w:id="190"/>
+      <w:bookmarkEnd w:id="191"/>
     </w:p>
     <w:p>
       <w:pPr>
@@ -16249,42 +16041,31 @@
                                 <w:szCs w:val="24"/>
                               </w:rPr>
                             </w:pPr>
-                            <w:bookmarkStart w:id="170" w:name="_Toc141306350"/>
-                            <w:bookmarkStart w:id="171" w:name="_Toc141315577"/>
-                            <w:bookmarkStart w:id="172" w:name="_Toc141317843"/>
+                            <w:bookmarkStart w:id="192" w:name="_Toc141306350"/>
+                            <w:bookmarkStart w:id="193" w:name="_Toc141315577"/>
+                            <w:bookmarkStart w:id="194" w:name="_Toc141317843"/>
+                            <w:bookmarkStart w:id="195" w:name="_Toc141403914"/>
                             <w:r>
                               <w:t xml:space="preserve">Figure </w:t>
                             </w:r>
-                            <w:r>
-                              <w:fldChar w:fldCharType="begin"/>
-                            </w:r>
-                            <w:r>
-                              <w:instrText xml:space="preserve"> SEQ Figure \* ARABIC </w:instrText>
-                            </w:r>
-                            <w:r>
-                              <w:fldChar w:fldCharType="separate"/>
-                            </w:r>
-                            <w:r>
-                              <w:rPr>
-                                <w:noProof/>
-                              </w:rPr>
-                              <w:t>12</w:t>
-                            </w:r>
-                            <w:r>
-                              <w:rPr>
-                                <w:noProof/>
-                              </w:rPr>
-                              <w:fldChar w:fldCharType="end"/>
-                            </w:r>
+                            <w:fldSimple w:instr=" SEQ Figure \* ARABIC ">
+                              <w:r>
+                                <w:rPr>
+                                  <w:noProof/>
+                                </w:rPr>
+                                <w:t>12</w:t>
+                              </w:r>
+                            </w:fldSimple>
                             <w:r>
                               <w:t xml:space="preserve"> </w:t>
                             </w:r>
                             <w:r>
                               <w:t>Ligne de log GUI signifiant le déclenchement d'un nouveau test</w:t>
                             </w:r>
-                            <w:bookmarkEnd w:id="170"/>
-                            <w:bookmarkEnd w:id="171"/>
-                            <w:bookmarkEnd w:id="172"/>
+                            <w:bookmarkEnd w:id="192"/>
+                            <w:bookmarkEnd w:id="193"/>
+                            <w:bookmarkEnd w:id="194"/>
+                            <w:bookmarkEnd w:id="195"/>
                           </w:p>
                         </w:txbxContent>
                       </wps:txbx>
@@ -16318,42 +16099,31 @@
                           <w:szCs w:val="24"/>
                         </w:rPr>
                       </w:pPr>
-                      <w:bookmarkStart w:id="173" w:name="_Toc141306350"/>
-                      <w:bookmarkStart w:id="174" w:name="_Toc141315577"/>
-                      <w:bookmarkStart w:id="175" w:name="_Toc141317843"/>
+                      <w:bookmarkStart w:id="196" w:name="_Toc141306350"/>
+                      <w:bookmarkStart w:id="197" w:name="_Toc141315577"/>
+                      <w:bookmarkStart w:id="198" w:name="_Toc141317843"/>
+                      <w:bookmarkStart w:id="199" w:name="_Toc141403914"/>
                       <w:r>
                         <w:t xml:space="preserve">Figure </w:t>
                       </w:r>
-                      <w:r>
-                        <w:fldChar w:fldCharType="begin"/>
-                      </w:r>
-                      <w:r>
-                        <w:instrText xml:space="preserve"> SEQ Figure \* ARABIC </w:instrText>
-                      </w:r>
-                      <w:r>
-                        <w:fldChar w:fldCharType="separate"/>
-                      </w:r>
-                      <w:r>
-                        <w:rPr>
-                          <w:noProof/>
-                        </w:rPr>
-                        <w:t>12</w:t>
-                      </w:r>
-                      <w:r>
-                        <w:rPr>
-                          <w:noProof/>
-                        </w:rPr>
-                        <w:fldChar w:fldCharType="end"/>
-                      </w:r>
+                      <w:fldSimple w:instr=" SEQ Figure \* ARABIC ">
+                        <w:r>
+                          <w:rPr>
+                            <w:noProof/>
+                          </w:rPr>
+                          <w:t>12</w:t>
+                        </w:r>
+                      </w:fldSimple>
                       <w:r>
                         <w:t xml:space="preserve"> </w:t>
                       </w:r>
                       <w:r>
                         <w:t>Ligne de log GUI signifiant le déclenchement d'un nouveau test</w:t>
                       </w:r>
-                      <w:bookmarkEnd w:id="173"/>
-                      <w:bookmarkEnd w:id="174"/>
-                      <w:bookmarkEnd w:id="175"/>
+                      <w:bookmarkEnd w:id="196"/>
+                      <w:bookmarkEnd w:id="197"/>
+                      <w:bookmarkEnd w:id="198"/>
+                      <w:bookmarkEnd w:id="199"/>
                     </w:p>
                   </w:txbxContent>
                 </v:textbox>
@@ -17551,13 +17321,13 @@
       <w:pPr>
         <w:pStyle w:val="Titre3"/>
       </w:pPr>
-      <w:bookmarkStart w:id="176" w:name="_Toc141043033"/>
-      <w:bookmarkStart w:id="177" w:name="_Toc141306315"/>
+      <w:bookmarkStart w:id="200" w:name="_Toc141043033"/>
+      <w:bookmarkStart w:id="201" w:name="_Toc141306315"/>
       <w:r>
         <w:t>Architecture du service</w:t>
       </w:r>
-      <w:bookmarkEnd w:id="176"/>
-      <w:bookmarkEnd w:id="177"/>
+      <w:bookmarkEnd w:id="200"/>
+      <w:bookmarkEnd w:id="201"/>
     </w:p>
     <w:p>
       <w:pPr>
@@ -18436,31 +18206,19 @@
                                 <w:noProof/>
                               </w:rPr>
                             </w:pPr>
-                            <w:bookmarkStart w:id="178" w:name="_Toc141317844"/>
+                            <w:bookmarkStart w:id="202" w:name="_Toc141317844"/>
+                            <w:bookmarkStart w:id="203" w:name="_Toc141403915"/>
                             <w:r>
                               <w:t xml:space="preserve">Figure </w:t>
                             </w:r>
-                            <w:r>
-                              <w:fldChar w:fldCharType="begin"/>
-                            </w:r>
-                            <w:r>
-                              <w:instrText xml:space="preserve"> SEQ Figure \* ARABIC </w:instrText>
-                            </w:r>
-                            <w:r>
-                              <w:fldChar w:fldCharType="separate"/>
-                            </w:r>
-                            <w:r>
-                              <w:rPr>
-                                <w:noProof/>
-                              </w:rPr>
-                              <w:t>13</w:t>
-                            </w:r>
-                            <w:r>
-                              <w:rPr>
-                                <w:noProof/>
-                              </w:rPr>
-                              <w:fldChar w:fldCharType="end"/>
-                            </w:r>
+                            <w:fldSimple w:instr=" SEQ Figure \* ARABIC ">
+                              <w:r>
+                                <w:rPr>
+                                  <w:noProof/>
+                                </w:rPr>
+                                <w:t>13</w:t>
+                              </w:r>
+                            </w:fldSimple>
                             <w:r>
                               <w:t xml:space="preserve"> Interface </w:t>
                             </w:r>
@@ -18468,7 +18226,8 @@
                             <w:r>
                               <w:t>LogState</w:t>
                             </w:r>
-                            <w:bookmarkEnd w:id="178"/>
+                            <w:bookmarkEnd w:id="202"/>
+                            <w:bookmarkEnd w:id="203"/>
                             <w:proofErr w:type="spellEnd"/>
                           </w:p>
                         </w:txbxContent>
@@ -18503,31 +18262,19 @@
                           <w:noProof/>
                         </w:rPr>
                       </w:pPr>
-                      <w:bookmarkStart w:id="179" w:name="_Toc141317844"/>
+                      <w:bookmarkStart w:id="204" w:name="_Toc141317844"/>
+                      <w:bookmarkStart w:id="205" w:name="_Toc141403915"/>
                       <w:r>
                         <w:t xml:space="preserve">Figure </w:t>
                       </w:r>
-                      <w:r>
-                        <w:fldChar w:fldCharType="begin"/>
-                      </w:r>
-                      <w:r>
-                        <w:instrText xml:space="preserve"> SEQ Figure \* ARABIC </w:instrText>
-                      </w:r>
-                      <w:r>
-                        <w:fldChar w:fldCharType="separate"/>
-                      </w:r>
-                      <w:r>
-                        <w:rPr>
-                          <w:noProof/>
-                        </w:rPr>
-                        <w:t>13</w:t>
-                      </w:r>
-                      <w:r>
-                        <w:rPr>
-                          <w:noProof/>
-                        </w:rPr>
-                        <w:fldChar w:fldCharType="end"/>
-                      </w:r>
+                      <w:fldSimple w:instr=" SEQ Figure \* ARABIC ">
+                        <w:r>
+                          <w:rPr>
+                            <w:noProof/>
+                          </w:rPr>
+                          <w:t>13</w:t>
+                        </w:r>
+                      </w:fldSimple>
                       <w:r>
                         <w:t xml:space="preserve"> Interface </w:t>
                       </w:r>
@@ -18535,7 +18282,8 @@
                       <w:r>
                         <w:t>LogState</w:t>
                       </w:r>
-                      <w:bookmarkEnd w:id="179"/>
+                      <w:bookmarkEnd w:id="204"/>
+                      <w:bookmarkEnd w:id="205"/>
                       <w:proofErr w:type="spellEnd"/>
                     </w:p>
                   </w:txbxContent>
@@ -18720,31 +18468,19 @@
                                 <w:szCs w:val="24"/>
                               </w:rPr>
                             </w:pPr>
-                            <w:bookmarkStart w:id="180" w:name="_Toc141317845"/>
+                            <w:bookmarkStart w:id="206" w:name="_Toc141317845"/>
+                            <w:bookmarkStart w:id="207" w:name="_Toc141403916"/>
                             <w:r>
                               <w:t xml:space="preserve">Figure </w:t>
                             </w:r>
-                            <w:r>
-                              <w:fldChar w:fldCharType="begin"/>
-                            </w:r>
-                            <w:r>
-                              <w:instrText xml:space="preserve"> SEQ Figure \* ARABIC </w:instrText>
-                            </w:r>
-                            <w:r>
-                              <w:fldChar w:fldCharType="separate"/>
-                            </w:r>
-                            <w:r>
-                              <w:rPr>
-                                <w:noProof/>
-                              </w:rPr>
-                              <w:t>14</w:t>
-                            </w:r>
-                            <w:r>
-                              <w:rPr>
-                                <w:noProof/>
-                              </w:rPr>
-                              <w:fldChar w:fldCharType="end"/>
-                            </w:r>
+                            <w:fldSimple w:instr=" SEQ Figure \* ARABIC ">
+                              <w:r>
+                                <w:rPr>
+                                  <w:noProof/>
+                                </w:rPr>
+                                <w:t>14</w:t>
+                              </w:r>
+                            </w:fldSimple>
                             <w:r>
                               <w:t xml:space="preserve"> </w:t>
                             </w:r>
@@ -18759,7 +18495,8 @@
                             <w:r>
                               <w:t xml:space="preserve"> du Log Service</w:t>
                             </w:r>
-                            <w:bookmarkEnd w:id="180"/>
+                            <w:bookmarkEnd w:id="206"/>
+                            <w:bookmarkEnd w:id="207"/>
                           </w:p>
                         </w:txbxContent>
                       </wps:txbx>
@@ -18795,31 +18532,19 @@
                           <w:szCs w:val="24"/>
                         </w:rPr>
                       </w:pPr>
-                      <w:bookmarkStart w:id="181" w:name="_Toc141317845"/>
+                      <w:bookmarkStart w:id="208" w:name="_Toc141317845"/>
+                      <w:bookmarkStart w:id="209" w:name="_Toc141403916"/>
                       <w:r>
                         <w:t xml:space="preserve">Figure </w:t>
                       </w:r>
-                      <w:r>
-                        <w:fldChar w:fldCharType="begin"/>
-                      </w:r>
-                      <w:r>
-                        <w:instrText xml:space="preserve"> SEQ Figure \* ARABIC </w:instrText>
-                      </w:r>
-                      <w:r>
-                        <w:fldChar w:fldCharType="separate"/>
-                      </w:r>
-                      <w:r>
-                        <w:rPr>
-                          <w:noProof/>
-                        </w:rPr>
-                        <w:t>14</w:t>
-                      </w:r>
-                      <w:r>
-                        <w:rPr>
-                          <w:noProof/>
-                        </w:rPr>
-                        <w:fldChar w:fldCharType="end"/>
-                      </w:r>
+                      <w:fldSimple w:instr=" SEQ Figure \* ARABIC ">
+                        <w:r>
+                          <w:rPr>
+                            <w:noProof/>
+                          </w:rPr>
+                          <w:t>14</w:t>
+                        </w:r>
+                      </w:fldSimple>
                       <w:r>
                         <w:t xml:space="preserve"> </w:t>
                       </w:r>
@@ -18834,7 +18559,8 @@
                       <w:r>
                         <w:t xml:space="preserve"> du Log Service</w:t>
                       </w:r>
-                      <w:bookmarkEnd w:id="181"/>
+                      <w:bookmarkEnd w:id="208"/>
+                      <w:bookmarkEnd w:id="209"/>
                     </w:p>
                   </w:txbxContent>
                 </v:textbox>
@@ -19402,13 +19128,13 @@
       <w:pPr>
         <w:pStyle w:val="Titre3"/>
       </w:pPr>
-      <w:bookmarkStart w:id="182" w:name="_Toc141043034"/>
-      <w:bookmarkStart w:id="183" w:name="_Toc141306316"/>
+      <w:bookmarkStart w:id="210" w:name="_Toc141043034"/>
+      <w:bookmarkStart w:id="211" w:name="_Toc141306316"/>
       <w:r>
         <w:t>Architecture du composant</w:t>
       </w:r>
-      <w:bookmarkEnd w:id="182"/>
-      <w:bookmarkEnd w:id="183"/>
+      <w:bookmarkEnd w:id="210"/>
+      <w:bookmarkEnd w:id="211"/>
     </w:p>
     <w:p>
       <w:pPr>
@@ -19465,35 +19191,24 @@
                                 <w:noProof/>
                               </w:rPr>
                             </w:pPr>
-                            <w:bookmarkStart w:id="184" w:name="_Toc141317846"/>
+                            <w:bookmarkStart w:id="212" w:name="_Toc141317846"/>
+                            <w:bookmarkStart w:id="213" w:name="_Toc141403917"/>
                             <w:r>
                               <w:t xml:space="preserve">Figure </w:t>
                             </w:r>
-                            <w:r>
-                              <w:fldChar w:fldCharType="begin"/>
-                            </w:r>
-                            <w:r>
-                              <w:instrText xml:space="preserve"> SEQ Figure \* ARABIC </w:instrText>
-                            </w:r>
-                            <w:r>
-                              <w:fldChar w:fldCharType="separate"/>
-                            </w:r>
-                            <w:r>
-                              <w:rPr>
-                                <w:noProof/>
-                              </w:rPr>
-                              <w:t>15</w:t>
-                            </w:r>
-                            <w:r>
-                              <w:rPr>
-                                <w:noProof/>
-                              </w:rPr>
-                              <w:fldChar w:fldCharType="end"/>
-                            </w:r>
+                            <w:fldSimple w:instr=" SEQ Figure \* ARABIC ">
+                              <w:r>
+                                <w:rPr>
+                                  <w:noProof/>
+                                </w:rPr>
+                                <w:t>15</w:t>
+                              </w:r>
+                            </w:fldSimple>
                             <w:r>
                               <w:t xml:space="preserve"> Fonctionnement de l'HTML du composant Logs</w:t>
                             </w:r>
-                            <w:bookmarkEnd w:id="184"/>
+                            <w:bookmarkEnd w:id="212"/>
+                            <w:bookmarkEnd w:id="213"/>
                           </w:p>
                         </w:txbxContent>
                       </wps:txbx>
@@ -19524,35 +19239,24 @@
                           <w:noProof/>
                         </w:rPr>
                       </w:pPr>
-                      <w:bookmarkStart w:id="185" w:name="_Toc141317846"/>
+                      <w:bookmarkStart w:id="214" w:name="_Toc141317846"/>
+                      <w:bookmarkStart w:id="215" w:name="_Toc141403917"/>
                       <w:r>
                         <w:t xml:space="preserve">Figure </w:t>
                       </w:r>
-                      <w:r>
-                        <w:fldChar w:fldCharType="begin"/>
-                      </w:r>
-                      <w:r>
-                        <w:instrText xml:space="preserve"> SEQ Figure \* ARABIC </w:instrText>
-                      </w:r>
-                      <w:r>
-                        <w:fldChar w:fldCharType="separate"/>
-                      </w:r>
-                      <w:r>
-                        <w:rPr>
-                          <w:noProof/>
-                        </w:rPr>
-                        <w:t>15</w:t>
-                      </w:r>
-                      <w:r>
-                        <w:rPr>
-                          <w:noProof/>
-                        </w:rPr>
-                        <w:fldChar w:fldCharType="end"/>
-                      </w:r>
+                      <w:fldSimple w:instr=" SEQ Figure \* ARABIC ">
+                        <w:r>
+                          <w:rPr>
+                            <w:noProof/>
+                          </w:rPr>
+                          <w:t>15</w:t>
+                        </w:r>
+                      </w:fldSimple>
                       <w:r>
                         <w:t xml:space="preserve"> Fonctionnement de l'HTML du composant Logs</w:t>
                       </w:r>
-                      <w:bookmarkEnd w:id="185"/>
+                      <w:bookmarkEnd w:id="214"/>
+                      <w:bookmarkEnd w:id="215"/>
                     </w:p>
                   </w:txbxContent>
                 </v:textbox>
@@ -19672,31 +19376,19 @@
                                 <w:noProof/>
                               </w:rPr>
                             </w:pPr>
-                            <w:bookmarkStart w:id="186" w:name="_Toc141317847"/>
+                            <w:bookmarkStart w:id="216" w:name="_Toc141317847"/>
+                            <w:bookmarkStart w:id="217" w:name="_Toc141403918"/>
                             <w:r>
                               <w:t xml:space="preserve">Figure </w:t>
                             </w:r>
-                            <w:r>
-                              <w:fldChar w:fldCharType="begin"/>
-                            </w:r>
-                            <w:r>
-                              <w:instrText xml:space="preserve"> SEQ Figure \* ARABIC </w:instrText>
-                            </w:r>
-                            <w:r>
-                              <w:fldChar w:fldCharType="separate"/>
-                            </w:r>
-                            <w:r>
-                              <w:rPr>
-                                <w:noProof/>
-                              </w:rPr>
-                              <w:t>16</w:t>
-                            </w:r>
-                            <w:r>
-                              <w:rPr>
-                                <w:noProof/>
-                              </w:rPr>
-                              <w:fldChar w:fldCharType="end"/>
-                            </w:r>
+                            <w:fldSimple w:instr=" SEQ Figure \* ARABIC ">
+                              <w:r>
+                                <w:rPr>
+                                  <w:noProof/>
+                                </w:rPr>
+                                <w:t>16</w:t>
+                              </w:r>
+                            </w:fldSimple>
                             <w:r>
                               <w:t xml:space="preserve"> Fonctionnement du </w:t>
                             </w:r>
@@ -19708,7 +19400,8 @@
                             <w:r>
                               <w:t xml:space="preserve"> du Composant Log</w:t>
                             </w:r>
-                            <w:bookmarkEnd w:id="186"/>
+                            <w:bookmarkEnd w:id="216"/>
+                            <w:bookmarkEnd w:id="217"/>
                           </w:p>
                         </w:txbxContent>
                       </wps:txbx>
@@ -19742,31 +19435,19 @@
                           <w:noProof/>
                         </w:rPr>
                       </w:pPr>
-                      <w:bookmarkStart w:id="187" w:name="_Toc141317847"/>
+                      <w:bookmarkStart w:id="218" w:name="_Toc141317847"/>
+                      <w:bookmarkStart w:id="219" w:name="_Toc141403918"/>
                       <w:r>
                         <w:t xml:space="preserve">Figure </w:t>
                       </w:r>
-                      <w:r>
-                        <w:fldChar w:fldCharType="begin"/>
-                      </w:r>
-                      <w:r>
-                        <w:instrText xml:space="preserve"> SEQ Figure \* ARABIC </w:instrText>
-                      </w:r>
-                      <w:r>
-                        <w:fldChar w:fldCharType="separate"/>
-                      </w:r>
-                      <w:r>
-                        <w:rPr>
-                          <w:noProof/>
-                        </w:rPr>
-                        <w:t>16</w:t>
-                      </w:r>
-                      <w:r>
-                        <w:rPr>
-                          <w:noProof/>
-                        </w:rPr>
-                        <w:fldChar w:fldCharType="end"/>
-                      </w:r>
+                      <w:fldSimple w:instr=" SEQ Figure \* ARABIC ">
+                        <w:r>
+                          <w:rPr>
+                            <w:noProof/>
+                          </w:rPr>
+                          <w:t>16</w:t>
+                        </w:r>
+                      </w:fldSimple>
                       <w:r>
                         <w:t xml:space="preserve"> Fonctionnement du </w:t>
                       </w:r>
@@ -19778,7 +19459,8 @@
                       <w:r>
                         <w:t xml:space="preserve"> du Composant Log</w:t>
                       </w:r>
-                      <w:bookmarkEnd w:id="187"/>
+                      <w:bookmarkEnd w:id="218"/>
+                      <w:bookmarkEnd w:id="219"/>
                     </w:p>
                   </w:txbxContent>
                 </v:textbox>
@@ -20293,26 +19975,26 @@
       <w:pPr>
         <w:pStyle w:val="Titre2"/>
       </w:pPr>
-      <w:bookmarkStart w:id="188" w:name="_Toc141043035"/>
-      <w:bookmarkStart w:id="189" w:name="_Toc141306317"/>
+      <w:bookmarkStart w:id="220" w:name="_Toc141043035"/>
+      <w:bookmarkStart w:id="221" w:name="_Toc141306317"/>
       <w:r>
         <w:lastRenderedPageBreak/>
         <w:t>Problématique rencontrée et solution trouvée</w:t>
       </w:r>
-      <w:bookmarkEnd w:id="188"/>
-      <w:bookmarkEnd w:id="189"/>
+      <w:bookmarkEnd w:id="220"/>
+      <w:bookmarkEnd w:id="221"/>
     </w:p>
     <w:p>
       <w:pPr>
         <w:pStyle w:val="Titre3"/>
       </w:pPr>
-      <w:bookmarkStart w:id="190" w:name="_Toc141043036"/>
-      <w:bookmarkStart w:id="191" w:name="_Toc141306318"/>
+      <w:bookmarkStart w:id="222" w:name="_Toc141043036"/>
+      <w:bookmarkStart w:id="223" w:name="_Toc141306318"/>
       <w:r>
         <w:t>Identification de la problématique</w:t>
       </w:r>
-      <w:bookmarkEnd w:id="190"/>
-      <w:bookmarkEnd w:id="191"/>
+      <w:bookmarkEnd w:id="222"/>
+      <w:bookmarkEnd w:id="223"/>
     </w:p>
     <w:p>
       <w:pPr>
@@ -20433,30 +20115,18 @@
                                 <w:szCs w:val="24"/>
                               </w:rPr>
                             </w:pPr>
+                            <w:bookmarkStart w:id="224" w:name="_Toc141403919"/>
                             <w:r>
                               <w:t xml:space="preserve">Figure </w:t>
                             </w:r>
-                            <w:r>
-                              <w:fldChar w:fldCharType="begin"/>
-                            </w:r>
-                            <w:r>
-                              <w:instrText xml:space="preserve"> SEQ Figure \* ARABIC </w:instrText>
-                            </w:r>
-                            <w:r>
-                              <w:fldChar w:fldCharType="separate"/>
-                            </w:r>
-                            <w:r>
-                              <w:rPr>
-                                <w:noProof/>
-                              </w:rPr>
-                              <w:t>17</w:t>
-                            </w:r>
-                            <w:r>
-                              <w:rPr>
-                                <w:noProof/>
-                              </w:rPr>
-                              <w:fldChar w:fldCharType="end"/>
-                            </w:r>
+                            <w:fldSimple w:instr=" SEQ Figure \* ARABIC ">
+                              <w:r>
+                                <w:rPr>
+                                  <w:noProof/>
+                                </w:rPr>
+                                <w:t>17</w:t>
+                              </w:r>
+                            </w:fldSimple>
                             <w:r>
                               <w:t xml:space="preserve"> Message d'erreur affiché sur le </w:t>
                             </w:r>
@@ -20469,6 +20139,7 @@
                             <w:r>
                               <w:t>lors de l’affichage d’un test spécifique</w:t>
                             </w:r>
+                            <w:bookmarkEnd w:id="224"/>
                           </w:p>
                         </w:txbxContent>
                       </wps:txbx>
@@ -20501,30 +20172,18 @@
                           <w:szCs w:val="24"/>
                         </w:rPr>
                       </w:pPr>
+                      <w:bookmarkStart w:id="225" w:name="_Toc141403919"/>
                       <w:r>
                         <w:t xml:space="preserve">Figure </w:t>
                       </w:r>
-                      <w:r>
-                        <w:fldChar w:fldCharType="begin"/>
-                      </w:r>
-                      <w:r>
-                        <w:instrText xml:space="preserve"> SEQ Figure \* ARABIC </w:instrText>
-                      </w:r>
-                      <w:r>
-                        <w:fldChar w:fldCharType="separate"/>
-                      </w:r>
-                      <w:r>
-                        <w:rPr>
-                          <w:noProof/>
-                        </w:rPr>
-                        <w:t>17</w:t>
-                      </w:r>
-                      <w:r>
-                        <w:rPr>
-                          <w:noProof/>
-                        </w:rPr>
-                        <w:fldChar w:fldCharType="end"/>
-                      </w:r>
+                      <w:fldSimple w:instr=" SEQ Figure \* ARABIC ">
+                        <w:r>
+                          <w:rPr>
+                            <w:noProof/>
+                          </w:rPr>
+                          <w:t>17</w:t>
+                        </w:r>
+                      </w:fldSimple>
                       <w:r>
                         <w:t xml:space="preserve"> Message d'erreur affiché sur le </w:t>
                       </w:r>
@@ -20537,6 +20196,7 @@
                       <w:r>
                         <w:t>lors de l’affichage d’un test spécifique</w:t>
                       </w:r>
+                      <w:bookmarkEnd w:id="225"/>
                     </w:p>
                   </w:txbxContent>
                 </v:textbox>
@@ -20992,14 +20652,14 @@
       <w:pPr>
         <w:pStyle w:val="Titre3"/>
       </w:pPr>
-      <w:bookmarkStart w:id="192" w:name="_Toc141043037"/>
-      <w:bookmarkStart w:id="193" w:name="_Toc141306319"/>
+      <w:bookmarkStart w:id="226" w:name="_Toc141043037"/>
+      <w:bookmarkStart w:id="227" w:name="_Toc141306319"/>
       <w:r>
         <w:lastRenderedPageBreak/>
         <w:t>Réunion client</w:t>
       </w:r>
-      <w:bookmarkEnd w:id="192"/>
-      <w:bookmarkEnd w:id="193"/>
+      <w:bookmarkEnd w:id="226"/>
+      <w:bookmarkEnd w:id="227"/>
     </w:p>
     <w:p>
       <w:pPr>
@@ -21159,13 +20819,13 @@
       <w:pPr>
         <w:pStyle w:val="Titre3"/>
       </w:pPr>
-      <w:bookmarkStart w:id="194" w:name="_Toc141043038"/>
-      <w:bookmarkStart w:id="195" w:name="_Toc141306320"/>
+      <w:bookmarkStart w:id="228" w:name="_Toc141043038"/>
+      <w:bookmarkStart w:id="229" w:name="_Toc141306320"/>
       <w:r>
         <w:t>Nouvelle solution implémentée</w:t>
       </w:r>
-      <w:bookmarkEnd w:id="194"/>
-      <w:bookmarkEnd w:id="195"/>
+      <w:bookmarkEnd w:id="228"/>
+      <w:bookmarkEnd w:id="229"/>
     </w:p>
     <w:p>
       <w:pPr>
@@ -21252,14 +20912,7 @@
           <w:sz w:val="24"/>
           <w:szCs w:val="24"/>
         </w:rPr>
-        <w:t xml:space="preserve">Ainsi, chaque fois que l'utilisateur fait défiler la section, </w:t>
-      </w:r>
-      <w:r>
-        <w:rPr>
-          <w:sz w:val="24"/>
-          <w:szCs w:val="24"/>
-        </w:rPr>
-        <w:t>ce</w:t>
+        <w:t>Ainsi, chaque fois que l'utilisateur fait défiler la section, ce</w:t>
       </w:r>
       <w:r>
         <w:rPr>
@@ -21410,14 +21063,7 @@
           <w:sz w:val="24"/>
           <w:szCs w:val="24"/>
         </w:rPr>
-        <w:t xml:space="preserve">Si la taille </w:t>
-      </w:r>
-      <w:r>
-        <w:rPr>
-          <w:sz w:val="24"/>
-          <w:szCs w:val="24"/>
-        </w:rPr>
-        <w:t xml:space="preserve">de la partie </w:t>
+        <w:t xml:space="preserve">Si la taille de la partie </w:t>
       </w:r>
       <w:r>
         <w:rPr>
@@ -21584,27 +21230,18 @@
                                 <w:szCs w:val="24"/>
                               </w:rPr>
                             </w:pPr>
+                            <w:bookmarkStart w:id="230" w:name="_Toc141403920"/>
                             <w:r>
                               <w:t xml:space="preserve">Figure </w:t>
                             </w:r>
-                            <w:r>
-                              <w:fldChar w:fldCharType="begin"/>
-                            </w:r>
-                            <w:r>
-                              <w:instrText xml:space="preserve"> SEQ Figure \* ARABIC </w:instrText>
-                            </w:r>
-                            <w:r>
-                              <w:fldChar w:fldCharType="separate"/>
-                            </w:r>
-                            <w:r>
-                              <w:rPr>
-                                <w:noProof/>
-                              </w:rPr>
-                              <w:t>18</w:t>
-                            </w:r>
-                            <w:r>
-                              <w:fldChar w:fldCharType="end"/>
-                            </w:r>
+                            <w:fldSimple w:instr=" SEQ Figure \* ARABIC ">
+                              <w:r>
+                                <w:rPr>
+                                  <w:noProof/>
+                                </w:rPr>
+                                <w:t>18</w:t>
+                              </w:r>
+                            </w:fldSimple>
                             <w:r>
                               <w:t xml:space="preserve"> Méthode </w:t>
                             </w:r>
@@ -21616,6 +21253,7 @@
                             <w:r>
                               <w:t xml:space="preserve"> du Composant Log</w:t>
                             </w:r>
+                            <w:bookmarkEnd w:id="230"/>
                           </w:p>
                         </w:txbxContent>
                       </wps:txbx>
@@ -21651,27 +21289,18 @@
                           <w:szCs w:val="24"/>
                         </w:rPr>
                       </w:pPr>
+                      <w:bookmarkStart w:id="231" w:name="_Toc141403920"/>
                       <w:r>
                         <w:t xml:space="preserve">Figure </w:t>
                       </w:r>
-                      <w:r>
-                        <w:fldChar w:fldCharType="begin"/>
-                      </w:r>
-                      <w:r>
-                        <w:instrText xml:space="preserve"> SEQ Figure \* ARABIC </w:instrText>
-                      </w:r>
-                      <w:r>
-                        <w:fldChar w:fldCharType="separate"/>
-                      </w:r>
-                      <w:r>
-                        <w:rPr>
-                          <w:noProof/>
-                        </w:rPr>
-                        <w:t>18</w:t>
-                      </w:r>
-                      <w:r>
-                        <w:fldChar w:fldCharType="end"/>
-                      </w:r>
+                      <w:fldSimple w:instr=" SEQ Figure \* ARABIC ">
+                        <w:r>
+                          <w:rPr>
+                            <w:noProof/>
+                          </w:rPr>
+                          <w:t>18</w:t>
+                        </w:r>
+                      </w:fldSimple>
                       <w:r>
                         <w:t xml:space="preserve"> Méthode </w:t>
                       </w:r>
@@ -21683,6 +21312,7 @@
                       <w:r>
                         <w:t xml:space="preserve"> du Composant Log</w:t>
                       </w:r>
+                      <w:bookmarkEnd w:id="231"/>
                     </w:p>
                   </w:txbxContent>
                 </v:textbox>
@@ -21803,16 +21433,70 @@
           <w:sz w:val="24"/>
           <w:szCs w:val="24"/>
         </w:rPr>
+        <w:t xml:space="preserve">en se servant de cette nouvelle variable ainsi que de l’index des blocs de logs à afficher, il m’est possible de faire apparaître les lignes de logs en </w:t>
+      </w:r>
+      <w:proofErr w:type="spellStart"/>
+      <w:r>
+        <w:rPr>
+          <w:sz w:val="24"/>
+          <w:szCs w:val="24"/>
+        </w:rPr>
+        <w:t>lazy</w:t>
+      </w:r>
+      <w:proofErr w:type="spellEnd"/>
+      <w:r>
+        <w:rPr>
+          <w:sz w:val="24"/>
+          <w:szCs w:val="24"/>
+        </w:rPr>
+        <w:t xml:space="preserve"> </w:t>
+      </w:r>
+      <w:proofErr w:type="spellStart"/>
+      <w:r>
+        <w:rPr>
+          <w:sz w:val="24"/>
+          <w:szCs w:val="24"/>
+        </w:rPr>
+        <w:t>loading</w:t>
+      </w:r>
+      <w:proofErr w:type="spellEnd"/>
+      <w:r>
+        <w:rPr>
+          <w:sz w:val="24"/>
+          <w:szCs w:val="24"/>
+        </w:rPr>
+        <w:t>.</w:t>
+      </w:r>
+      <w:r>
+        <w:rPr>
+          <w:sz w:val="24"/>
+          <w:szCs w:val="24"/>
+        </w:rPr>
         <w:br/>
-      </w:r>
-    </w:p>
-    <w:p>
-      <w:pPr>
-        <w:rPr>
-          <w:sz w:val="24"/>
-          <w:szCs w:val="24"/>
-        </w:rPr>
-      </w:pPr>
+        <w:t>Ainsi, le temps de chargement de l’affichage des lignes de logs est limité au premier bloc de lignes de log, et le fait de scroller permet d’afficher un nouveau bloc additionnel.</w:t>
+      </w:r>
+      <w:r>
+        <w:rPr>
+          <w:sz w:val="24"/>
+          <w:szCs w:val="24"/>
+        </w:rPr>
+        <w:br/>
+      </w:r>
+    </w:p>
+    <w:p>
+      <w:pPr>
+        <w:rPr>
+          <w:sz w:val="24"/>
+          <w:szCs w:val="24"/>
+        </w:rPr>
+      </w:pPr>
+      <w:r>
+        <w:rPr>
+          <w:sz w:val="24"/>
+          <w:szCs w:val="24"/>
+        </w:rPr>
+        <w:br/>
+      </w:r>
       <w:r>
         <w:rPr>
           <w:noProof/>
@@ -21869,14 +21553,13 @@
           </wp:anchor>
         </w:drawing>
       </w:r>
-    </w:p>
-    <w:p>
-      <w:pPr>
-        <w:rPr>
-          <w:sz w:val="24"/>
-          <w:szCs w:val="24"/>
-        </w:rPr>
-      </w:pPr>
+      <w:r>
+        <w:rPr>
+          <w:sz w:val="24"/>
+          <w:szCs w:val="24"/>
+        </w:rPr>
+        <w:t>Une fois cette implémentation réalisée, je réalise différents tests manuels avec plusieurs fichiers de logs différents, dans l’objectif de vérifier que la fonctionnalité fonctionne correctement, et pour éviter les bugs éventuels.</w:t>
+      </w:r>
       <w:r>
         <w:rPr>
           <w:sz w:val="24"/>
@@ -21884,41 +21567,45 @@
         </w:rPr>
         <w:br/>
       </w:r>
+      <w:r>
+        <w:rPr>
+          <w:sz w:val="24"/>
+          <w:szCs w:val="24"/>
+        </w:rPr>
+        <w:br/>
+        <w:t>Une fois que tout est opérationnel, je pousse mes modifications sur le Gitlab de Renault afin de sauvegarder mon travail et de me faire relire par mon responsable.</w:t>
+      </w:r>
+    </w:p>
+    <w:p>
+      <w:r>
+        <w:rPr>
+          <w:sz w:val="24"/>
+          <w:szCs w:val="24"/>
+        </w:rPr>
+        <w:br/>
+      </w:r>
     </w:p>
     <w:p/>
-    <w:p>
-      <w:r>
-        <w:t>3.dire qu’on a des erreurs de code et qu’on les répare</w:t>
-      </w:r>
-    </w:p>
-    <w:p>
-      <w:r>
-        <w:t>2.Faire tests unitaires et tests manuelles(double)</w:t>
-      </w:r>
-    </w:p>
-    <w:p>
-      <w:r>
-        <w:t>3.Modifier du code</w:t>
-      </w:r>
-    </w:p>
+    <w:p/>
+    <w:p/>
     <w:p>
       <w:pPr>
         <w:pStyle w:val="Titre1"/>
       </w:pPr>
-      <w:bookmarkStart w:id="196" w:name="_Toc141043039"/>
-      <w:bookmarkStart w:id="197" w:name="_Toc141306321"/>
+      <w:bookmarkStart w:id="232" w:name="_Toc141043039"/>
+      <w:bookmarkStart w:id="233" w:name="_Toc141306321"/>
       <w:r>
         <w:t>Transformation du projet en livrable</w:t>
       </w:r>
-      <w:bookmarkEnd w:id="196"/>
-      <w:bookmarkEnd w:id="197"/>
+      <w:bookmarkEnd w:id="232"/>
+      <w:bookmarkEnd w:id="233"/>
     </w:p>
     <w:p>
       <w:pPr>
         <w:pStyle w:val="Titre2"/>
       </w:pPr>
-      <w:bookmarkStart w:id="198" w:name="_Toc141043040"/>
-      <w:bookmarkStart w:id="199" w:name="_Toc141306322"/>
+      <w:bookmarkStart w:id="234" w:name="_Toc141043040"/>
+      <w:bookmarkStart w:id="235" w:name="_Toc141306322"/>
       <w:r>
         <w:t xml:space="preserve">Création d’un </w:t>
       </w:r>
@@ -21926,8 +21613,8 @@
       <w:r>
         <w:t>Dockerfile</w:t>
       </w:r>
-      <w:bookmarkEnd w:id="198"/>
-      <w:bookmarkEnd w:id="199"/>
+      <w:bookmarkEnd w:id="234"/>
+      <w:bookmarkEnd w:id="235"/>
       <w:proofErr w:type="spellEnd"/>
     </w:p>
     <w:p>
@@ -21944,13 +21631,13 @@
       <w:pPr>
         <w:pStyle w:val="Titre2"/>
       </w:pPr>
-      <w:bookmarkStart w:id="200" w:name="_Toc141043041"/>
-      <w:bookmarkStart w:id="201" w:name="_Toc141306323"/>
+      <w:bookmarkStart w:id="236" w:name="_Toc141043041"/>
+      <w:bookmarkStart w:id="237" w:name="_Toc141306323"/>
       <w:r>
         <w:t>Création d’une documentation technique</w:t>
       </w:r>
-      <w:bookmarkEnd w:id="200"/>
-      <w:bookmarkEnd w:id="201"/>
+      <w:bookmarkEnd w:id="236"/>
+      <w:bookmarkEnd w:id="237"/>
     </w:p>
     <w:p>
       <w:r>
@@ -21961,59 +21648,67 @@
       <w:pPr>
         <w:pStyle w:val="Titre2"/>
       </w:pPr>
-      <w:bookmarkStart w:id="202" w:name="_Toc141043042"/>
-      <w:bookmarkStart w:id="203" w:name="_Toc141306324"/>
+      <w:bookmarkStart w:id="238" w:name="_Toc141043042"/>
+      <w:bookmarkStart w:id="239" w:name="_Toc141306324"/>
       <w:r>
         <w:t>Validation du livrable final par le client</w:t>
       </w:r>
-      <w:bookmarkEnd w:id="202"/>
-      <w:bookmarkEnd w:id="203"/>
+      <w:bookmarkEnd w:id="238"/>
+      <w:bookmarkEnd w:id="239"/>
     </w:p>
     <w:p>
       <w:r>
         <w:t>2.Se faire valider ses livrable par le client</w:t>
       </w:r>
     </w:p>
+    <w:p/>
+    <w:p/>
+    <w:p/>
+    <w:p/>
+    <w:p/>
     <w:p>
       <w:pPr>
         <w:pStyle w:val="Titre1"/>
       </w:pPr>
-      <w:bookmarkStart w:id="204" w:name="_Toc141043043"/>
-      <w:bookmarkStart w:id="205" w:name="_Toc141306325"/>
-      <w:r>
+      <w:bookmarkStart w:id="240" w:name="_Toc141043043"/>
+      <w:bookmarkStart w:id="241" w:name="_Toc141306325"/>
+      <w:r>
+        <w:lastRenderedPageBreak/>
         <w:t>Projet personnel : Outil de sauvegarde et de suivis des analyses d’eau</w:t>
       </w:r>
-      <w:bookmarkEnd w:id="204"/>
-      <w:bookmarkEnd w:id="205"/>
+      <w:bookmarkEnd w:id="240"/>
+      <w:bookmarkEnd w:id="241"/>
     </w:p>
     <w:p>
       <w:pPr>
         <w:pStyle w:val="Titre2"/>
       </w:pPr>
-      <w:bookmarkStart w:id="206" w:name="_Toc141043044"/>
-      <w:bookmarkStart w:id="207" w:name="_Toc141306326"/>
+      <w:bookmarkStart w:id="242" w:name="_Toc141043044"/>
+      <w:bookmarkStart w:id="243" w:name="_Toc141306326"/>
       <w:r>
         <w:t>Présentation du projet</w:t>
       </w:r>
-      <w:bookmarkEnd w:id="206"/>
-      <w:bookmarkEnd w:id="207"/>
+      <w:bookmarkEnd w:id="242"/>
+      <w:bookmarkEnd w:id="243"/>
+    </w:p>
+    <w:p/>
+    <w:p/>
+    <w:p>
+      <w:pPr>
+        <w:pStyle w:val="Titre2"/>
+      </w:pPr>
+      <w:bookmarkStart w:id="244" w:name="_Toc141043045"/>
+      <w:bookmarkStart w:id="245" w:name="_Toc141306327"/>
+      <w:r>
+        <w:t>Cahier des charges</w:t>
+      </w:r>
+      <w:bookmarkEnd w:id="244"/>
+      <w:bookmarkEnd w:id="245"/>
     </w:p>
     <w:p>
       <w:r>
         <w:t>1.Aveugle peut aller sur le site(double)</w:t>
       </w:r>
-    </w:p>
-    <w:p>
-      <w:pPr>
-        <w:pStyle w:val="Titre2"/>
-      </w:pPr>
-      <w:bookmarkStart w:id="208" w:name="_Toc141043045"/>
-      <w:bookmarkStart w:id="209" w:name="_Toc141306327"/>
-      <w:r>
-        <w:t>Cahier des charges</w:t>
-      </w:r>
-      <w:bookmarkEnd w:id="208"/>
-      <w:bookmarkEnd w:id="209"/>
     </w:p>
     <w:p>
       <w:r>
@@ -22098,13 +21793,13 @@
       <w:pPr>
         <w:pStyle w:val="Titre2"/>
       </w:pPr>
-      <w:bookmarkStart w:id="210" w:name="_Toc141043046"/>
-      <w:bookmarkStart w:id="211" w:name="_Toc141306328"/>
+      <w:bookmarkStart w:id="246" w:name="_Toc141043046"/>
+      <w:bookmarkStart w:id="247" w:name="_Toc141306328"/>
       <w:r>
         <w:t>Conception UML</w:t>
       </w:r>
-      <w:bookmarkEnd w:id="210"/>
-      <w:bookmarkEnd w:id="211"/>
+      <w:bookmarkEnd w:id="246"/>
+      <w:bookmarkEnd w:id="247"/>
     </w:p>
     <w:p>
       <w:r>
@@ -22162,13 +21857,13 @@
       <w:pPr>
         <w:pStyle w:val="Titre2"/>
       </w:pPr>
-      <w:bookmarkStart w:id="212" w:name="_Toc141043047"/>
-      <w:bookmarkStart w:id="213" w:name="_Toc141306329"/>
+      <w:bookmarkStart w:id="248" w:name="_Toc141043047"/>
+      <w:bookmarkStart w:id="249" w:name="_Toc141306329"/>
       <w:r>
         <w:t>Conception MCD et MLD</w:t>
       </w:r>
-      <w:bookmarkEnd w:id="212"/>
-      <w:bookmarkEnd w:id="213"/>
+      <w:bookmarkEnd w:id="248"/>
+      <w:bookmarkEnd w:id="249"/>
     </w:p>
     <w:p>
       <w:r>
@@ -22193,7 +21888,6 @@
     </w:p>
     <w:p>
       <w:r>
-        <w:lastRenderedPageBreak/>
         <w:t xml:space="preserve">2.faire un document qui explique les nomenclatures d’une </w:t>
       </w:r>
       <w:proofErr w:type="spellStart"/>
@@ -22232,13 +21926,13 @@
       <w:pPr>
         <w:pStyle w:val="Titre2"/>
       </w:pPr>
-      <w:bookmarkStart w:id="214" w:name="_Toc141043048"/>
-      <w:bookmarkStart w:id="215" w:name="_Toc141306330"/>
+      <w:bookmarkStart w:id="250" w:name="_Toc141043048"/>
+      <w:bookmarkStart w:id="251" w:name="_Toc141306330"/>
       <w:r>
         <w:t>Maquettage</w:t>
       </w:r>
-      <w:bookmarkEnd w:id="214"/>
-      <w:bookmarkEnd w:id="215"/>
+      <w:bookmarkEnd w:id="250"/>
+      <w:bookmarkEnd w:id="251"/>
     </w:p>
     <w:p>
       <w:r>
@@ -22254,13 +21948,13 @@
       <w:pPr>
         <w:pStyle w:val="Titre2"/>
       </w:pPr>
-      <w:bookmarkStart w:id="216" w:name="_Toc141043049"/>
-      <w:bookmarkStart w:id="217" w:name="_Toc141306331"/>
+      <w:bookmarkStart w:id="252" w:name="_Toc141043049"/>
+      <w:bookmarkStart w:id="253" w:name="_Toc141306331"/>
       <w:r>
         <w:t>Architecture logicielle</w:t>
       </w:r>
-      <w:bookmarkEnd w:id="216"/>
-      <w:bookmarkEnd w:id="217"/>
+      <w:bookmarkEnd w:id="252"/>
+      <w:bookmarkEnd w:id="253"/>
     </w:p>
     <w:p>
       <w:r>
@@ -22289,13 +21983,13 @@
       <w:pPr>
         <w:pStyle w:val="Titre2"/>
       </w:pPr>
-      <w:bookmarkStart w:id="218" w:name="_Toc141043050"/>
-      <w:bookmarkStart w:id="219" w:name="_Toc141306332"/>
+      <w:bookmarkStart w:id="254" w:name="_Toc141043050"/>
+      <w:bookmarkStart w:id="255" w:name="_Toc141306332"/>
       <w:r>
         <w:t>Tests Unitaires</w:t>
       </w:r>
-      <w:bookmarkEnd w:id="218"/>
-      <w:bookmarkEnd w:id="219"/>
+      <w:bookmarkEnd w:id="254"/>
+      <w:bookmarkEnd w:id="255"/>
     </w:p>
     <w:p>
       <w:r>
@@ -22311,13 +22005,13 @@
       <w:pPr>
         <w:pStyle w:val="Titre2"/>
       </w:pPr>
-      <w:bookmarkStart w:id="220" w:name="_Toc141043051"/>
-      <w:bookmarkStart w:id="221" w:name="_Toc141306333"/>
+      <w:bookmarkStart w:id="256" w:name="_Toc141043051"/>
+      <w:bookmarkStart w:id="257" w:name="_Toc141306333"/>
       <w:r>
         <w:t>Déploiement sur serveur</w:t>
       </w:r>
-      <w:bookmarkEnd w:id="220"/>
-      <w:bookmarkEnd w:id="221"/>
+      <w:bookmarkEnd w:id="256"/>
+      <w:bookmarkEnd w:id="257"/>
     </w:p>
     <w:p>
       <w:r>
@@ -22328,16 +22022,16 @@
       <w:pPr>
         <w:pStyle w:val="Titre1"/>
       </w:pPr>
-      <w:bookmarkStart w:id="222" w:name="_Toc141043052"/>
-      <w:bookmarkStart w:id="223" w:name="_Toc141306334"/>
+      <w:bookmarkStart w:id="258" w:name="_Toc141043052"/>
+      <w:bookmarkStart w:id="259" w:name="_Toc141306334"/>
       <w:r>
         <w:t>Conclusion</w:t>
       </w:r>
-      <w:bookmarkEnd w:id="222"/>
-      <w:bookmarkEnd w:id="223"/>
+      <w:bookmarkEnd w:id="258"/>
+      <w:bookmarkEnd w:id="259"/>
     </w:p>
     <w:p/>
-    <w:bookmarkStart w:id="224" w:name="_Toc141306335" w:displacedByCustomXml="next"/>
+    <w:bookmarkStart w:id="260" w:name="_Toc141306335" w:displacedByCustomXml="next"/>
     <w:sdt>
       <w:sdtPr>
         <w:rPr>
@@ -22363,7 +22057,7 @@
           <w:r>
             <w:t xml:space="preserve"> et citations</w:t>
           </w:r>
-          <w:bookmarkEnd w:id="224"/>
+          <w:bookmarkEnd w:id="260"/>
         </w:p>
         <w:sdt>
           <w:sdtPr>
@@ -22480,22 +22174,22 @@
       <w:pPr>
         <w:pStyle w:val="Titre1"/>
       </w:pPr>
-      <w:bookmarkStart w:id="225" w:name="_Toc141306336"/>
+      <w:bookmarkStart w:id="261" w:name="_Toc141306336"/>
       <w:r>
         <w:t>Glossaire</w:t>
       </w:r>
-      <w:bookmarkEnd w:id="225"/>
+      <w:bookmarkEnd w:id="261"/>
     </w:p>
     <w:p/>
     <w:p>
       <w:pPr>
         <w:pStyle w:val="Titre1"/>
       </w:pPr>
-      <w:bookmarkStart w:id="226" w:name="_Toc141306337"/>
+      <w:bookmarkStart w:id="262" w:name="_Toc141306337"/>
       <w:r>
         <w:t>Table des illustrations</w:t>
       </w:r>
-      <w:bookmarkEnd w:id="226"/>
+      <w:bookmarkEnd w:id="262"/>
     </w:p>
     <w:p>
       <w:pPr>
@@ -22533,7 +22227,7 @@
         </w:rPr>
         <w:fldChar w:fldCharType="separate"/>
       </w:r>
-      <w:hyperlink r:id="rId29" w:anchor="_Toc141317832" w:history="1">
+      <w:hyperlink r:id="rId29" w:anchor="_Toc141403903" w:history="1">
         <w:r>
           <w:rPr>
             <w:rStyle w:val="Lienhypertexte"/>
@@ -22560,7 +22254,7 @@
             <w:noProof/>
             <w:webHidden/>
           </w:rPr>
-          <w:instrText xml:space="preserve"> PAGEREF _Toc141317832 \h </w:instrText>
+          <w:instrText xml:space="preserve"> PAGEREF _Toc141403903 \h </w:instrText>
         </w:r>
         <w:r>
           <w:rPr>
@@ -22603,7 +22297,7 @@
           <w:lang w:eastAsia="fr-FR"/>
         </w:rPr>
       </w:pPr>
-      <w:hyperlink r:id="rId30" w:anchor="_Toc141317833" w:history="1">
+      <w:hyperlink r:id="rId30" w:anchor="_Toc141403904" w:history="1">
         <w:r>
           <w:rPr>
             <w:rStyle w:val="Lienhypertexte"/>
@@ -22630,7 +22324,7 @@
             <w:noProof/>
             <w:webHidden/>
           </w:rPr>
-          <w:instrText xml:space="preserve"> PAGEREF _Toc141317833 \h </w:instrText>
+          <w:instrText xml:space="preserve"> PAGEREF _Toc141403904 \h </w:instrText>
         </w:r>
         <w:r>
           <w:rPr>
@@ -22673,7 +22367,7 @@
           <w:lang w:eastAsia="fr-FR"/>
         </w:rPr>
       </w:pPr>
-      <w:hyperlink r:id="rId31" w:anchor="_Toc141317834" w:history="1">
+      <w:hyperlink r:id="rId31" w:anchor="_Toc141403905" w:history="1">
         <w:r>
           <w:rPr>
             <w:rStyle w:val="Lienhypertexte"/>
@@ -22700,7 +22394,7 @@
             <w:noProof/>
             <w:webHidden/>
           </w:rPr>
-          <w:instrText xml:space="preserve"> PAGEREF _Toc141317834 \h </w:instrText>
+          <w:instrText xml:space="preserve"> PAGEREF _Toc141403905 \h </w:instrText>
         </w:r>
         <w:r>
           <w:rPr>
@@ -22743,7 +22437,7 @@
           <w:lang w:eastAsia="fr-FR"/>
         </w:rPr>
       </w:pPr>
-      <w:hyperlink r:id="rId32" w:anchor="_Toc141317835" w:history="1">
+      <w:hyperlink r:id="rId32" w:anchor="_Toc141403906" w:history="1">
         <w:r>
           <w:rPr>
             <w:rStyle w:val="Lienhypertexte"/>
@@ -22770,7 +22464,7 @@
             <w:noProof/>
             <w:webHidden/>
           </w:rPr>
-          <w:instrText xml:space="preserve"> PAGEREF _Toc141317835 \h </w:instrText>
+          <w:instrText xml:space="preserve"> PAGEREF _Toc141403906 \h </w:instrText>
         </w:r>
         <w:r>
           <w:rPr>
@@ -22813,7 +22507,7 @@
           <w:lang w:eastAsia="fr-FR"/>
         </w:rPr>
       </w:pPr>
-      <w:hyperlink r:id="rId33" w:anchor="_Toc141317836" w:history="1">
+      <w:hyperlink r:id="rId33" w:anchor="_Toc141403907" w:history="1">
         <w:r>
           <w:rPr>
             <w:rStyle w:val="Lienhypertexte"/>
@@ -22840,7 +22534,7 @@
             <w:noProof/>
             <w:webHidden/>
           </w:rPr>
-          <w:instrText xml:space="preserve"> PAGEREF _Toc141317836 \h </w:instrText>
+          <w:instrText xml:space="preserve"> PAGEREF _Toc141403907 \h </w:instrText>
         </w:r>
         <w:r>
           <w:rPr>
@@ -22883,7 +22577,7 @@
           <w:lang w:eastAsia="fr-FR"/>
         </w:rPr>
       </w:pPr>
-      <w:hyperlink r:id="rId34" w:anchor="_Toc141317837" w:history="1">
+      <w:hyperlink r:id="rId34" w:anchor="_Toc141403908" w:history="1">
         <w:r>
           <w:rPr>
             <w:rStyle w:val="Lienhypertexte"/>
@@ -22910,7 +22604,7 @@
             <w:noProof/>
             <w:webHidden/>
           </w:rPr>
-          <w:instrText xml:space="preserve"> PAGEREF _Toc141317837 \h </w:instrText>
+          <w:instrText xml:space="preserve"> PAGEREF _Toc141403908 \h </w:instrText>
         </w:r>
         <w:r>
           <w:rPr>
@@ -22953,7 +22647,7 @@
           <w:lang w:eastAsia="fr-FR"/>
         </w:rPr>
       </w:pPr>
-      <w:hyperlink r:id="rId35" w:anchor="_Toc141317838" w:history="1">
+      <w:hyperlink r:id="rId35" w:anchor="_Toc141403909" w:history="1">
         <w:r>
           <w:rPr>
             <w:rStyle w:val="Lienhypertexte"/>
@@ -22980,7 +22674,7 @@
             <w:noProof/>
             <w:webHidden/>
           </w:rPr>
-          <w:instrText xml:space="preserve"> PAGEREF _Toc141317838 \h </w:instrText>
+          <w:instrText xml:space="preserve"> PAGEREF _Toc141403909 \h </w:instrText>
         </w:r>
         <w:r>
           <w:rPr>
@@ -23023,7 +22717,7 @@
           <w:lang w:eastAsia="fr-FR"/>
         </w:rPr>
       </w:pPr>
-      <w:hyperlink r:id="rId36" w:anchor="_Toc141317839" w:history="1">
+      <w:hyperlink r:id="rId36" w:anchor="_Toc141403910" w:history="1">
         <w:r>
           <w:rPr>
             <w:rStyle w:val="Lienhypertexte"/>
@@ -23050,7 +22744,7 @@
             <w:noProof/>
             <w:webHidden/>
           </w:rPr>
-          <w:instrText xml:space="preserve"> PAGEREF _Toc141317839 \h </w:instrText>
+          <w:instrText xml:space="preserve"> PAGEREF _Toc141403910 \h </w:instrText>
         </w:r>
         <w:r>
           <w:rPr>
@@ -23093,7 +22787,7 @@
           <w:lang w:eastAsia="fr-FR"/>
         </w:rPr>
       </w:pPr>
-      <w:hyperlink r:id="rId37" w:anchor="_Toc141317840" w:history="1">
+      <w:hyperlink r:id="rId37" w:anchor="_Toc141403911" w:history="1">
         <w:r>
           <w:rPr>
             <w:rStyle w:val="Lienhypertexte"/>
@@ -23120,7 +22814,7 @@
             <w:noProof/>
             <w:webHidden/>
           </w:rPr>
-          <w:instrText xml:space="preserve"> PAGEREF _Toc141317840 \h </w:instrText>
+          <w:instrText xml:space="preserve"> PAGEREF _Toc141403911 \h </w:instrText>
         </w:r>
         <w:r>
           <w:rPr>
@@ -23163,7 +22857,7 @@
           <w:lang w:eastAsia="fr-FR"/>
         </w:rPr>
       </w:pPr>
-      <w:hyperlink r:id="rId38" w:anchor="_Toc141317841" w:history="1">
+      <w:hyperlink r:id="rId38" w:anchor="_Toc141403912" w:history="1">
         <w:r>
           <w:rPr>
             <w:rStyle w:val="Lienhypertexte"/>
@@ -23190,7 +22884,7 @@
             <w:noProof/>
             <w:webHidden/>
           </w:rPr>
-          <w:instrText xml:space="preserve"> PAGEREF _Toc141317841 \h </w:instrText>
+          <w:instrText xml:space="preserve"> PAGEREF _Toc141403912 \h </w:instrText>
         </w:r>
         <w:r>
           <w:rPr>
@@ -23233,7 +22927,7 @@
           <w:lang w:eastAsia="fr-FR"/>
         </w:rPr>
       </w:pPr>
-      <w:hyperlink r:id="rId39" w:anchor="_Toc141317842" w:history="1">
+      <w:hyperlink r:id="rId39" w:anchor="_Toc141403913" w:history="1">
         <w:r>
           <w:rPr>
             <w:rStyle w:val="Lienhypertexte"/>
@@ -23260,7 +22954,7 @@
             <w:noProof/>
             <w:webHidden/>
           </w:rPr>
-          <w:instrText xml:space="preserve"> PAGEREF _Toc141317842 \h </w:instrText>
+          <w:instrText xml:space="preserve"> PAGEREF _Toc141403913 \h </w:instrText>
         </w:r>
         <w:r>
           <w:rPr>
@@ -23303,7 +22997,7 @@
           <w:lang w:eastAsia="fr-FR"/>
         </w:rPr>
       </w:pPr>
-      <w:hyperlink r:id="rId40" w:anchor="_Toc141317843" w:history="1">
+      <w:hyperlink r:id="rId40" w:anchor="_Toc141403914" w:history="1">
         <w:r>
           <w:rPr>
             <w:rStyle w:val="Lienhypertexte"/>
@@ -23330,7 +23024,7 @@
             <w:noProof/>
             <w:webHidden/>
           </w:rPr>
-          <w:instrText xml:space="preserve"> PAGEREF _Toc141317843 \h </w:instrText>
+          <w:instrText xml:space="preserve"> PAGEREF _Toc141403914 \h </w:instrText>
         </w:r>
         <w:r>
           <w:rPr>
@@ -23373,7 +23067,7 @@
           <w:lang w:eastAsia="fr-FR"/>
         </w:rPr>
       </w:pPr>
-      <w:hyperlink r:id="rId41" w:anchor="_Toc141317844" w:history="1">
+      <w:hyperlink r:id="rId41" w:anchor="_Toc141403915" w:history="1">
         <w:r>
           <w:rPr>
             <w:rStyle w:val="Lienhypertexte"/>
@@ -23400,7 +23094,7 @@
             <w:noProof/>
             <w:webHidden/>
           </w:rPr>
-          <w:instrText xml:space="preserve"> PAGEREF _Toc141317844 \h </w:instrText>
+          <w:instrText xml:space="preserve"> PAGEREF _Toc141403915 \h </w:instrText>
         </w:r>
         <w:r>
           <w:rPr>
@@ -23443,7 +23137,7 @@
           <w:lang w:eastAsia="fr-FR"/>
         </w:rPr>
       </w:pPr>
-      <w:hyperlink r:id="rId42" w:anchor="_Toc141317845" w:history="1">
+      <w:hyperlink r:id="rId42" w:anchor="_Toc141403916" w:history="1">
         <w:r>
           <w:rPr>
             <w:rStyle w:val="Lienhypertexte"/>
@@ -23470,7 +23164,7 @@
             <w:noProof/>
             <w:webHidden/>
           </w:rPr>
-          <w:instrText xml:space="preserve"> PAGEREF _Toc141317845 \h </w:instrText>
+          <w:instrText xml:space="preserve"> PAGEREF _Toc141403916 \h </w:instrText>
         </w:r>
         <w:r>
           <w:rPr>
@@ -23513,13 +23207,13 @@
           <w:lang w:eastAsia="fr-FR"/>
         </w:rPr>
       </w:pPr>
-      <w:hyperlink r:id="rId43" w:anchor="_Toc141317846" w:history="1">
+      <w:hyperlink r:id="rId43" w:anchor="_Toc141403917" w:history="1">
         <w:r>
           <w:rPr>
             <w:rStyle w:val="Lienhypertexte"/>
             <w:noProof/>
           </w:rPr>
-          <w:t>Figure 16 Fonctionnement de l'HTML du composant Logs</w:t>
+          <w:t>Figure 15 Fonctionnement de l'HTML du composant Logs</w:t>
         </w:r>
         <w:r>
           <w:rPr>
@@ -23540,7 +23234,7 @@
             <w:noProof/>
             <w:webHidden/>
           </w:rPr>
-          <w:instrText xml:space="preserve"> PAGEREF _Toc141317846 \h </w:instrText>
+          <w:instrText xml:space="preserve"> PAGEREF _Toc141403917 \h </w:instrText>
         </w:r>
         <w:r>
           <w:rPr>
@@ -23583,13 +23277,13 @@
           <w:lang w:eastAsia="fr-FR"/>
         </w:rPr>
       </w:pPr>
-      <w:hyperlink r:id="rId44" w:anchor="_Toc141317847" w:history="1">
+      <w:hyperlink r:id="rId44" w:anchor="_Toc141403918" w:history="1">
         <w:r>
           <w:rPr>
             <w:rStyle w:val="Lienhypertexte"/>
             <w:noProof/>
           </w:rPr>
-          <w:t>Figure 15 Fonctionnement du Typescript du Composant Logs</w:t>
+          <w:t>Figure 16 Fonctionnement du Typescript du Composant Log</w:t>
         </w:r>
         <w:r>
           <w:rPr>
@@ -23610,7 +23304,7 @@
             <w:noProof/>
             <w:webHidden/>
           </w:rPr>
-          <w:instrText xml:space="preserve"> PAGEREF _Toc141317847 \h </w:instrText>
+          <w:instrText xml:space="preserve"> PAGEREF _Toc141403918 \h </w:instrText>
         </w:r>
         <w:r>
           <w:rPr>
@@ -23653,12 +23347,152 @@
           <w:lang w:eastAsia="fr-FR"/>
         </w:rPr>
       </w:pPr>
-      <w:r>
+      <w:hyperlink r:id="rId45" w:anchor="_Toc141403919" w:history="1">
+        <w:r>
+          <w:rPr>
+            <w:rStyle w:val="Lienhypertexte"/>
+            <w:noProof/>
+          </w:rPr>
+          <w:t>Figure 17 Message d'erreur affiché sur le logiciel lors de l’affichage d’un test spécifique</w:t>
+        </w:r>
+        <w:r>
+          <w:rPr>
+            <w:noProof/>
+            <w:webHidden/>
+          </w:rPr>
+          <w:tab/>
+        </w:r>
+        <w:r>
+          <w:rPr>
+            <w:noProof/>
+            <w:webHidden/>
+          </w:rPr>
+          <w:fldChar w:fldCharType="begin"/>
+        </w:r>
+        <w:r>
+          <w:rPr>
+            <w:noProof/>
+            <w:webHidden/>
+          </w:rPr>
+          <w:instrText xml:space="preserve"> PAGEREF _Toc141403919 \h </w:instrText>
+        </w:r>
+        <w:r>
+          <w:rPr>
+            <w:noProof/>
+            <w:webHidden/>
+          </w:rPr>
+        </w:r>
+        <w:r>
+          <w:rPr>
+            <w:noProof/>
+            <w:webHidden/>
+          </w:rPr>
+          <w:fldChar w:fldCharType="separate"/>
+        </w:r>
+        <w:r>
+          <w:rPr>
+            <w:noProof/>
+            <w:webHidden/>
+          </w:rPr>
+          <w:t>20</w:t>
+        </w:r>
+        <w:r>
+          <w:rPr>
+            <w:noProof/>
+            <w:webHidden/>
+          </w:rPr>
+          <w:fldChar w:fldCharType="end"/>
+        </w:r>
+      </w:hyperlink>
+    </w:p>
+    <w:p>
+      <w:pPr>
+        <w:pStyle w:val="Tabledesillustrations"/>
+        <w:tabs>
+          <w:tab w:val="right" w:leader="dot" w:pos="9062"/>
+        </w:tabs>
         <w:rPr>
           <w:rFonts w:eastAsiaTheme="minorEastAsia"/>
           <w:noProof/>
           <w:lang w:eastAsia="fr-FR"/>
         </w:rPr>
+      </w:pPr>
+      <w:hyperlink r:id="rId46" w:anchor="_Toc141403920" w:history="1">
+        <w:r>
+          <w:rPr>
+            <w:rStyle w:val="Lienhypertexte"/>
+            <w:noProof/>
+          </w:rPr>
+          <w:t>Figure 18 Méthode onScroll du Composant Log</w:t>
+        </w:r>
+        <w:r>
+          <w:rPr>
+            <w:noProof/>
+            <w:webHidden/>
+          </w:rPr>
+          <w:tab/>
+        </w:r>
+        <w:r>
+          <w:rPr>
+            <w:noProof/>
+            <w:webHidden/>
+          </w:rPr>
+          <w:fldChar w:fldCharType="begin"/>
+        </w:r>
+        <w:r>
+          <w:rPr>
+            <w:noProof/>
+            <w:webHidden/>
+          </w:rPr>
+          <w:instrText xml:space="preserve"> PAGEREF _Toc141403920 \h </w:instrText>
+        </w:r>
+        <w:r>
+          <w:rPr>
+            <w:noProof/>
+            <w:webHidden/>
+          </w:rPr>
+        </w:r>
+        <w:r>
+          <w:rPr>
+            <w:noProof/>
+            <w:webHidden/>
+          </w:rPr>
+          <w:fldChar w:fldCharType="separate"/>
+        </w:r>
+        <w:r>
+          <w:rPr>
+            <w:noProof/>
+            <w:webHidden/>
+          </w:rPr>
+          <w:t>21</w:t>
+        </w:r>
+        <w:r>
+          <w:rPr>
+            <w:noProof/>
+            <w:webHidden/>
+          </w:rPr>
+          <w:fldChar w:fldCharType="end"/>
+        </w:r>
+      </w:hyperlink>
+    </w:p>
+    <w:p>
+      <w:pPr>
+        <w:pStyle w:val="Tabledesillustrations"/>
+        <w:tabs>
+          <w:tab w:val="right" w:leader="dot" w:pos="9062"/>
+        </w:tabs>
+        <w:rPr>
+          <w:rFonts w:eastAsiaTheme="minorEastAsia"/>
+          <w:noProof/>
+          <w:lang w:eastAsia="fr-FR"/>
+        </w:rPr>
+      </w:pPr>
+      <w:r>
+        <w:rPr>
+          <w:rFonts w:eastAsiaTheme="minorEastAsia"/>
+          <w:noProof/>
+          <w:lang w:eastAsia="fr-FR"/>
+        </w:rPr>
         <w:fldChar w:fldCharType="end"/>
       </w:r>
     </w:p>
@@ -23666,15 +23500,15 @@
       <w:pPr>
         <w:pStyle w:val="Titre1"/>
       </w:pPr>
-      <w:bookmarkStart w:id="227" w:name="_Toc141306338"/>
+      <w:bookmarkStart w:id="263" w:name="_Toc141306338"/>
       <w:r>
         <w:t>Annexes</w:t>
       </w:r>
-      <w:bookmarkEnd w:id="227"/>
+      <w:bookmarkEnd w:id="263"/>
     </w:p>
     <w:p/>
     <w:sectPr>
-      <w:footerReference w:type="default" r:id="rId45"/>
+      <w:footerReference w:type="default" r:id="rId47"/>
       <w:pgSz w:w="11906" w:h="16838"/>
       <w:pgMar w:top="1417" w:right="1417" w:bottom="1417" w:left="1417" w:header="708" w:footer="708" w:gutter="0"/>
       <w:cols w:space="708"/>

</xml_diff>

<commit_message>
début explication aquanote mémoire
</commit_message>
<xml_diff>
--- a/mémoire/brouillon2_memoire.docx
+++ b/mémoire/brouillon2_memoire.docx
@@ -21691,21 +21691,526 @@
       <w:bookmarkEnd w:id="242"/>
       <w:bookmarkEnd w:id="243"/>
     </w:p>
-    <w:p/>
-    <w:p/>
     <w:p>
       <w:pPr>
         <w:pStyle w:val="Titre2"/>
+        <w:rPr>
+          <w:rFonts w:asciiTheme="minorHAnsi" w:eastAsiaTheme="minorHAnsi" w:hAnsiTheme="minorHAnsi" w:cstheme="minorBidi"/>
+          <w:color w:val="auto"/>
+          <w:sz w:val="24"/>
+          <w:szCs w:val="24"/>
+        </w:rPr>
       </w:pPr>
       <w:bookmarkStart w:id="244" w:name="_Toc141043045"/>
       <w:bookmarkStart w:id="245" w:name="_Toc141306327"/>
       <w:r>
+        <w:rPr>
+          <w:rFonts w:asciiTheme="minorHAnsi" w:eastAsiaTheme="minorHAnsi" w:hAnsiTheme="minorHAnsi" w:cstheme="minorBidi"/>
+          <w:color w:val="auto"/>
+          <w:sz w:val="24"/>
+          <w:szCs w:val="24"/>
+        </w:rPr>
+        <w:t>Pendant ma deuxième année de licence, j'ai eu pour projet de choisir un besoin utilisateur, concevoir une application Web pour y répondre, puis la développer.</w:t>
+      </w:r>
+    </w:p>
+    <w:p>
+      <w:pPr>
+        <w:pStyle w:val="Titre2"/>
+        <w:rPr>
+          <w:rFonts w:asciiTheme="minorHAnsi" w:eastAsiaTheme="minorHAnsi" w:hAnsiTheme="minorHAnsi" w:cstheme="minorBidi"/>
+          <w:color w:val="auto"/>
+          <w:sz w:val="24"/>
+          <w:szCs w:val="24"/>
+        </w:rPr>
+      </w:pPr>
+    </w:p>
+    <w:p>
+      <w:pPr>
+        <w:pStyle w:val="Titre2"/>
+        <w:rPr>
+          <w:rFonts w:asciiTheme="minorHAnsi" w:eastAsiaTheme="minorHAnsi" w:hAnsiTheme="minorHAnsi" w:cstheme="minorBidi"/>
+          <w:color w:val="auto"/>
+          <w:sz w:val="24"/>
+          <w:szCs w:val="24"/>
+        </w:rPr>
+      </w:pPr>
+      <w:r>
+        <w:rPr>
+          <w:rFonts w:asciiTheme="minorHAnsi" w:eastAsiaTheme="minorHAnsi" w:hAnsiTheme="minorHAnsi" w:cstheme="minorBidi"/>
+          <w:color w:val="auto"/>
+          <w:sz w:val="24"/>
+          <w:szCs w:val="24"/>
+        </w:rPr>
+        <w:t>J'ai décidé de combler un besoin personnel qui concerne le stockage et le suivi des données relatives aux minéraux contenus dans l'eau de mon aquarium.</w:t>
+      </w:r>
+      <w:r>
+        <w:rPr>
+          <w:rFonts w:asciiTheme="minorHAnsi" w:eastAsiaTheme="minorHAnsi" w:hAnsiTheme="minorHAnsi" w:cstheme="minorBidi"/>
+          <w:color w:val="auto"/>
+          <w:sz w:val="24"/>
+          <w:szCs w:val="24"/>
+        </w:rPr>
+        <w:br/>
+      </w:r>
+      <w:r>
+        <w:rPr>
+          <w:rFonts w:asciiTheme="minorHAnsi" w:eastAsiaTheme="minorHAnsi" w:hAnsiTheme="minorHAnsi" w:cstheme="minorBidi"/>
+          <w:color w:val="auto"/>
+          <w:sz w:val="24"/>
+          <w:szCs w:val="24"/>
+        </w:rPr>
+        <w:br/>
+        <w:t>Afin de répondre à ce besoin, l’application Web</w:t>
+      </w:r>
+      <w:r>
+        <w:rPr>
+          <w:rFonts w:asciiTheme="minorHAnsi" w:eastAsiaTheme="minorHAnsi" w:hAnsiTheme="minorHAnsi" w:cstheme="minorBidi"/>
+          <w:color w:val="auto"/>
+          <w:sz w:val="24"/>
+          <w:szCs w:val="24"/>
+        </w:rPr>
+        <w:t xml:space="preserve"> que j’ai conçu</w:t>
+      </w:r>
+      <w:r>
+        <w:rPr>
+          <w:rFonts w:asciiTheme="minorHAnsi" w:eastAsiaTheme="minorHAnsi" w:hAnsiTheme="minorHAnsi" w:cstheme="minorBidi"/>
+          <w:color w:val="auto"/>
+          <w:sz w:val="24"/>
+          <w:szCs w:val="24"/>
+        </w:rPr>
+        <w:t xml:space="preserve"> doit avoir une création de compte et connexion utilisateur permettant d’avoir un espace de</w:t>
+      </w:r>
+      <w:r>
+        <w:rPr>
+          <w:rFonts w:asciiTheme="minorHAnsi" w:eastAsiaTheme="minorHAnsi" w:hAnsiTheme="minorHAnsi" w:cstheme="minorBidi"/>
+          <w:color w:val="auto"/>
+          <w:sz w:val="24"/>
+          <w:szCs w:val="24"/>
+        </w:rPr>
+        <w:t xml:space="preserve"> travail</w:t>
+      </w:r>
+      <w:r>
+        <w:rPr>
+          <w:rFonts w:asciiTheme="minorHAnsi" w:eastAsiaTheme="minorHAnsi" w:hAnsiTheme="minorHAnsi" w:cstheme="minorBidi"/>
+          <w:color w:val="auto"/>
+          <w:sz w:val="24"/>
+          <w:szCs w:val="24"/>
+        </w:rPr>
+        <w:t xml:space="preserve"> individuel.</w:t>
+      </w:r>
+      <w:r>
+        <w:rPr>
+          <w:rFonts w:asciiTheme="minorHAnsi" w:eastAsiaTheme="minorHAnsi" w:hAnsiTheme="minorHAnsi" w:cstheme="minorBidi"/>
+          <w:color w:val="auto"/>
+          <w:sz w:val="24"/>
+          <w:szCs w:val="24"/>
+        </w:rPr>
+        <w:br/>
+      </w:r>
+      <w:r>
+        <w:rPr>
+          <w:rFonts w:asciiTheme="minorHAnsi" w:eastAsiaTheme="minorHAnsi" w:hAnsiTheme="minorHAnsi" w:cstheme="minorBidi"/>
+          <w:color w:val="auto"/>
+          <w:sz w:val="24"/>
+          <w:szCs w:val="24"/>
+        </w:rPr>
+        <w:br/>
+        <w:t xml:space="preserve">Chaque utilisateur doit avoir la possibilité d’avoir </w:t>
+      </w:r>
+      <w:r>
+        <w:rPr>
+          <w:rFonts w:asciiTheme="minorHAnsi" w:eastAsiaTheme="minorHAnsi" w:hAnsiTheme="minorHAnsi" w:cstheme="minorBidi"/>
+          <w:color w:val="auto"/>
+          <w:sz w:val="24"/>
+          <w:szCs w:val="24"/>
+        </w:rPr>
+        <w:t>une</w:t>
+      </w:r>
+      <w:r>
+        <w:rPr>
+          <w:rFonts w:asciiTheme="minorHAnsi" w:eastAsiaTheme="minorHAnsi" w:hAnsiTheme="minorHAnsi" w:cstheme="minorBidi"/>
+          <w:color w:val="auto"/>
+          <w:sz w:val="24"/>
+          <w:szCs w:val="24"/>
+        </w:rPr>
+        <w:t xml:space="preserve"> </w:t>
+      </w:r>
+      <w:r>
+        <w:rPr>
+          <w:rFonts w:asciiTheme="minorHAnsi" w:eastAsiaTheme="minorHAnsi" w:hAnsiTheme="minorHAnsi" w:cstheme="minorBidi"/>
+          <w:color w:val="auto"/>
+          <w:sz w:val="24"/>
+          <w:szCs w:val="24"/>
+        </w:rPr>
+        <w:t>zone de stockage d’information pour chaque aquarium si celui-ci en possède plusieurs, et la possibilité de rajouter ou supprimés des types de minéraux pour chaque aquarium sur lequel il souhaite réaliser des analyses.</w:t>
+      </w:r>
+      <w:r>
+        <w:rPr>
+          <w:rFonts w:asciiTheme="minorHAnsi" w:eastAsiaTheme="minorHAnsi" w:hAnsiTheme="minorHAnsi" w:cstheme="minorBidi"/>
+          <w:color w:val="auto"/>
+          <w:sz w:val="24"/>
+          <w:szCs w:val="24"/>
+        </w:rPr>
+        <w:br/>
+      </w:r>
+      <w:r>
+        <w:rPr>
+          <w:rFonts w:asciiTheme="minorHAnsi" w:eastAsiaTheme="minorHAnsi" w:hAnsiTheme="minorHAnsi" w:cstheme="minorBidi"/>
+          <w:color w:val="auto"/>
+          <w:sz w:val="24"/>
+          <w:szCs w:val="24"/>
+        </w:rPr>
+        <w:br/>
+        <w:t>Enfin, il doit pouvoir insérer des données à une date indiqué par celui-ci, et que l’information soit stocké par l’application, afin d’être affiché et analysé par l’utilisateur sous format d’un tableau ou de graphique.</w:t>
+      </w:r>
+      <w:r>
+        <w:rPr>
+          <w:rFonts w:asciiTheme="minorHAnsi" w:eastAsiaTheme="minorHAnsi" w:hAnsiTheme="minorHAnsi" w:cstheme="minorBidi"/>
+          <w:color w:val="auto"/>
+          <w:sz w:val="24"/>
+          <w:szCs w:val="24"/>
+        </w:rPr>
+        <w:br/>
+      </w:r>
+      <w:r>
+        <w:rPr>
+          <w:rFonts w:asciiTheme="minorHAnsi" w:eastAsiaTheme="minorHAnsi" w:hAnsiTheme="minorHAnsi" w:cstheme="minorBidi"/>
+          <w:color w:val="auto"/>
+          <w:sz w:val="24"/>
+          <w:szCs w:val="24"/>
+        </w:rPr>
+        <w:br/>
+        <w:t>L’objectif final étant d’avoir une vision global des informations sur le long terme, et de faire parl</w:t>
+      </w:r>
+      <w:r>
+        <w:rPr>
+          <w:rFonts w:asciiTheme="minorHAnsi" w:eastAsiaTheme="minorHAnsi" w:hAnsiTheme="minorHAnsi" w:cstheme="minorBidi"/>
+          <w:color w:val="auto"/>
+          <w:sz w:val="24"/>
+          <w:szCs w:val="24"/>
+        </w:rPr>
+        <w:t>er</w:t>
+      </w:r>
+      <w:r>
+        <w:rPr>
+          <w:rFonts w:asciiTheme="minorHAnsi" w:eastAsiaTheme="minorHAnsi" w:hAnsiTheme="minorHAnsi" w:cstheme="minorBidi"/>
+          <w:color w:val="auto"/>
+          <w:sz w:val="24"/>
+          <w:szCs w:val="24"/>
+        </w:rPr>
+        <w:t xml:space="preserve"> l</w:t>
+      </w:r>
+      <w:r>
+        <w:rPr>
+          <w:rFonts w:asciiTheme="minorHAnsi" w:eastAsiaTheme="minorHAnsi" w:hAnsiTheme="minorHAnsi" w:cstheme="minorBidi"/>
+          <w:color w:val="auto"/>
+          <w:sz w:val="24"/>
+          <w:szCs w:val="24"/>
+        </w:rPr>
+        <w:t>es</w:t>
+      </w:r>
+      <w:r>
+        <w:rPr>
+          <w:rFonts w:asciiTheme="minorHAnsi" w:eastAsiaTheme="minorHAnsi" w:hAnsiTheme="minorHAnsi" w:cstheme="minorBidi"/>
+          <w:color w:val="auto"/>
+          <w:sz w:val="24"/>
+          <w:szCs w:val="24"/>
+        </w:rPr>
+        <w:t xml:space="preserve"> donnée</w:t>
+      </w:r>
+      <w:r>
+        <w:rPr>
+          <w:rFonts w:asciiTheme="minorHAnsi" w:eastAsiaTheme="minorHAnsi" w:hAnsiTheme="minorHAnsi" w:cstheme="minorBidi"/>
+          <w:color w:val="auto"/>
+          <w:sz w:val="24"/>
+          <w:szCs w:val="24"/>
+        </w:rPr>
+        <w:t>s</w:t>
+      </w:r>
+      <w:r>
+        <w:rPr>
+          <w:rFonts w:asciiTheme="minorHAnsi" w:eastAsiaTheme="minorHAnsi" w:hAnsiTheme="minorHAnsi" w:cstheme="minorBidi"/>
+          <w:color w:val="auto"/>
+          <w:sz w:val="24"/>
+          <w:szCs w:val="24"/>
+        </w:rPr>
+        <w:t xml:space="preserve"> pour en tirer des conclusions.</w:t>
+      </w:r>
+    </w:p>
+    <w:p>
+      <w:pPr>
+        <w:pStyle w:val="Titre2"/>
+        <w:rPr>
+          <w:rFonts w:asciiTheme="minorHAnsi" w:eastAsiaTheme="minorHAnsi" w:hAnsiTheme="minorHAnsi" w:cstheme="minorBidi"/>
+          <w:color w:val="auto"/>
+          <w:sz w:val="24"/>
+          <w:szCs w:val="24"/>
+        </w:rPr>
+      </w:pPr>
+    </w:p>
+    <w:p>
+      <w:pPr>
+        <w:pStyle w:val="Titre2"/>
+      </w:pPr>
+      <w:r>
         <w:t>Cahier des charges</w:t>
       </w:r>
       <w:bookmarkEnd w:id="244"/>
       <w:bookmarkEnd w:id="245"/>
     </w:p>
     <w:p>
+      <w:pPr>
+        <w:rPr>
+          <w:sz w:val="24"/>
+          <w:szCs w:val="24"/>
+        </w:rPr>
+      </w:pPr>
+      <w:r>
+        <w:rPr>
+          <w:sz w:val="24"/>
+          <w:szCs w:val="24"/>
+        </w:rPr>
+        <w:t xml:space="preserve">Pour </w:t>
+      </w:r>
+      <w:r>
+        <w:rPr>
+          <w:sz w:val="24"/>
+          <w:szCs w:val="24"/>
+        </w:rPr>
+        <w:t>concevoir</w:t>
+      </w:r>
+      <w:r>
+        <w:rPr>
+          <w:sz w:val="24"/>
+          <w:szCs w:val="24"/>
+        </w:rPr>
+        <w:t xml:space="preserve"> cette application, j</w:t>
+      </w:r>
+      <w:r>
+        <w:rPr>
+          <w:sz w:val="24"/>
+          <w:szCs w:val="24"/>
+        </w:rPr>
+        <w:t>e</w:t>
+      </w:r>
+      <w:r>
+        <w:rPr>
+          <w:sz w:val="24"/>
+          <w:szCs w:val="24"/>
+        </w:rPr>
+        <w:t xml:space="preserve"> réalis</w:t>
+      </w:r>
+      <w:r>
+        <w:rPr>
+          <w:sz w:val="24"/>
+          <w:szCs w:val="24"/>
+        </w:rPr>
+        <w:t>e</w:t>
+      </w:r>
+      <w:r>
+        <w:rPr>
+          <w:sz w:val="24"/>
+          <w:szCs w:val="24"/>
+        </w:rPr>
+        <w:t xml:space="preserve"> un cahier des charges</w:t>
+      </w:r>
+      <w:r>
+        <w:rPr>
+          <w:sz w:val="24"/>
+          <w:szCs w:val="24"/>
+        </w:rPr>
+        <w:t xml:space="preserve"> afin de mieux clarifier les objectifs, structur</w:t>
+      </w:r>
+      <w:r>
+        <w:rPr>
+          <w:sz w:val="24"/>
+          <w:szCs w:val="24"/>
+        </w:rPr>
+        <w:t>er</w:t>
+      </w:r>
+      <w:r>
+        <w:rPr>
+          <w:sz w:val="24"/>
+          <w:szCs w:val="24"/>
+        </w:rPr>
+        <w:t xml:space="preserve"> le projet et éviter les oublis qui pourrait causer des problèmes lors du développement. </w:t>
+      </w:r>
+    </w:p>
+    <w:p>
+      <w:pPr>
+        <w:rPr>
+          <w:sz w:val="24"/>
+          <w:szCs w:val="24"/>
+        </w:rPr>
+      </w:pPr>
+      <w:r>
+        <w:rPr>
+          <w:sz w:val="24"/>
+          <w:szCs w:val="24"/>
+        </w:rPr>
+        <w:t>Les technologies sélectionnées pour la réalisation de ce site sont l’Html</w:t>
+      </w:r>
+      <w:r>
+        <w:rPr>
+          <w:sz w:val="24"/>
+          <w:szCs w:val="24"/>
+        </w:rPr>
+        <w:t>, le</w:t>
+      </w:r>
+      <w:r>
+        <w:rPr>
+          <w:sz w:val="24"/>
+          <w:szCs w:val="24"/>
+        </w:rPr>
+        <w:t xml:space="preserve"> Css</w:t>
+      </w:r>
+      <w:r>
+        <w:rPr>
+          <w:sz w:val="24"/>
+          <w:szCs w:val="24"/>
+        </w:rPr>
+        <w:t xml:space="preserve"> et</w:t>
+      </w:r>
+      <w:r>
+        <w:rPr>
+          <w:sz w:val="24"/>
+          <w:szCs w:val="24"/>
+        </w:rPr>
+        <w:t xml:space="preserve"> le Javascript</w:t>
+      </w:r>
+      <w:r>
+        <w:rPr>
+          <w:sz w:val="24"/>
+          <w:szCs w:val="24"/>
+        </w:rPr>
+        <w:t xml:space="preserve"> pour la partie </w:t>
+      </w:r>
+      <w:proofErr w:type="spellStart"/>
+      <w:r>
+        <w:rPr>
+          <w:sz w:val="24"/>
+          <w:szCs w:val="24"/>
+        </w:rPr>
+        <w:t>F</w:t>
+      </w:r>
+      <w:r>
+        <w:rPr>
+          <w:sz w:val="24"/>
+          <w:szCs w:val="24"/>
+        </w:rPr>
+        <w:t>ront-end</w:t>
+      </w:r>
+      <w:proofErr w:type="spellEnd"/>
+      <w:r>
+        <w:rPr>
+          <w:sz w:val="24"/>
+          <w:szCs w:val="24"/>
+        </w:rPr>
+        <w:t xml:space="preserve"> de l’application. </w:t>
+      </w:r>
+      <w:r>
+        <w:rPr>
+          <w:sz w:val="24"/>
+          <w:szCs w:val="24"/>
+        </w:rPr>
+        <w:br/>
+      </w:r>
+      <w:r>
+        <w:rPr>
+          <w:sz w:val="24"/>
+          <w:szCs w:val="24"/>
+        </w:rPr>
+        <w:t>Le langage sélectionné pour la partie Backend est le PHP, afin de facilité le déploiement, et d’en diminu</w:t>
+      </w:r>
+      <w:r>
+        <w:rPr>
+          <w:sz w:val="24"/>
+          <w:szCs w:val="24"/>
+        </w:rPr>
+        <w:t>er</w:t>
+      </w:r>
+      <w:r>
+        <w:rPr>
+          <w:sz w:val="24"/>
+          <w:szCs w:val="24"/>
+        </w:rPr>
+        <w:t xml:space="preserve"> au maximum les coûts de serveur</w:t>
+      </w:r>
+      <w:r>
+        <w:rPr>
+          <w:sz w:val="24"/>
+          <w:szCs w:val="24"/>
+        </w:rPr>
+        <w:t xml:space="preserve"> qui seront</w:t>
+      </w:r>
+      <w:r>
+        <w:rPr>
+          <w:sz w:val="24"/>
+          <w:szCs w:val="24"/>
+        </w:rPr>
+        <w:t xml:space="preserve"> financé</w:t>
+      </w:r>
+      <w:r>
+        <w:rPr>
+          <w:sz w:val="24"/>
+          <w:szCs w:val="24"/>
+        </w:rPr>
+        <w:t>s</w:t>
+      </w:r>
+      <w:r>
+        <w:rPr>
+          <w:sz w:val="24"/>
+          <w:szCs w:val="24"/>
+        </w:rPr>
+        <w:t xml:space="preserve"> personnellement.</w:t>
+      </w:r>
+    </w:p>
+    <w:p>
+      <w:pPr>
+        <w:rPr>
+          <w:sz w:val="24"/>
+          <w:szCs w:val="24"/>
+        </w:rPr>
+      </w:pPr>
+    </w:p>
+    <w:p>
+      <w:pPr>
+        <w:rPr>
+          <w:sz w:val="24"/>
+          <w:szCs w:val="24"/>
+        </w:rPr>
+      </w:pPr>
+      <w:r>
+        <w:rPr>
+          <w:sz w:val="24"/>
+          <w:szCs w:val="24"/>
+        </w:rPr>
+        <w:t xml:space="preserve">Le design du projet doit être adaptatif </w:t>
+      </w:r>
+      <w:r>
+        <w:rPr>
+          <w:sz w:val="24"/>
+          <w:szCs w:val="24"/>
+        </w:rPr>
+        <w:t>pour permettre une expérience utilisateur fluide sur différentes plateformes, notamment les ordinateurs de bureau, les tablettes et les smartphones.</w:t>
+      </w:r>
+      <w:r>
+        <w:rPr>
+          <w:sz w:val="24"/>
+          <w:szCs w:val="24"/>
+        </w:rPr>
+        <w:br/>
+      </w:r>
+      <w:r>
+        <w:rPr>
+          <w:sz w:val="24"/>
+          <w:szCs w:val="24"/>
+        </w:rPr>
+        <w:br/>
+      </w:r>
+    </w:p>
+    <w:p/>
+    <w:p>
       <w:r>
         <w:t>1.Aveugle peut aller sur le site(double)</w:t>
       </w:r>
@@ -21746,6 +22251,7 @@
     </w:p>
     <w:p>
       <w:r>
+        <w:lastRenderedPageBreak/>
         <w:t>1.Faire du code propre(</w:t>
       </w:r>
       <w:r>

</xml_diff>